<commit_message>
Documentación TFG: Actualización 25/09/2019
</commit_message>
<xml_diff>
--- a/Documentación/Plantilla TFG 2019.1.docx
+++ b/Documentación/Plantilla TFG 2019.1.docx
@@ -746,7 +746,6 @@
           <w:noProof/>
           <w:sz w:val="28"/>
         </w:rPr>
-        <w:lastRenderedPageBreak/>
         <w:drawing>
           <wp:inline distT="0" distB="0" distL="0" distR="0" wp14:anchorId="3223E00F" wp14:editId="6807B18A">
             <wp:extent cx="1965960" cy="685800"/>
@@ -7255,12 +7254,68 @@
       <w:r>
         <w:t>, para Apple II. Se trataba de un juego de dominio público basado completamente en texto, a excepción de algunas aventuras que contenían gráficos. Por ello, los usuarios podían crear sus propias historias con el disco para desarrolladores, lo que expandió el juego durante años, llegando incluso a comercializarse una versión más sofisticada.</w:t>
       </w:r>
+      <w:r>
+        <w:t xml:space="preserve"> Unos años más tarde, surge Adventure </w:t>
+      </w:r>
+      <w:proofErr w:type="spellStart"/>
+      <w:r>
+        <w:t>Construction</w:t>
+      </w:r>
+      <w:proofErr w:type="spellEnd"/>
+      <w:r>
+        <w:t xml:space="preserve"> Set (ACS), utilizado para la construcción de juegos Ultima-</w:t>
+      </w:r>
+      <w:proofErr w:type="spellStart"/>
+      <w:r>
+        <w:t>type</w:t>
+      </w:r>
+      <w:proofErr w:type="spellEnd"/>
+      <w:r>
+        <w:t xml:space="preserve">, de Electronic </w:t>
+      </w:r>
+      <w:proofErr w:type="spellStart"/>
+      <w:r>
+        <w:t>Arts</w:t>
+      </w:r>
+      <w:proofErr w:type="spellEnd"/>
+      <w:r>
+        <w:t xml:space="preserve">, pionero en </w:t>
+      </w:r>
+      <w:r>
+        <w:t>las aventuras gráficas</w:t>
+      </w:r>
+      <w:r>
+        <w:t>.</w:t>
+      </w:r>
+      <w:r>
+        <w:t xml:space="preserve"> Si seguimos avanzando en el tiempo, podemos descubrir como aparecen más y más editores, muy pocos oficiales y con acceso al público, y muchos por parte de terceros. Con el avance de los gráficos de ordenador, comienzan a verse juegos en 3D, como </w:t>
+      </w:r>
+      <w:proofErr w:type="spellStart"/>
+      <w:r>
+        <w:t>Fighter</w:t>
+      </w:r>
+      <w:proofErr w:type="spellEnd"/>
+      <w:r>
+        <w:t xml:space="preserve"> </w:t>
+      </w:r>
+      <w:proofErr w:type="spellStart"/>
+      <w:r>
+        <w:t>Maker</w:t>
+      </w:r>
+      <w:proofErr w:type="spellEnd"/>
+      <w:r>
+        <w:t xml:space="preserve">, que permite jugar contra el ordenador o contra un segundo jugador, y además ofrece un modo de edición </w:t>
+      </w:r>
+      <w:r>
+        <w:t>donde los usuarios pueden editar el perfil de los personajes, establecer qué botones ejecutan los movimientos y la cantidad de daño de estos. Pueden editarse hasta 800 movimientos diferentes de 20 estilos de combate distintos.</w:t>
+      </w:r>
     </w:p>
     <w:p>
       <w:pPr>
         <w:pStyle w:val="Contenidodelmarco"/>
       </w:pPr>
       <w:r>
+        <w:lastRenderedPageBreak/>
         <w:t xml:space="preserve">Algunas de las empresas de videojuegos que vieron este crecimiento, tomaron la </w:t>
       </w:r>
       <w:proofErr w:type="spellStart"/>
@@ -7308,7 +7363,6 @@
         <w:pStyle w:val="Contenidodelmarco"/>
       </w:pPr>
       <w:r>
-        <w:lastRenderedPageBreak/>
         <w:t xml:space="preserve">Con esto, también han surgido videojuegos que consisten directamente en la creación de niveles de videojuegos, para posteriormente compartirlos entre la comunidad de jugadores, dando la posibilidad de votar dichos niveles y generar un ranking entre los mejores, como es el caso de </w:t>
       </w:r>
       <w:r>
@@ -7389,9 +7443,27 @@
       </w:pPr>
       <w:bookmarkStart w:id="12" w:name="_Toc17192640"/>
       <w:r>
-        <w:t>Editores Oficiales</w:t>
+        <w:t xml:space="preserve">Editores </w:t>
       </w:r>
       <w:bookmarkEnd w:id="12"/>
+      <w:r>
+        <w:t>de Niveles</w:t>
+      </w:r>
+    </w:p>
+    <w:p>
+      <w:pPr>
+        <w:pStyle w:val="Ttulo2"/>
+        <w:numPr>
+          <w:ilvl w:val="2"/>
+          <w:numId w:val="42"/>
+        </w:numPr>
+      </w:pPr>
+      <w:r>
+        <w:t xml:space="preserve">Editores </w:t>
+      </w:r>
+      <w:r>
+        <w:t>Oficiales</w:t>
+      </w:r>
     </w:p>
     <w:p>
       <w:pPr>
@@ -7465,6 +7537,7 @@
           <w:sz w:val="24"/>
           <w:szCs w:val="24"/>
         </w:rPr>
+        <w:lastRenderedPageBreak/>
         <w:drawing>
           <wp:inline distT="0" distB="0" distL="0" distR="0" wp14:anchorId="04478EC6" wp14:editId="19BA9C80">
             <wp:extent cx="5743575" cy="3237103"/>
@@ -7571,7 +7644,6 @@
           <w:sz w:val="24"/>
           <w:szCs w:val="24"/>
         </w:rPr>
-        <w:lastRenderedPageBreak/>
         <w:t>También, debido a la similitud entre objetos, para evitar tener un número excesivo de elementos en la barra de objetos, permite el cambio de uno por otro simplemente agitando el objeto en cuestión tras ser arrastrado al mapa.</w:t>
       </w:r>
     </w:p>
@@ -7669,6 +7741,7 @@
           <w:sz w:val="24"/>
           <w:szCs w:val="24"/>
         </w:rPr>
+        <w:lastRenderedPageBreak/>
         <w:drawing>
           <wp:inline distT="0" distB="0" distL="0" distR="0" wp14:anchorId="5788B793" wp14:editId="71A2371B">
             <wp:extent cx="5800725" cy="4323259"/>
@@ -7778,7 +7851,71 @@
           <w:sz w:val="24"/>
           <w:szCs w:val="24"/>
         </w:rPr>
-        <w:t xml:space="preserve"> nos permiten seleccionar en función de las características, no solo de los </w:t>
+        <w:t xml:space="preserve"> nos permiten seleccionar en función de las características, no solo de los elementos, </w:t>
+      </w:r>
+      <w:proofErr w:type="spellStart"/>
+      <w:r>
+        <w:rPr>
+          <w:sz w:val="24"/>
+          <w:szCs w:val="24"/>
+        </w:rPr>
+        <w:t>si no</w:t>
+      </w:r>
+      <w:proofErr w:type="spellEnd"/>
+      <w:r>
+        <w:rPr>
+          <w:sz w:val="24"/>
+          <w:szCs w:val="24"/>
+        </w:rPr>
+        <w:t xml:space="preserve"> también del mapa. Una vez seleccionada una de estas características, se nos mostrará un segundo menú con los elementos cuyas características se corresponden con las seleccionadas. Estos elementos se eligen por su nombre en alguna de las características y por imágenes en otras.</w:t>
+      </w:r>
+    </w:p>
+    <w:p>
+      <w:pPr>
+        <w:jc w:val="both"/>
+        <w:rPr>
+          <w:sz w:val="24"/>
+          <w:szCs w:val="24"/>
+        </w:rPr>
+      </w:pPr>
+      <w:r>
+        <w:rPr>
+          <w:sz w:val="24"/>
+          <w:szCs w:val="24"/>
+        </w:rPr>
+        <w:t>Esto, desde mi punto de vista, reduce la facilidad de editar niveles para los usuarios, ya que teniendo en cuenta que, como ya se ha destacado antes, gran parte de los niveles han sido creados por los usuarios, esto generaliza el uso de algunos elementos, lo que provoca un desuso constante de objetos no reconocibles por los usuarios.</w:t>
+      </w:r>
+    </w:p>
+    <w:p>
+      <w:pPr>
+        <w:jc w:val="both"/>
+        <w:rPr>
+          <w:sz w:val="24"/>
+          <w:szCs w:val="24"/>
+        </w:rPr>
+      </w:pPr>
+      <w:r>
+        <w:rPr>
+          <w:sz w:val="24"/>
+          <w:szCs w:val="24"/>
+        </w:rPr>
+        <w:t>Además, en muchos casos, la mayoría de los usuarios no conocen los nombres concretos de dichos objetos, por lo que encontrar la entidad suele ser tedioso en muchas ocasiones.</w:t>
+      </w:r>
+    </w:p>
+    <w:p>
+      <w:pPr>
+        <w:jc w:val="both"/>
+        <w:rPr>
+          <w:sz w:val="24"/>
+          <w:szCs w:val="24"/>
+        </w:rPr>
+      </w:pPr>
+      <w:r>
+        <w:rPr>
+          <w:sz w:val="24"/>
+          <w:szCs w:val="24"/>
+        </w:rPr>
+        <w:t xml:space="preserve">A pesar de ello, uno de sus puntos a favor es la colocación de elementos. Una vez seleccionado el objeto en cuestión, aparecerá junto al puntero del ratón, y manteniendo pulsado el botón izquierdo, se podrá colocar y escalar. Cuando soltemos el botón, podremos acceder a sus valores (posición, rotación características específicas), pudiendo editar los valores numéricos </w:t>
       </w:r>
       <w:r>
         <w:rPr>
@@ -7786,24 +7923,18 @@
           <w:szCs w:val="24"/>
         </w:rPr>
         <w:lastRenderedPageBreak/>
-        <w:t xml:space="preserve">elementos, </w:t>
-      </w:r>
+        <w:t>introduciendo nuestros propios valores, y permitiendo modificar algunas de las características normales de la entidad.</w:t>
+      </w:r>
+    </w:p>
+    <w:p>
+      <w:pPr>
+        <w:pStyle w:val="Ttulo4"/>
+      </w:pPr>
       <w:proofErr w:type="spellStart"/>
       <w:r>
-        <w:rPr>
-          <w:sz w:val="24"/>
-          <w:szCs w:val="24"/>
-        </w:rPr>
-        <w:t>si no</w:t>
+        <w:t>Broforce</w:t>
       </w:r>
       <w:proofErr w:type="spellEnd"/>
-      <w:r>
-        <w:rPr>
-          <w:sz w:val="24"/>
-          <w:szCs w:val="24"/>
-        </w:rPr>
-        <w:t xml:space="preserve"> también del mapa. Una vez seleccionada una de estas características, se nos mostrará un segundo menú con los elementos cuyas características se corresponden con las seleccionadas. Estos elementos se eligen por su nombre en alguna de las características y por imágenes en otras.</w:t>
-      </w:r>
     </w:p>
     <w:p>
       <w:pPr>
@@ -7813,45 +7944,6 @@
           <w:szCs w:val="24"/>
         </w:rPr>
       </w:pPr>
-      <w:r>
-        <w:rPr>
-          <w:sz w:val="24"/>
-          <w:szCs w:val="24"/>
-        </w:rPr>
-        <w:t>Esto, desde mi punto de vista, reduce la facilidad de editar niveles para los usuarios, ya que teniendo en cuenta que, como ya se ha destacado antes, gran parte de los niveles han sido creados por los usuarios, esto generaliza el uso de algunos elementos, lo que provoca un desuso constante de objetos no reconocibles por los usuarios.</w:t>
-      </w:r>
-    </w:p>
-    <w:p>
-      <w:pPr>
-        <w:jc w:val="both"/>
-        <w:rPr>
-          <w:sz w:val="24"/>
-          <w:szCs w:val="24"/>
-        </w:rPr>
-      </w:pPr>
-      <w:r>
-        <w:rPr>
-          <w:sz w:val="24"/>
-          <w:szCs w:val="24"/>
-        </w:rPr>
-        <w:t>Además, en muchos casos, la mayoría de los usuarios no conocen los nombres concretos de dichos objetos, por lo que encontrar la entidad suele ser tedioso en muchas ocasiones.</w:t>
-      </w:r>
-    </w:p>
-    <w:p>
-      <w:pPr>
-        <w:jc w:val="both"/>
-        <w:rPr>
-          <w:sz w:val="24"/>
-          <w:szCs w:val="24"/>
-        </w:rPr>
-      </w:pPr>
-      <w:r>
-        <w:rPr>
-          <w:sz w:val="24"/>
-          <w:szCs w:val="24"/>
-        </w:rPr>
-        <w:t>A pesar de ello, uno de sus puntos a favor es la colocación de elementos. Una vez seleccionado el objeto en cuestión, aparecerá junto al puntero del ratón, y manteniendo pulsado el botón izquierdo, se podrá colocar y escalar. Cuando soltemos el botón, podremos acceder a sus valores (posición, rotación características específicas), pudiendo editar los valores numéricos introduciendo nuestros propios valores, y permitiendo modificar algunas de las características normales de la entidad.</w:t>
-      </w:r>
     </w:p>
     <w:p>
       <w:pPr>
@@ -8010,7 +8102,6 @@
           <w:sz w:val="24"/>
           <w:szCs w:val="24"/>
         </w:rPr>
-        <w:lastRenderedPageBreak/>
         <w:drawing>
           <wp:inline distT="0" distB="0" distL="0" distR="0" wp14:anchorId="4266AEF3" wp14:editId="6BC398F1">
             <wp:extent cx="5762625" cy="3237659"/>
@@ -8164,7 +8255,17 @@
           <w:szCs w:val="24"/>
           <w:lang w:val="es-ES"/>
         </w:rPr>
-        <w:t>: Nos permite seleccionar los diversos elementos de la escena que estamos creando. El problema puede ser el tener que acceder a dicha herramienta cada vez que deseamos seleccionar un objeto, y cambiar de herramienta de nuevo para modificar el elemento.</w:t>
+        <w:t xml:space="preserve">: Nos permite seleccionar los diversos elementos de la escena que estamos creando. El problema puede ser el tener que acceder a dicha herramienta </w:t>
+      </w:r>
+      <w:r>
+        <w:rPr>
+          <w:rFonts w:asciiTheme="majorHAnsi" w:hAnsiTheme="majorHAnsi" w:cstheme="majorHAnsi"/>
+          <w:sz w:val="24"/>
+          <w:szCs w:val="24"/>
+          <w:lang w:val="es-ES"/>
+        </w:rPr>
+        <w:lastRenderedPageBreak/>
+        <w:t>cada vez que deseamos seleccionar un objeto, y cambiar de herramienta de nuevo para modificar el elemento.</w:t>
       </w:r>
     </w:p>
     <w:p>
@@ -8342,11 +8443,8 @@
           <w:sz w:val="24"/>
           <w:szCs w:val="24"/>
         </w:rPr>
-        <w:lastRenderedPageBreak/>
         <w:t xml:space="preserve"> </w:t>
       </w:r>
-      <w:bookmarkStart w:id="16" w:name="_GoBack"/>
-      <w:bookmarkEnd w:id="16"/>
       <w:r>
         <w:rPr>
           <w:rFonts w:asciiTheme="majorHAnsi" w:hAnsiTheme="majorHAnsi" w:cstheme="majorHAnsi"/>
@@ -8364,11 +8462,11 @@
           <w:numId w:val="42"/>
         </w:numPr>
       </w:pPr>
-      <w:bookmarkStart w:id="17" w:name="_Toc17192641"/>
+      <w:bookmarkStart w:id="16" w:name="_Toc17192641"/>
       <w:r>
         <w:t>Editores No Oficiales</w:t>
       </w:r>
-      <w:bookmarkEnd w:id="17"/>
+      <w:bookmarkEnd w:id="16"/>
     </w:p>
     <w:p/>
     <w:p>
@@ -8422,14 +8520,14 @@
           <w:numId w:val="42"/>
         </w:numPr>
       </w:pPr>
-      <w:bookmarkStart w:id="18" w:name="_Toc17192642"/>
+      <w:bookmarkStart w:id="17" w:name="_Toc17192642"/>
       <w:r>
         <w:t xml:space="preserve">Editores </w:t>
       </w:r>
       <w:r>
         <w:t>De Desarrollo</w:t>
       </w:r>
-      <w:bookmarkEnd w:id="18"/>
+      <w:bookmarkEnd w:id="17"/>
     </w:p>
     <w:p>
       <w:pPr>
@@ -8439,7 +8537,7 @@
           <w:numId w:val="42"/>
         </w:numPr>
       </w:pPr>
-      <w:bookmarkStart w:id="19" w:name="_Toc17192643"/>
+      <w:bookmarkStart w:id="18" w:name="_Toc17192643"/>
       <w:proofErr w:type="spellStart"/>
       <w:r>
         <w:t>UbiArt</w:t>
@@ -8448,7 +8546,7 @@
       <w:r>
         <w:t xml:space="preserve"> Framework</w:t>
       </w:r>
-      <w:bookmarkEnd w:id="19"/>
+      <w:bookmarkEnd w:id="18"/>
     </w:p>
     <w:p>
       <w:pPr>
@@ -8739,11 +8837,11 @@
           <w:numId w:val="42"/>
         </w:numPr>
       </w:pPr>
-      <w:bookmarkStart w:id="20" w:name="_Toc17192644"/>
+      <w:bookmarkStart w:id="19" w:name="_Toc17192644"/>
       <w:r>
         <w:t>RPG MAKER</w:t>
       </w:r>
-      <w:bookmarkEnd w:id="20"/>
+      <w:bookmarkEnd w:id="19"/>
     </w:p>
     <w:p>
       <w:pPr>
@@ -9117,13 +9215,20 @@
     </w:p>
     <w:p>
       <w:pPr>
-        <w:jc w:val="both"/>
-        <w:rPr>
-          <w:rFonts w:asciiTheme="majorHAnsi" w:hAnsiTheme="majorHAnsi" w:cstheme="majorHAnsi"/>
-          <w:sz w:val="24"/>
-          <w:szCs w:val="24"/>
-        </w:rPr>
-      </w:pPr>
+        <w:pStyle w:val="Ttulo2"/>
+        <w:numPr>
+          <w:ilvl w:val="3"/>
+          <w:numId w:val="42"/>
+        </w:numPr>
+      </w:pPr>
+      <w:r>
+        <w:t>TILED</w:t>
+      </w:r>
+    </w:p>
+    <w:p>
+      <w:r>
+        <w:t>Editor de desarrollo no oficial.</w:t>
+      </w:r>
     </w:p>
     <w:p>
       <w:pPr>
@@ -9143,15 +9248,14 @@
           <w:numId w:val="42"/>
         </w:numPr>
       </w:pPr>
-      <w:bookmarkStart w:id="21" w:name="_Toc17192645"/>
-      <w:r>
-        <w:lastRenderedPageBreak/>
+      <w:bookmarkStart w:id="20" w:name="_Toc17192645"/>
+      <w:r>
         <w:t xml:space="preserve">Apartado de </w:t>
       </w:r>
       <w:r>
         <w:t>mercado actual</w:t>
       </w:r>
-      <w:bookmarkEnd w:id="21"/>
+      <w:bookmarkEnd w:id="20"/>
     </w:p>
     <w:p>
       <w:pPr>
@@ -9427,21 +9531,23 @@
           <w:numId w:val="42"/>
         </w:numPr>
       </w:pPr>
-      <w:bookmarkStart w:id="22" w:name="_Toc17192646"/>
+      <w:bookmarkStart w:id="21" w:name="_Toc17192646"/>
       <w:r>
         <w:t>Apartado de estado del arte</w:t>
       </w:r>
-      <w:bookmarkEnd w:id="22"/>
+      <w:bookmarkEnd w:id="21"/>
     </w:p>
     <w:p>
       <w:pPr>
         <w:jc w:val="both"/>
         <w:rPr>
-          <w:sz w:val="24"/>
-        </w:rPr>
-      </w:pPr>
-      <w:r>
-        <w:rPr>
+          <w:i/>
+          <w:sz w:val="24"/>
+        </w:rPr>
+      </w:pPr>
+      <w:r>
+        <w:rPr>
+          <w:i/>
           <w:sz w:val="24"/>
         </w:rPr>
         <w:t xml:space="preserve">Encontrar lo más novedoso en los editores actuales (generación procedimental de escenarios, </w:t>
@@ -9449,6 +9555,7 @@
       <w:proofErr w:type="spellStart"/>
       <w:r>
         <w:rPr>
+          <w:i/>
           <w:sz w:val="24"/>
         </w:rPr>
         <w:t>GauGan</w:t>
@@ -9456,36 +9563,228 @@
       <w:proofErr w:type="spellEnd"/>
       <w:r>
         <w:rPr>
+          <w:i/>
           <w:sz w:val="24"/>
         </w:rPr>
         <w:t>…). En general, generación automática de niveles.</w:t>
       </w:r>
+    </w:p>
+    <w:p>
+      <w:pPr>
+        <w:jc w:val="both"/>
+        <w:rPr>
+          <w:sz w:val="24"/>
+        </w:rPr>
+      </w:pPr>
+      <w:r>
+        <w:rPr>
+          <w:sz w:val="24"/>
+        </w:rPr>
+        <w:t xml:space="preserve">Actualmente y de forma un tanto genérica, podemos ver que los editores y </w:t>
+      </w:r>
+      <w:proofErr w:type="spellStart"/>
+      <w:r>
+        <w:rPr>
+          <w:sz w:val="24"/>
+        </w:rPr>
+        <w:t>toolbox</w:t>
+      </w:r>
+      <w:proofErr w:type="spellEnd"/>
+      <w:r>
+        <w:rPr>
+          <w:sz w:val="24"/>
+        </w:rPr>
+        <w:t xml:space="preserve"> han ido desapareciendo, dando paso a los generadores procedimentales, que utilizan técnicas de </w:t>
+      </w:r>
+      <w:r>
+        <w:rPr>
+          <w:sz w:val="24"/>
+        </w:rPr>
+        <w:lastRenderedPageBreak/>
+        <w:t>creación de datos con algoritmos. En el caso de gráficos por computador, es habitual encontrarlo en la creación de texturas, pero si pasamos al plano de los videojuegos, podemos encontrar estas herramientas para la generación de contenido o aleatoriedad, produciendo experiencias de juego poco predecibles.</w:t>
+      </w:r>
+    </w:p>
+    <w:p>
+      <w:pPr>
+        <w:jc w:val="both"/>
+        <w:rPr>
+          <w:sz w:val="24"/>
+        </w:rPr>
+      </w:pPr>
+      <w:r>
+        <w:rPr>
+          <w:sz w:val="24"/>
+        </w:rPr>
+        <w:t xml:space="preserve">Una de estas herramientas es </w:t>
+      </w:r>
+      <w:proofErr w:type="spellStart"/>
+      <w:r>
+        <w:rPr>
+          <w:sz w:val="24"/>
+        </w:rPr>
+        <w:t>GauGAN</w:t>
+      </w:r>
+      <w:proofErr w:type="spellEnd"/>
+      <w:r>
+        <w:rPr>
+          <w:sz w:val="24"/>
+        </w:rPr>
+        <w:t xml:space="preserve">, herramienta desarrollada por </w:t>
+      </w:r>
+      <w:proofErr w:type="spellStart"/>
+      <w:r>
+        <w:rPr>
+          <w:sz w:val="24"/>
+        </w:rPr>
+        <w:t>Nvidia</w:t>
+      </w:r>
+      <w:proofErr w:type="spellEnd"/>
+      <w:r>
+        <w:rPr>
+          <w:sz w:val="24"/>
+        </w:rPr>
+        <w:t xml:space="preserve"> y basada en el uso de redes generativas antagónicas. Se apoya en la técnica conocida como ‘normalización espacialmente adaptativa’, que genera imágenes fotorrealistas a partir de un diseño semántico del usuario, es decir, a partir de un diseño básico donde cada color representa un mismo objeto o material.</w:t>
+      </w:r>
+    </w:p>
+    <w:p>
+      <w:pPr>
+        <w:keepNext/>
+        <w:jc w:val="both"/>
+      </w:pPr>
+      <w:r>
+        <w:rPr>
+          <w:noProof/>
+        </w:rPr>
+        <w:drawing>
+          <wp:inline distT="0" distB="0" distL="0" distR="0" wp14:anchorId="614C6EE0" wp14:editId="08D87AA3">
+            <wp:extent cx="5759450" cy="4387850"/>
+            <wp:effectExtent l="0" t="0" r="0" b="0"/>
+            <wp:docPr id="10" name="Imagen 10"/>
+            <wp:cNvGraphicFramePr>
+              <a:graphicFrameLocks xmlns:a="http://schemas.openxmlformats.org/drawingml/2006/main" noChangeAspect="1"/>
+            </wp:cNvGraphicFramePr>
+            <a:graphic xmlns:a="http://schemas.openxmlformats.org/drawingml/2006/main">
+              <a:graphicData uri="http://schemas.openxmlformats.org/drawingml/2006/picture">
+                <pic:pic xmlns:pic="http://schemas.openxmlformats.org/drawingml/2006/picture">
+                  <pic:nvPicPr>
+                    <pic:cNvPr id="1" name=""/>
+                    <pic:cNvPicPr/>
+                  </pic:nvPicPr>
+                  <pic:blipFill>
+                    <a:blip r:embed="rId15"/>
+                    <a:stretch>
+                      <a:fillRect/>
+                    </a:stretch>
+                  </pic:blipFill>
+                  <pic:spPr>
+                    <a:xfrm>
+                      <a:off x="0" y="0"/>
+                      <a:ext cx="5759450" cy="4387850"/>
+                    </a:xfrm>
+                    <a:prstGeom prst="rect">
+                      <a:avLst/>
+                    </a:prstGeom>
+                  </pic:spPr>
+                </pic:pic>
+              </a:graphicData>
+            </a:graphic>
+          </wp:inline>
+        </w:drawing>
+      </w:r>
+    </w:p>
+    <w:p>
+      <w:pPr>
+        <w:pStyle w:val="Descripcin"/>
+        <w:jc w:val="both"/>
+      </w:pPr>
+      <w:r>
+        <w:t xml:space="preserve">Ilustración </w:t>
+      </w:r>
+      <w:fldSimple w:instr=" SEQ Ilustración \* ARABIC ">
+        <w:r>
+          <w:rPr>
+            <w:noProof/>
+          </w:rPr>
+          <w:t>6</w:t>
+        </w:r>
+      </w:fldSimple>
+      <w:r>
+        <w:t xml:space="preserve"> - </w:t>
+      </w:r>
+      <w:proofErr w:type="spellStart"/>
+      <w:r>
+        <w:t>GauGAN</w:t>
+      </w:r>
+      <w:proofErr w:type="spellEnd"/>
+      <w:r>
+        <w:t xml:space="preserve"> en acción</w:t>
+      </w:r>
+    </w:p>
+    <w:p>
+      <w:pPr>
+        <w:jc w:val="both"/>
+        <w:rPr>
+          <w:sz w:val="24"/>
+        </w:rPr>
+      </w:pPr>
       <w:r>
         <w:rPr>
           <w:sz w:val="24"/>
         </w:rPr>
         <w:t xml:space="preserve"> </w:t>
       </w:r>
-    </w:p>
-    <w:p>
-      <w:pPr>
-        <w:pStyle w:val="Descripcin"/>
-        <w:jc w:val="center"/>
-      </w:pPr>
-    </w:p>
-    <w:p>
-      <w:pPr>
-        <w:suppressAutoHyphens w:val="0"/>
-        <w:spacing w:after="0"/>
-        <w:rPr>
-          <w:sz w:val="24"/>
-        </w:rPr>
-      </w:pPr>
-      <w:r>
-        <w:rPr>
-          <w:sz w:val="24"/>
-        </w:rPr>
-        <w:br w:type="page"/>
+      <w:r>
+        <w:rPr>
+          <w:sz w:val="24"/>
+        </w:rPr>
+        <w:t xml:space="preserve">De esta forma, al realizar una simple viñeta de un ambiente, podemos cambiarla automáticamente por otra al cambiar los objetos asignado a los colores que se encuentran en la escena. </w:t>
+      </w:r>
+      <w:r>
+        <w:rPr>
+          <w:sz w:val="24"/>
+        </w:rPr>
+        <w:t>Hay que destacar</w:t>
+      </w:r>
+      <w:r>
+        <w:rPr>
+          <w:sz w:val="24"/>
+        </w:rPr>
+        <w:t>, que el mecanismo utilizado por la herramienta funciona de forma que existen dos redes neuronales, una encargada de generar imágenes, y otra de discriminar cuales son o no lo suficientemente realistas.</w:t>
+      </w:r>
+    </w:p>
+    <w:p>
+      <w:pPr>
+        <w:jc w:val="both"/>
+        <w:rPr>
+          <w:sz w:val="24"/>
+        </w:rPr>
+      </w:pPr>
+      <w:r>
+        <w:rPr>
+          <w:sz w:val="24"/>
+        </w:rPr>
+        <w:t xml:space="preserve">También decir que al ser una herramienta entrenada con un modelo de Deep </w:t>
+      </w:r>
+      <w:proofErr w:type="spellStart"/>
+      <w:r>
+        <w:rPr>
+          <w:sz w:val="24"/>
+        </w:rPr>
+        <w:t>learning</w:t>
+      </w:r>
+      <w:proofErr w:type="spellEnd"/>
+      <w:r>
+        <w:rPr>
+          <w:sz w:val="24"/>
+        </w:rPr>
+        <w:t xml:space="preserve"> con millones de imágenes reales, es capaz de determinar muchos detalles tales como reflejos, los </w:t>
+      </w:r>
+      <w:r>
+        <w:rPr>
+          <w:sz w:val="24"/>
+        </w:rPr>
+        <w:lastRenderedPageBreak/>
+        <w:t>cuales si no aparecen (aunque debiesen), la segunda red neuronal descartará dicha imagen hasta que la primera los muestre.</w:t>
       </w:r>
     </w:p>
     <w:p>
@@ -9500,12 +9799,11 @@
           <w:sz w:val="40"/>
         </w:rPr>
       </w:pPr>
-      <w:bookmarkStart w:id="23" w:name="_Toc17192647"/>
+      <w:bookmarkStart w:id="22" w:name="_Toc17192647"/>
       <w:r>
         <w:rPr>
           <w:rStyle w:val="book-header-2-title-device"/>
         </w:rPr>
-        <w:lastRenderedPageBreak/>
         <w:t>Capítulo 2</w:t>
       </w:r>
       <w:r>
@@ -9521,7 +9819,7 @@
         </w:rPr>
         <w:t>Objetivos</w:t>
       </w:r>
-      <w:bookmarkEnd w:id="23"/>
+      <w:bookmarkEnd w:id="22"/>
     </w:p>
     <w:p/>
     <w:tbl>
@@ -9564,11 +9862,11 @@
           <w:numId w:val="40"/>
         </w:numPr>
       </w:pPr>
-      <w:bookmarkStart w:id="24" w:name="_Toc17192648"/>
+      <w:bookmarkStart w:id="23" w:name="_Toc17192648"/>
       <w:r>
         <w:t>Descripción del problema</w:t>
       </w:r>
-      <w:bookmarkEnd w:id="24"/>
+      <w:bookmarkEnd w:id="23"/>
     </w:p>
     <w:p>
       <w:pPr>
@@ -9633,13 +9931,13 @@
           <w:numId w:val="40"/>
         </w:numPr>
       </w:pPr>
-      <w:bookmarkStart w:id="25" w:name="_Ref8313386"/>
-      <w:bookmarkStart w:id="26" w:name="_Toc17192649"/>
+      <w:bookmarkStart w:id="24" w:name="_Ref8313386"/>
+      <w:bookmarkStart w:id="25" w:name="_Toc17192649"/>
       <w:r>
         <w:t>Objetivos</w:t>
       </w:r>
+      <w:bookmarkEnd w:id="24"/>
       <w:bookmarkEnd w:id="25"/>
-      <w:bookmarkEnd w:id="26"/>
     </w:p>
     <w:p>
       <w:pPr>
@@ -9730,6 +10028,7 @@
         </w:numPr>
       </w:pPr>
       <w:r>
+        <w:lastRenderedPageBreak/>
         <w:t>Programación de Mecánicas del Editor: Deben crearse nuevas mecánicas de interacción con el editor, como transformaciones, almacenamiento de datos, etc.</w:t>
       </w:r>
     </w:p>
@@ -9742,7 +10041,6 @@
         </w:numPr>
       </w:pPr>
       <w:r>
-        <w:lastRenderedPageBreak/>
         <w:t xml:space="preserve">Desarrollo de nivel funcional: Una vez terminado el editor, debe crearse un nivel con él y comprobar su funcionamiento de manera que sea posible establecer si el </w:t>
       </w:r>
       <w:proofErr w:type="spellStart"/>
@@ -9770,11 +10068,11 @@
           <w:numId w:val="40"/>
         </w:numPr>
       </w:pPr>
-      <w:bookmarkStart w:id="27" w:name="_Toc17192650"/>
+      <w:bookmarkStart w:id="26" w:name="_Toc17192650"/>
       <w:r>
         <w:t>Estudio de alternativas</w:t>
       </w:r>
-      <w:bookmarkEnd w:id="27"/>
+      <w:bookmarkEnd w:id="26"/>
     </w:p>
     <w:p>
       <w:pPr>
@@ -9783,6 +10081,198 @@
           <w:sz w:val="24"/>
         </w:rPr>
       </w:pPr>
+      <w:r>
+        <w:rPr>
+          <w:sz w:val="24"/>
+        </w:rPr>
+        <w:t xml:space="preserve">Justificar por qué uso Unity y no otro. Es decir, crear el editor de cero, usar </w:t>
+      </w:r>
+      <w:proofErr w:type="spellStart"/>
+      <w:r>
+        <w:rPr>
+          <w:sz w:val="24"/>
+        </w:rPr>
+        <w:t>Unreal</w:t>
+      </w:r>
+      <w:proofErr w:type="spellEnd"/>
+      <w:r>
+        <w:rPr>
+          <w:sz w:val="24"/>
+        </w:rPr>
+        <w:t>… Al final, justificarlo.</w:t>
+      </w:r>
+    </w:p>
+    <w:p>
+      <w:pPr>
+        <w:jc w:val="both"/>
+        <w:rPr>
+          <w:sz w:val="24"/>
+        </w:rPr>
+      </w:pPr>
+      <w:r>
+        <w:rPr>
+          <w:sz w:val="24"/>
+        </w:rPr>
+        <w:t>Dado que este estudio se podría haber realizado de otra manera, debo destacar algunos de los planteamientos iniciales para su desarrollo, así como la explicación de las decisiones tomadas.</w:t>
+      </w:r>
+    </w:p>
+    <w:p>
+      <w:pPr>
+        <w:jc w:val="both"/>
+        <w:rPr>
+          <w:sz w:val="24"/>
+        </w:rPr>
+      </w:pPr>
+      <w:r>
+        <w:rPr>
+          <w:sz w:val="24"/>
+        </w:rPr>
+        <w:t xml:space="preserve">En primer lugar, se planteó la opción de desarrollar un </w:t>
+      </w:r>
+      <w:proofErr w:type="spellStart"/>
+      <w:r>
+        <w:rPr>
+          <w:sz w:val="24"/>
+        </w:rPr>
+        <w:t>Toolbox</w:t>
+      </w:r>
+      <w:proofErr w:type="spellEnd"/>
+      <w:r>
+        <w:rPr>
+          <w:sz w:val="24"/>
+        </w:rPr>
+        <w:t xml:space="preserve"> partiendo de nada, es decir, creando un desarrollo de interfaz y base de código propia utilizando otros lenguajes (C++, JAVA, Python…). Esta idea fue descartada originalmente debido a que realizar esta tarea suponía realmente crear un motor de videojuegos debido a la necesidad de incluir mecánicas y restricciones desde un comienzo, así como el tratamiento de datos y funcionalidades. Esto fue descartado debido a que este desarrollo suponía una inmensa cantidad de trabajo que nos alejaba de la idea principal del estudio.</w:t>
+      </w:r>
+    </w:p>
+    <w:p>
+      <w:pPr>
+        <w:jc w:val="both"/>
+        <w:rPr>
+          <w:sz w:val="24"/>
+        </w:rPr>
+      </w:pPr>
+      <w:r>
+        <w:rPr>
+          <w:sz w:val="24"/>
+        </w:rPr>
+        <w:t xml:space="preserve">Una vez descartado esto, se planteó el uso de dos motores de videojuegos para su desarrollo: Unity y </w:t>
+      </w:r>
+      <w:proofErr w:type="spellStart"/>
+      <w:r>
+        <w:rPr>
+          <w:sz w:val="24"/>
+        </w:rPr>
+        <w:t>Unreal</w:t>
+      </w:r>
+      <w:proofErr w:type="spellEnd"/>
+      <w:r>
+        <w:rPr>
+          <w:sz w:val="24"/>
+        </w:rPr>
+        <w:t xml:space="preserve"> </w:t>
+      </w:r>
+      <w:proofErr w:type="spellStart"/>
+      <w:r>
+        <w:rPr>
+          <w:sz w:val="24"/>
+        </w:rPr>
+        <w:t>Engine</w:t>
+      </w:r>
+      <w:proofErr w:type="spellEnd"/>
+      <w:r>
+        <w:rPr>
+          <w:sz w:val="24"/>
+        </w:rPr>
+        <w:t>.</w:t>
+      </w:r>
+    </w:p>
+    <w:p>
+      <w:pPr>
+        <w:jc w:val="both"/>
+        <w:rPr>
+          <w:sz w:val="24"/>
+        </w:rPr>
+      </w:pPr>
+      <w:r>
+        <w:rPr>
+          <w:sz w:val="24"/>
+        </w:rPr>
+        <w:t xml:space="preserve">El uso de </w:t>
+      </w:r>
+      <w:proofErr w:type="spellStart"/>
+      <w:r>
+        <w:rPr>
+          <w:sz w:val="24"/>
+        </w:rPr>
+        <w:t>Unreal</w:t>
+      </w:r>
+      <w:proofErr w:type="spellEnd"/>
+      <w:r>
+        <w:rPr>
+          <w:sz w:val="24"/>
+        </w:rPr>
+        <w:t xml:space="preserve"> </w:t>
+      </w:r>
+      <w:proofErr w:type="spellStart"/>
+      <w:r>
+        <w:rPr>
+          <w:sz w:val="24"/>
+        </w:rPr>
+        <w:t>Engine</w:t>
+      </w:r>
+      <w:proofErr w:type="spellEnd"/>
+      <w:r>
+        <w:rPr>
+          <w:sz w:val="24"/>
+        </w:rPr>
+        <w:t xml:space="preserve"> me permitiría simplificar la programación utilizando el método de </w:t>
+      </w:r>
+      <w:proofErr w:type="spellStart"/>
+      <w:r>
+        <w:rPr>
+          <w:sz w:val="24"/>
+        </w:rPr>
+        <w:t>Blueprints</w:t>
+      </w:r>
+      <w:proofErr w:type="spellEnd"/>
+      <w:r>
+        <w:rPr>
+          <w:sz w:val="24"/>
+        </w:rPr>
+        <w:t xml:space="preserve">, lo que podría traducirse en menor tiempo de desarrollo frente a un enfoque más elaborado en lo que respecta a la parte gráfica. Pero esto no era del todo correcto, </w:t>
+      </w:r>
+      <w:r>
+        <w:rPr>
+          <w:sz w:val="24"/>
+        </w:rPr>
+        <w:t>dado que,</w:t>
+      </w:r>
+      <w:r>
+        <w:rPr>
+          <w:sz w:val="24"/>
+        </w:rPr>
+        <w:t xml:space="preserve"> debido a los pocos conocimientos técnicos de este software, así como de la parte de desarrollo gráfico debido a mi principal enfoque en la programación</w:t>
+      </w:r>
+      <w:r>
+        <w:rPr>
+          <w:sz w:val="24"/>
+        </w:rPr>
+        <w:t>, habría supuesto un mayor esfuerzo de aprendizaje con, lo que posiblemente fuese un resultado menos elaborado.</w:t>
+      </w:r>
+    </w:p>
+    <w:p>
+      <w:pPr>
+        <w:jc w:val="both"/>
+        <w:rPr>
+          <w:sz w:val="24"/>
+        </w:rPr>
+      </w:pPr>
+      <w:r>
+        <w:rPr>
+          <w:sz w:val="24"/>
+        </w:rPr>
+        <w:t>Por tanto, la decisión quedó clara: utilizar Unity. Puesto que mis conocimientos en la Programación Orientada a Objetos son bastante amplios, la familiaridad con la que me encuentro trabajando en Unity es elevada y la facilidad que ofrece el desarrollo de cualquier programa básico con este software nos ofrece una amplia documentación tanto oficial como en lo referente a la comunidad, Unity fue el software idóneo para comenzar a trabajar en el estudio.</w:t>
+      </w:r>
     </w:p>
     <w:p>
       <w:pPr>
@@ -9792,14 +10282,14 @@
           <w:numId w:val="40"/>
         </w:numPr>
       </w:pPr>
-      <w:bookmarkStart w:id="28" w:name="_Toc17192651"/>
+      <w:bookmarkStart w:id="27" w:name="_Toc17192651"/>
       <w:r>
         <w:t>Metodología</w:t>
       </w:r>
       <w:r>
         <w:t xml:space="preserve"> empleada</w:t>
       </w:r>
-      <w:bookmarkEnd w:id="28"/>
+      <w:bookmarkEnd w:id="27"/>
     </w:p>
     <w:p>
       <w:pPr>
@@ -9813,6 +10303,40 @@
           <w:sz w:val="24"/>
         </w:rPr>
         <w:t xml:space="preserve"> </w:t>
+      </w:r>
+      <w:r>
+        <w:rPr>
+          <w:sz w:val="24"/>
+        </w:rPr>
+        <w:t xml:space="preserve">Sistema de reuniones (cada dos semanas reunión, cumplir objetivos, </w:t>
+      </w:r>
+      <w:proofErr w:type="spellStart"/>
+      <w:r>
+        <w:rPr>
+          <w:sz w:val="24"/>
+        </w:rPr>
+        <w:t>etc</w:t>
+      </w:r>
+      <w:proofErr w:type="spellEnd"/>
+      <w:r>
+        <w:rPr>
+          <w:sz w:val="24"/>
+        </w:rPr>
+        <w:t xml:space="preserve">, </w:t>
+      </w:r>
+      <w:proofErr w:type="spellStart"/>
+      <w:r>
+        <w:rPr>
+          <w:sz w:val="24"/>
+        </w:rPr>
+        <w:t>etc</w:t>
+      </w:r>
+      <w:proofErr w:type="spellEnd"/>
+      <w:r>
+        <w:rPr>
+          <w:sz w:val="24"/>
+        </w:rPr>
+        <w:t>). Hemos especificado al principio, como se ha desarrollado todo, etc.</w:t>
       </w:r>
     </w:p>
     <w:p>
@@ -9831,11 +10355,25 @@
           <w:numId w:val="40"/>
         </w:numPr>
       </w:pPr>
-      <w:bookmarkStart w:id="29" w:name="_Toc17192652"/>
+      <w:bookmarkStart w:id="28" w:name="_Toc17192652"/>
       <w:r>
         <w:t>Planificación</w:t>
       </w:r>
-      <w:bookmarkEnd w:id="29"/>
+      <w:bookmarkEnd w:id="28"/>
+    </w:p>
+    <w:p>
+      <w:pPr>
+        <w:jc w:val="both"/>
+        <w:rPr>
+          <w:sz w:val="24"/>
+        </w:rPr>
+      </w:pPr>
+      <w:r>
+        <w:rPr>
+          <w:sz w:val="24"/>
+        </w:rPr>
+        <w:t>Tiempo en desarrollo de cada cosa: Mecánicas, pruebas, estilos…</w:t>
+      </w:r>
     </w:p>
     <w:p>
       <w:pPr>
@@ -9872,7 +10410,7 @@
           <w:sz w:val="40"/>
         </w:rPr>
       </w:pPr>
-      <w:bookmarkStart w:id="30" w:name="_Toc17192653"/>
+      <w:bookmarkStart w:id="29" w:name="_Toc17192653"/>
       <w:r>
         <w:rPr>
           <w:rStyle w:val="book-header-2-title-device"/>
@@ -9893,7 +10431,7 @@
         </w:rPr>
         <w:t>Marco teórico</w:t>
       </w:r>
-      <w:bookmarkEnd w:id="30"/>
+      <w:bookmarkEnd w:id="29"/>
     </w:p>
     <w:p/>
     <w:tbl>
@@ -9936,11 +10474,11 @@
           <w:numId w:val="43"/>
         </w:numPr>
       </w:pPr>
-      <w:bookmarkStart w:id="31" w:name="_Toc17192654"/>
+      <w:bookmarkStart w:id="30" w:name="_Toc17192654"/>
       <w:r>
         <w:t>Juegos de Plataformas</w:t>
       </w:r>
-      <w:bookmarkEnd w:id="31"/>
+      <w:bookmarkEnd w:id="30"/>
     </w:p>
     <w:p>
       <w:pPr>
@@ -9979,7 +10517,7 @@
         <w:pStyle w:val="Descripcin"/>
         <w:keepNext/>
       </w:pPr>
-      <w:bookmarkStart w:id="32" w:name="_Toc8308222"/>
+      <w:bookmarkStart w:id="31" w:name="_Toc8308222"/>
       <w:r>
         <w:t xml:space="preserve">Tabla </w:t>
       </w:r>
@@ -10016,7 +10554,7 @@
       <w:r>
         <w:t xml:space="preserve"> - Tabla de Marco Teórico 1</w:t>
       </w:r>
-      <w:bookmarkEnd w:id="32"/>
+      <w:bookmarkEnd w:id="31"/>
     </w:p>
     <w:tbl>
       <w:tblPr>
@@ -10261,13 +10799,27 @@
           <w:numId w:val="43"/>
         </w:numPr>
       </w:pPr>
-      <w:bookmarkStart w:id="33" w:name="_Toc17192655"/>
+      <w:bookmarkStart w:id="32" w:name="_Toc17192655"/>
       <w:r>
         <w:lastRenderedPageBreak/>
         <w:t>Leyes de UX</w:t>
       </w:r>
-      <w:bookmarkEnd w:id="33"/>
-    </w:p>
+      <w:bookmarkEnd w:id="32"/>
+    </w:p>
+    <w:p>
+      <w:pPr>
+        <w:rPr>
+          <w:sz w:val="32"/>
+        </w:rPr>
+      </w:pPr>
+      <w:r>
+        <w:rPr>
+          <w:sz w:val="32"/>
+        </w:rPr>
+        <w:t>Llevarme LEYES AL DESARROLLO Y DEJAR ESTO EN MEDIA/UNA PAGINA EXPLICANDO PORQUE ES IMPORTANTE TENERLAS EN CUENTA</w:t>
+      </w:r>
+    </w:p>
+    <w:p/>
     <w:p>
       <w:pPr>
         <w:pStyle w:val="Contenidodelmarco"/>
@@ -10281,81 +10833,8 @@
       </w:r>
       <w:proofErr w:type="spellEnd"/>
       <w:r>
-        <w:t>, es importante realizar un estudio previo a nivel de interfaz, dado que dicho editor no será utilizado exclusivamente por desarrolladores, sino que el objetivo es que llegue a cualquier tipo de usuario (con mayor o menor experiencia en videojuegos), que haya utilizado la aplicación. Por ello, a continuación, se mostrarán algunas de las leyes de UX seleccionadas para el diseño de usabilidad en la parte del editor de niveles.</w:t>
-      </w:r>
-    </w:p>
-    <w:p>
-      <w:pPr>
-        <w:pStyle w:val="Ttulo2"/>
-        <w:numPr>
-          <w:ilvl w:val="2"/>
-          <w:numId w:val="43"/>
-        </w:numPr>
-      </w:pPr>
-      <w:bookmarkStart w:id="34" w:name="_Toc17192656"/>
-      <w:r>
-        <w:t xml:space="preserve">Ley de </w:t>
-      </w:r>
-      <w:proofErr w:type="spellStart"/>
-      <w:r>
-        <w:t>Fitts</w:t>
-      </w:r>
-      <w:bookmarkEnd w:id="34"/>
-      <w:proofErr w:type="spellEnd"/>
-      <w:r>
-        <w:tab/>
-      </w:r>
-    </w:p>
-    <w:p>
-      <w:pPr>
-        <w:pStyle w:val="Contenidodelmarco"/>
-      </w:pPr>
-      <w:r>
-        <w:t>“El tiempo necesario para llegar a un objeto es proporcional a la distancia a la que se encuentra y su tamaño”.</w:t>
-      </w:r>
-    </w:p>
-    <w:p>
-      <w:pPr>
-        <w:pStyle w:val="Contenidodelmarco"/>
-      </w:pPr>
-      <w:r>
-        <w:t xml:space="preserve">Esta ley demuestra que los movimientos rápidos y los elementos pequeños tienen una mayor tasa de error debido a la relación velocidad-precisión. Por ello, en nuestro </w:t>
-      </w:r>
-      <w:proofErr w:type="spellStart"/>
-      <w:r>
-        <w:t>Toolbox</w:t>
-      </w:r>
-      <w:proofErr w:type="spellEnd"/>
-      <w:r>
-        <w:t xml:space="preserve">, los elementos tienen un tamaño medio, ni muy grande, ni muy pequeño, para asegurar que el puntero se encuentra en el interior de los elementos y evitar dudas, así como su distribución en la pantalla, la cual se encuentra colocada de forma que los elementos </w:t>
-      </w:r>
-      <w:proofErr w:type="spellStart"/>
-      <w:r>
-        <w:t>interactuables</w:t>
-      </w:r>
-      <w:proofErr w:type="spellEnd"/>
-      <w:r>
-        <w:t xml:space="preserve"> no se encuentren desperdigados por toda la escena.</w:t>
-      </w:r>
-    </w:p>
-    <w:p>
-      <w:pPr>
-        <w:pStyle w:val="Ttulo2"/>
-        <w:numPr>
-          <w:ilvl w:val="2"/>
-          <w:numId w:val="43"/>
-        </w:numPr>
-      </w:pPr>
-      <w:bookmarkStart w:id="35" w:name="_Toc17192657"/>
-      <w:r>
-        <w:t xml:space="preserve">Ley de </w:t>
-      </w:r>
-      <w:proofErr w:type="spellStart"/>
-      <w:r>
-        <w:t>Hyck</w:t>
-      </w:r>
-      <w:bookmarkEnd w:id="35"/>
-      <w:proofErr w:type="spellEnd"/>
+        <w:t xml:space="preserve">, es importante realizar un estudio previo a nivel de interfaz, dado que dicho editor no será utilizado exclusivamente por desarrolladores, sino que el objetivo es que llegue a cualquier tipo de usuario (con mayor o menor experiencia en videojuegos), que haya utilizado la aplicación. </w:t>
+      </w:r>
     </w:p>
     <w:p>
       <w:pPr>
@@ -10365,345 +10844,6 @@
           <w:szCs w:val="24"/>
         </w:rPr>
       </w:pPr>
-      <w:r>
-        <w:rPr>
-          <w:sz w:val="24"/>
-          <w:szCs w:val="24"/>
-        </w:rPr>
-        <w:t>“El tiempo que se necesita para tomar una decisión aumenta con el número de posibilidades y su complejidad”.</w:t>
-      </w:r>
-    </w:p>
-    <w:p>
-      <w:pPr>
-        <w:jc w:val="both"/>
-        <w:rPr>
-          <w:sz w:val="24"/>
-          <w:szCs w:val="24"/>
-        </w:rPr>
-      </w:pPr>
-      <w:r>
-        <w:rPr>
-          <w:sz w:val="24"/>
-          <w:szCs w:val="24"/>
-        </w:rPr>
-        <w:t xml:space="preserve">Al tener una gran cantidad de opciones, el usuario puede tardar más tiempo en tomar decisiones debido a que trata de contemplar todas las opciones posibles para determinar </w:t>
-      </w:r>
-      <w:proofErr w:type="spellStart"/>
-      <w:r>
-        <w:rPr>
-          <w:sz w:val="24"/>
-          <w:szCs w:val="24"/>
-        </w:rPr>
-        <w:t>cual</w:t>
-      </w:r>
-      <w:proofErr w:type="spellEnd"/>
-      <w:r>
-        <w:rPr>
-          <w:sz w:val="24"/>
-          <w:szCs w:val="24"/>
-        </w:rPr>
-        <w:t xml:space="preserve"> es la mejor de ellas.</w:t>
-      </w:r>
-    </w:p>
-    <w:p>
-      <w:pPr>
-        <w:jc w:val="both"/>
-        <w:rPr>
-          <w:sz w:val="24"/>
-          <w:szCs w:val="24"/>
-        </w:rPr>
-      </w:pPr>
-      <w:r>
-        <w:rPr>
-          <w:sz w:val="24"/>
-          <w:szCs w:val="24"/>
-        </w:rPr>
-        <w:t>Por ello, aunque al usuario se le ofrecen múltiples opciones a la hora de colocar elementos en el escenario, estos se agrupan por tipo (ley de la que hablaremos más tarde), de forma que se limiten las posibilidades en ciertas situaciones concretas y se facilite la decisión a los usuarios.</w:t>
-      </w:r>
-    </w:p>
-    <w:p>
-      <w:pPr>
-        <w:pStyle w:val="Ttulo2"/>
-        <w:numPr>
-          <w:ilvl w:val="2"/>
-          <w:numId w:val="43"/>
-        </w:numPr>
-      </w:pPr>
-      <w:bookmarkStart w:id="36" w:name="_Toc17192658"/>
-      <w:r>
-        <w:t>Ley de Jakob</w:t>
-      </w:r>
-      <w:bookmarkEnd w:id="36"/>
-    </w:p>
-    <w:p>
-      <w:pPr>
-        <w:jc w:val="both"/>
-        <w:rPr>
-          <w:sz w:val="24"/>
-          <w:szCs w:val="24"/>
-        </w:rPr>
-      </w:pPr>
-      <w:r>
-        <w:rPr>
-          <w:sz w:val="24"/>
-          <w:szCs w:val="24"/>
-        </w:rPr>
-        <w:t>“Los usuarios invierten más tiempo en otros sitios. Esto significa que prefieren los sitios que trabajen de forma idéntica a los que ya conocen”.</w:t>
-      </w:r>
-    </w:p>
-    <w:p>
-      <w:pPr>
-        <w:jc w:val="both"/>
-        <w:rPr>
-          <w:sz w:val="24"/>
-          <w:szCs w:val="24"/>
-        </w:rPr>
-      </w:pPr>
-      <w:r>
-        <w:rPr>
-          <w:sz w:val="24"/>
-          <w:szCs w:val="24"/>
-        </w:rPr>
-        <w:t>Esta ley plantea que los usuarios están acostumbrados a trabajar con ciertos patrones de diseño, por lo que</w:t>
-      </w:r>
-      <w:r>
-        <w:rPr>
-          <w:sz w:val="24"/>
-          <w:szCs w:val="24"/>
-        </w:rPr>
-        <w:t>,</w:t>
-      </w:r>
-      <w:r>
-        <w:rPr>
-          <w:sz w:val="24"/>
-          <w:szCs w:val="24"/>
-        </w:rPr>
-        <w:t xml:space="preserve"> al sentirse familiarizados con los elementos, no sienten reticencia a navegar en dicha plataforma.</w:t>
-      </w:r>
-    </w:p>
-    <w:p>
-      <w:pPr>
-        <w:jc w:val="both"/>
-        <w:rPr>
-          <w:sz w:val="24"/>
-          <w:szCs w:val="24"/>
-        </w:rPr>
-      </w:pPr>
-      <w:r>
-        <w:rPr>
-          <w:sz w:val="24"/>
-          <w:szCs w:val="24"/>
-        </w:rPr>
-        <w:t xml:space="preserve">En el </w:t>
-      </w:r>
-      <w:proofErr w:type="spellStart"/>
-      <w:r>
-        <w:rPr>
-          <w:sz w:val="24"/>
-          <w:szCs w:val="24"/>
-        </w:rPr>
-        <w:t>Toolbox</w:t>
-      </w:r>
-      <w:proofErr w:type="spellEnd"/>
-      <w:r>
-        <w:rPr>
-          <w:sz w:val="24"/>
-          <w:szCs w:val="24"/>
-        </w:rPr>
-        <w:t xml:space="preserve"> este apartado se puede observar en los elementos orientados a </w:t>
-      </w:r>
-      <w:r>
-        <w:rPr>
-          <w:sz w:val="24"/>
-          <w:szCs w:val="24"/>
-        </w:rPr>
-        <w:t>la edición, como las transformaciones de objetos, salvaguardado y carga de niveles, etc. Se ha tratado de utilizar iconos, no solo representativos de la acción a la que se refieren, sino también basados en ciertos estándares utilizados por múltiples aplicaciones, no solo orientadas a videojuegos, sino a ediciones de texto, imagen…</w:t>
-      </w:r>
-    </w:p>
-    <w:p>
-      <w:pPr>
-        <w:pStyle w:val="Ttulo2"/>
-        <w:numPr>
-          <w:ilvl w:val="2"/>
-          <w:numId w:val="43"/>
-        </w:numPr>
-      </w:pPr>
-      <w:bookmarkStart w:id="37" w:name="_Toc17192659"/>
-      <w:r>
-        <w:lastRenderedPageBreak/>
-        <w:t>Ley de Región Común</w:t>
-      </w:r>
-      <w:bookmarkEnd w:id="37"/>
-    </w:p>
-    <w:p>
-      <w:pPr>
-        <w:jc w:val="both"/>
-        <w:rPr>
-          <w:sz w:val="24"/>
-          <w:szCs w:val="24"/>
-        </w:rPr>
-      </w:pPr>
-      <w:r>
-        <w:rPr>
-          <w:sz w:val="24"/>
-          <w:szCs w:val="24"/>
-        </w:rPr>
-        <w:t>“Los elementos tienden a ser percibidos en grupos si se encuentran compartiendo una zona claramente delimitada”.</w:t>
-      </w:r>
-    </w:p>
-    <w:p>
-      <w:pPr>
-        <w:jc w:val="both"/>
-        <w:rPr>
-          <w:sz w:val="24"/>
-          <w:szCs w:val="24"/>
-        </w:rPr>
-      </w:pPr>
-      <w:r>
-        <w:rPr>
-          <w:sz w:val="24"/>
-          <w:szCs w:val="24"/>
-        </w:rPr>
-        <w:t>Al añadir bordes alrededor de uno o varios elementos, creamos de una forma sencilla la separación de otros elementos diferentes.</w:t>
-      </w:r>
-    </w:p>
-    <w:p>
-      <w:pPr>
-        <w:jc w:val="both"/>
-        <w:rPr>
-          <w:sz w:val="24"/>
-          <w:szCs w:val="24"/>
-        </w:rPr>
-      </w:pPr>
-      <w:r>
-        <w:rPr>
-          <w:sz w:val="24"/>
-          <w:szCs w:val="24"/>
-        </w:rPr>
-        <w:t xml:space="preserve">En el caso de nuestro editor, se han agrupado los elementos dentro de cajas atendiendo a su funcionalidad, de forma que en una de ellas se encuentran los elementos </w:t>
-      </w:r>
-      <w:proofErr w:type="spellStart"/>
-      <w:r>
-        <w:rPr>
-          <w:sz w:val="24"/>
-          <w:szCs w:val="24"/>
-        </w:rPr>
-        <w:t>instanciables</w:t>
-      </w:r>
-      <w:proofErr w:type="spellEnd"/>
-      <w:r>
-        <w:rPr>
-          <w:sz w:val="24"/>
-          <w:szCs w:val="24"/>
-        </w:rPr>
-        <w:t xml:space="preserve"> que formarán parte del nivel como personajes, plataformas u objetos, y en otra los iconos dedicados a la parte de edición como transformaciones de objetos, guardado y carga de niveles, acceso a la máquina de estados…</w:t>
-      </w:r>
-    </w:p>
-    <w:p>
-      <w:pPr>
-        <w:pStyle w:val="Ttulo2"/>
-        <w:numPr>
-          <w:ilvl w:val="2"/>
-          <w:numId w:val="43"/>
-        </w:numPr>
-      </w:pPr>
-      <w:bookmarkStart w:id="38" w:name="_Toc17192660"/>
-      <w:r>
-        <w:t>Ley de Proximidad</w:t>
-      </w:r>
-      <w:bookmarkEnd w:id="38"/>
-    </w:p>
-    <w:p>
-      <w:pPr>
-        <w:jc w:val="both"/>
-        <w:rPr>
-          <w:sz w:val="24"/>
-          <w:szCs w:val="24"/>
-        </w:rPr>
-      </w:pPr>
-      <w:r>
-        <w:rPr>
-          <w:sz w:val="24"/>
-          <w:szCs w:val="24"/>
-        </w:rPr>
-        <w:t>“Los objetos cercanos tienden a ser agrupados”.</w:t>
-      </w:r>
-    </w:p>
-    <w:p>
-      <w:pPr>
-        <w:jc w:val="both"/>
-        <w:rPr>
-          <w:sz w:val="24"/>
-          <w:szCs w:val="24"/>
-        </w:rPr>
-      </w:pPr>
-      <w:r>
-        <w:rPr>
-          <w:sz w:val="24"/>
-          <w:szCs w:val="24"/>
-        </w:rPr>
-        <w:t xml:space="preserve">Esta ley se refiere a </w:t>
-      </w:r>
-      <w:r>
-        <w:rPr>
-          <w:sz w:val="24"/>
-          <w:szCs w:val="24"/>
-        </w:rPr>
-        <w:t>que,</w:t>
-      </w:r>
-      <w:r>
-        <w:rPr>
-          <w:sz w:val="24"/>
-          <w:szCs w:val="24"/>
-        </w:rPr>
-        <w:t xml:space="preserve"> al mostrar una ristra de elementos próximos entre ellos, se da a entender que todos ellos se encuentran relacionados de alguna forma concreta, de forma que mentalmente los usuarios los diferencian del resto.</w:t>
-      </w:r>
-    </w:p>
-    <w:p>
-      <w:pPr>
-        <w:jc w:val="both"/>
-        <w:rPr>
-          <w:sz w:val="24"/>
-          <w:szCs w:val="24"/>
-        </w:rPr>
-      </w:pPr>
-      <w:r>
-        <w:rPr>
-          <w:sz w:val="24"/>
-          <w:szCs w:val="24"/>
-        </w:rPr>
-        <w:t xml:space="preserve">Este es el caso de los elementos descritos en la Ley de Región Común, no solo se encuentran delimitados por un área, sino que también son agrupados dentro de dicha área atendiendo a su uso, estableciendo así las </w:t>
-      </w:r>
-      <w:r>
-        <w:rPr>
-          <w:sz w:val="24"/>
-          <w:szCs w:val="24"/>
-        </w:rPr>
-        <w:t>plataformas,</w:t>
-      </w:r>
-      <w:r>
-        <w:rPr>
-          <w:sz w:val="24"/>
-          <w:szCs w:val="24"/>
-        </w:rPr>
-        <w:t xml:space="preserve"> por un lado, los personajes jugables por otro, enemigos, etc.</w:t>
-      </w:r>
-    </w:p>
-    <w:p>
-      <w:pPr>
-        <w:jc w:val="both"/>
-        <w:rPr>
-          <w:sz w:val="24"/>
-          <w:szCs w:val="24"/>
-        </w:rPr>
-      </w:pPr>
-      <w:r>
-        <w:rPr>
-          <w:sz w:val="24"/>
-          <w:szCs w:val="24"/>
-        </w:rPr>
-        <w:t>En el caso de las transformaciones, se agrupan dentro del área respetando una distancia entre los elementos comunes de edición y los demás, ofreciendo cercanía entre los botones de transformación de elementos del juego, y separándolos a su vez de las opciones de guardar y cargar, así como estos de la máquina de estados para el flujo entre niveles.</w:t>
-      </w:r>
     </w:p>
     <w:p>
       <w:pPr>
@@ -10721,11 +10861,11 @@
           <w:numId w:val="43"/>
         </w:numPr>
       </w:pPr>
-      <w:bookmarkStart w:id="39" w:name="_Toc17192661"/>
+      <w:bookmarkStart w:id="33" w:name="_Toc17192661"/>
       <w:r>
         <w:t>Mecánicas</w:t>
       </w:r>
-      <w:bookmarkEnd w:id="39"/>
+      <w:bookmarkEnd w:id="33"/>
     </w:p>
     <w:p>
       <w:pPr>
@@ -10737,7 +10877,7 @@
         <w:pStyle w:val="Descripcin"/>
         <w:keepNext/>
       </w:pPr>
-      <w:bookmarkStart w:id="40" w:name="_Toc8308224"/>
+      <w:bookmarkStart w:id="34" w:name="_Toc8308224"/>
       <w:r>
         <w:t xml:space="preserve">Tabla </w:t>
       </w:r>
@@ -10774,7 +10914,7 @@
       <w:r>
         <w:t xml:space="preserve"> - Tabla del Marco Teórico 3</w:t>
       </w:r>
-      <w:bookmarkEnd w:id="40"/>
+      <w:bookmarkEnd w:id="34"/>
     </w:p>
     <w:tbl>
       <w:tblPr>
@@ -11022,7 +11162,7 @@
           <w:lang w:val="en-US"/>
         </w:rPr>
       </w:pPr>
-      <w:bookmarkStart w:id="41" w:name="_Toc17192662"/>
+      <w:bookmarkStart w:id="35" w:name="_Toc17192662"/>
       <w:r>
         <w:rPr>
           <w:lang w:val="en-US"/>
@@ -11041,7 +11181,7 @@
         </w:rPr>
         <w:t xml:space="preserve"> vs Level Design</w:t>
       </w:r>
-      <w:bookmarkEnd w:id="41"/>
+      <w:bookmarkEnd w:id="35"/>
     </w:p>
     <w:p>
       <w:r>
@@ -11141,6 +11281,7 @@
           <w:sz w:val="24"/>
           <w:szCs w:val="24"/>
         </w:rPr>
+        <w:lastRenderedPageBreak/>
         <w:t xml:space="preserve">Keith </w:t>
       </w:r>
       <w:proofErr w:type="spellStart"/>
@@ -11406,76 +11547,69 @@
           <w:sz w:val="24"/>
           <w:szCs w:val="24"/>
         </w:rPr>
-        <w:t xml:space="preserve">¿Se va a incluir una historia? ¿Esta historia va a ser lineal, temporal, atemporal…? ¿Va a existir un Lore? Son entre otras, las preguntas iniciales con respecto a este aspecto de un videojuego. </w:t>
-      </w:r>
+        <w:t>¿Se va a incluir una historia? ¿Esta historia va a ser lineal, temporal, atemporal…? ¿Va a existir un Lore? Son entre otras, las preguntas iniciales con respecto a este aspecto de un videojuego. Debemos partir de la definición de historia como “</w:t>
+      </w:r>
+      <w:r>
+        <w:rPr>
+          <w:i/>
+          <w:sz w:val="24"/>
+          <w:szCs w:val="24"/>
+        </w:rPr>
+        <w:t>Narración secuencial de eventos, reales o ficticios enfocados al entretenimiento</w:t>
+      </w:r>
+      <w:r>
+        <w:rPr>
+          <w:sz w:val="24"/>
+          <w:szCs w:val="24"/>
+        </w:rPr>
+        <w:t>”. Pero esta definición en muchos casos no es acertada, como puede ser con el concepto de Lore. Este concepto hace referencia a lo que podríamos traducir como intrahistoria, es decir, eventos que ocurren sin ser narrados directamente.</w:t>
+      </w:r>
+    </w:p>
+    <w:p>
+      <w:pPr>
+        <w:jc w:val="both"/>
+        <w:rPr>
+          <w:sz w:val="24"/>
+          <w:szCs w:val="24"/>
+        </w:rPr>
+      </w:pPr>
+      <w:r>
+        <w:rPr>
+          <w:sz w:val="24"/>
+          <w:szCs w:val="24"/>
+        </w:rPr>
+        <w:t>Este tipo de narración es muy común en los videojuegos actuales, ya que lo consiguen por medio de diálogos con personajes secundarios, elementos visuales dentro del nivel (un castillo en ruinas puede implicar que es muy antiguo o que hubo una gran batalla), etc. Es muy útil introducir este tipo de historia, dado que, por un lado, amplia el tiempo de juego para los usuarios, motivándoles a explorar el mundo completo. También nos permite reducir el guion y ofrecer a los jugadores la posibilidad de dejar volar su imaginación al crear teorías que pueden coincidir con la idea principal o ser completamente distintas (“</w:t>
+      </w:r>
+      <w:r>
+        <w:rPr>
+          <w:i/>
+          <w:sz w:val="24"/>
+          <w:szCs w:val="24"/>
+        </w:rPr>
+        <w:t>en este castillo hubo una gran batalla por el poder de las tierras que lo rodean, pero tras finalizar la batalla no hubo ganador, pues el castillo quedo inhabitable</w:t>
+      </w:r>
+      <w:r>
+        <w:rPr>
+          <w:sz w:val="24"/>
+          <w:szCs w:val="24"/>
+        </w:rPr>
+        <w:t>”).</w:t>
+      </w:r>
+    </w:p>
+    <w:p>
+      <w:pPr>
+        <w:jc w:val="both"/>
+        <w:rPr>
+          <w:sz w:val="24"/>
+          <w:szCs w:val="24"/>
+        </w:rPr>
+      </w:pPr>
       <w:r>
         <w:rPr>
           <w:sz w:val="24"/>
           <w:szCs w:val="24"/>
         </w:rPr>
         <w:lastRenderedPageBreak/>
-        <w:t>Debemos partir de la definición de historia como “</w:t>
-      </w:r>
-      <w:r>
-        <w:rPr>
-          <w:i/>
-          <w:sz w:val="24"/>
-          <w:szCs w:val="24"/>
-        </w:rPr>
-        <w:t>Narración secuencial de eventos, reales o ficticios enfocados al entretenimiento</w:t>
-      </w:r>
-      <w:r>
-        <w:rPr>
-          <w:sz w:val="24"/>
-          <w:szCs w:val="24"/>
-        </w:rPr>
-        <w:t>”. Pero esta definición en muchos casos no es acertada, como puede ser con el concepto de Lore. Este concepto hace referencia a lo que podríamos traducir como intrahistoria, es decir, eventos que ocurren sin ser narrados directamente.</w:t>
-      </w:r>
-    </w:p>
-    <w:p>
-      <w:pPr>
-        <w:jc w:val="both"/>
-        <w:rPr>
-          <w:sz w:val="24"/>
-          <w:szCs w:val="24"/>
-        </w:rPr>
-      </w:pPr>
-      <w:r>
-        <w:rPr>
-          <w:sz w:val="24"/>
-          <w:szCs w:val="24"/>
-        </w:rPr>
-        <w:t>Este tipo de narración es muy común en los videojuegos actuales, ya que lo consiguen por medio de diálogos con personajes secundarios, elementos visuales dentro del nivel (un castillo en ruinas puede implicar que es muy antiguo o que hubo una gran batalla), etc. Es muy útil introducir este tipo de historia, dado que, por un lado, amplia el tiempo de juego para los usuarios, motivándoles a explorar el mundo completo. También nos permite reducir el guion y ofrecer a los jugadores la posibilidad de dejar volar su imaginación al crear teorías que pueden coincidir con la idea principal o ser completamente distintas (“</w:t>
-      </w:r>
-      <w:r>
-        <w:rPr>
-          <w:i/>
-          <w:sz w:val="24"/>
-          <w:szCs w:val="24"/>
-        </w:rPr>
-        <w:t>en este castillo hubo una gran batalla por el poder de las tierras que lo rodean, pero tras finalizar la batalla no hubo ganador, pues el castillo quedo inhabitable</w:t>
-      </w:r>
-      <w:r>
-        <w:rPr>
-          <w:sz w:val="24"/>
-          <w:szCs w:val="24"/>
-        </w:rPr>
-        <w:t>”).</w:t>
-      </w:r>
-    </w:p>
-    <w:p>
-      <w:pPr>
-        <w:jc w:val="both"/>
-        <w:rPr>
-          <w:sz w:val="24"/>
-          <w:szCs w:val="24"/>
-        </w:rPr>
-      </w:pPr>
-      <w:r>
-        <w:rPr>
-          <w:sz w:val="24"/>
-          <w:szCs w:val="24"/>
-        </w:rPr>
         <w:t>En cuanto a si la historia va a ser lineal o no, será útil en el avance del videojuego en cuanto al concepto de niveles (de lo que se hablará más adelante). Una historia lineal, suele implicar que el jugador tendrá una mayor limitación en cuanto a explorar el universo del videojuego, siendo el avance de principio a fin, pasando por puntos intermedios determinados. Es prácticamente lo mismo que contar una historia, es decir, el narrador la cuenta sin desviarse del objetivo final.</w:t>
       </w:r>
     </w:p>
@@ -11517,7 +11651,6 @@
           <w:b/>
           <w:noProof/>
         </w:rPr>
-        <w:lastRenderedPageBreak/>
         <w:drawing>
           <wp:inline distT="0" distB="0" distL="0" distR="0" wp14:anchorId="52B0E9A5" wp14:editId="4C6A0798">
             <wp:extent cx="5759450" cy="3952240"/>
@@ -11536,7 +11669,7 @@
                     </pic:cNvPicPr>
                   </pic:nvPicPr>
                   <pic:blipFill>
-                    <a:blip r:embed="rId15">
+                    <a:blip r:embed="rId16">
                       <a:extLst>
                         <a:ext uri="{28A0092B-C50C-407E-A947-70E740481C1C}">
                           <a14:useLocalDpi xmlns:a14="http://schemas.microsoft.com/office/drawing/2010/main" val="0"/>
@@ -11572,7 +11705,7 @@
       <w:pPr>
         <w:pStyle w:val="Descripcin"/>
       </w:pPr>
-      <w:bookmarkStart w:id="42" w:name="_Toc12440589"/>
+      <w:bookmarkStart w:id="36" w:name="_Toc12440589"/>
       <w:r>
         <w:t xml:space="preserve">Ilustración </w:t>
       </w:r>
@@ -11581,13 +11714,13 @@
           <w:rPr>
             <w:noProof/>
           </w:rPr>
-          <w:t>6</w:t>
+          <w:t>7</w:t>
         </w:r>
       </w:fldSimple>
       <w:r>
         <w:t xml:space="preserve"> - Representación de la historia en videojuegos</w:t>
       </w:r>
-      <w:bookmarkEnd w:id="42"/>
+      <w:bookmarkEnd w:id="36"/>
     </w:p>
     <w:p>
       <w:pPr>
@@ -11673,7 +11806,16 @@
           <w:b w:val="0"/>
           <w:i w:val="0"/>
         </w:rPr>
-        <w:t xml:space="preserve"> del juego, ya que, si lo que queremos es crear un simulador de vuelo, no necesitaremos una mecánica de salto. Para ello, se procede a explicar algunos de los géneros más comunes con una visión superficial de ellos, debido a la complejidad de todos ellos, así como la profundidad de estudio.</w:t>
+        <w:t xml:space="preserve"> del juego, ya que, si lo que queremos es crear un simulador de vuelo, no necesitaremos una mecánica de salto. Para ello, se procede a explicar algunos de los géneros más comunes con </w:t>
+      </w:r>
+      <w:r>
+        <w:rPr>
+          <w:rFonts w:asciiTheme="majorHAnsi" w:hAnsiTheme="majorHAnsi" w:cstheme="majorHAnsi"/>
+          <w:b w:val="0"/>
+          <w:i w:val="0"/>
+        </w:rPr>
+        <w:lastRenderedPageBreak/>
+        <w:t>una visión superficial de ellos, debido a la complejidad de todos ellos, así como la profundidad de estudio.</w:t>
       </w:r>
     </w:p>
     <w:p>
@@ -11802,7 +11944,6 @@
           <w:b w:val="0"/>
           <w:i w:val="0"/>
         </w:rPr>
-        <w:lastRenderedPageBreak/>
         <w:t xml:space="preserve">Este género, con el avance de la tecnología derivó en las aventuras gráficas, que utilizaban el mismo concepto, pero en vez de utilizar descripciones textuales, incluían un personaje que se desplazaba con mecánicas </w:t>
       </w:r>
       <w:r>
@@ -12284,7 +12425,7 @@
           <w:b w:val="0"/>
           <w:i w:val="0"/>
         </w:rPr>
-        <w:t xml:space="preserve"> sería demasiado básico. Por ello, y a lo que se pretende llegar, es que ambas ramas de diseño no se encuentran, como se decía anteriormente, en diferentes escalones, sino que las dos se encuentran al mismo nivel, y deben trabajar conjuntamente para poder desarrollar, ya no solo un videojuego, sino cualquier sistema de entretenimiento.</w:t>
+        <w:t xml:space="preserve"> sería demasiado básico. Por ello, y a lo que se pretende llegar, es que ambas ramas de diseño no se encuentran, </w:t>
       </w:r>
       <w:r>
         <w:rPr>
@@ -12292,6 +12433,15 @@
           <w:b w:val="0"/>
           <w:i w:val="0"/>
         </w:rPr>
+        <w:lastRenderedPageBreak/>
+        <w:t>como se decía anteriormente, en diferentes escalones, sino que las dos se encuentran al mismo nivel, y deben trabajar conjuntamente para poder desarrollar, ya no solo un videojuego, sino cualquier sistema de entretenimiento.</w:t>
+      </w:r>
+      <w:r>
+        <w:rPr>
+          <w:rFonts w:asciiTheme="majorHAnsi" w:hAnsiTheme="majorHAnsi" w:cstheme="majorHAnsi"/>
+          <w:b w:val="0"/>
+          <w:i w:val="0"/>
+        </w:rPr>
         <w:t xml:space="preserve"> </w:t>
       </w:r>
     </w:p>
@@ -12491,54 +12641,6 @@
           <w:i w:val="0"/>
         </w:rPr>
         <w:t>)</w:t>
-      </w:r>
-    </w:p>
-    <w:p>
-      <w:pPr>
-        <w:pStyle w:val="Descripcin"/>
-        <w:jc w:val="both"/>
-        <w:rPr>
-          <w:rFonts w:asciiTheme="majorHAnsi" w:hAnsiTheme="majorHAnsi" w:cstheme="majorHAnsi"/>
-          <w:b w:val="0"/>
-          <w:i w:val="0"/>
-        </w:rPr>
-      </w:pPr>
-    </w:p>
-    <w:p>
-      <w:pPr>
-        <w:pStyle w:val="Descripcin"/>
-        <w:jc w:val="both"/>
-        <w:rPr>
-          <w:rFonts w:asciiTheme="majorHAnsi" w:hAnsiTheme="majorHAnsi" w:cstheme="majorHAnsi"/>
-          <w:b w:val="0"/>
-          <w:i w:val="0"/>
-        </w:rPr>
-      </w:pPr>
-    </w:p>
-    <w:p>
-      <w:pPr>
-        <w:pStyle w:val="Descripcin"/>
-        <w:jc w:val="both"/>
-        <w:rPr>
-          <w:rFonts w:asciiTheme="majorHAnsi" w:hAnsiTheme="majorHAnsi" w:cstheme="majorHAnsi"/>
-          <w:b w:val="0"/>
-          <w:i w:val="0"/>
-        </w:rPr>
-      </w:pPr>
-    </w:p>
-    <w:p>
-      <w:pPr>
-        <w:suppressAutoHyphens w:val="0"/>
-        <w:spacing w:after="0"/>
-        <w:rPr>
-          <w:sz w:val="24"/>
-        </w:rPr>
-      </w:pPr>
-      <w:r>
-        <w:rPr>
-          <w:sz w:val="24"/>
-        </w:rPr>
-        <w:br w:type="page"/>
       </w:r>
     </w:p>
     <w:p>
@@ -12553,12 +12655,11 @@
           <w:sz w:val="40"/>
         </w:rPr>
       </w:pPr>
-      <w:bookmarkStart w:id="43" w:name="_Toc17192663"/>
+      <w:bookmarkStart w:id="37" w:name="_Toc17192663"/>
       <w:r>
         <w:rPr>
           <w:rStyle w:val="book-header-2-title-device"/>
         </w:rPr>
-        <w:lastRenderedPageBreak/>
         <w:t xml:space="preserve">Capítulo </w:t>
       </w:r>
       <w:r>
@@ -12580,7 +12681,7 @@
         </w:rPr>
         <w:t>Especificación</w:t>
       </w:r>
-      <w:bookmarkEnd w:id="43"/>
+      <w:bookmarkEnd w:id="37"/>
     </w:p>
     <w:p/>
     <w:tbl>
@@ -12626,11 +12727,19 @@
           <w:numId w:val="44"/>
         </w:numPr>
       </w:pPr>
-      <w:bookmarkStart w:id="44" w:name="_Toc17192664"/>
+      <w:bookmarkStart w:id="38" w:name="_Toc17192664"/>
       <w:r>
         <w:t>Unity 3D</w:t>
       </w:r>
-      <w:bookmarkEnd w:id="44"/>
+      <w:bookmarkEnd w:id="38"/>
+    </w:p>
+    <w:p>
+      <w:r>
+        <w:t xml:space="preserve">ACORTAR DE AQUÍ. COSAS INTERESANTES Y EL POR QUÉ ME HA VENIDO BIEN. </w:t>
+      </w:r>
+      <w:r>
+        <w:t>VERSION!!!!</w:t>
+      </w:r>
     </w:p>
     <w:p>
       <w:pPr>
@@ -12721,6 +12830,7 @@
         <w:rPr>
           <w:sz w:val="24"/>
         </w:rPr>
+        <w:lastRenderedPageBreak/>
         <w:t xml:space="preserve">Anteriormente, los lenguajes de programación podrían ser JAVASCRIPT y C#, pero tras el lanzamiento de una de sus versiones, quedó únicamente C#. Además, Unity incluía </w:t>
       </w:r>
       <w:proofErr w:type="spellStart"/>
@@ -12811,7 +12921,6 @@
         <w:rPr>
           <w:sz w:val="24"/>
         </w:rPr>
-        <w:lastRenderedPageBreak/>
         <w:t xml:space="preserve">La elección principal </w:t>
       </w:r>
       <w:proofErr w:type="spellStart"/>
@@ -12865,11 +12974,11 @@
           <w:numId w:val="44"/>
         </w:numPr>
       </w:pPr>
-      <w:bookmarkStart w:id="45" w:name="_Toc17192665"/>
+      <w:bookmarkStart w:id="39" w:name="_Toc17192665"/>
       <w:r>
         <w:t>C#</w:t>
       </w:r>
-      <w:bookmarkEnd w:id="45"/>
+      <w:bookmarkEnd w:id="39"/>
     </w:p>
     <w:p>
       <w:pPr>
@@ -12996,14 +13105,15 @@
           <w:numId w:val="44"/>
         </w:numPr>
       </w:pPr>
-      <w:bookmarkStart w:id="46" w:name="_Toc17192666"/>
-      <w:r>
+      <w:bookmarkStart w:id="40" w:name="_Toc17192666"/>
+      <w:r>
+        <w:lastRenderedPageBreak/>
         <w:t>Visual Studio</w:t>
       </w:r>
       <w:r>
         <w:t xml:space="preserve"> 2017</w:t>
       </w:r>
-      <w:bookmarkEnd w:id="46"/>
+      <w:bookmarkEnd w:id="40"/>
     </w:p>
     <w:p>
       <w:pPr>
@@ -13059,12 +13169,11 @@
           <w:numId w:val="44"/>
         </w:numPr>
       </w:pPr>
-      <w:bookmarkStart w:id="47" w:name="_Toc17192667"/>
-      <w:r>
-        <w:lastRenderedPageBreak/>
+      <w:bookmarkStart w:id="41" w:name="_Toc17192667"/>
+      <w:r>
         <w:t>GitHub</w:t>
       </w:r>
-      <w:bookmarkEnd w:id="47"/>
+      <w:bookmarkEnd w:id="41"/>
     </w:p>
     <w:p>
       <w:pPr>
@@ -13204,14 +13313,15 @@
           <w:numId w:val="44"/>
         </w:numPr>
       </w:pPr>
-      <w:bookmarkStart w:id="48" w:name="_Toc17192668"/>
-      <w:r>
+      <w:bookmarkStart w:id="42" w:name="_Toc17192668"/>
+      <w:r>
+        <w:lastRenderedPageBreak/>
         <w:t>T</w:t>
       </w:r>
       <w:r>
         <w:t>rello</w:t>
       </w:r>
-      <w:bookmarkEnd w:id="48"/>
+      <w:bookmarkEnd w:id="42"/>
     </w:p>
     <w:p>
       <w:pPr>
@@ -13278,16 +13388,7 @@
           <w:sz w:val="24"/>
           <w:szCs w:val="24"/>
         </w:rPr>
-        <w:t xml:space="preserve">Trello se organiza en tableros. Un tablero puede contener listas con títulos, a las cuales añadimos tarjetas. Son estas tarjetas donde realmente se especifican las tareas, ya que en </w:t>
-      </w:r>
-      <w:r>
-        <w:rPr>
-          <w:rFonts w:asciiTheme="majorHAnsi" w:hAnsiTheme="majorHAnsi" w:cstheme="majorHAnsi"/>
-          <w:sz w:val="24"/>
-          <w:szCs w:val="24"/>
-        </w:rPr>
-        <w:lastRenderedPageBreak/>
-        <w:t>ellas se puede especificar un título, una descripción genérica de la tarea, y diversas opciones más, entre las que encontramos:</w:t>
+        <w:t>Trello se organiza en tableros. Un tablero puede contener listas con títulos, a las cuales añadimos tarjetas. Son estas tarjetas donde realmente se especifican las tareas, ya que en ellas se puede especificar un título, una descripción genérica de la tarea, y diversas opciones más, entre las que encontramos:</w:t>
       </w:r>
     </w:p>
     <w:p>
@@ -13575,7 +13676,7 @@
           <w:sz w:val="40"/>
         </w:rPr>
       </w:pPr>
-      <w:bookmarkStart w:id="49" w:name="_Toc17192669"/>
+      <w:bookmarkStart w:id="43" w:name="_Toc17192669"/>
       <w:r>
         <w:rPr>
           <w:rStyle w:val="book-header-2-title-device"/>
@@ -13602,7 +13703,7 @@
         </w:rPr>
         <w:t>Descripción informática</w:t>
       </w:r>
-      <w:bookmarkEnd w:id="49"/>
+      <w:bookmarkEnd w:id="43"/>
     </w:p>
     <w:p/>
     <w:tbl>
@@ -13645,11 +13746,11 @@
           <w:numId w:val="45"/>
         </w:numPr>
       </w:pPr>
-      <w:bookmarkStart w:id="50" w:name="_Toc17192670"/>
+      <w:bookmarkStart w:id="44" w:name="_Toc17192670"/>
       <w:r>
         <w:t>Diseño</w:t>
       </w:r>
-      <w:bookmarkEnd w:id="50"/>
+      <w:bookmarkEnd w:id="44"/>
     </w:p>
     <w:p>
       <w:pPr>
@@ -13669,6 +13770,9 @@
       <w:pPr>
         <w:pStyle w:val="Contenidodelmarco"/>
       </w:pPr>
+      <w:r>
+        <w:t>DOS TRES PÁGINAS. HABLAR DE QUÉ QUERIA HACER, DE LA ESTETICA, ETC.</w:t>
+      </w:r>
     </w:p>
     <w:p>
       <w:pPr>
@@ -13678,12 +13782,412 @@
           <w:numId w:val="45"/>
         </w:numPr>
       </w:pPr>
-      <w:bookmarkStart w:id="51" w:name="_Toc17192671"/>
+      <w:bookmarkStart w:id="45" w:name="_Toc17192671"/>
       <w:r>
         <w:t>Desarrollo</w:t>
       </w:r>
-      <w:bookmarkEnd w:id="51"/>
-    </w:p>
+      <w:bookmarkEnd w:id="45"/>
+    </w:p>
+    <w:p>
+      <w:r>
+        <w:t>DIVIDIR EN PARTE DEL EDITOR, COMO HA QUEDADO LA ESTETICA, PARTE DE MECÁNICAS… PONER PANTALLAZOS, AQUÍ ES DONDE MÁS ME TENGO QUE EXPLAYAR.</w:t>
+      </w:r>
+    </w:p>
+    <w:p>
+      <w:pPr>
+        <w:pStyle w:val="Ttulo2"/>
+        <w:numPr>
+          <w:ilvl w:val="1"/>
+          <w:numId w:val="45"/>
+        </w:numPr>
+      </w:pPr>
+      <w:r>
+        <w:t xml:space="preserve">Ley de </w:t>
+      </w:r>
+      <w:proofErr w:type="spellStart"/>
+      <w:r>
+        <w:t>Fitts</w:t>
+      </w:r>
+      <w:proofErr w:type="spellEnd"/>
+    </w:p>
+    <w:p>
+      <w:pPr>
+        <w:pStyle w:val="Contenidodelmarco"/>
+      </w:pPr>
+      <w:r>
+        <w:t xml:space="preserve"> </w:t>
+      </w:r>
+      <w:r>
+        <w:t>“El tiempo necesario para llegar a un objeto es proporcional a la distancia a la que se encuentra y su tamaño”.</w:t>
+      </w:r>
+    </w:p>
+    <w:p>
+      <w:pPr>
+        <w:pStyle w:val="Contenidodelmarco"/>
+      </w:pPr>
+      <w:r>
+        <w:t xml:space="preserve">Esta ley demuestra que los movimientos rápidos y los elementos pequeños tienen una mayor tasa de error debido a la relación velocidad-precisión. Por ello, en nuestro </w:t>
+      </w:r>
+      <w:proofErr w:type="spellStart"/>
+      <w:r>
+        <w:t>Toolbox</w:t>
+      </w:r>
+      <w:proofErr w:type="spellEnd"/>
+      <w:r>
+        <w:t xml:space="preserve">, los elementos tienen un tamaño medio, ni muy grande, ni muy pequeño, para asegurar que el puntero se encuentra en el interior de los elementos y evitar dudas, así como su distribución en la pantalla, la cual se encuentra colocada de forma que los elementos </w:t>
+      </w:r>
+      <w:proofErr w:type="spellStart"/>
+      <w:r>
+        <w:t>interactuables</w:t>
+      </w:r>
+      <w:proofErr w:type="spellEnd"/>
+      <w:r>
+        <w:t xml:space="preserve"> no se encuentren desperdigados por toda la escena.</w:t>
+      </w:r>
+    </w:p>
+    <w:p>
+      <w:pPr>
+        <w:pStyle w:val="Ttulo2"/>
+        <w:numPr>
+          <w:ilvl w:val="1"/>
+          <w:numId w:val="45"/>
+        </w:numPr>
+      </w:pPr>
+      <w:r>
+        <w:t xml:space="preserve">Ley de </w:t>
+      </w:r>
+      <w:proofErr w:type="spellStart"/>
+      <w:r>
+        <w:t>Hyck</w:t>
+      </w:r>
+      <w:proofErr w:type="spellEnd"/>
+    </w:p>
+    <w:p>
+      <w:pPr>
+        <w:jc w:val="both"/>
+        <w:rPr>
+          <w:sz w:val="24"/>
+          <w:szCs w:val="24"/>
+        </w:rPr>
+      </w:pPr>
+      <w:bookmarkStart w:id="46" w:name="_GoBack"/>
+      <w:bookmarkEnd w:id="46"/>
+      <w:r>
+        <w:rPr>
+          <w:sz w:val="24"/>
+          <w:szCs w:val="24"/>
+        </w:rPr>
+        <w:t xml:space="preserve"> </w:t>
+      </w:r>
+      <w:r>
+        <w:rPr>
+          <w:sz w:val="24"/>
+          <w:szCs w:val="24"/>
+        </w:rPr>
+        <w:t>“El tiempo que se necesita para tomar una decisión aumenta con el número de posibilidades y su complejidad”.</w:t>
+      </w:r>
+    </w:p>
+    <w:p>
+      <w:pPr>
+        <w:jc w:val="both"/>
+        <w:rPr>
+          <w:sz w:val="24"/>
+          <w:szCs w:val="24"/>
+        </w:rPr>
+      </w:pPr>
+      <w:r>
+        <w:rPr>
+          <w:sz w:val="24"/>
+          <w:szCs w:val="24"/>
+        </w:rPr>
+        <w:t xml:space="preserve">Al tener una gran cantidad de opciones, el usuario puede tardar más tiempo en tomar decisiones debido a que trata de contemplar todas las opciones posibles para determinar </w:t>
+      </w:r>
+      <w:proofErr w:type="spellStart"/>
+      <w:r>
+        <w:rPr>
+          <w:sz w:val="24"/>
+          <w:szCs w:val="24"/>
+        </w:rPr>
+        <w:t>cual</w:t>
+      </w:r>
+      <w:proofErr w:type="spellEnd"/>
+      <w:r>
+        <w:rPr>
+          <w:sz w:val="24"/>
+          <w:szCs w:val="24"/>
+        </w:rPr>
+        <w:t xml:space="preserve"> es la mejor de ellas.</w:t>
+      </w:r>
+    </w:p>
+    <w:p>
+      <w:pPr>
+        <w:jc w:val="both"/>
+        <w:rPr>
+          <w:sz w:val="24"/>
+          <w:szCs w:val="24"/>
+        </w:rPr>
+      </w:pPr>
+      <w:r>
+        <w:rPr>
+          <w:sz w:val="24"/>
+          <w:szCs w:val="24"/>
+        </w:rPr>
+        <w:t>Por ello, aunque al usuario se le ofrecen múltiples opciones a la hora de colocar elementos en el escenario, estos se agrupan por tipo (ley de la que hablaremos más tarde), de forma que se limiten las posibilidades en ciertas situaciones concretas y se facilite la decisión a los usuarios.</w:t>
+      </w:r>
+    </w:p>
+    <w:p>
+      <w:pPr>
+        <w:pStyle w:val="Ttulo2"/>
+        <w:numPr>
+          <w:ilvl w:val="1"/>
+          <w:numId w:val="45"/>
+        </w:numPr>
+      </w:pPr>
+      <w:r>
+        <w:lastRenderedPageBreak/>
+        <w:t xml:space="preserve">Ley de </w:t>
+      </w:r>
+      <w:r>
+        <w:t>Jakob</w:t>
+      </w:r>
+    </w:p>
+    <w:p>
+      <w:pPr>
+        <w:jc w:val="both"/>
+        <w:rPr>
+          <w:sz w:val="24"/>
+          <w:szCs w:val="24"/>
+        </w:rPr>
+      </w:pPr>
+      <w:r>
+        <w:rPr>
+          <w:sz w:val="24"/>
+          <w:szCs w:val="24"/>
+        </w:rPr>
+        <w:t xml:space="preserve"> </w:t>
+      </w:r>
+      <w:r>
+        <w:rPr>
+          <w:sz w:val="24"/>
+          <w:szCs w:val="24"/>
+        </w:rPr>
+        <w:t>“Los usuarios invierten más tiempo en otros sitios. Esto significa que prefieren los sitios que trabajen de forma idéntica a los que ya conocen”.</w:t>
+      </w:r>
+    </w:p>
+    <w:p>
+      <w:pPr>
+        <w:jc w:val="both"/>
+        <w:rPr>
+          <w:sz w:val="24"/>
+          <w:szCs w:val="24"/>
+        </w:rPr>
+      </w:pPr>
+      <w:r>
+        <w:rPr>
+          <w:sz w:val="24"/>
+          <w:szCs w:val="24"/>
+        </w:rPr>
+        <w:t>Esta ley plantea que los usuarios están acostumbrados a trabajar con ciertos patrones de diseño, por lo que, al sentirse familiarizados con los elementos, no sienten reticencia a navegar en dicha plataforma.</w:t>
+      </w:r>
+    </w:p>
+    <w:p>
+      <w:pPr>
+        <w:jc w:val="both"/>
+        <w:rPr>
+          <w:sz w:val="24"/>
+          <w:szCs w:val="24"/>
+        </w:rPr>
+      </w:pPr>
+      <w:r>
+        <w:rPr>
+          <w:sz w:val="24"/>
+          <w:szCs w:val="24"/>
+        </w:rPr>
+        <w:t xml:space="preserve">En el </w:t>
+      </w:r>
+      <w:proofErr w:type="spellStart"/>
+      <w:r>
+        <w:rPr>
+          <w:sz w:val="24"/>
+          <w:szCs w:val="24"/>
+        </w:rPr>
+        <w:t>Toolbox</w:t>
+      </w:r>
+      <w:proofErr w:type="spellEnd"/>
+      <w:r>
+        <w:rPr>
+          <w:sz w:val="24"/>
+          <w:szCs w:val="24"/>
+        </w:rPr>
+        <w:t xml:space="preserve"> este apartado se puede observar en los elementos orientados a la edición, como las transformaciones de objetos, salvaguardado y carga de niveles, etc. Se ha tratado de utilizar iconos, no solo representativos de la acción a la que se refieren, sino también basados en ciertos estándares utilizados por múltiples aplicaciones, no solo orientadas a videojuegos, sino a ediciones de texto, imagen…</w:t>
+      </w:r>
+    </w:p>
+    <w:p>
+      <w:pPr>
+        <w:pStyle w:val="Ttulo2"/>
+        <w:numPr>
+          <w:ilvl w:val="1"/>
+          <w:numId w:val="45"/>
+        </w:numPr>
+      </w:pPr>
+      <w:r>
+        <w:t xml:space="preserve">Ley de </w:t>
+      </w:r>
+      <w:r>
+        <w:t>Región Común</w:t>
+      </w:r>
+    </w:p>
+    <w:p>
+      <w:pPr>
+        <w:jc w:val="both"/>
+        <w:rPr>
+          <w:sz w:val="24"/>
+          <w:szCs w:val="24"/>
+        </w:rPr>
+      </w:pPr>
+      <w:r>
+        <w:rPr>
+          <w:sz w:val="24"/>
+          <w:szCs w:val="24"/>
+        </w:rPr>
+        <w:t xml:space="preserve"> </w:t>
+      </w:r>
+      <w:r>
+        <w:rPr>
+          <w:sz w:val="24"/>
+          <w:szCs w:val="24"/>
+        </w:rPr>
+        <w:t>“Los elementos tienden a ser percibidos en grupos si se encuentran compartiendo una zona claramente delimitada”.</w:t>
+      </w:r>
+    </w:p>
+    <w:p>
+      <w:pPr>
+        <w:jc w:val="both"/>
+        <w:rPr>
+          <w:sz w:val="24"/>
+          <w:szCs w:val="24"/>
+        </w:rPr>
+      </w:pPr>
+      <w:r>
+        <w:rPr>
+          <w:sz w:val="24"/>
+          <w:szCs w:val="24"/>
+        </w:rPr>
+        <w:t>Al añadir bordes alrededor de uno o varios elementos, creamos de una forma sencilla la separación de otros elementos diferentes.</w:t>
+      </w:r>
+    </w:p>
+    <w:p>
+      <w:pPr>
+        <w:jc w:val="both"/>
+        <w:rPr>
+          <w:sz w:val="24"/>
+          <w:szCs w:val="24"/>
+        </w:rPr>
+      </w:pPr>
+      <w:r>
+        <w:rPr>
+          <w:sz w:val="24"/>
+          <w:szCs w:val="24"/>
+        </w:rPr>
+        <w:t xml:space="preserve">En el caso de nuestro editor, se han agrupado los elementos dentro de cajas atendiendo a su funcionalidad, de forma que en una de ellas se encuentran los elementos </w:t>
+      </w:r>
+      <w:proofErr w:type="spellStart"/>
+      <w:r>
+        <w:rPr>
+          <w:sz w:val="24"/>
+          <w:szCs w:val="24"/>
+        </w:rPr>
+        <w:t>instanciables</w:t>
+      </w:r>
+      <w:proofErr w:type="spellEnd"/>
+      <w:r>
+        <w:rPr>
+          <w:sz w:val="24"/>
+          <w:szCs w:val="24"/>
+        </w:rPr>
+        <w:t xml:space="preserve"> que formarán parte del nivel como personajes, plataformas u objetos, y en otra los iconos dedicados a la parte de edición como transformaciones de objetos, guardado y carga de niveles, acceso a la máquina de estados…</w:t>
+      </w:r>
+    </w:p>
+    <w:p>
+      <w:pPr>
+        <w:pStyle w:val="Ttulo2"/>
+        <w:numPr>
+          <w:ilvl w:val="1"/>
+          <w:numId w:val="45"/>
+        </w:numPr>
+      </w:pPr>
+      <w:r>
+        <w:t xml:space="preserve">Ley de </w:t>
+      </w:r>
+      <w:r>
+        <w:t>Proximidad</w:t>
+      </w:r>
+    </w:p>
+    <w:p>
+      <w:pPr>
+        <w:jc w:val="both"/>
+        <w:rPr>
+          <w:sz w:val="24"/>
+          <w:szCs w:val="24"/>
+        </w:rPr>
+      </w:pPr>
+      <w:r>
+        <w:rPr>
+          <w:sz w:val="24"/>
+          <w:szCs w:val="24"/>
+        </w:rPr>
+        <w:t xml:space="preserve"> </w:t>
+      </w:r>
+      <w:r>
+        <w:rPr>
+          <w:sz w:val="24"/>
+          <w:szCs w:val="24"/>
+        </w:rPr>
+        <w:t>“Los objetos cercanos tienden a ser agrupados”.</w:t>
+      </w:r>
+    </w:p>
+    <w:p>
+      <w:pPr>
+        <w:jc w:val="both"/>
+        <w:rPr>
+          <w:sz w:val="24"/>
+          <w:szCs w:val="24"/>
+        </w:rPr>
+      </w:pPr>
+      <w:r>
+        <w:rPr>
+          <w:sz w:val="24"/>
+          <w:szCs w:val="24"/>
+        </w:rPr>
+        <w:t>Esta ley se refiere a que, al mostrar una ristra de elementos próximos entre ellos, se da a entender que todos ellos se encuentran relacionados de alguna forma concreta, de forma que mentalmente los usuarios los diferencian del resto.</w:t>
+      </w:r>
+    </w:p>
+    <w:p>
+      <w:pPr>
+        <w:jc w:val="both"/>
+        <w:rPr>
+          <w:sz w:val="24"/>
+          <w:szCs w:val="24"/>
+        </w:rPr>
+      </w:pPr>
+      <w:r>
+        <w:rPr>
+          <w:sz w:val="24"/>
+          <w:szCs w:val="24"/>
+        </w:rPr>
+        <w:t>Este es el caso de los elementos descritos en la Ley de Región Común, no solo se encuentran delimitados por un área, sino que también son agrupados dentro de dicha área atendiendo a su uso, estableciendo así las plataformas, por un lado, los personajes jugables por otro, enemigos, etc.</w:t>
+      </w:r>
+    </w:p>
+    <w:p>
+      <w:r>
+        <w:rPr>
+          <w:sz w:val="24"/>
+          <w:szCs w:val="24"/>
+        </w:rPr>
+        <w:t>En el caso de las transformaciones, se agrupan dentro del área respetando una distancia entre los elementos comunes de edición y los demás, ofreciendo cercanía entre los botones de transformación de elementos del juego, y separándolos a su vez de las opciones de guardar y cargar, así como estos de la máquina de estados para el flujo entre niveles.</w:t>
+      </w:r>
+    </w:p>
+    <w:p/>
     <w:p>
       <w:pPr>
         <w:pStyle w:val="Ttulo2"/>
@@ -13692,11 +14196,12 @@
           <w:numId w:val="45"/>
         </w:numPr>
       </w:pPr>
-      <w:bookmarkStart w:id="52" w:name="_Toc17192672"/>
-      <w:r>
+      <w:bookmarkStart w:id="47" w:name="_Toc17192672"/>
+      <w:r>
+        <w:lastRenderedPageBreak/>
         <w:t>Serialización</w:t>
       </w:r>
-      <w:bookmarkEnd w:id="52"/>
+      <w:bookmarkEnd w:id="47"/>
     </w:p>
     <w:p>
       <w:pPr>
@@ -13843,11 +14348,11 @@
           <w:numId w:val="45"/>
         </w:numPr>
       </w:pPr>
-      <w:bookmarkStart w:id="53" w:name="_Toc17192673"/>
+      <w:bookmarkStart w:id="48" w:name="_Toc17192673"/>
       <w:r>
         <w:t>Máquina de Estados</w:t>
       </w:r>
-      <w:bookmarkEnd w:id="53"/>
+      <w:bookmarkEnd w:id="48"/>
     </w:p>
     <w:p>
       <w:pPr>
@@ -13870,12 +14375,11 @@
           <w:sz w:val="40"/>
         </w:rPr>
       </w:pPr>
-      <w:bookmarkStart w:id="54" w:name="_Toc17192674"/>
+      <w:bookmarkStart w:id="49" w:name="_Toc17192674"/>
       <w:r>
         <w:rPr>
           <w:rStyle w:val="book-header-2-title-device"/>
         </w:rPr>
-        <w:lastRenderedPageBreak/>
         <w:t xml:space="preserve">Capítulo </w:t>
       </w:r>
       <w:r>
@@ -13897,7 +14401,7 @@
         </w:rPr>
         <w:t>Validación</w:t>
       </w:r>
-      <w:bookmarkEnd w:id="54"/>
+      <w:bookmarkEnd w:id="49"/>
     </w:p>
     <w:p/>
     <w:tbl>
@@ -13940,14 +14444,14 @@
           <w:numId w:val="47"/>
         </w:numPr>
       </w:pPr>
-      <w:bookmarkStart w:id="55" w:name="_Toc17192675"/>
-      <w:bookmarkStart w:id="56" w:name="_Hlk8301148"/>
+      <w:bookmarkStart w:id="50" w:name="_Toc17192675"/>
+      <w:bookmarkStart w:id="51" w:name="_Hlk8301148"/>
       <w:r>
         <w:t>Resultado final</w:t>
       </w:r>
-      <w:bookmarkEnd w:id="55"/>
-    </w:p>
-    <w:bookmarkEnd w:id="56"/>
+      <w:bookmarkEnd w:id="50"/>
+    </w:p>
+    <w:bookmarkEnd w:id="51"/>
     <w:p>
       <w:pPr>
         <w:pStyle w:val="Contenidodelmarco"/>
@@ -13970,11 +14474,11 @@
           <w:numId w:val="47"/>
         </w:numPr>
       </w:pPr>
-      <w:bookmarkStart w:id="57" w:name="_Toc17192676"/>
+      <w:bookmarkStart w:id="52" w:name="_Toc17192676"/>
       <w:r>
         <w:t>Experimentación</w:t>
       </w:r>
-      <w:bookmarkEnd w:id="57"/>
+      <w:bookmarkEnd w:id="52"/>
     </w:p>
     <w:p>
       <w:pPr>
@@ -14003,7 +14507,7 @@
           <w:sz w:val="40"/>
         </w:rPr>
       </w:pPr>
-      <w:bookmarkStart w:id="58" w:name="_Toc17192677"/>
+      <w:bookmarkStart w:id="53" w:name="_Toc17192677"/>
       <w:r>
         <w:rPr>
           <w:rStyle w:val="book-header-2-title-device"/>
@@ -14024,7 +14528,7 @@
         </w:rPr>
         <w:t>Conclusiones</w:t>
       </w:r>
-      <w:bookmarkEnd w:id="58"/>
+      <w:bookmarkEnd w:id="53"/>
     </w:p>
     <w:p/>
     <w:tbl>
@@ -14067,16 +14571,19 @@
           <w:numId w:val="46"/>
         </w:numPr>
       </w:pPr>
-      <w:bookmarkStart w:id="59" w:name="_Toc17192678"/>
+      <w:bookmarkStart w:id="54" w:name="_Toc17192678"/>
       <w:r>
         <w:t>Logros alcanzados</w:t>
       </w:r>
-      <w:bookmarkEnd w:id="59"/>
+      <w:bookmarkEnd w:id="54"/>
     </w:p>
     <w:p>
       <w:pPr>
         <w:pStyle w:val="Contenidodelmarco"/>
       </w:pPr>
+      <w:r>
+        <w:t>Poner los objetivos que hemos puesto y poner si se han alcanzado y si me han gustado o no.</w:t>
+      </w:r>
     </w:p>
     <w:p>
       <w:pPr>
@@ -14091,11 +14598,56 @@
           <w:numId w:val="46"/>
         </w:numPr>
       </w:pPr>
-      <w:bookmarkStart w:id="60" w:name="_Toc17192679"/>
+      <w:bookmarkStart w:id="55" w:name="_Toc17192679"/>
       <w:r>
         <w:t>Lecciones aprendidas</w:t>
       </w:r>
-      <w:bookmarkEnd w:id="60"/>
+      <w:bookmarkEnd w:id="55"/>
+    </w:p>
+    <w:p>
+      <w:pPr>
+        <w:pStyle w:val="Contenidodelmarco"/>
+      </w:pPr>
+      <w:r>
+        <w:t xml:space="preserve">Qué cosas han sido un acierto y que cosas un error, una </w:t>
+      </w:r>
+      <w:proofErr w:type="spellStart"/>
+      <w:r>
+        <w:t>pagina</w:t>
+      </w:r>
+      <w:proofErr w:type="spellEnd"/>
+      <w:r>
+        <w:t xml:space="preserve"> como mucho (</w:t>
+      </w:r>
+      <w:proofErr w:type="spellStart"/>
+      <w:proofErr w:type="gramStart"/>
+      <w:r>
+        <w:t>blockout</w:t>
+      </w:r>
+      <w:proofErr w:type="spellEnd"/>
+      <w:r>
+        <w:t xml:space="preserve"> útil?</w:t>
+      </w:r>
+      <w:proofErr w:type="gramEnd"/>
+      <w:r>
+        <w:t xml:space="preserve">, si hubiera sido mejor usar las físicas de </w:t>
+      </w:r>
+      <w:proofErr w:type="spellStart"/>
+      <w:r>
+        <w:t>unity</w:t>
+      </w:r>
+      <w:proofErr w:type="spellEnd"/>
+      <w:r>
+        <w:t xml:space="preserve">, crear un juego completo antes, </w:t>
+      </w:r>
+      <w:proofErr w:type="spellStart"/>
+      <w:r>
+        <w:t>etc</w:t>
+      </w:r>
+      <w:proofErr w:type="spellEnd"/>
+      <w:r>
+        <w:t>)</w:t>
+      </w:r>
     </w:p>
     <w:p>
       <w:pPr>
@@ -14115,7 +14667,7 @@
           <w:numId w:val="46"/>
         </w:numPr>
       </w:pPr>
-      <w:bookmarkStart w:id="61" w:name="_Toc17192680"/>
+      <w:bookmarkStart w:id="56" w:name="_Toc17192680"/>
       <w:proofErr w:type="spellStart"/>
       <w:r>
         <w:t>Lineas</w:t>
@@ -14124,7 +14676,28 @@
       <w:r>
         <w:t xml:space="preserve"> futuras</w:t>
       </w:r>
-      <w:bookmarkEnd w:id="61"/>
+      <w:bookmarkEnd w:id="56"/>
+    </w:p>
+    <w:p>
+      <w:pPr>
+        <w:pStyle w:val="Contenidodelmarco"/>
+      </w:pPr>
+      <w:r>
+        <w:t xml:space="preserve">Ideas de cara al futuro, que mejoraría del editor, como liberalizarlos, </w:t>
+      </w:r>
+      <w:proofErr w:type="spellStart"/>
+      <w:r>
+        <w:t>etc</w:t>
+      </w:r>
+      <w:proofErr w:type="spellEnd"/>
+      <w:r>
+        <w:t xml:space="preserve"> </w:t>
+      </w:r>
+      <w:proofErr w:type="spellStart"/>
+      <w:r>
+        <w:t>etc</w:t>
+      </w:r>
+      <w:proofErr w:type="spellEnd"/>
     </w:p>
     <w:p>
       <w:pPr>
@@ -14163,7 +14736,7 @@
           <w:sz w:val="40"/>
         </w:rPr>
       </w:pPr>
-      <w:bookmarkStart w:id="62" w:name="_Toc17192681"/>
+      <w:bookmarkStart w:id="57" w:name="_Toc17192681"/>
       <w:r>
         <w:rPr>
           <w:rStyle w:val="book-header-2-title-device"/>
@@ -14172,7 +14745,7 @@
         <w:lastRenderedPageBreak/>
         <w:t>Bibliografía</w:t>
       </w:r>
-      <w:bookmarkEnd w:id="62"/>
+      <w:bookmarkEnd w:id="57"/>
     </w:p>
     <w:p>
       <w:pPr>
@@ -14463,7 +15036,7 @@
           <w:sz w:val="40"/>
         </w:rPr>
       </w:pPr>
-      <w:bookmarkStart w:id="63" w:name="_Toc17192682"/>
+      <w:bookmarkStart w:id="58" w:name="_Toc17192682"/>
       <w:proofErr w:type="spellStart"/>
       <w:r>
         <w:rPr>
@@ -14473,7 +15046,7 @@
         <w:lastRenderedPageBreak/>
         <w:t>Ludografía</w:t>
       </w:r>
-      <w:bookmarkEnd w:id="63"/>
+      <w:bookmarkEnd w:id="58"/>
       <w:proofErr w:type="spellEnd"/>
     </w:p>
     <w:p>
@@ -14807,7 +15380,7 @@
           <w:sz w:val="40"/>
         </w:rPr>
       </w:pPr>
-      <w:bookmarkStart w:id="64" w:name="_Toc17192683"/>
+      <w:bookmarkStart w:id="59" w:name="_Toc17192683"/>
       <w:r>
         <w:rPr>
           <w:rStyle w:val="book-header-2-title-device"/>
@@ -14828,7 +15401,7 @@
         </w:rPr>
         <w:t>Documento de diseño</w:t>
       </w:r>
-      <w:bookmarkEnd w:id="64"/>
+      <w:bookmarkEnd w:id="59"/>
     </w:p>
     <w:p>
       <w:pPr>
@@ -14867,7 +15440,7 @@
           <w:sz w:val="40"/>
         </w:rPr>
       </w:pPr>
-      <w:bookmarkStart w:id="65" w:name="_Toc17192684"/>
+      <w:bookmarkStart w:id="60" w:name="_Toc17192684"/>
       <w:r>
         <w:rPr>
           <w:rStyle w:val="book-header-2-title-device"/>
@@ -14888,7 +15461,7 @@
         </w:rPr>
         <w:t>Plan de negocios</w:t>
       </w:r>
-      <w:bookmarkEnd w:id="65"/>
+      <w:bookmarkEnd w:id="60"/>
     </w:p>
     <w:p>
       <w:pPr>
@@ -14901,28 +15474,22 @@
         <w:spacing w:after="0"/>
         <w:jc w:val="both"/>
         <w:rPr>
-          <w:sz w:val="24"/>
-        </w:rPr>
-      </w:pPr>
-      <w:r>
-        <w:rPr>
-          <w:sz w:val="24"/>
-        </w:rPr>
-        <w:t xml:space="preserve">Dado que el proyecto se basa en un </w:t>
-      </w:r>
-      <w:proofErr w:type="spellStart"/>
-      <w:r>
-        <w:rPr>
-          <w:sz w:val="24"/>
-        </w:rPr>
-        <w:t>Toolbox</w:t>
-      </w:r>
-      <w:proofErr w:type="spellEnd"/>
-      <w:r>
-        <w:rPr>
-          <w:sz w:val="24"/>
-        </w:rPr>
-        <w:t xml:space="preserve"> con mecánicas sencillas para ordenador, el planteamiento de un sistema de juego por tiempo, como puede ser el basado en un número de vidas concreto que disminuye a cada nivel jugado y se restaura pasado un tiempo, no parece muy apropiado.</w:t>
+          <w:sz w:val="28"/>
+        </w:rPr>
+      </w:pPr>
+      <w:proofErr w:type="gramStart"/>
+      <w:r>
+        <w:rPr>
+          <w:sz w:val="28"/>
+        </w:rPr>
+        <w:t>HACER UN PATREON?</w:t>
+      </w:r>
+      <w:proofErr w:type="gramEnd"/>
+      <w:r>
+        <w:rPr>
+          <w:sz w:val="28"/>
+        </w:rPr>
+        <w:t xml:space="preserve"> COMO HACER QUE LLEGUE MAS LEJOS</w:t>
       </w:r>
     </w:p>
     <w:p>
@@ -14938,21 +15505,21 @@
         <w:rPr>
           <w:sz w:val="24"/>
         </w:rPr>
-        <w:t xml:space="preserve">Sin embargo, dado que el sistema de </w:t>
+        <w:t xml:space="preserve">Dado que el proyecto se basa en un </w:t>
       </w:r>
       <w:proofErr w:type="spellStart"/>
       <w:r>
         <w:rPr>
           <w:sz w:val="24"/>
         </w:rPr>
-        <w:t>microtransacciones</w:t>
+        <w:t>Toolbox</w:t>
       </w:r>
       <w:proofErr w:type="spellEnd"/>
       <w:r>
         <w:rPr>
           <w:sz w:val="24"/>
         </w:rPr>
-        <w:t xml:space="preserve"> parece ser uno de los modelos más extendidos y aceptados actualmente, no es una mala opción como sistema de monetización.</w:t>
+        <w:t xml:space="preserve"> con mecánicas sencillas para ordenador, el planteamiento de un sistema de juego por tiempo, como puede ser el basado en un número de vidas concreto que disminuye a cada nivel jugado y se restaura pasado un tiempo, no parece muy apropiado.</w:t>
       </w:r>
     </w:p>
     <w:p>
@@ -14968,19 +15535,21 @@
         <w:rPr>
           <w:sz w:val="24"/>
         </w:rPr>
-        <w:t xml:space="preserve">Para ello, se planteará la posibilidad de ofrecer personajes </w:t>
-      </w:r>
-      <w:r>
-        <w:rPr>
-          <w:sz w:val="24"/>
-        </w:rPr>
-        <w:t>nuevos o modificaciones de los ya existentes</w:t>
-      </w:r>
-      <w:r>
-        <w:rPr>
-          <w:sz w:val="24"/>
-        </w:rPr>
-        <w:t xml:space="preserve"> (ya sea con más vitalidad, mayor daño o simplemente un diseño más atractivo) a cambio de un número concreto de monedas de juego.</w:t>
+        <w:t xml:space="preserve">Sin embargo, dado que el sistema de </w:t>
+      </w:r>
+      <w:proofErr w:type="spellStart"/>
+      <w:r>
+        <w:rPr>
+          <w:sz w:val="24"/>
+        </w:rPr>
+        <w:t>microtransacciones</w:t>
+      </w:r>
+      <w:proofErr w:type="spellEnd"/>
+      <w:r>
+        <w:rPr>
+          <w:sz w:val="24"/>
+        </w:rPr>
+        <w:t xml:space="preserve"> parece ser uno de los modelos más extendidos y aceptados actualmente, no es una mala opción como sistema de monetización.</w:t>
       </w:r>
     </w:p>
     <w:p>
@@ -14996,7 +15565,19 @@
         <w:rPr>
           <w:sz w:val="24"/>
         </w:rPr>
-        <w:t>Estas monedas podrán obtenerse por jugar a los niveles oficiales del juego, a cambio de un módico precio, o por el sistema de edición de niveles que se plantea a continuación.</w:t>
+        <w:t xml:space="preserve">Para ello, se planteará la posibilidad de ofrecer personajes </w:t>
+      </w:r>
+      <w:r>
+        <w:rPr>
+          <w:sz w:val="24"/>
+        </w:rPr>
+        <w:t>nuevos o modificaciones de los ya existentes</w:t>
+      </w:r>
+      <w:r>
+        <w:rPr>
+          <w:sz w:val="24"/>
+        </w:rPr>
+        <w:t xml:space="preserve"> (ya sea con más vitalidad, mayor daño o simplemente un diseño más atractivo) a cambio de un número concreto de monedas de juego.</w:t>
       </w:r>
     </w:p>
     <w:p>
@@ -15008,6 +15589,12 @@
           <w:sz w:val="24"/>
         </w:rPr>
       </w:pPr>
+      <w:r>
+        <w:rPr>
+          <w:sz w:val="24"/>
+        </w:rPr>
+        <w:t>Estas monedas podrán obtenerse por jugar a los niveles oficiales del juego, a cambio de un módico precio, o por el sistema de edición de niveles que se plantea a continuación.</w:t>
+      </w:r>
     </w:p>
     <w:p>
       <w:pPr>
@@ -15018,38 +15605,6 @@
           <w:sz w:val="24"/>
         </w:rPr>
       </w:pPr>
-      <w:r>
-        <w:rPr>
-          <w:sz w:val="24"/>
-        </w:rPr>
-        <w:t>Supongamos un usuario al que denominaremos “</w:t>
-      </w:r>
-      <w:r>
-        <w:rPr>
-          <w:i/>
-          <w:sz w:val="24"/>
-        </w:rPr>
-        <w:t>diseñador</w:t>
-      </w:r>
-      <w:r>
-        <w:rPr>
-          <w:sz w:val="24"/>
-        </w:rPr>
-        <w:t xml:space="preserve">” que ha creado diversos niveles extra para la comunidad del videojuego, y que dichos niveles tienen una alta popularidad entre los jugadores. El simple hecho de la satisfacción personal para el usuario por haber creado esos niveles y que hayan tenido tanto éxito no será suficiente pasado un tiempo, pues una recompensa para el </w:t>
-      </w:r>
-      <w:r>
-        <w:rPr>
-          <w:i/>
-          <w:sz w:val="24"/>
-        </w:rPr>
-        <w:t>diseñador</w:t>
-      </w:r>
-      <w:r>
-        <w:rPr>
-          <w:sz w:val="24"/>
-        </w:rPr>
-        <w:t xml:space="preserve"> es algo más que merecido.</w:t>
-      </w:r>
     </w:p>
     <w:p>
       <w:pPr>
@@ -15064,20 +15619,33 @@
         <w:rPr>
           <w:sz w:val="24"/>
         </w:rPr>
-        <w:t xml:space="preserve">Por otro lado, entendamos que los niveles desarrollados por los jugadores son compartidos por medio de una plataforma online para el resto de los usuarios, y que existe la posibilidad de valorar dichos escenarios, pongamos del 1 al 5, para de esta forma, entrar en un ranking de </w:t>
+        <w:t>Supongamos un usuario al que denominaremos “</w:t>
       </w:r>
       <w:r>
         <w:rPr>
           <w:i/>
           <w:sz w:val="24"/>
         </w:rPr>
-        <w:t>mejor valorados</w:t>
-      </w:r>
-      <w:r>
-        <w:rPr>
-          <w:sz w:val="24"/>
-        </w:rPr>
-        <w:t>.</w:t>
+        <w:t>diseñador</w:t>
+      </w:r>
+      <w:r>
+        <w:rPr>
+          <w:sz w:val="24"/>
+        </w:rPr>
+        <w:t xml:space="preserve">” que ha creado diversos niveles extra para la comunidad del videojuego, y que dichos niveles tienen una alta popularidad entre los jugadores. El simple hecho de la satisfacción personal para el usuario por haber creado esos niveles y que hayan tenido tanto éxito no será suficiente pasado un tiempo, pues una recompensa para el </w:t>
+      </w:r>
+      <w:r>
+        <w:rPr>
+          <w:i/>
+          <w:sz w:val="24"/>
+        </w:rPr>
+        <w:t>diseñador</w:t>
+      </w:r>
+      <w:r>
+        <w:rPr>
+          <w:sz w:val="24"/>
+        </w:rPr>
+        <w:t xml:space="preserve"> es algo más que merecido.</w:t>
       </w:r>
     </w:p>
     <w:p>
@@ -15089,6 +15657,25 @@
           <w:sz w:val="24"/>
         </w:rPr>
       </w:pPr>
+      <w:r>
+        <w:rPr>
+          <w:sz w:val="24"/>
+        </w:rPr>
+        <w:t xml:space="preserve">Por otro lado, entendamos que los niveles desarrollados por los jugadores son compartidos por medio de una plataforma online para el resto de los usuarios, y que existe la posibilidad de valorar dichos escenarios, pongamos del 1 al 5, para de esta forma, entrar en un ranking de </w:t>
+      </w:r>
+      <w:r>
+        <w:rPr>
+          <w:i/>
+          <w:sz w:val="24"/>
+        </w:rPr>
+        <w:t>mejor valorados</w:t>
+      </w:r>
+      <w:r>
+        <w:rPr>
+          <w:sz w:val="24"/>
+        </w:rPr>
+        <w:t>.</w:t>
+      </w:r>
     </w:p>
     <w:p>
       <w:pPr>
@@ -15099,25 +15686,6 @@
           <w:sz w:val="24"/>
         </w:rPr>
       </w:pPr>
-      <w:r>
-        <w:rPr>
-          <w:sz w:val="24"/>
-        </w:rPr>
-        <w:t xml:space="preserve">Con todo esto, se podría establecer una recompensa equiparable al rango de puntuaciones en el que se encuentra el nivel de </w:t>
-      </w:r>
-      <w:r>
-        <w:rPr>
-          <w:i/>
-          <w:sz w:val="24"/>
-        </w:rPr>
-        <w:t>diseñador</w:t>
-      </w:r>
-      <w:r>
-        <w:rPr>
-          <w:sz w:val="24"/>
-        </w:rPr>
-        <w:t>, obteniendo monedas de juego a cambio, que podría gastar en las modificaciones anteriormente planteadas sin necesidad de invertir dinero real en la aplicación.</w:t>
-      </w:r>
     </w:p>
     <w:p>
       <w:pPr>
@@ -15128,6 +15696,25 @@
           <w:sz w:val="24"/>
         </w:rPr>
       </w:pPr>
+      <w:r>
+        <w:rPr>
+          <w:sz w:val="24"/>
+        </w:rPr>
+        <w:t xml:space="preserve">Con todo esto, se podría establecer una recompensa equiparable al rango de puntuaciones en el que se encuentra el nivel de </w:t>
+      </w:r>
+      <w:r>
+        <w:rPr>
+          <w:i/>
+          <w:sz w:val="24"/>
+        </w:rPr>
+        <w:t>diseñador</w:t>
+      </w:r>
+      <w:r>
+        <w:rPr>
+          <w:sz w:val="24"/>
+        </w:rPr>
+        <w:t>, obteniendo monedas de juego a cambio, que podría gastar en las modificaciones anteriormente planteadas sin necesidad de invertir dinero real en la aplicación.</w:t>
+      </w:r>
     </w:p>
     <w:p>
       <w:pPr>
@@ -15138,12 +15725,6 @@
           <w:sz w:val="24"/>
         </w:rPr>
       </w:pPr>
-      <w:r>
-        <w:rPr>
-          <w:sz w:val="24"/>
-        </w:rPr>
-        <w:t>Posteriormente, y valorando el éxito de la aplicación en el mercado, podría llegarse a plantear la posibilidad de que por cada nivel creado que se encuentre entre las 3 primeras posiciones del ranking global durante un tiempo determinado (pongamos por caso 1 mes), se pueda recompensar económicamente a los diseñadores de dicho nivel, de forma que se incentive a los usuarios a desarrollar niveles para tratar de alcanzar dichas posiciones, y de este modo, se mantenga activa la comunidad, el videojuego, y el desarrollo por parte de terceros del videojuego.</w:t>
-      </w:r>
     </w:p>
     <w:p>
       <w:pPr>
@@ -15154,6 +15735,12 @@
           <w:sz w:val="24"/>
         </w:rPr>
       </w:pPr>
+      <w:r>
+        <w:rPr>
+          <w:sz w:val="24"/>
+        </w:rPr>
+        <w:t>Posteriormente, y valorando el éxito de la aplicación en el mercado, podría llegarse a plantear la posibilidad de que por cada nivel creado que se encuentre entre las 3 primeras posiciones del ranking global durante un tiempo determinado (pongamos por caso 1 mes), se pueda recompensar económicamente a los diseñadores de dicho nivel, de forma que se incentive a los usuarios a desarrollar niveles para tratar de alcanzar dichas posiciones, y de este modo, se mantenga activa la comunidad, el videojuego, y el desarrollo por parte de terceros del videojuego.</w:t>
+      </w:r>
     </w:p>
     <w:p>
       <w:pPr>
@@ -15164,26 +15751,6 @@
           <w:sz w:val="24"/>
         </w:rPr>
       </w:pPr>
-      <w:r>
-        <w:rPr>
-          <w:sz w:val="24"/>
-        </w:rPr>
-        <w:t xml:space="preserve">Por otra parte, en lo referente a los elementos ofertados en la tienda del juego, y en vista de cómo se ha desarrollado el </w:t>
-      </w:r>
-      <w:proofErr w:type="spellStart"/>
-      <w:r>
-        <w:rPr>
-          <w:sz w:val="24"/>
-        </w:rPr>
-        <w:t>Toolbox</w:t>
-      </w:r>
-      <w:proofErr w:type="spellEnd"/>
-      <w:r>
-        <w:rPr>
-          <w:sz w:val="24"/>
-        </w:rPr>
-        <w:t>, plantearemos otra situación para nuestro modelo de negocio.</w:t>
-      </w:r>
     </w:p>
     <w:p>
       <w:pPr>
@@ -15194,6 +15761,26 @@
           <w:sz w:val="24"/>
         </w:rPr>
       </w:pPr>
+      <w:r>
+        <w:rPr>
+          <w:sz w:val="24"/>
+        </w:rPr>
+        <w:t xml:space="preserve">Por otra parte, en lo referente a los elementos ofertados en la tienda del juego, y en vista de cómo se ha desarrollado el </w:t>
+      </w:r>
+      <w:proofErr w:type="spellStart"/>
+      <w:r>
+        <w:rPr>
+          <w:sz w:val="24"/>
+        </w:rPr>
+        <w:t>Toolbox</w:t>
+      </w:r>
+      <w:proofErr w:type="spellEnd"/>
+      <w:r>
+        <w:rPr>
+          <w:sz w:val="24"/>
+        </w:rPr>
+        <w:t>, plantearemos otra situación para nuestro modelo de negocio.</w:t>
+      </w:r>
     </w:p>
     <w:p>
       <w:pPr>
@@ -15204,11 +15791,20 @@
           <w:sz w:val="24"/>
         </w:rPr>
       </w:pPr>
-      <w:r>
-        <w:rPr>
-          <w:sz w:val="24"/>
-        </w:rPr>
-        <w:lastRenderedPageBreak/>
+    </w:p>
+    <w:p>
+      <w:pPr>
+        <w:suppressAutoHyphens w:val="0"/>
+        <w:spacing w:after="0"/>
+        <w:jc w:val="both"/>
+        <w:rPr>
+          <w:sz w:val="24"/>
+        </w:rPr>
+      </w:pPr>
+      <w:r>
+        <w:rPr>
+          <w:sz w:val="24"/>
+        </w:rPr>
         <w:t xml:space="preserve">Si </w:t>
       </w:r>
       <w:r>
@@ -15460,7 +16056,7 @@
           <w:sz w:val="40"/>
         </w:rPr>
       </w:pPr>
-      <w:bookmarkStart w:id="66" w:name="_Toc17192685"/>
+      <w:bookmarkStart w:id="61" w:name="_Toc17192685"/>
       <w:r>
         <w:rPr>
           <w:rStyle w:val="book-header-2-title-device"/>
@@ -15481,12 +16077,33 @@
         </w:rPr>
         <w:t>Código</w:t>
       </w:r>
-      <w:bookmarkEnd w:id="66"/>
+      <w:bookmarkEnd w:id="61"/>
     </w:p>
     <w:p>
       <w:pPr>
         <w:pStyle w:val="Contenidodelmarco"/>
       </w:pPr>
+    </w:p>
+    <w:p>
+      <w:pPr>
+        <w:pStyle w:val="Contenidodelmarco"/>
+      </w:pPr>
+      <w:r>
+        <w:t xml:space="preserve">Añadir </w:t>
+      </w:r>
+      <w:proofErr w:type="gramStart"/>
+      <w:r>
+        <w:t>link</w:t>
+      </w:r>
+      <w:proofErr w:type="gramEnd"/>
+      <w:r>
+        <w:t xml:space="preserve"> a </w:t>
+      </w:r>
+      <w:proofErr w:type="spellStart"/>
+      <w:r>
+        <w:t>github</w:t>
+      </w:r>
+      <w:proofErr w:type="spellEnd"/>
     </w:p>
     <w:p>
       <w:pPr>
@@ -15498,7 +16115,7 @@
         <w:suppressAutoHyphens w:val="0"/>
         <w:spacing w:after="0"/>
         <w:rPr>
-          <w:sz w:val="24"/>
+          <w:sz w:val="28"/>
         </w:rPr>
       </w:pPr>
       <w:r>
@@ -15520,7 +16137,7 @@
           <w:sz w:val="40"/>
         </w:rPr>
       </w:pPr>
-      <w:bookmarkStart w:id="67" w:name="_Toc17192686"/>
+      <w:bookmarkStart w:id="62" w:name="_Toc17192686"/>
       <w:r>
         <w:rPr>
           <w:rStyle w:val="book-header-2-title-device"/>
@@ -15541,9 +16158,17 @@
         </w:rPr>
         <w:t>Galería de imágenes</w:t>
       </w:r>
-      <w:bookmarkEnd w:id="67"/>
+      <w:bookmarkEnd w:id="62"/>
     </w:p>
     <w:p/>
+    <w:p>
+      <w:pPr>
+        <w:pStyle w:val="Contenidodelmarco"/>
+      </w:pPr>
+      <w:r>
+        <w:t>Mostrar imágenes del juego.</w:t>
+      </w:r>
+    </w:p>
     <w:p>
       <w:pPr>
         <w:pStyle w:val="Contenidodelmarco"/>
@@ -15635,44 +16260,49 @@
           <w:lang w:val="es-ES" w:bidi="ar-SA"/>
         </w:rPr>
       </w:pPr>
-      <w:bookmarkStart w:id="68" w:name="_Toc468019232"/>
-      <w:bookmarkStart w:id="69" w:name="_Toc468019292"/>
-      <w:bookmarkStart w:id="70" w:name="_Toc468019325"/>
-      <w:bookmarkStart w:id="71" w:name="_Toc468019352"/>
-      <w:bookmarkStart w:id="72" w:name="_Toc472874467"/>
-      <w:bookmarkStart w:id="73" w:name="_Toc472874651"/>
-      <w:bookmarkStart w:id="74" w:name="_Toc473150014"/>
-      <w:bookmarkStart w:id="75" w:name="_Toc473150099"/>
-      <w:bookmarkStart w:id="76" w:name="_Toc473150165"/>
-      <w:bookmarkStart w:id="77" w:name="_Toc473150215"/>
-      <w:bookmarkStart w:id="78" w:name="_Toc473150306"/>
-      <w:bookmarkStart w:id="79" w:name="_Toc473150422"/>
-      <w:bookmarkStart w:id="80" w:name="_Toc495262534"/>
-      <w:bookmarkStart w:id="81" w:name="_Toc495262559"/>
-      <w:bookmarkStart w:id="82" w:name="_Toc499058720"/>
-      <w:bookmarkStart w:id="83" w:name="_Toc8118339"/>
-      <w:bookmarkStart w:id="84" w:name="_Toc8118486"/>
-      <w:bookmarkStart w:id="85" w:name="_Toc8118502"/>
-      <w:bookmarkStart w:id="86" w:name="_Toc8300990"/>
-      <w:bookmarkStart w:id="87" w:name="_Toc8302509"/>
-      <w:bookmarkStart w:id="88" w:name="_Toc8305833"/>
-      <w:bookmarkStart w:id="89" w:name="_Toc8308214"/>
-      <w:bookmarkStart w:id="90" w:name="_Toc8309948"/>
-      <w:bookmarkStart w:id="91" w:name="_Toc11833187"/>
-      <w:bookmarkStart w:id="92" w:name="_Toc11834770"/>
-      <w:bookmarkStart w:id="93" w:name="_Toc11834820"/>
-      <w:bookmarkStart w:id="94" w:name="_Toc11834870"/>
-      <w:bookmarkStart w:id="95" w:name="_Toc11834980"/>
-      <w:bookmarkStart w:id="96" w:name="_Toc12440573"/>
-      <w:bookmarkStart w:id="97" w:name="_Toc16007482"/>
-      <w:bookmarkStart w:id="98" w:name="_Toc16526434"/>
-      <w:bookmarkStart w:id="99" w:name="_Toc16677312"/>
-      <w:bookmarkStart w:id="100" w:name="_Toc17192687"/>
+      <w:bookmarkStart w:id="63" w:name="_Toc468019232"/>
+      <w:bookmarkStart w:id="64" w:name="_Toc468019292"/>
+      <w:bookmarkStart w:id="65" w:name="_Toc468019325"/>
+      <w:bookmarkStart w:id="66" w:name="_Toc468019352"/>
+      <w:bookmarkStart w:id="67" w:name="_Toc472874467"/>
+      <w:bookmarkStart w:id="68" w:name="_Toc472874651"/>
+      <w:bookmarkStart w:id="69" w:name="_Toc473150014"/>
+      <w:bookmarkStart w:id="70" w:name="_Toc473150099"/>
+      <w:bookmarkStart w:id="71" w:name="_Toc473150165"/>
+      <w:bookmarkStart w:id="72" w:name="_Toc473150215"/>
+      <w:bookmarkStart w:id="73" w:name="_Toc473150306"/>
+      <w:bookmarkStart w:id="74" w:name="_Toc473150422"/>
+      <w:bookmarkStart w:id="75" w:name="_Toc495262534"/>
+      <w:bookmarkStart w:id="76" w:name="_Toc495262559"/>
+      <w:bookmarkStart w:id="77" w:name="_Toc499058720"/>
+      <w:bookmarkStart w:id="78" w:name="_Toc8118339"/>
+      <w:bookmarkStart w:id="79" w:name="_Toc8118486"/>
+      <w:bookmarkStart w:id="80" w:name="_Toc8118502"/>
+      <w:bookmarkStart w:id="81" w:name="_Toc8300990"/>
+      <w:bookmarkStart w:id="82" w:name="_Toc8302509"/>
+      <w:bookmarkStart w:id="83" w:name="_Toc8305833"/>
+      <w:bookmarkStart w:id="84" w:name="_Toc8308214"/>
+      <w:bookmarkStart w:id="85" w:name="_Toc8309948"/>
+      <w:bookmarkStart w:id="86" w:name="_Toc11833187"/>
+      <w:bookmarkStart w:id="87" w:name="_Toc11834770"/>
+      <w:bookmarkStart w:id="88" w:name="_Toc11834820"/>
+      <w:bookmarkStart w:id="89" w:name="_Toc11834870"/>
+      <w:bookmarkStart w:id="90" w:name="_Toc11834980"/>
+      <w:bookmarkStart w:id="91" w:name="_Toc12440573"/>
+      <w:bookmarkStart w:id="92" w:name="_Toc16007482"/>
+      <w:bookmarkStart w:id="93" w:name="_Toc16526434"/>
+      <w:bookmarkStart w:id="94" w:name="_Toc16677312"/>
+      <w:bookmarkStart w:id="95" w:name="_Toc17192687"/>
       <w:bookmarkEnd w:id="0"/>
       <w:bookmarkEnd w:id="1"/>
       <w:bookmarkEnd w:id="2"/>
       <w:bookmarkEnd w:id="3"/>
       <w:bookmarkEnd w:id="4"/>
+      <w:bookmarkEnd w:id="63"/>
+      <w:bookmarkEnd w:id="64"/>
+      <w:bookmarkEnd w:id="65"/>
+      <w:bookmarkEnd w:id="66"/>
+      <w:bookmarkEnd w:id="67"/>
       <w:bookmarkEnd w:id="68"/>
       <w:bookmarkEnd w:id="69"/>
       <w:bookmarkEnd w:id="70"/>
@@ -15701,11 +16331,6 @@
       <w:bookmarkEnd w:id="93"/>
       <w:bookmarkEnd w:id="94"/>
       <w:bookmarkEnd w:id="95"/>
-      <w:bookmarkEnd w:id="96"/>
-      <w:bookmarkEnd w:id="97"/>
-      <w:bookmarkEnd w:id="98"/>
-      <w:bookmarkEnd w:id="99"/>
-      <w:bookmarkEnd w:id="100"/>
     </w:p>
     <w:p>
       <w:pPr>
@@ -15728,39 +16353,44 @@
           <w:lang w:val="es-ES" w:bidi="ar-SA"/>
         </w:rPr>
       </w:pPr>
-      <w:bookmarkStart w:id="101" w:name="_Toc468019233"/>
-      <w:bookmarkStart w:id="102" w:name="_Toc468019293"/>
-      <w:bookmarkStart w:id="103" w:name="_Toc468019326"/>
-      <w:bookmarkStart w:id="104" w:name="_Toc468019353"/>
-      <w:bookmarkStart w:id="105" w:name="_Toc472874468"/>
-      <w:bookmarkStart w:id="106" w:name="_Toc472874652"/>
-      <w:bookmarkStart w:id="107" w:name="_Toc473150015"/>
-      <w:bookmarkStart w:id="108" w:name="_Toc473150100"/>
-      <w:bookmarkStart w:id="109" w:name="_Toc473150166"/>
-      <w:bookmarkStart w:id="110" w:name="_Toc473150216"/>
-      <w:bookmarkStart w:id="111" w:name="_Toc473150307"/>
-      <w:bookmarkStart w:id="112" w:name="_Toc473150423"/>
-      <w:bookmarkStart w:id="113" w:name="_Toc495262535"/>
-      <w:bookmarkStart w:id="114" w:name="_Toc495262560"/>
-      <w:bookmarkStart w:id="115" w:name="_Toc499058721"/>
-      <w:bookmarkStart w:id="116" w:name="_Toc8118340"/>
-      <w:bookmarkStart w:id="117" w:name="_Toc8118487"/>
-      <w:bookmarkStart w:id="118" w:name="_Toc8118503"/>
-      <w:bookmarkStart w:id="119" w:name="_Toc8300991"/>
-      <w:bookmarkStart w:id="120" w:name="_Toc8302510"/>
-      <w:bookmarkStart w:id="121" w:name="_Toc8305834"/>
-      <w:bookmarkStart w:id="122" w:name="_Toc8308215"/>
-      <w:bookmarkStart w:id="123" w:name="_Toc8309949"/>
-      <w:bookmarkStart w:id="124" w:name="_Toc11833188"/>
-      <w:bookmarkStart w:id="125" w:name="_Toc11834771"/>
-      <w:bookmarkStart w:id="126" w:name="_Toc11834821"/>
-      <w:bookmarkStart w:id="127" w:name="_Toc11834871"/>
-      <w:bookmarkStart w:id="128" w:name="_Toc11834981"/>
-      <w:bookmarkStart w:id="129" w:name="_Toc12440574"/>
-      <w:bookmarkStart w:id="130" w:name="_Toc16007483"/>
-      <w:bookmarkStart w:id="131" w:name="_Toc16526435"/>
-      <w:bookmarkStart w:id="132" w:name="_Toc16677313"/>
-      <w:bookmarkStart w:id="133" w:name="_Toc17192688"/>
+      <w:bookmarkStart w:id="96" w:name="_Toc468019233"/>
+      <w:bookmarkStart w:id="97" w:name="_Toc468019293"/>
+      <w:bookmarkStart w:id="98" w:name="_Toc468019326"/>
+      <w:bookmarkStart w:id="99" w:name="_Toc468019353"/>
+      <w:bookmarkStart w:id="100" w:name="_Toc472874468"/>
+      <w:bookmarkStart w:id="101" w:name="_Toc472874652"/>
+      <w:bookmarkStart w:id="102" w:name="_Toc473150015"/>
+      <w:bookmarkStart w:id="103" w:name="_Toc473150100"/>
+      <w:bookmarkStart w:id="104" w:name="_Toc473150166"/>
+      <w:bookmarkStart w:id="105" w:name="_Toc473150216"/>
+      <w:bookmarkStart w:id="106" w:name="_Toc473150307"/>
+      <w:bookmarkStart w:id="107" w:name="_Toc473150423"/>
+      <w:bookmarkStart w:id="108" w:name="_Toc495262535"/>
+      <w:bookmarkStart w:id="109" w:name="_Toc495262560"/>
+      <w:bookmarkStart w:id="110" w:name="_Toc499058721"/>
+      <w:bookmarkStart w:id="111" w:name="_Toc8118340"/>
+      <w:bookmarkStart w:id="112" w:name="_Toc8118487"/>
+      <w:bookmarkStart w:id="113" w:name="_Toc8118503"/>
+      <w:bookmarkStart w:id="114" w:name="_Toc8300991"/>
+      <w:bookmarkStart w:id="115" w:name="_Toc8302510"/>
+      <w:bookmarkStart w:id="116" w:name="_Toc8305834"/>
+      <w:bookmarkStart w:id="117" w:name="_Toc8308215"/>
+      <w:bookmarkStart w:id="118" w:name="_Toc8309949"/>
+      <w:bookmarkStart w:id="119" w:name="_Toc11833188"/>
+      <w:bookmarkStart w:id="120" w:name="_Toc11834771"/>
+      <w:bookmarkStart w:id="121" w:name="_Toc11834821"/>
+      <w:bookmarkStart w:id="122" w:name="_Toc11834871"/>
+      <w:bookmarkStart w:id="123" w:name="_Toc11834981"/>
+      <w:bookmarkStart w:id="124" w:name="_Toc12440574"/>
+      <w:bookmarkStart w:id="125" w:name="_Toc16007483"/>
+      <w:bookmarkStart w:id="126" w:name="_Toc16526435"/>
+      <w:bookmarkStart w:id="127" w:name="_Toc16677313"/>
+      <w:bookmarkStart w:id="128" w:name="_Toc17192688"/>
+      <w:bookmarkEnd w:id="96"/>
+      <w:bookmarkEnd w:id="97"/>
+      <w:bookmarkEnd w:id="98"/>
+      <w:bookmarkEnd w:id="99"/>
+      <w:bookmarkEnd w:id="100"/>
       <w:bookmarkEnd w:id="101"/>
       <w:bookmarkEnd w:id="102"/>
       <w:bookmarkEnd w:id="103"/>
@@ -15789,11 +16419,6 @@
       <w:bookmarkEnd w:id="126"/>
       <w:bookmarkEnd w:id="127"/>
       <w:bookmarkEnd w:id="128"/>
-      <w:bookmarkEnd w:id="129"/>
-      <w:bookmarkEnd w:id="130"/>
-      <w:bookmarkEnd w:id="131"/>
-      <w:bookmarkEnd w:id="132"/>
-      <w:bookmarkEnd w:id="133"/>
     </w:p>
     <w:p>
       <w:pPr>
@@ -15816,39 +16441,44 @@
           <w:lang w:val="es-ES" w:bidi="ar-SA"/>
         </w:rPr>
       </w:pPr>
-      <w:bookmarkStart w:id="134" w:name="_Toc468019234"/>
-      <w:bookmarkStart w:id="135" w:name="_Toc468019294"/>
-      <w:bookmarkStart w:id="136" w:name="_Toc468019327"/>
-      <w:bookmarkStart w:id="137" w:name="_Toc468019354"/>
-      <w:bookmarkStart w:id="138" w:name="_Toc472874469"/>
-      <w:bookmarkStart w:id="139" w:name="_Toc472874653"/>
-      <w:bookmarkStart w:id="140" w:name="_Toc473150016"/>
-      <w:bookmarkStart w:id="141" w:name="_Toc473150101"/>
-      <w:bookmarkStart w:id="142" w:name="_Toc473150167"/>
-      <w:bookmarkStart w:id="143" w:name="_Toc473150217"/>
-      <w:bookmarkStart w:id="144" w:name="_Toc473150308"/>
-      <w:bookmarkStart w:id="145" w:name="_Toc473150424"/>
-      <w:bookmarkStart w:id="146" w:name="_Toc495262536"/>
-      <w:bookmarkStart w:id="147" w:name="_Toc495262561"/>
-      <w:bookmarkStart w:id="148" w:name="_Toc499058722"/>
-      <w:bookmarkStart w:id="149" w:name="_Toc8118341"/>
-      <w:bookmarkStart w:id="150" w:name="_Toc8118488"/>
-      <w:bookmarkStart w:id="151" w:name="_Toc8118504"/>
-      <w:bookmarkStart w:id="152" w:name="_Toc8300992"/>
-      <w:bookmarkStart w:id="153" w:name="_Toc8302511"/>
-      <w:bookmarkStart w:id="154" w:name="_Toc8305835"/>
-      <w:bookmarkStart w:id="155" w:name="_Toc8308216"/>
-      <w:bookmarkStart w:id="156" w:name="_Toc8309950"/>
-      <w:bookmarkStart w:id="157" w:name="_Toc11833189"/>
-      <w:bookmarkStart w:id="158" w:name="_Toc11834772"/>
-      <w:bookmarkStart w:id="159" w:name="_Toc11834822"/>
-      <w:bookmarkStart w:id="160" w:name="_Toc11834872"/>
-      <w:bookmarkStart w:id="161" w:name="_Toc11834982"/>
-      <w:bookmarkStart w:id="162" w:name="_Toc12440575"/>
-      <w:bookmarkStart w:id="163" w:name="_Toc16007484"/>
-      <w:bookmarkStart w:id="164" w:name="_Toc16526436"/>
-      <w:bookmarkStart w:id="165" w:name="_Toc16677314"/>
-      <w:bookmarkStart w:id="166" w:name="_Toc17192689"/>
+      <w:bookmarkStart w:id="129" w:name="_Toc468019234"/>
+      <w:bookmarkStart w:id="130" w:name="_Toc468019294"/>
+      <w:bookmarkStart w:id="131" w:name="_Toc468019327"/>
+      <w:bookmarkStart w:id="132" w:name="_Toc468019354"/>
+      <w:bookmarkStart w:id="133" w:name="_Toc472874469"/>
+      <w:bookmarkStart w:id="134" w:name="_Toc472874653"/>
+      <w:bookmarkStart w:id="135" w:name="_Toc473150016"/>
+      <w:bookmarkStart w:id="136" w:name="_Toc473150101"/>
+      <w:bookmarkStart w:id="137" w:name="_Toc473150167"/>
+      <w:bookmarkStart w:id="138" w:name="_Toc473150217"/>
+      <w:bookmarkStart w:id="139" w:name="_Toc473150308"/>
+      <w:bookmarkStart w:id="140" w:name="_Toc473150424"/>
+      <w:bookmarkStart w:id="141" w:name="_Toc495262536"/>
+      <w:bookmarkStart w:id="142" w:name="_Toc495262561"/>
+      <w:bookmarkStart w:id="143" w:name="_Toc499058722"/>
+      <w:bookmarkStart w:id="144" w:name="_Toc8118341"/>
+      <w:bookmarkStart w:id="145" w:name="_Toc8118488"/>
+      <w:bookmarkStart w:id="146" w:name="_Toc8118504"/>
+      <w:bookmarkStart w:id="147" w:name="_Toc8300992"/>
+      <w:bookmarkStart w:id="148" w:name="_Toc8302511"/>
+      <w:bookmarkStart w:id="149" w:name="_Toc8305835"/>
+      <w:bookmarkStart w:id="150" w:name="_Toc8308216"/>
+      <w:bookmarkStart w:id="151" w:name="_Toc8309950"/>
+      <w:bookmarkStart w:id="152" w:name="_Toc11833189"/>
+      <w:bookmarkStart w:id="153" w:name="_Toc11834772"/>
+      <w:bookmarkStart w:id="154" w:name="_Toc11834822"/>
+      <w:bookmarkStart w:id="155" w:name="_Toc11834872"/>
+      <w:bookmarkStart w:id="156" w:name="_Toc11834982"/>
+      <w:bookmarkStart w:id="157" w:name="_Toc12440575"/>
+      <w:bookmarkStart w:id="158" w:name="_Toc16007484"/>
+      <w:bookmarkStart w:id="159" w:name="_Toc16526436"/>
+      <w:bookmarkStart w:id="160" w:name="_Toc16677314"/>
+      <w:bookmarkStart w:id="161" w:name="_Toc17192689"/>
+      <w:bookmarkEnd w:id="129"/>
+      <w:bookmarkEnd w:id="130"/>
+      <w:bookmarkEnd w:id="131"/>
+      <w:bookmarkEnd w:id="132"/>
+      <w:bookmarkEnd w:id="133"/>
       <w:bookmarkEnd w:id="134"/>
       <w:bookmarkEnd w:id="135"/>
       <w:bookmarkEnd w:id="136"/>
@@ -15877,11 +16507,6 @@
       <w:bookmarkEnd w:id="159"/>
       <w:bookmarkEnd w:id="160"/>
       <w:bookmarkEnd w:id="161"/>
-      <w:bookmarkEnd w:id="162"/>
-      <w:bookmarkEnd w:id="163"/>
-      <w:bookmarkEnd w:id="164"/>
-      <w:bookmarkEnd w:id="165"/>
-      <w:bookmarkEnd w:id="166"/>
     </w:p>
     <w:p>
       <w:pPr>
@@ -15904,39 +16529,44 @@
           <w:lang w:val="es-ES" w:bidi="ar-SA"/>
         </w:rPr>
       </w:pPr>
-      <w:bookmarkStart w:id="167" w:name="_Toc468019235"/>
-      <w:bookmarkStart w:id="168" w:name="_Toc468019295"/>
-      <w:bookmarkStart w:id="169" w:name="_Toc468019328"/>
-      <w:bookmarkStart w:id="170" w:name="_Toc468019355"/>
-      <w:bookmarkStart w:id="171" w:name="_Toc472874470"/>
-      <w:bookmarkStart w:id="172" w:name="_Toc472874654"/>
-      <w:bookmarkStart w:id="173" w:name="_Toc473150017"/>
-      <w:bookmarkStart w:id="174" w:name="_Toc473150102"/>
-      <w:bookmarkStart w:id="175" w:name="_Toc473150168"/>
-      <w:bookmarkStart w:id="176" w:name="_Toc473150218"/>
-      <w:bookmarkStart w:id="177" w:name="_Toc473150309"/>
-      <w:bookmarkStart w:id="178" w:name="_Toc473150425"/>
-      <w:bookmarkStart w:id="179" w:name="_Toc495262537"/>
-      <w:bookmarkStart w:id="180" w:name="_Toc495262562"/>
-      <w:bookmarkStart w:id="181" w:name="_Toc499058723"/>
-      <w:bookmarkStart w:id="182" w:name="_Toc8118342"/>
-      <w:bookmarkStart w:id="183" w:name="_Toc8118489"/>
-      <w:bookmarkStart w:id="184" w:name="_Toc8118505"/>
-      <w:bookmarkStart w:id="185" w:name="_Toc8300993"/>
-      <w:bookmarkStart w:id="186" w:name="_Toc8302512"/>
-      <w:bookmarkStart w:id="187" w:name="_Toc8305836"/>
-      <w:bookmarkStart w:id="188" w:name="_Toc8308217"/>
-      <w:bookmarkStart w:id="189" w:name="_Toc8309951"/>
-      <w:bookmarkStart w:id="190" w:name="_Toc11833190"/>
-      <w:bookmarkStart w:id="191" w:name="_Toc11834773"/>
-      <w:bookmarkStart w:id="192" w:name="_Toc11834823"/>
-      <w:bookmarkStart w:id="193" w:name="_Toc11834873"/>
-      <w:bookmarkStart w:id="194" w:name="_Toc11834983"/>
-      <w:bookmarkStart w:id="195" w:name="_Toc12440576"/>
-      <w:bookmarkStart w:id="196" w:name="_Toc16007485"/>
-      <w:bookmarkStart w:id="197" w:name="_Toc16526437"/>
-      <w:bookmarkStart w:id="198" w:name="_Toc16677315"/>
-      <w:bookmarkStart w:id="199" w:name="_Toc17192690"/>
+      <w:bookmarkStart w:id="162" w:name="_Toc468019235"/>
+      <w:bookmarkStart w:id="163" w:name="_Toc468019295"/>
+      <w:bookmarkStart w:id="164" w:name="_Toc468019328"/>
+      <w:bookmarkStart w:id="165" w:name="_Toc468019355"/>
+      <w:bookmarkStart w:id="166" w:name="_Toc472874470"/>
+      <w:bookmarkStart w:id="167" w:name="_Toc472874654"/>
+      <w:bookmarkStart w:id="168" w:name="_Toc473150017"/>
+      <w:bookmarkStart w:id="169" w:name="_Toc473150102"/>
+      <w:bookmarkStart w:id="170" w:name="_Toc473150168"/>
+      <w:bookmarkStart w:id="171" w:name="_Toc473150218"/>
+      <w:bookmarkStart w:id="172" w:name="_Toc473150309"/>
+      <w:bookmarkStart w:id="173" w:name="_Toc473150425"/>
+      <w:bookmarkStart w:id="174" w:name="_Toc495262537"/>
+      <w:bookmarkStart w:id="175" w:name="_Toc495262562"/>
+      <w:bookmarkStart w:id="176" w:name="_Toc499058723"/>
+      <w:bookmarkStart w:id="177" w:name="_Toc8118342"/>
+      <w:bookmarkStart w:id="178" w:name="_Toc8118489"/>
+      <w:bookmarkStart w:id="179" w:name="_Toc8118505"/>
+      <w:bookmarkStart w:id="180" w:name="_Toc8300993"/>
+      <w:bookmarkStart w:id="181" w:name="_Toc8302512"/>
+      <w:bookmarkStart w:id="182" w:name="_Toc8305836"/>
+      <w:bookmarkStart w:id="183" w:name="_Toc8308217"/>
+      <w:bookmarkStart w:id="184" w:name="_Toc8309951"/>
+      <w:bookmarkStart w:id="185" w:name="_Toc11833190"/>
+      <w:bookmarkStart w:id="186" w:name="_Toc11834773"/>
+      <w:bookmarkStart w:id="187" w:name="_Toc11834823"/>
+      <w:bookmarkStart w:id="188" w:name="_Toc11834873"/>
+      <w:bookmarkStart w:id="189" w:name="_Toc11834983"/>
+      <w:bookmarkStart w:id="190" w:name="_Toc12440576"/>
+      <w:bookmarkStart w:id="191" w:name="_Toc16007485"/>
+      <w:bookmarkStart w:id="192" w:name="_Toc16526437"/>
+      <w:bookmarkStart w:id="193" w:name="_Toc16677315"/>
+      <w:bookmarkStart w:id="194" w:name="_Toc17192690"/>
+      <w:bookmarkEnd w:id="162"/>
+      <w:bookmarkEnd w:id="163"/>
+      <w:bookmarkEnd w:id="164"/>
+      <w:bookmarkEnd w:id="165"/>
+      <w:bookmarkEnd w:id="166"/>
       <w:bookmarkEnd w:id="167"/>
       <w:bookmarkEnd w:id="168"/>
       <w:bookmarkEnd w:id="169"/>
@@ -15965,11 +16595,6 @@
       <w:bookmarkEnd w:id="192"/>
       <w:bookmarkEnd w:id="193"/>
       <w:bookmarkEnd w:id="194"/>
-      <w:bookmarkEnd w:id="195"/>
-      <w:bookmarkEnd w:id="196"/>
-      <w:bookmarkEnd w:id="197"/>
-      <w:bookmarkEnd w:id="198"/>
-      <w:bookmarkEnd w:id="199"/>
     </w:p>
     <w:p>
       <w:pPr>
@@ -15992,39 +16617,44 @@
           <w:lang w:val="es-ES" w:bidi="ar-SA"/>
         </w:rPr>
       </w:pPr>
-      <w:bookmarkStart w:id="200" w:name="_Toc468019236"/>
-      <w:bookmarkStart w:id="201" w:name="_Toc468019296"/>
-      <w:bookmarkStart w:id="202" w:name="_Toc468019329"/>
-      <w:bookmarkStart w:id="203" w:name="_Toc468019356"/>
-      <w:bookmarkStart w:id="204" w:name="_Toc472874471"/>
-      <w:bookmarkStart w:id="205" w:name="_Toc472874655"/>
-      <w:bookmarkStart w:id="206" w:name="_Toc473150018"/>
-      <w:bookmarkStart w:id="207" w:name="_Toc473150103"/>
-      <w:bookmarkStart w:id="208" w:name="_Toc473150169"/>
-      <w:bookmarkStart w:id="209" w:name="_Toc473150219"/>
-      <w:bookmarkStart w:id="210" w:name="_Toc473150310"/>
-      <w:bookmarkStart w:id="211" w:name="_Toc473150426"/>
-      <w:bookmarkStart w:id="212" w:name="_Toc495262538"/>
-      <w:bookmarkStart w:id="213" w:name="_Toc495262563"/>
-      <w:bookmarkStart w:id="214" w:name="_Toc499058724"/>
-      <w:bookmarkStart w:id="215" w:name="_Toc8118343"/>
-      <w:bookmarkStart w:id="216" w:name="_Toc8118490"/>
-      <w:bookmarkStart w:id="217" w:name="_Toc8118506"/>
-      <w:bookmarkStart w:id="218" w:name="_Toc8300994"/>
-      <w:bookmarkStart w:id="219" w:name="_Toc8302513"/>
-      <w:bookmarkStart w:id="220" w:name="_Toc8305837"/>
-      <w:bookmarkStart w:id="221" w:name="_Toc8308218"/>
-      <w:bookmarkStart w:id="222" w:name="_Toc8309952"/>
-      <w:bookmarkStart w:id="223" w:name="_Toc11833191"/>
-      <w:bookmarkStart w:id="224" w:name="_Toc11834774"/>
-      <w:bookmarkStart w:id="225" w:name="_Toc11834824"/>
-      <w:bookmarkStart w:id="226" w:name="_Toc11834874"/>
-      <w:bookmarkStart w:id="227" w:name="_Toc11834984"/>
-      <w:bookmarkStart w:id="228" w:name="_Toc12440577"/>
-      <w:bookmarkStart w:id="229" w:name="_Toc16007486"/>
-      <w:bookmarkStart w:id="230" w:name="_Toc16526438"/>
-      <w:bookmarkStart w:id="231" w:name="_Toc16677316"/>
-      <w:bookmarkStart w:id="232" w:name="_Toc17192691"/>
+      <w:bookmarkStart w:id="195" w:name="_Toc468019236"/>
+      <w:bookmarkStart w:id="196" w:name="_Toc468019296"/>
+      <w:bookmarkStart w:id="197" w:name="_Toc468019329"/>
+      <w:bookmarkStart w:id="198" w:name="_Toc468019356"/>
+      <w:bookmarkStart w:id="199" w:name="_Toc472874471"/>
+      <w:bookmarkStart w:id="200" w:name="_Toc472874655"/>
+      <w:bookmarkStart w:id="201" w:name="_Toc473150018"/>
+      <w:bookmarkStart w:id="202" w:name="_Toc473150103"/>
+      <w:bookmarkStart w:id="203" w:name="_Toc473150169"/>
+      <w:bookmarkStart w:id="204" w:name="_Toc473150219"/>
+      <w:bookmarkStart w:id="205" w:name="_Toc473150310"/>
+      <w:bookmarkStart w:id="206" w:name="_Toc473150426"/>
+      <w:bookmarkStart w:id="207" w:name="_Toc495262538"/>
+      <w:bookmarkStart w:id="208" w:name="_Toc495262563"/>
+      <w:bookmarkStart w:id="209" w:name="_Toc499058724"/>
+      <w:bookmarkStart w:id="210" w:name="_Toc8118343"/>
+      <w:bookmarkStart w:id="211" w:name="_Toc8118490"/>
+      <w:bookmarkStart w:id="212" w:name="_Toc8118506"/>
+      <w:bookmarkStart w:id="213" w:name="_Toc8300994"/>
+      <w:bookmarkStart w:id="214" w:name="_Toc8302513"/>
+      <w:bookmarkStart w:id="215" w:name="_Toc8305837"/>
+      <w:bookmarkStart w:id="216" w:name="_Toc8308218"/>
+      <w:bookmarkStart w:id="217" w:name="_Toc8309952"/>
+      <w:bookmarkStart w:id="218" w:name="_Toc11833191"/>
+      <w:bookmarkStart w:id="219" w:name="_Toc11834774"/>
+      <w:bookmarkStart w:id="220" w:name="_Toc11834824"/>
+      <w:bookmarkStart w:id="221" w:name="_Toc11834874"/>
+      <w:bookmarkStart w:id="222" w:name="_Toc11834984"/>
+      <w:bookmarkStart w:id="223" w:name="_Toc12440577"/>
+      <w:bookmarkStart w:id="224" w:name="_Toc16007486"/>
+      <w:bookmarkStart w:id="225" w:name="_Toc16526438"/>
+      <w:bookmarkStart w:id="226" w:name="_Toc16677316"/>
+      <w:bookmarkStart w:id="227" w:name="_Toc17192691"/>
+      <w:bookmarkEnd w:id="195"/>
+      <w:bookmarkEnd w:id="196"/>
+      <w:bookmarkEnd w:id="197"/>
+      <w:bookmarkEnd w:id="198"/>
+      <w:bookmarkEnd w:id="199"/>
       <w:bookmarkEnd w:id="200"/>
       <w:bookmarkEnd w:id="201"/>
       <w:bookmarkEnd w:id="202"/>
@@ -16053,11 +16683,6 @@
       <w:bookmarkEnd w:id="225"/>
       <w:bookmarkEnd w:id="226"/>
       <w:bookmarkEnd w:id="227"/>
-      <w:bookmarkEnd w:id="228"/>
-      <w:bookmarkEnd w:id="229"/>
-      <w:bookmarkEnd w:id="230"/>
-      <w:bookmarkEnd w:id="231"/>
-      <w:bookmarkEnd w:id="232"/>
     </w:p>
     <w:p>
       <w:pPr>
@@ -16080,20 +16705,25 @@
           <w:lang w:val="es-ES" w:bidi="ar-SA"/>
         </w:rPr>
       </w:pPr>
-      <w:bookmarkStart w:id="233" w:name="_Toc468019237"/>
-      <w:bookmarkStart w:id="234" w:name="_Toc468019297"/>
-      <w:bookmarkStart w:id="235" w:name="_Toc468019330"/>
-      <w:bookmarkStart w:id="236" w:name="_Toc468019357"/>
-      <w:bookmarkStart w:id="237" w:name="_Toc472874472"/>
-      <w:bookmarkStart w:id="238" w:name="_Toc472874656"/>
-      <w:bookmarkStart w:id="239" w:name="_Toc473150019"/>
-      <w:bookmarkStart w:id="240" w:name="_Toc473150104"/>
-      <w:bookmarkStart w:id="241" w:name="_Toc473150170"/>
-      <w:bookmarkStart w:id="242" w:name="_Toc473150220"/>
-      <w:bookmarkStart w:id="243" w:name="_Toc473150311"/>
-      <w:bookmarkStart w:id="244" w:name="_Toc473150427"/>
-      <w:bookmarkStart w:id="245" w:name="_Toc495262539"/>
-      <w:bookmarkStart w:id="246" w:name="_Toc495262564"/>
+      <w:bookmarkStart w:id="228" w:name="_Toc468019237"/>
+      <w:bookmarkStart w:id="229" w:name="_Toc468019297"/>
+      <w:bookmarkStart w:id="230" w:name="_Toc468019330"/>
+      <w:bookmarkStart w:id="231" w:name="_Toc468019357"/>
+      <w:bookmarkStart w:id="232" w:name="_Toc472874472"/>
+      <w:bookmarkStart w:id="233" w:name="_Toc472874656"/>
+      <w:bookmarkStart w:id="234" w:name="_Toc473150019"/>
+      <w:bookmarkStart w:id="235" w:name="_Toc473150104"/>
+      <w:bookmarkStart w:id="236" w:name="_Toc473150170"/>
+      <w:bookmarkStart w:id="237" w:name="_Toc473150220"/>
+      <w:bookmarkStart w:id="238" w:name="_Toc473150311"/>
+      <w:bookmarkStart w:id="239" w:name="_Toc473150427"/>
+      <w:bookmarkStart w:id="240" w:name="_Toc495262539"/>
+      <w:bookmarkStart w:id="241" w:name="_Toc495262564"/>
+      <w:bookmarkEnd w:id="228"/>
+      <w:bookmarkEnd w:id="229"/>
+      <w:bookmarkEnd w:id="230"/>
+      <w:bookmarkEnd w:id="231"/>
+      <w:bookmarkEnd w:id="232"/>
       <w:bookmarkEnd w:id="233"/>
       <w:bookmarkEnd w:id="234"/>
       <w:bookmarkEnd w:id="235"/>
@@ -16103,15 +16733,10 @@
       <w:bookmarkEnd w:id="239"/>
       <w:bookmarkEnd w:id="240"/>
       <w:bookmarkEnd w:id="241"/>
-      <w:bookmarkEnd w:id="242"/>
-      <w:bookmarkEnd w:id="243"/>
-      <w:bookmarkEnd w:id="244"/>
-      <w:bookmarkEnd w:id="245"/>
-      <w:bookmarkEnd w:id="246"/>
     </w:p>
     <w:sectPr>
-      <w:headerReference w:type="default" r:id="rId16"/>
-      <w:footerReference w:type="default" r:id="rId17"/>
+      <w:headerReference w:type="default" r:id="rId17"/>
+      <w:footerReference w:type="default" r:id="rId18"/>
       <w:pgSz w:w="11906" w:h="16838"/>
       <w:pgMar w:top="1418" w:right="1418" w:bottom="1418" w:left="1418" w:header="720" w:footer="720" w:gutter="0"/>
       <w:pgNumType w:start="1"/>
@@ -25830,7 +26455,7 @@
 </file>
 
 <file path=customXml/itemProps1.xml><?xml version="1.0" encoding="utf-8"?>
-<ds:datastoreItem xmlns:ds="http://schemas.openxmlformats.org/officeDocument/2006/customXml" ds:itemID="{5BACB242-DF75-4201-AF12-3033B7F75F47}">
+<ds:datastoreItem xmlns:ds="http://schemas.openxmlformats.org/officeDocument/2006/customXml" ds:itemID="{651C8D05-7418-4B2B-B876-F569F5D162AA}">
   <ds:schemaRefs>
     <ds:schemaRef ds:uri="http://schemas.openxmlformats.org/officeDocument/2006/bibliography"/>
   </ds:schemaRefs>

</xml_diff>

<commit_message>
ADD: IA de ataque enemigo por distancia.
Se ha implementado el ataque por parte de los enemigos en relación a la distancia entre personaje y enemigo.
</commit_message>
<xml_diff>
--- a/Documentación/Plantilla TFG 2019.1.docx
+++ b/Documentación/Plantilla TFG 2019.1.docx
@@ -746,6 +746,7 @@
           <w:noProof/>
           <w:sz w:val="28"/>
         </w:rPr>
+        <w:lastRenderedPageBreak/>
         <w:drawing>
           <wp:inline distT="0" distB="0" distL="0" distR="0" wp14:anchorId="3223E00F" wp14:editId="6807B18A">
             <wp:extent cx="1965960" cy="685800"/>
@@ -7459,10 +7460,7 @@
         </w:numPr>
       </w:pPr>
       <w:r>
-        <w:t xml:space="preserve">Editores </w:t>
-      </w:r>
-      <w:r>
-        <w:t>Oficiales</w:t>
+        <w:t>Editores Oficiales</w:t>
       </w:r>
     </w:p>
     <w:p>
@@ -8246,6 +8244,7 @@
           <w:szCs w:val="24"/>
           <w:lang w:val="es-ES"/>
         </w:rPr>
+        <w:lastRenderedPageBreak/>
         <w:t>Herramienta Selección</w:t>
       </w:r>
       <w:r>
@@ -8255,17 +8254,7 @@
           <w:szCs w:val="24"/>
           <w:lang w:val="es-ES"/>
         </w:rPr>
-        <w:t xml:space="preserve">: Nos permite seleccionar los diversos elementos de la escena que estamos creando. El problema puede ser el tener que acceder a dicha herramienta </w:t>
-      </w:r>
-      <w:r>
-        <w:rPr>
-          <w:rFonts w:asciiTheme="majorHAnsi" w:hAnsiTheme="majorHAnsi" w:cstheme="majorHAnsi"/>
-          <w:sz w:val="24"/>
-          <w:szCs w:val="24"/>
-          <w:lang w:val="es-ES"/>
-        </w:rPr>
-        <w:lastRenderedPageBreak/>
-        <w:t>cada vez que deseamos seleccionar un objeto, y cambiar de herramienta de nuevo para modificar el elemento.</w:t>
+        <w:t>: Nos permite seleccionar los diversos elementos de la escena que estamos creando. El problema puede ser el tener que acceder a dicha herramienta cada vez que deseamos seleccionar un objeto, y cambiar de herramienta de nuevo para modificar el elemento.</w:t>
       </w:r>
     </w:p>
     <w:p>
@@ -8998,7 +8987,16 @@
           <w:sz w:val="24"/>
           <w:szCs w:val="24"/>
         </w:rPr>
-        <w:t xml:space="preserve">), un lenguaje de programación derivado de Ruby (lenguaje interpretado y orientado a objetos). Actualmente, con la versión de RPG </w:t>
+        <w:t xml:space="preserve">), un lenguaje de programación derivado de Ruby (lenguaje interpretado y orientado a objetos). Actualmente, con la versión </w:t>
+      </w:r>
+      <w:r>
+        <w:rPr>
+          <w:rFonts w:asciiTheme="majorHAnsi" w:hAnsiTheme="majorHAnsi" w:cstheme="majorHAnsi"/>
+          <w:sz w:val="24"/>
+          <w:szCs w:val="24"/>
+        </w:rPr>
+        <w:lastRenderedPageBreak/>
+        <w:t xml:space="preserve">de RPG </w:t>
       </w:r>
       <w:proofErr w:type="spellStart"/>
       <w:r>
@@ -9052,16 +9050,7 @@
           <w:sz w:val="24"/>
           <w:szCs w:val="24"/>
         </w:rPr>
-        <w:t xml:space="preserve">, lo que ha </w:t>
-      </w:r>
-      <w:r>
-        <w:rPr>
-          <w:rFonts w:asciiTheme="majorHAnsi" w:hAnsiTheme="majorHAnsi" w:cstheme="majorHAnsi"/>
-          <w:sz w:val="24"/>
-          <w:szCs w:val="24"/>
-        </w:rPr>
-        <w:lastRenderedPageBreak/>
-        <w:t>facilitado enormemente a los desarrolladores el poder realizar modificaciones a través de código debido a que es uno de los lenguajes más utilizados actualmente.</w:t>
+        <w:t>, lo que ha facilitado enormemente a los desarrolladores el poder realizar modificaciones a través de código debido a que es uno de los lenguajes más utilizados actualmente.</w:t>
       </w:r>
     </w:p>
     <w:p>
@@ -9222,6 +9211,7 @@
         </w:numPr>
       </w:pPr>
       <w:r>
+        <w:lastRenderedPageBreak/>
         <w:t>TILED</w:t>
       </w:r>
     </w:p>
@@ -9533,6 +9523,7 @@
       </w:pPr>
       <w:bookmarkStart w:id="21" w:name="_Toc17192646"/>
       <w:r>
+        <w:lastRenderedPageBreak/>
         <w:t>Apartado de estado del arte</w:t>
       </w:r>
       <w:bookmarkEnd w:id="21"/>
@@ -9594,14 +9585,7 @@
         <w:rPr>
           <w:sz w:val="24"/>
         </w:rPr>
-        <w:t xml:space="preserve"> han ido desapareciendo, dando paso a los generadores procedimentales, que utilizan técnicas de </w:t>
-      </w:r>
-      <w:r>
-        <w:rPr>
-          <w:sz w:val="24"/>
-        </w:rPr>
-        <w:lastRenderedPageBreak/>
-        <w:t>creación de datos con algoritmos. En el caso de gráficos por computador, es habitual encontrarlo en la creación de texturas, pero si pasamos al plano de los videojuegos, podemos encontrar estas herramientas para la generación de contenido o aleatoriedad, produciendo experiencias de juego poco predecibles.</w:t>
+        <w:t xml:space="preserve"> han ido desapareciendo, dando paso a los generadores procedimentales, que utilizan técnicas de creación de datos con algoritmos. En el caso de gráficos por computador, es habitual encontrarlo en la creación de texturas, pero si pasamos al plano de los videojuegos, podemos encontrar estas herramientas para la generación de contenido o aleatoriedad, produciendo experiencias de juego poco predecibles.</w:t>
       </w:r>
     </w:p>
     <w:p>
@@ -9731,6 +9715,7 @@
         <w:rPr>
           <w:sz w:val="24"/>
         </w:rPr>
+        <w:lastRenderedPageBreak/>
         <w:t xml:space="preserve"> </w:t>
       </w:r>
       <w:r>
@@ -9777,14 +9762,7 @@
         <w:rPr>
           <w:sz w:val="24"/>
         </w:rPr>
-        <w:t xml:space="preserve"> con millones de imágenes reales, es capaz de determinar muchos detalles tales como reflejos, los </w:t>
-      </w:r>
-      <w:r>
-        <w:rPr>
-          <w:sz w:val="24"/>
-        </w:rPr>
-        <w:lastRenderedPageBreak/>
-        <w:t>cuales si no aparecen (aunque debiesen), la segunda red neuronal descartará dicha imagen hasta que la primera los muestre.</w:t>
+        <w:t xml:space="preserve"> con millones de imágenes reales, es capaz de determinar muchos detalles tales como reflejos, los cuales si no aparecen (aunque debiesen), la segunda red neuronal descartará dicha imagen hasta que la primera los muestre.</w:t>
       </w:r>
     </w:p>
     <w:p>
@@ -9960,6 +9938,7 @@
         </w:numPr>
       </w:pPr>
       <w:r>
+        <w:lastRenderedPageBreak/>
         <w:t xml:space="preserve">Búsqueda de </w:t>
       </w:r>
       <w:proofErr w:type="spellStart"/>
@@ -10028,7 +10007,6 @@
         </w:numPr>
       </w:pPr>
       <w:r>
-        <w:lastRenderedPageBreak/>
         <w:t>Programación de Mecánicas del Editor: Deben crearse nuevas mecánicas de interacción con el editor, como transformaciones, almacenamiento de datos, etc.</w:t>
       </w:r>
     </w:p>
@@ -10271,6 +10249,7 @@
         <w:rPr>
           <w:sz w:val="24"/>
         </w:rPr>
+        <w:lastRenderedPageBreak/>
         <w:t>Por tanto, la decisión quedó clara: utilizar Unity. Puesto que mis conocimientos en la Programación Orientada a Objetos son bastante amplios, la familiaridad con la que me encuentro trabajando en Unity es elevada y la facilidad que ofrece el desarrollo de cualquier programa básico con este software nos ofrece una amplia documentación tanto oficial como en lo referente a la comunidad, Unity fue el software idóneo para comenzar a trabajar en el estudio.</w:t>
       </w:r>
     </w:p>
@@ -10461,6 +10440,9 @@
             <w:pPr>
               <w:pStyle w:val="NormalWeb"/>
             </w:pPr>
+            <w:r>
+              <w:t>SE INCLUYE COSAS NECESITADAS QUE NO ME HAN ENSEÑADO EN LA CARRERA</w:t>
+            </w:r>
           </w:p>
         </w:tc>
       </w:tr>
@@ -10801,7 +10783,6 @@
       </w:pPr>
       <w:bookmarkStart w:id="32" w:name="_Toc17192655"/>
       <w:r>
-        <w:lastRenderedPageBreak/>
         <w:t>Leyes de UX</w:t>
       </w:r>
       <w:bookmarkEnd w:id="32"/>
@@ -11233,7 +11214,15 @@
           <w:sz w:val="24"/>
           <w:szCs w:val="24"/>
         </w:rPr>
-        <w:t xml:space="preserve">, debemos tener en cuenta que es el desarrollo del aspecto más fundamental de un juego, las reglas. En esto, debemos destacar que no hace referencia ni a la parte de programación, ni tampoco a la creación de contenido, como podría ser modelado de objetos 3D, la parte del arte, efectos de sonido, guion… En definitiva, se trata de la creación de mecánicas adaptadas a nuestro videojuego, aunque en ciertas ocasiones, en este campo puedan plantearse ideas de entornos, historias, o personajes, pero claramente, no es el </w:t>
+        <w:t xml:space="preserve">, debemos tener en cuenta que es el desarrollo del aspecto más fundamental de un juego, las reglas. En esto, debemos destacar que no hace referencia ni a la parte de programación, ni tampoco a la creación de contenido, como podría ser modelado de objetos 3D, la parte del arte, efectos de sonido, guion… En definitiva, se trata de la creación de mecánicas adaptadas a nuestro videojuego, aunque en ciertas ocasiones, en </w:t>
+      </w:r>
+      <w:r>
+        <w:rPr>
+          <w:sz w:val="24"/>
+          <w:szCs w:val="24"/>
+        </w:rPr>
+        <w:lastRenderedPageBreak/>
+        <w:t xml:space="preserve">este campo puedan plantearse ideas de entornos, historias, o personajes, pero claramente, no es el </w:t>
       </w:r>
       <w:proofErr w:type="spellStart"/>
       <w:r>
@@ -11281,72 +11270,327 @@
           <w:sz w:val="24"/>
           <w:szCs w:val="24"/>
         </w:rPr>
+        <w:t xml:space="preserve">Keith </w:t>
+      </w:r>
+      <w:proofErr w:type="spellStart"/>
+      <w:r>
+        <w:rPr>
+          <w:sz w:val="24"/>
+          <w:szCs w:val="24"/>
+        </w:rPr>
+        <w:t>Burgun</w:t>
+      </w:r>
+      <w:proofErr w:type="spellEnd"/>
+      <w:r>
+        <w:rPr>
+          <w:sz w:val="24"/>
+          <w:szCs w:val="24"/>
+        </w:rPr>
+        <w:t xml:space="preserve"> opina que el término “videojuego” ha tenido un impacto negativo en lo referente a los juegos y el </w:t>
+      </w:r>
+      <w:proofErr w:type="spellStart"/>
+      <w:r>
+        <w:rPr>
+          <w:sz w:val="24"/>
+          <w:szCs w:val="24"/>
+        </w:rPr>
+        <w:t>Game</w:t>
+      </w:r>
+      <w:proofErr w:type="spellEnd"/>
+      <w:r>
+        <w:rPr>
+          <w:sz w:val="24"/>
+          <w:szCs w:val="24"/>
+        </w:rPr>
+        <w:t xml:space="preserve"> </w:t>
+      </w:r>
+      <w:proofErr w:type="spellStart"/>
+      <w:r>
+        <w:rPr>
+          <w:sz w:val="24"/>
+          <w:szCs w:val="24"/>
+        </w:rPr>
+        <w:t>Design</w:t>
+      </w:r>
+      <w:proofErr w:type="spellEnd"/>
+      <w:r>
+        <w:rPr>
+          <w:sz w:val="24"/>
+          <w:szCs w:val="24"/>
+        </w:rPr>
+        <w:t xml:space="preserve">. Según él, dicho término se emplea en cualquier entretenimiento digital interactivo sin importar la naturaleza del sistema, llegando incluso a ser sinónimo de “juego”, de forma que los puzles, juguetes o simuladores son todos ellos juegos. Esto radica en una </w:t>
+      </w:r>
+      <w:proofErr w:type="spellStart"/>
+      <w:r>
+        <w:rPr>
+          <w:sz w:val="24"/>
+          <w:szCs w:val="24"/>
+        </w:rPr>
+        <w:t>perdida</w:t>
+      </w:r>
+      <w:proofErr w:type="spellEnd"/>
+      <w:r>
+        <w:rPr>
+          <w:sz w:val="24"/>
+          <w:szCs w:val="24"/>
+        </w:rPr>
+        <w:t xml:space="preserve"> de ciertos sistemas concretos que se engloban en un conjunto al que no pertenecen (Como un simulador y un puzle), lo que genera problemas a la hora de crear ciertos estándares de desarrollo, ya que ¿cómo podemos generalizar dos cosas que no tienen nada en común, pero son referidos con el mismo término? </w:t>
+      </w:r>
+    </w:p>
+    <w:p>
+      <w:pPr>
+        <w:jc w:val="both"/>
+        <w:rPr>
+          <w:sz w:val="24"/>
+          <w:szCs w:val="24"/>
+        </w:rPr>
+      </w:pPr>
+      <w:r>
+        <w:rPr>
+          <w:sz w:val="24"/>
+          <w:szCs w:val="24"/>
+        </w:rPr>
+        <w:t xml:space="preserve">Este planteamiento que diferencia “juego” de “videojuego” es importante de cara a los </w:t>
+      </w:r>
+      <w:proofErr w:type="spellStart"/>
+      <w:r>
+        <w:rPr>
+          <w:sz w:val="24"/>
+          <w:szCs w:val="24"/>
+        </w:rPr>
+        <w:t>Game</w:t>
+      </w:r>
+      <w:proofErr w:type="spellEnd"/>
+      <w:r>
+        <w:rPr>
+          <w:sz w:val="24"/>
+          <w:szCs w:val="24"/>
+        </w:rPr>
+        <w:t xml:space="preserve"> </w:t>
+      </w:r>
+      <w:proofErr w:type="spellStart"/>
+      <w:r>
+        <w:rPr>
+          <w:sz w:val="24"/>
+          <w:szCs w:val="24"/>
+        </w:rPr>
+        <w:t>Designers</w:t>
+      </w:r>
+      <w:proofErr w:type="spellEnd"/>
+      <w:r>
+        <w:rPr>
+          <w:sz w:val="24"/>
+          <w:szCs w:val="24"/>
+        </w:rPr>
+        <w:t>, ya que son ellos los encargados de realizar unas correctas especificaciones de su desarrollo con el fin de evitar confusiones entre otras personas del gremio, o simplemente aquellas que desean aprender acerca de este campo.</w:t>
+      </w:r>
+    </w:p>
+    <w:p>
+      <w:pPr>
+        <w:jc w:val="both"/>
+        <w:rPr>
+          <w:sz w:val="24"/>
+          <w:szCs w:val="24"/>
+        </w:rPr>
+      </w:pPr>
+      <w:r>
+        <w:rPr>
+          <w:sz w:val="24"/>
+          <w:szCs w:val="24"/>
+        </w:rPr>
+        <w:t xml:space="preserve">Pero, volviendo al </w:t>
+      </w:r>
+      <w:proofErr w:type="spellStart"/>
+      <w:r>
+        <w:rPr>
+          <w:sz w:val="24"/>
+          <w:szCs w:val="24"/>
+        </w:rPr>
+        <w:t>Game</w:t>
+      </w:r>
+      <w:proofErr w:type="spellEnd"/>
+      <w:r>
+        <w:rPr>
+          <w:sz w:val="24"/>
+          <w:szCs w:val="24"/>
+        </w:rPr>
+        <w:t xml:space="preserve"> </w:t>
+      </w:r>
+      <w:proofErr w:type="spellStart"/>
+      <w:r>
+        <w:rPr>
+          <w:sz w:val="24"/>
+          <w:szCs w:val="24"/>
+        </w:rPr>
+        <w:t>Design</w:t>
+      </w:r>
+      <w:proofErr w:type="spellEnd"/>
+      <w:r>
+        <w:rPr>
+          <w:sz w:val="24"/>
+          <w:szCs w:val="24"/>
+        </w:rPr>
+        <w:t>, cuando se comienza a desarrollar un videojuego, debemos plantear preguntas de algunos puntos clave, que permitan un desarrollo concreto para el resto del equipo.</w:t>
+      </w:r>
+    </w:p>
+    <w:p>
+      <w:pPr>
+        <w:jc w:val="both"/>
+        <w:rPr>
+          <w:sz w:val="40"/>
+          <w:szCs w:val="24"/>
+        </w:rPr>
+      </w:pPr>
+      <w:r>
+        <w:rPr>
+          <w:sz w:val="40"/>
+          <w:szCs w:val="24"/>
+        </w:rPr>
+        <w:t>Metas Externas</w:t>
+      </w:r>
+    </w:p>
+    <w:p>
+      <w:pPr>
+        <w:jc w:val="both"/>
+        <w:rPr>
+          <w:sz w:val="40"/>
+          <w:szCs w:val="24"/>
+        </w:rPr>
+      </w:pPr>
+      <w:r>
+        <w:rPr>
+          <w:sz w:val="40"/>
+          <w:szCs w:val="24"/>
+        </w:rPr>
+        <w:t xml:space="preserve">Metas de </w:t>
+      </w:r>
+      <w:proofErr w:type="spellStart"/>
+      <w:r>
+        <w:rPr>
+          <w:sz w:val="40"/>
+          <w:szCs w:val="24"/>
+        </w:rPr>
+        <w:t>Gameplay</w:t>
+      </w:r>
+      <w:proofErr w:type="spellEnd"/>
+    </w:p>
+    <w:p>
+      <w:pPr>
+        <w:jc w:val="both"/>
+        <w:rPr>
+          <w:sz w:val="40"/>
+          <w:szCs w:val="24"/>
+        </w:rPr>
+      </w:pPr>
+      <w:proofErr w:type="spellStart"/>
+      <w:r>
+        <w:rPr>
+          <w:sz w:val="40"/>
+          <w:szCs w:val="24"/>
+        </w:rPr>
+        <w:t>Gameplay</w:t>
+      </w:r>
+      <w:proofErr w:type="spellEnd"/>
+      <w:r>
+        <w:rPr>
+          <w:sz w:val="40"/>
+          <w:szCs w:val="24"/>
+        </w:rPr>
+        <w:t xml:space="preserve"> Emergente*****</w:t>
+      </w:r>
+    </w:p>
+    <w:p>
+      <w:pPr>
+        <w:jc w:val="both"/>
+        <w:rPr>
+          <w:sz w:val="40"/>
+          <w:szCs w:val="24"/>
+        </w:rPr>
+      </w:pPr>
+      <w:r>
+        <w:rPr>
+          <w:sz w:val="40"/>
+          <w:szCs w:val="24"/>
+        </w:rPr>
+        <w:t>Historia</w:t>
+      </w:r>
+      <w:r>
+        <w:rPr>
+          <w:sz w:val="40"/>
+          <w:szCs w:val="24"/>
+        </w:rPr>
+        <w:t xml:space="preserve"> Narrativa</w:t>
+      </w:r>
+    </w:p>
+    <w:p>
+      <w:pPr>
+        <w:jc w:val="both"/>
+        <w:rPr>
+          <w:sz w:val="24"/>
+          <w:szCs w:val="24"/>
+        </w:rPr>
+      </w:pPr>
+      <w:r>
+        <w:rPr>
+          <w:sz w:val="24"/>
+          <w:szCs w:val="24"/>
+        </w:rPr>
+        <w:t>¿Se va a incluir una historia? ¿Esta historia va a ser lineal, temporal, atemporal…? ¿Va a existir un Lore? Son entre otras, las preguntas iniciales con respecto a este aspecto de un videojuego. Debemos partir de la definición de historia como “</w:t>
+      </w:r>
+      <w:r>
+        <w:rPr>
+          <w:i/>
+          <w:sz w:val="24"/>
+          <w:szCs w:val="24"/>
+        </w:rPr>
+        <w:t>Narración secuencial de eventos, reales o ficticios enfocados al entretenimiento</w:t>
+      </w:r>
+      <w:r>
+        <w:rPr>
+          <w:sz w:val="24"/>
+          <w:szCs w:val="24"/>
+        </w:rPr>
+        <w:t>”. Pero esta definición en muchos casos no es acertada, como puede ser con el concepto de Lore. Este concepto hace referencia a lo que podríamos traducir como intrahistoria, es decir, eventos que ocurren sin ser narrados directamente.</w:t>
+      </w:r>
+    </w:p>
+    <w:p>
+      <w:pPr>
+        <w:jc w:val="both"/>
+        <w:rPr>
+          <w:sz w:val="24"/>
+          <w:szCs w:val="24"/>
+        </w:rPr>
+      </w:pPr>
+      <w:r>
+        <w:rPr>
+          <w:sz w:val="24"/>
+          <w:szCs w:val="24"/>
+        </w:rPr>
+        <w:t>Este tipo de narración es muy común en los videojuegos actuales, ya que lo consiguen por medio de diálogos con personajes secundarios, elementos visuales dentro del nivel (un castillo en ruinas puede implicar que es muy antiguo o que hubo una gran batalla), etc. Es muy útil introducir este tipo de historia, dado que, por un lado, amplia el tiempo de juego para los usuarios, motivándoles a explorar el mundo completo. También nos permite reducir el guion y ofrecer a los jugadores la posibilidad de dejar volar su imaginación al crear teorías que pueden coincidir con la idea principal o ser completamente distintas (“</w:t>
+      </w:r>
+      <w:r>
+        <w:rPr>
+          <w:i/>
+          <w:sz w:val="24"/>
+          <w:szCs w:val="24"/>
+        </w:rPr>
+        <w:t xml:space="preserve">en este castillo hubo </w:t>
+      </w:r>
+      <w:r>
+        <w:rPr>
+          <w:i/>
+          <w:sz w:val="24"/>
+          <w:szCs w:val="24"/>
+        </w:rPr>
         <w:lastRenderedPageBreak/>
-        <w:t xml:space="preserve">Keith </w:t>
-      </w:r>
-      <w:proofErr w:type="spellStart"/>
-      <w:r>
-        <w:rPr>
-          <w:sz w:val="24"/>
-          <w:szCs w:val="24"/>
-        </w:rPr>
-        <w:t>Burgun</w:t>
-      </w:r>
-      <w:proofErr w:type="spellEnd"/>
-      <w:r>
-        <w:rPr>
-          <w:sz w:val="24"/>
-          <w:szCs w:val="24"/>
-        </w:rPr>
-        <w:t xml:space="preserve"> opina que el término “videojuego” ha tenido un impacto negativo en lo referente a los juegos y el </w:t>
-      </w:r>
-      <w:proofErr w:type="spellStart"/>
-      <w:r>
-        <w:rPr>
-          <w:sz w:val="24"/>
-          <w:szCs w:val="24"/>
-        </w:rPr>
-        <w:t>Game</w:t>
-      </w:r>
-      <w:proofErr w:type="spellEnd"/>
-      <w:r>
-        <w:rPr>
-          <w:sz w:val="24"/>
-          <w:szCs w:val="24"/>
-        </w:rPr>
-        <w:t xml:space="preserve"> </w:t>
-      </w:r>
-      <w:proofErr w:type="spellStart"/>
-      <w:r>
-        <w:rPr>
-          <w:sz w:val="24"/>
-          <w:szCs w:val="24"/>
-        </w:rPr>
-        <w:t>Design</w:t>
-      </w:r>
-      <w:proofErr w:type="spellEnd"/>
-      <w:r>
-        <w:rPr>
-          <w:sz w:val="24"/>
-          <w:szCs w:val="24"/>
-        </w:rPr>
-        <w:t xml:space="preserve">. Según él, dicho término se emplea en cualquier entretenimiento digital interactivo sin importar la naturaleza del sistema, llegando incluso a ser sinónimo de “juego”, de forma que los puzles, juguetes o simuladores son todos ellos juegos. Esto radica en una </w:t>
-      </w:r>
-      <w:proofErr w:type="spellStart"/>
-      <w:r>
-        <w:rPr>
-          <w:sz w:val="24"/>
-          <w:szCs w:val="24"/>
-        </w:rPr>
-        <w:t>perdida</w:t>
-      </w:r>
-      <w:proofErr w:type="spellEnd"/>
-      <w:r>
-        <w:rPr>
-          <w:sz w:val="24"/>
-          <w:szCs w:val="24"/>
-        </w:rPr>
-        <w:t xml:space="preserve"> de ciertos sistemas concretos que se engloban en un conjunto al que no pertenecen (Como un simulador y un puzle), lo que genera problemas a la hora de crear ciertos estándares de desarrollo, ya que ¿cómo podemos generalizar dos cosas que no tienen nada en común, pero son referidos con el mismo término? </w:t>
+        <w:t>una gran batalla por el poder de las tierras que lo rodean, pero tras finalizar la batalla no hubo ganador, pues el castillo quedo inhabitable</w:t>
+      </w:r>
+      <w:r>
+        <w:rPr>
+          <w:sz w:val="24"/>
+          <w:szCs w:val="24"/>
+        </w:rPr>
+        <w:t>”).</w:t>
       </w:r>
     </w:p>
     <w:p>
@@ -11362,254 +11606,6 @@
           <w:sz w:val="24"/>
           <w:szCs w:val="24"/>
         </w:rPr>
-        <w:t xml:space="preserve">Este planteamiento que diferencia “juego” de “videojuego” es importante de cara a los </w:t>
-      </w:r>
-      <w:proofErr w:type="spellStart"/>
-      <w:r>
-        <w:rPr>
-          <w:sz w:val="24"/>
-          <w:szCs w:val="24"/>
-        </w:rPr>
-        <w:t>Game</w:t>
-      </w:r>
-      <w:proofErr w:type="spellEnd"/>
-      <w:r>
-        <w:rPr>
-          <w:sz w:val="24"/>
-          <w:szCs w:val="24"/>
-        </w:rPr>
-        <w:t xml:space="preserve"> </w:t>
-      </w:r>
-      <w:proofErr w:type="spellStart"/>
-      <w:r>
-        <w:rPr>
-          <w:sz w:val="24"/>
-          <w:szCs w:val="24"/>
-        </w:rPr>
-        <w:t>Designers</w:t>
-      </w:r>
-      <w:proofErr w:type="spellEnd"/>
-      <w:r>
-        <w:rPr>
-          <w:sz w:val="24"/>
-          <w:szCs w:val="24"/>
-        </w:rPr>
-        <w:t>, ya que son ellos los encargados de realizar unas correctas especificaciones de su desarrollo con el fin de evitar confusiones entre otras personas del gremio, o simplemente aquellas que desean aprender acerca de este campo.</w:t>
-      </w:r>
-    </w:p>
-    <w:p>
-      <w:pPr>
-        <w:jc w:val="both"/>
-        <w:rPr>
-          <w:sz w:val="24"/>
-          <w:szCs w:val="24"/>
-        </w:rPr>
-      </w:pPr>
-      <w:r>
-        <w:rPr>
-          <w:sz w:val="24"/>
-          <w:szCs w:val="24"/>
-        </w:rPr>
-        <w:t xml:space="preserve">Pero, volviendo al </w:t>
-      </w:r>
-      <w:proofErr w:type="spellStart"/>
-      <w:r>
-        <w:rPr>
-          <w:sz w:val="24"/>
-          <w:szCs w:val="24"/>
-        </w:rPr>
-        <w:t>Game</w:t>
-      </w:r>
-      <w:proofErr w:type="spellEnd"/>
-      <w:r>
-        <w:rPr>
-          <w:sz w:val="24"/>
-          <w:szCs w:val="24"/>
-        </w:rPr>
-        <w:t xml:space="preserve"> </w:t>
-      </w:r>
-      <w:proofErr w:type="spellStart"/>
-      <w:r>
-        <w:rPr>
-          <w:sz w:val="24"/>
-          <w:szCs w:val="24"/>
-        </w:rPr>
-        <w:t>Design</w:t>
-      </w:r>
-      <w:proofErr w:type="spellEnd"/>
-      <w:r>
-        <w:rPr>
-          <w:sz w:val="24"/>
-          <w:szCs w:val="24"/>
-        </w:rPr>
-        <w:t>, cuando se comienza a desarrollar un videojuego, debemos plantear preguntas de algunos puntos clave, que permitan un desarrollo concreto para el resto del equipo.</w:t>
-      </w:r>
-    </w:p>
-    <w:p>
-      <w:pPr>
-        <w:jc w:val="both"/>
-        <w:rPr>
-          <w:sz w:val="40"/>
-          <w:szCs w:val="24"/>
-        </w:rPr>
-      </w:pPr>
-      <w:r>
-        <w:rPr>
-          <w:sz w:val="40"/>
-          <w:szCs w:val="24"/>
-        </w:rPr>
-        <w:t>Metas Externas</w:t>
-      </w:r>
-    </w:p>
-    <w:p>
-      <w:pPr>
-        <w:jc w:val="both"/>
-        <w:rPr>
-          <w:sz w:val="40"/>
-          <w:szCs w:val="24"/>
-        </w:rPr>
-      </w:pPr>
-      <w:r>
-        <w:rPr>
-          <w:sz w:val="40"/>
-          <w:szCs w:val="24"/>
-        </w:rPr>
-        <w:t xml:space="preserve">Metas de </w:t>
-      </w:r>
-      <w:proofErr w:type="spellStart"/>
-      <w:r>
-        <w:rPr>
-          <w:sz w:val="40"/>
-          <w:szCs w:val="24"/>
-        </w:rPr>
-        <w:t>Gameplay</w:t>
-      </w:r>
-      <w:proofErr w:type="spellEnd"/>
-    </w:p>
-    <w:p>
-      <w:pPr>
-        <w:jc w:val="both"/>
-        <w:rPr>
-          <w:sz w:val="40"/>
-          <w:szCs w:val="24"/>
-        </w:rPr>
-      </w:pPr>
-      <w:proofErr w:type="spellStart"/>
-      <w:r>
-        <w:rPr>
-          <w:sz w:val="40"/>
-          <w:szCs w:val="24"/>
-        </w:rPr>
-        <w:t>Gameplay</w:t>
-      </w:r>
-      <w:proofErr w:type="spellEnd"/>
-      <w:r>
-        <w:rPr>
-          <w:sz w:val="40"/>
-          <w:szCs w:val="24"/>
-        </w:rPr>
-        <w:t xml:space="preserve"> Emergente*****</w:t>
-      </w:r>
-    </w:p>
-    <w:p>
-      <w:pPr>
-        <w:jc w:val="both"/>
-        <w:rPr>
-          <w:sz w:val="40"/>
-          <w:szCs w:val="24"/>
-        </w:rPr>
-      </w:pPr>
-      <w:r>
-        <w:rPr>
-          <w:sz w:val="40"/>
-          <w:szCs w:val="24"/>
-        </w:rPr>
-        <w:t>Historia</w:t>
-      </w:r>
-      <w:r>
-        <w:rPr>
-          <w:sz w:val="40"/>
-          <w:szCs w:val="24"/>
-        </w:rPr>
-        <w:t xml:space="preserve"> Narrativa</w:t>
-      </w:r>
-    </w:p>
-    <w:p>
-      <w:pPr>
-        <w:jc w:val="both"/>
-        <w:rPr>
-          <w:sz w:val="24"/>
-          <w:szCs w:val="24"/>
-        </w:rPr>
-      </w:pPr>
-      <w:r>
-        <w:rPr>
-          <w:sz w:val="24"/>
-          <w:szCs w:val="24"/>
-        </w:rPr>
-        <w:t>¿Se va a incluir una historia? ¿Esta historia va a ser lineal, temporal, atemporal…? ¿Va a existir un Lore? Son entre otras, las preguntas iniciales con respecto a este aspecto de un videojuego. Debemos partir de la definición de historia como “</w:t>
-      </w:r>
-      <w:r>
-        <w:rPr>
-          <w:i/>
-          <w:sz w:val="24"/>
-          <w:szCs w:val="24"/>
-        </w:rPr>
-        <w:t>Narración secuencial de eventos, reales o ficticios enfocados al entretenimiento</w:t>
-      </w:r>
-      <w:r>
-        <w:rPr>
-          <w:sz w:val="24"/>
-          <w:szCs w:val="24"/>
-        </w:rPr>
-        <w:t>”. Pero esta definición en muchos casos no es acertada, como puede ser con el concepto de Lore. Este concepto hace referencia a lo que podríamos traducir como intrahistoria, es decir, eventos que ocurren sin ser narrados directamente.</w:t>
-      </w:r>
-    </w:p>
-    <w:p>
-      <w:pPr>
-        <w:jc w:val="both"/>
-        <w:rPr>
-          <w:sz w:val="24"/>
-          <w:szCs w:val="24"/>
-        </w:rPr>
-      </w:pPr>
-      <w:r>
-        <w:rPr>
-          <w:sz w:val="24"/>
-          <w:szCs w:val="24"/>
-        </w:rPr>
-        <w:t>Este tipo de narración es muy común en los videojuegos actuales, ya que lo consiguen por medio de diálogos con personajes secundarios, elementos visuales dentro del nivel (un castillo en ruinas puede implicar que es muy antiguo o que hubo una gran batalla), etc. Es muy útil introducir este tipo de historia, dado que, por un lado, amplia el tiempo de juego para los usuarios, motivándoles a explorar el mundo completo. También nos permite reducir el guion y ofrecer a los jugadores la posibilidad de dejar volar su imaginación al crear teorías que pueden coincidir con la idea principal o ser completamente distintas (“</w:t>
-      </w:r>
-      <w:r>
-        <w:rPr>
-          <w:i/>
-          <w:sz w:val="24"/>
-          <w:szCs w:val="24"/>
-        </w:rPr>
-        <w:t>en este castillo hubo una gran batalla por el poder de las tierras que lo rodean, pero tras finalizar la batalla no hubo ganador, pues el castillo quedo inhabitable</w:t>
-      </w:r>
-      <w:r>
-        <w:rPr>
-          <w:sz w:val="24"/>
-          <w:szCs w:val="24"/>
-        </w:rPr>
-        <w:t>”).</w:t>
-      </w:r>
-    </w:p>
-    <w:p>
-      <w:pPr>
-        <w:jc w:val="both"/>
-        <w:rPr>
-          <w:sz w:val="24"/>
-          <w:szCs w:val="24"/>
-        </w:rPr>
-      </w:pPr>
-      <w:r>
-        <w:rPr>
-          <w:sz w:val="24"/>
-          <w:szCs w:val="24"/>
-        </w:rPr>
-        <w:lastRenderedPageBreak/>
         <w:t>En cuanto a si la historia va a ser lineal o no, será útil en el avance del videojuego en cuanto al concepto de niveles (de lo que se hablará más adelante). Una historia lineal, suele implicar que el jugador tendrá una mayor limitación en cuanto a explorar el universo del videojuego, siendo el avance de principio a fin, pasando por puntos intermedios determinados. Es prácticamente lo mismo que contar una historia, es decir, el narrador la cuenta sin desviarse del objetivo final.</w:t>
       </w:r>
     </w:p>
@@ -11788,6 +11784,7 @@
           <w:b w:val="0"/>
           <w:i w:val="0"/>
         </w:rPr>
+        <w:lastRenderedPageBreak/>
         <w:t xml:space="preserve">Antes de lanzarse al desarrollo de cualquier videojuego, algo esencial es especificar el </w:t>
       </w:r>
       <w:proofErr w:type="spellStart"/>
@@ -11806,16 +11803,98 @@
           <w:b w:val="0"/>
           <w:i w:val="0"/>
         </w:rPr>
-        <w:t xml:space="preserve"> del juego, ya que, si lo que queremos es crear un simulador de vuelo, no necesitaremos una mecánica de salto. Para ello, se procede a explicar algunos de los géneros más comunes con </w:t>
-      </w:r>
-      <w:r>
+        <w:t xml:space="preserve"> del juego, ya que, si lo que queremos es crear un simulador de vuelo, no necesitaremos una mecánica de salto. Para ello, se procede a explicar algunos de los géneros más comunes con una visión superficial de ellos, debido a la complejidad de todos ellos, así como la profundidad de estudio.</w:t>
+      </w:r>
+    </w:p>
+    <w:p>
+      <w:pPr>
+        <w:pStyle w:val="Descripcin"/>
+        <w:jc w:val="both"/>
         <w:rPr>
           <w:rFonts w:asciiTheme="majorHAnsi" w:hAnsiTheme="majorHAnsi" w:cstheme="majorHAnsi"/>
           <w:b w:val="0"/>
           <w:i w:val="0"/>
         </w:rPr>
-        <w:lastRenderedPageBreak/>
-        <w:t>una visión superficial de ellos, debido a la complejidad de todos ellos, así como la profundidad de estudio.</w:t>
+      </w:pPr>
+      <w:r>
+        <w:rPr>
+          <w:rFonts w:asciiTheme="majorHAnsi" w:hAnsiTheme="majorHAnsi" w:cstheme="majorHAnsi"/>
+          <w:b w:val="0"/>
+          <w:i w:val="0"/>
+        </w:rPr>
+        <w:t>En los orígenes de los computadores, y debido a los limitados recursos gráficos, los videojuegos de aventura podrían considerarse los pioneros en este campo, ya que este género no solo hace referencia a los que todos pensamos (</w:t>
+      </w:r>
+      <w:proofErr w:type="spellStart"/>
+      <w:r>
+        <w:rPr>
+          <w:rFonts w:asciiTheme="majorHAnsi" w:hAnsiTheme="majorHAnsi" w:cstheme="majorHAnsi"/>
+          <w:b w:val="0"/>
+          <w:i w:val="0"/>
+        </w:rPr>
+        <w:t>The</w:t>
+      </w:r>
+      <w:proofErr w:type="spellEnd"/>
+      <w:r>
+        <w:rPr>
+          <w:rFonts w:asciiTheme="majorHAnsi" w:hAnsiTheme="majorHAnsi" w:cstheme="majorHAnsi"/>
+          <w:b w:val="0"/>
+          <w:i w:val="0"/>
+        </w:rPr>
+        <w:t xml:space="preserve"> </w:t>
+      </w:r>
+      <w:proofErr w:type="spellStart"/>
+      <w:r>
+        <w:rPr>
+          <w:rFonts w:asciiTheme="majorHAnsi" w:hAnsiTheme="majorHAnsi" w:cstheme="majorHAnsi"/>
+          <w:b w:val="0"/>
+          <w:i w:val="0"/>
+        </w:rPr>
+        <w:t>Legend</w:t>
+      </w:r>
+      <w:proofErr w:type="spellEnd"/>
+      <w:r>
+        <w:rPr>
+          <w:rFonts w:asciiTheme="majorHAnsi" w:hAnsiTheme="majorHAnsi" w:cstheme="majorHAnsi"/>
+          <w:b w:val="0"/>
+          <w:i w:val="0"/>
+        </w:rPr>
+        <w:t xml:space="preserve"> </w:t>
+      </w:r>
+      <w:proofErr w:type="spellStart"/>
+      <w:r>
+        <w:rPr>
+          <w:rFonts w:asciiTheme="majorHAnsi" w:hAnsiTheme="majorHAnsi" w:cstheme="majorHAnsi"/>
+          <w:b w:val="0"/>
+          <w:i w:val="0"/>
+        </w:rPr>
+        <w:t>of</w:t>
+      </w:r>
+      <w:proofErr w:type="spellEnd"/>
+      <w:r>
+        <w:rPr>
+          <w:rFonts w:asciiTheme="majorHAnsi" w:hAnsiTheme="majorHAnsi" w:cstheme="majorHAnsi"/>
+          <w:b w:val="0"/>
+          <w:i w:val="0"/>
+        </w:rPr>
+        <w:t xml:space="preserve"> Zelda, </w:t>
+      </w:r>
+      <w:proofErr w:type="spellStart"/>
+      <w:r>
+        <w:rPr>
+          <w:rFonts w:asciiTheme="majorHAnsi" w:hAnsiTheme="majorHAnsi" w:cstheme="majorHAnsi"/>
+          <w:b w:val="0"/>
+          <w:i w:val="0"/>
+        </w:rPr>
+        <w:t>Assassins</w:t>
+      </w:r>
+      <w:proofErr w:type="spellEnd"/>
+      <w:r>
+        <w:rPr>
+          <w:rFonts w:asciiTheme="majorHAnsi" w:hAnsiTheme="majorHAnsi" w:cstheme="majorHAnsi"/>
+          <w:b w:val="0"/>
+          <w:i w:val="0"/>
+        </w:rPr>
+        <w:t xml:space="preserve"> Creed, etc.) considerados Acción-Aventura, sino que también engloba aventuras conversacionales y gráficas.</w:t>
       </w:r>
     </w:p>
     <w:p>
@@ -11834,79 +11913,259 @@
           <w:b w:val="0"/>
           <w:i w:val="0"/>
         </w:rPr>
-        <w:t>En los orígenes de los computadores, y debido a los limitados recursos gráficos, los videojuegos de aventura podrían considerarse los pioneros en este campo, ya que este género no solo hace referencia a los que todos pensamos (</w:t>
-      </w:r>
-      <w:proofErr w:type="spellStart"/>
-      <w:r>
+        <w:t>Las aventuras conversacionales fueron muy populares debido a las posibilidades que ofrecía. Generalmente, el ordenador se encargaba de describir los hechos por texto en pantalla, y el jugador, por medio del teclado, especificaba la acción a realizar, desembocando en otra descripción. A medida que el mundo de los gráficos avanzaba, este género evolucionaba, siendo su siguiente paso el de incluir imágenes del entorno, eliminando así las descripciones textuales. Tal fue la popularidad, que llegaron a crearse videojuegos con imágenes de vídeo, lo que se denominó película interactiva.</w:t>
+      </w:r>
+    </w:p>
+    <w:p>
+      <w:pPr>
+        <w:pStyle w:val="Descripcin"/>
+        <w:jc w:val="both"/>
         <w:rPr>
           <w:rFonts w:asciiTheme="majorHAnsi" w:hAnsiTheme="majorHAnsi" w:cstheme="majorHAnsi"/>
           <w:b w:val="0"/>
           <w:i w:val="0"/>
         </w:rPr>
-        <w:t>The</w:t>
-      </w:r>
-      <w:proofErr w:type="spellEnd"/>
+      </w:pPr>
       <w:r>
         <w:rPr>
           <w:rFonts w:asciiTheme="majorHAnsi" w:hAnsiTheme="majorHAnsi" w:cstheme="majorHAnsi"/>
           <w:b w:val="0"/>
           <w:i w:val="0"/>
         </w:rPr>
-        <w:t xml:space="preserve"> </w:t>
+        <w:t xml:space="preserve">Este género, con el avance de la tecnología derivó en las aventuras gráficas, que utilizaban el mismo concepto, pero en vez de utilizar descripciones textuales, incluían un personaje que se desplazaba con mecánicas </w:t>
+      </w:r>
+      <w:r>
+        <w:rPr>
+          <w:rFonts w:asciiTheme="majorHAnsi" w:hAnsiTheme="majorHAnsi" w:cstheme="majorHAnsi"/>
+          <w:b w:val="0"/>
+        </w:rPr>
+        <w:t xml:space="preserve">Point &amp; </w:t>
       </w:r>
       <w:proofErr w:type="spellStart"/>
+      <w:proofErr w:type="gramStart"/>
+      <w:r>
+        <w:rPr>
+          <w:rFonts w:asciiTheme="majorHAnsi" w:hAnsiTheme="majorHAnsi" w:cstheme="majorHAnsi"/>
+          <w:b w:val="0"/>
+        </w:rPr>
+        <w:t>Click</w:t>
+      </w:r>
+      <w:proofErr w:type="spellEnd"/>
+      <w:proofErr w:type="gramEnd"/>
       <w:r>
         <w:rPr>
           <w:rFonts w:asciiTheme="majorHAnsi" w:hAnsiTheme="majorHAnsi" w:cstheme="majorHAnsi"/>
           <w:b w:val="0"/>
           <w:i w:val="0"/>
         </w:rPr>
-        <w:t>Legend</w:t>
-      </w:r>
-      <w:proofErr w:type="spellEnd"/>
-      <w:r>
+        <w:t>. De este modo, utilizando el ratón, los jugadores podían desplazarse por un entorno, recoger y utilizar objetos, interactuar con personajes, etc.</w:t>
+      </w:r>
+    </w:p>
+    <w:p>
+      <w:pPr>
+        <w:pStyle w:val="Descripcin"/>
+        <w:jc w:val="both"/>
         <w:rPr>
           <w:rFonts w:asciiTheme="majorHAnsi" w:hAnsiTheme="majorHAnsi" w:cstheme="majorHAnsi"/>
           <w:b w:val="0"/>
           <w:i w:val="0"/>
         </w:rPr>
-        <w:t xml:space="preserve"> </w:t>
-      </w:r>
-      <w:proofErr w:type="spellStart"/>
+      </w:pPr>
       <w:r>
         <w:rPr>
           <w:rFonts w:asciiTheme="majorHAnsi" w:hAnsiTheme="majorHAnsi" w:cstheme="majorHAnsi"/>
           <w:b w:val="0"/>
           <w:i w:val="0"/>
         </w:rPr>
-        <w:t>of</w:t>
-      </w:r>
-      <w:proofErr w:type="spellEnd"/>
+        <w:t xml:space="preserve">Tras explicar los conceptos generales del </w:t>
+      </w:r>
+      <w:proofErr w:type="spellStart"/>
       <w:r>
         <w:rPr>
           <w:rFonts w:asciiTheme="majorHAnsi" w:hAnsiTheme="majorHAnsi" w:cstheme="majorHAnsi"/>
           <w:b w:val="0"/>
           <w:i w:val="0"/>
         </w:rPr>
-        <w:t xml:space="preserve"> Zelda, </w:t>
-      </w:r>
-      <w:proofErr w:type="spellStart"/>
+        <w:t>Game</w:t>
+      </w:r>
+      <w:proofErr w:type="spellEnd"/>
       <w:r>
         <w:rPr>
           <w:rFonts w:asciiTheme="majorHAnsi" w:hAnsiTheme="majorHAnsi" w:cstheme="majorHAnsi"/>
           <w:b w:val="0"/>
           <w:i w:val="0"/>
         </w:rPr>
-        <w:t>Assassins</w:t>
-      </w:r>
-      <w:proofErr w:type="spellEnd"/>
+        <w:t xml:space="preserve"> </w:t>
+      </w:r>
+      <w:proofErr w:type="spellStart"/>
       <w:r>
         <w:rPr>
           <w:rFonts w:asciiTheme="majorHAnsi" w:hAnsiTheme="majorHAnsi" w:cstheme="majorHAnsi"/>
           <w:b w:val="0"/>
           <w:i w:val="0"/>
         </w:rPr>
-        <w:t xml:space="preserve"> Creed, etc.) considerados Acción-Aventura, sino que también engloba aventuras conversacionales y gráficas.</w:t>
+        <w:t>Design</w:t>
+      </w:r>
+      <w:proofErr w:type="spellEnd"/>
+      <w:r>
+        <w:rPr>
+          <w:rFonts w:asciiTheme="majorHAnsi" w:hAnsiTheme="majorHAnsi" w:cstheme="majorHAnsi"/>
+          <w:b w:val="0"/>
+          <w:i w:val="0"/>
+        </w:rPr>
+        <w:t xml:space="preserve">, es hora de hablar del </w:t>
+      </w:r>
+      <w:proofErr w:type="spellStart"/>
+      <w:r>
+        <w:rPr>
+          <w:rFonts w:asciiTheme="majorHAnsi" w:hAnsiTheme="majorHAnsi" w:cstheme="majorHAnsi"/>
+          <w:b w:val="0"/>
+          <w:i w:val="0"/>
+        </w:rPr>
+        <w:t>Level</w:t>
+      </w:r>
+      <w:proofErr w:type="spellEnd"/>
+      <w:r>
+        <w:rPr>
+          <w:rFonts w:asciiTheme="majorHAnsi" w:hAnsiTheme="majorHAnsi" w:cstheme="majorHAnsi"/>
+          <w:b w:val="0"/>
+          <w:i w:val="0"/>
+        </w:rPr>
+        <w:t xml:space="preserve"> </w:t>
+      </w:r>
+      <w:proofErr w:type="spellStart"/>
+      <w:r>
+        <w:rPr>
+          <w:rFonts w:asciiTheme="majorHAnsi" w:hAnsiTheme="majorHAnsi" w:cstheme="majorHAnsi"/>
+          <w:b w:val="0"/>
+          <w:i w:val="0"/>
+        </w:rPr>
+        <w:t>Design</w:t>
+      </w:r>
+      <w:proofErr w:type="spellEnd"/>
+      <w:r>
+        <w:rPr>
+          <w:rFonts w:asciiTheme="majorHAnsi" w:hAnsiTheme="majorHAnsi" w:cstheme="majorHAnsi"/>
+          <w:b w:val="0"/>
+          <w:i w:val="0"/>
+        </w:rPr>
+        <w:t xml:space="preserve">. Si bien es cierto que es creído que el </w:t>
+      </w:r>
+      <w:proofErr w:type="spellStart"/>
+      <w:r>
+        <w:rPr>
+          <w:rFonts w:asciiTheme="majorHAnsi" w:hAnsiTheme="majorHAnsi" w:cstheme="majorHAnsi"/>
+          <w:b w:val="0"/>
+          <w:i w:val="0"/>
+        </w:rPr>
+        <w:t>Level</w:t>
+      </w:r>
+      <w:proofErr w:type="spellEnd"/>
+      <w:r>
+        <w:rPr>
+          <w:rFonts w:asciiTheme="majorHAnsi" w:hAnsiTheme="majorHAnsi" w:cstheme="majorHAnsi"/>
+          <w:b w:val="0"/>
+          <w:i w:val="0"/>
+        </w:rPr>
+        <w:t xml:space="preserve"> </w:t>
+      </w:r>
+      <w:proofErr w:type="spellStart"/>
+      <w:r>
+        <w:rPr>
+          <w:rFonts w:asciiTheme="majorHAnsi" w:hAnsiTheme="majorHAnsi" w:cstheme="majorHAnsi"/>
+          <w:b w:val="0"/>
+          <w:i w:val="0"/>
+        </w:rPr>
+        <w:t>Design</w:t>
+      </w:r>
+      <w:proofErr w:type="spellEnd"/>
+      <w:r>
+        <w:rPr>
+          <w:rFonts w:asciiTheme="majorHAnsi" w:hAnsiTheme="majorHAnsi" w:cstheme="majorHAnsi"/>
+          <w:b w:val="0"/>
+          <w:i w:val="0"/>
+        </w:rPr>
+        <w:t xml:space="preserve"> surge del </w:t>
+      </w:r>
+      <w:proofErr w:type="spellStart"/>
+      <w:r>
+        <w:rPr>
+          <w:rFonts w:asciiTheme="majorHAnsi" w:hAnsiTheme="majorHAnsi" w:cstheme="majorHAnsi"/>
+          <w:b w:val="0"/>
+          <w:i w:val="0"/>
+        </w:rPr>
+        <w:t>Game</w:t>
+      </w:r>
+      <w:proofErr w:type="spellEnd"/>
+      <w:r>
+        <w:rPr>
+          <w:rFonts w:asciiTheme="majorHAnsi" w:hAnsiTheme="majorHAnsi" w:cstheme="majorHAnsi"/>
+          <w:b w:val="0"/>
+          <w:i w:val="0"/>
+        </w:rPr>
+        <w:t xml:space="preserve"> </w:t>
+      </w:r>
+      <w:proofErr w:type="spellStart"/>
+      <w:r>
+        <w:rPr>
+          <w:rFonts w:asciiTheme="majorHAnsi" w:hAnsiTheme="majorHAnsi" w:cstheme="majorHAnsi"/>
+          <w:b w:val="0"/>
+          <w:i w:val="0"/>
+        </w:rPr>
+        <w:t>Design</w:t>
+      </w:r>
+      <w:proofErr w:type="spellEnd"/>
+      <w:r>
+        <w:rPr>
+          <w:rFonts w:asciiTheme="majorHAnsi" w:hAnsiTheme="majorHAnsi" w:cstheme="majorHAnsi"/>
+          <w:b w:val="0"/>
+          <w:i w:val="0"/>
+        </w:rPr>
+        <w:t xml:space="preserve">, y por tanto es un derivado de este, vamos a intentar demostrar que ambos se encuentran en el mismo escalón a nivel de desarrollo, y que uno no puede existir sin el otro. </w:t>
+      </w:r>
+      <w:r>
+        <w:rPr>
+          <w:rFonts w:asciiTheme="majorHAnsi" w:hAnsiTheme="majorHAnsi" w:cstheme="majorHAnsi"/>
+          <w:b w:val="0"/>
+          <w:i w:val="0"/>
+        </w:rPr>
+        <w:t xml:space="preserve">Al igual que antes, definir directamente el </w:t>
+      </w:r>
+      <w:proofErr w:type="spellStart"/>
+      <w:r>
+        <w:rPr>
+          <w:rFonts w:asciiTheme="majorHAnsi" w:hAnsiTheme="majorHAnsi" w:cstheme="majorHAnsi"/>
+          <w:b w:val="0"/>
+          <w:i w:val="0"/>
+        </w:rPr>
+        <w:t>Level</w:t>
+      </w:r>
+      <w:proofErr w:type="spellEnd"/>
+      <w:r>
+        <w:rPr>
+          <w:rFonts w:asciiTheme="majorHAnsi" w:hAnsiTheme="majorHAnsi" w:cstheme="majorHAnsi"/>
+          <w:b w:val="0"/>
+          <w:i w:val="0"/>
+        </w:rPr>
+        <w:t xml:space="preserve"> </w:t>
+      </w:r>
+      <w:proofErr w:type="spellStart"/>
+      <w:r>
+        <w:rPr>
+          <w:rFonts w:asciiTheme="majorHAnsi" w:hAnsiTheme="majorHAnsi" w:cstheme="majorHAnsi"/>
+          <w:b w:val="0"/>
+          <w:i w:val="0"/>
+        </w:rPr>
+        <w:t>Design</w:t>
+      </w:r>
+      <w:proofErr w:type="spellEnd"/>
+      <w:r>
+        <w:rPr>
+          <w:rFonts w:asciiTheme="majorHAnsi" w:hAnsiTheme="majorHAnsi" w:cstheme="majorHAnsi"/>
+          <w:b w:val="0"/>
+          <w:i w:val="0"/>
+        </w:rPr>
+        <w:t xml:space="preserve"> es complicado, por lo que partiremos de conceptos y funciones de este campo para poder explicarlo claramente.</w:t>
       </w:r>
     </w:p>
     <w:p>
@@ -11925,7 +12184,15 @@
           <w:b w:val="0"/>
           <w:i w:val="0"/>
         </w:rPr>
-        <w:t>Las aventuras conversacionales fueron muy populares debido a las posibilidades que ofrecía. Generalmente, el ordenador se encargaba de describir los hechos por texto en pantalla, y el jugador, por medio del teclado, especificaba la acción a realizar, desembocando en otra descripción. A medida que el mundo de los gráficos avanzaba, este género evolucionaba, siendo su siguiente paso el de incluir imágenes del entorno, eliminando así las descripciones textuales. Tal fue la popularidad, que llegaron a crearse videojuegos con imágenes de vídeo, lo que se denominó película interactiva.</w:t>
+        <w:t xml:space="preserve">Retomando los géneros de videojuegos, podemos plantear la idea a partir del deporte. En los deportes, generalmente ya tienen establecidas tanto las normas de juego como los escenarios (fútbol, baloncesto…), pero en algún momento de la historia, alguien tuvo que definir las medidas del campo de juego para que </w:t>
+      </w:r>
+      <w:r>
+        <w:rPr>
+          <w:rFonts w:asciiTheme="majorHAnsi" w:hAnsiTheme="majorHAnsi" w:cstheme="majorHAnsi"/>
+          <w:b w:val="0"/>
+          <w:i w:val="0"/>
+        </w:rPr>
+        <w:t>la competición sea justa para todos los participantes.</w:t>
       </w:r>
     </w:p>
     <w:p>
@@ -11944,33 +12211,42 @@
           <w:b w:val="0"/>
           <w:i w:val="0"/>
         </w:rPr>
-        <w:t xml:space="preserve">Este género, con el avance de la tecnología derivó en las aventuras gráficas, que utilizaban el mismo concepto, pero en vez de utilizar descripciones textuales, incluían un personaje que se desplazaba con mecánicas </w:t>
-      </w:r>
-      <w:r>
-        <w:rPr>
-          <w:rFonts w:asciiTheme="majorHAnsi" w:hAnsiTheme="majorHAnsi" w:cstheme="majorHAnsi"/>
-          <w:b w:val="0"/>
-        </w:rPr>
-        <w:t xml:space="preserve">Point &amp; </w:t>
-      </w:r>
-      <w:proofErr w:type="spellStart"/>
-      <w:proofErr w:type="gramStart"/>
-      <w:r>
-        <w:rPr>
-          <w:rFonts w:asciiTheme="majorHAnsi" w:hAnsiTheme="majorHAnsi" w:cstheme="majorHAnsi"/>
-          <w:b w:val="0"/>
-        </w:rPr>
-        <w:t>Click</w:t>
-      </w:r>
-      <w:proofErr w:type="spellEnd"/>
-      <w:proofErr w:type="gramEnd"/>
-      <w:r>
+        <w:t>Por otro lado, tenemos los juegos de mesa, muy cercanos en cuanto a diseño a los videojuegos. Estos juegos no precisan de una alta representación del entorno (véase el tablero de ajedrez), sino que se centran en aproximar la realidad o incluso diseñar de forma abstracta. En el ajedrez, el juego representa una guerra entre dos ejércitos, pero no para ello se crea un campo de batalla con trincheras, sino que se representa el avance de las tropas por medio de casillas.</w:t>
+      </w:r>
+    </w:p>
+    <w:p>
+      <w:pPr>
+        <w:pStyle w:val="Descripcin"/>
+        <w:jc w:val="both"/>
         <w:rPr>
           <w:rFonts w:asciiTheme="majorHAnsi" w:hAnsiTheme="majorHAnsi" w:cstheme="majorHAnsi"/>
           <w:b w:val="0"/>
           <w:i w:val="0"/>
         </w:rPr>
-        <w:t>. De este modo, utilizando el ratón, los jugadores podían desplazarse por un entorno, recoger y utilizar objetos, interactuar con personajes, etc.</w:t>
+      </w:pPr>
+      <w:r>
+        <w:rPr>
+          <w:rFonts w:asciiTheme="majorHAnsi" w:hAnsiTheme="majorHAnsi" w:cstheme="majorHAnsi"/>
+          <w:b w:val="0"/>
+          <w:i w:val="0"/>
+        </w:rPr>
+        <w:t xml:space="preserve">Un ejemplo de un gran diseño de </w:t>
+      </w:r>
+      <w:r>
+        <w:rPr>
+          <w:rFonts w:asciiTheme="majorHAnsi" w:hAnsiTheme="majorHAnsi" w:cstheme="majorHAnsi"/>
+          <w:b w:val="0"/>
+          <w:i w:val="0"/>
+        </w:rPr>
+        <w:t>nivel</w:t>
+      </w:r>
+      <w:r>
+        <w:rPr>
+          <w:rFonts w:asciiTheme="majorHAnsi" w:hAnsiTheme="majorHAnsi" w:cstheme="majorHAnsi"/>
+          <w:b w:val="0"/>
+          <w:i w:val="0"/>
+        </w:rPr>
+        <w:t xml:space="preserve"> es la máquina de Pinball. Todas ellas diferentes, con una mecánica básica, los botones mueven las palancas para empujar la bola de nuevo al tablero. Pero no es la mecánica lo que prima en este análisis, sino la disposición de los elementos que permiten a la mola rebotar de uno a otro, generando una aleatoriedad de desplazamiento que hace el juego poco repetitivo y dinámico.</w:t>
       </w:r>
     </w:p>
     <w:p>
@@ -11989,25 +12265,24 @@
           <w:b w:val="0"/>
           <w:i w:val="0"/>
         </w:rPr>
-        <w:t xml:space="preserve">Tras explicar los conceptos generales del </w:t>
-      </w:r>
-      <w:proofErr w:type="spellStart"/>
+        <w:lastRenderedPageBreak/>
+        <w:t xml:space="preserve">Con este ejemplo, queda claro </w:t>
+      </w:r>
       <w:r>
         <w:rPr>
           <w:rFonts w:asciiTheme="majorHAnsi" w:hAnsiTheme="majorHAnsi" w:cstheme="majorHAnsi"/>
           <w:b w:val="0"/>
           <w:i w:val="0"/>
         </w:rPr>
-        <w:t>Game</w:t>
-      </w:r>
-      <w:proofErr w:type="spellEnd"/>
+        <w:t>que,</w:t>
+      </w:r>
       <w:r>
         <w:rPr>
           <w:rFonts w:asciiTheme="majorHAnsi" w:hAnsiTheme="majorHAnsi" w:cstheme="majorHAnsi"/>
           <w:b w:val="0"/>
           <w:i w:val="0"/>
         </w:rPr>
-        <w:t xml:space="preserve"> </w:t>
+        <w:t xml:space="preserve"> en muchas ocasiones, el </w:t>
       </w:r>
       <w:proofErr w:type="spellStart"/>
       <w:r>
@@ -12016,7 +12291,7 @@
           <w:b w:val="0"/>
           <w:i w:val="0"/>
         </w:rPr>
-        <w:t>Design</w:t>
+        <w:t>Level</w:t>
       </w:r>
       <w:proofErr w:type="spellEnd"/>
       <w:r>
@@ -12025,7 +12300,7 @@
           <w:b w:val="0"/>
           <w:i w:val="0"/>
         </w:rPr>
-        <w:t xml:space="preserve">, es hora de hablar del </w:t>
+        <w:t xml:space="preserve"> </w:t>
       </w:r>
       <w:proofErr w:type="spellStart"/>
       <w:r>
@@ -12034,7 +12309,7 @@
           <w:b w:val="0"/>
           <w:i w:val="0"/>
         </w:rPr>
-        <w:t>Level</w:t>
+        <w:t>Design</w:t>
       </w:r>
       <w:proofErr w:type="spellEnd"/>
       <w:r>
@@ -12043,7 +12318,7 @@
           <w:b w:val="0"/>
           <w:i w:val="0"/>
         </w:rPr>
-        <w:t xml:space="preserve"> </w:t>
+        <w:t xml:space="preserve"> no depende solo del </w:t>
       </w:r>
       <w:proofErr w:type="spellStart"/>
       <w:r>
@@ -12052,7 +12327,7 @@
           <w:b w:val="0"/>
           <w:i w:val="0"/>
         </w:rPr>
-        <w:t>Design</w:t>
+        <w:t>Game</w:t>
       </w:r>
       <w:proofErr w:type="spellEnd"/>
       <w:r>
@@ -12061,7 +12336,7 @@
           <w:b w:val="0"/>
           <w:i w:val="0"/>
         </w:rPr>
-        <w:t xml:space="preserve">. Si bien es cierto que es creído que el </w:t>
+        <w:t xml:space="preserve"> </w:t>
       </w:r>
       <w:proofErr w:type="spellStart"/>
       <w:r>
@@ -12070,7 +12345,7 @@
           <w:b w:val="0"/>
           <w:i w:val="0"/>
         </w:rPr>
-        <w:t>Level</w:t>
+        <w:t>Design</w:t>
       </w:r>
       <w:proofErr w:type="spellEnd"/>
       <w:r>
@@ -12079,362 +12354,67 @@
           <w:b w:val="0"/>
           <w:i w:val="0"/>
         </w:rPr>
-        <w:t xml:space="preserve"> </w:t>
-      </w:r>
-      <w:proofErr w:type="spellStart"/>
+        <w:t xml:space="preserve">, </w:t>
+      </w:r>
       <w:r>
         <w:rPr>
           <w:rFonts w:asciiTheme="majorHAnsi" w:hAnsiTheme="majorHAnsi" w:cstheme="majorHAnsi"/>
           <w:b w:val="0"/>
           <w:i w:val="0"/>
         </w:rPr>
-        <w:t>Design</w:t>
-      </w:r>
-      <w:proofErr w:type="spellEnd"/>
+        <w:t>ya que,</w:t>
+      </w:r>
       <w:r>
         <w:rPr>
           <w:rFonts w:asciiTheme="majorHAnsi" w:hAnsiTheme="majorHAnsi" w:cstheme="majorHAnsi"/>
           <w:b w:val="0"/>
           <w:i w:val="0"/>
         </w:rPr>
-        <w:t xml:space="preserve"> surge del </w:t>
-      </w:r>
-      <w:proofErr w:type="spellStart"/>
+        <w:t xml:space="preserve"> sin el escenario</w:t>
+      </w:r>
       <w:r>
         <w:rPr>
           <w:rFonts w:asciiTheme="majorHAnsi" w:hAnsiTheme="majorHAnsi" w:cstheme="majorHAnsi"/>
           <w:b w:val="0"/>
           <w:i w:val="0"/>
         </w:rPr>
-        <w:t>Game</w:t>
-      </w:r>
-      <w:proofErr w:type="spellEnd"/>
+        <w:t xml:space="preserve"> concreto de Pinball, el </w:t>
+      </w:r>
+      <w:proofErr w:type="spellStart"/>
       <w:r>
         <w:rPr>
           <w:rFonts w:asciiTheme="majorHAnsi" w:hAnsiTheme="majorHAnsi" w:cstheme="majorHAnsi"/>
           <w:b w:val="0"/>
           <w:i w:val="0"/>
         </w:rPr>
-        <w:t xml:space="preserve"> </w:t>
-      </w:r>
-      <w:proofErr w:type="spellStart"/>
+        <w:t>Game</w:t>
+      </w:r>
+      <w:proofErr w:type="spellEnd"/>
       <w:r>
         <w:rPr>
           <w:rFonts w:asciiTheme="majorHAnsi" w:hAnsiTheme="majorHAnsi" w:cstheme="majorHAnsi"/>
           <w:b w:val="0"/>
           <w:i w:val="0"/>
         </w:rPr>
-        <w:t>Design</w:t>
-      </w:r>
-      <w:proofErr w:type="spellEnd"/>
+        <w:t xml:space="preserve"> </w:t>
+      </w:r>
+      <w:proofErr w:type="spellStart"/>
       <w:r>
         <w:rPr>
           <w:rFonts w:asciiTheme="majorHAnsi" w:hAnsiTheme="majorHAnsi" w:cstheme="majorHAnsi"/>
           <w:b w:val="0"/>
           <w:i w:val="0"/>
         </w:rPr>
-        <w:t xml:space="preserve">, y por tanto es un derivado de este, vamos a intentar demostrar que ambos se encuentran en el mismo escalón a nivel de desarrollo, y que uno no puede existir sin el otro. </w:t>
-      </w:r>
+        <w:t>Design</w:t>
+      </w:r>
+      <w:proofErr w:type="spellEnd"/>
       <w:r>
         <w:rPr>
           <w:rFonts w:asciiTheme="majorHAnsi" w:hAnsiTheme="majorHAnsi" w:cstheme="majorHAnsi"/>
           <w:b w:val="0"/>
           <w:i w:val="0"/>
         </w:rPr>
-        <w:t xml:space="preserve">Al igual que antes, definir directamente el </w:t>
-      </w:r>
-      <w:proofErr w:type="spellStart"/>
-      <w:r>
-        <w:rPr>
-          <w:rFonts w:asciiTheme="majorHAnsi" w:hAnsiTheme="majorHAnsi" w:cstheme="majorHAnsi"/>
-          <w:b w:val="0"/>
-          <w:i w:val="0"/>
-        </w:rPr>
-        <w:t>Level</w:t>
-      </w:r>
-      <w:proofErr w:type="spellEnd"/>
-      <w:r>
-        <w:rPr>
-          <w:rFonts w:asciiTheme="majorHAnsi" w:hAnsiTheme="majorHAnsi" w:cstheme="majorHAnsi"/>
-          <w:b w:val="0"/>
-          <w:i w:val="0"/>
-        </w:rPr>
-        <w:t xml:space="preserve"> </w:t>
-      </w:r>
-      <w:proofErr w:type="spellStart"/>
-      <w:r>
-        <w:rPr>
-          <w:rFonts w:asciiTheme="majorHAnsi" w:hAnsiTheme="majorHAnsi" w:cstheme="majorHAnsi"/>
-          <w:b w:val="0"/>
-          <w:i w:val="0"/>
-        </w:rPr>
-        <w:t>Design</w:t>
-      </w:r>
-      <w:proofErr w:type="spellEnd"/>
-      <w:r>
-        <w:rPr>
-          <w:rFonts w:asciiTheme="majorHAnsi" w:hAnsiTheme="majorHAnsi" w:cstheme="majorHAnsi"/>
-          <w:b w:val="0"/>
-          <w:i w:val="0"/>
-        </w:rPr>
-        <w:t xml:space="preserve"> es complicado, por lo que partiremos de conceptos y funciones de este campo para poder explicarlo claramente.</w:t>
-      </w:r>
-    </w:p>
-    <w:p>
-      <w:pPr>
-        <w:pStyle w:val="Descripcin"/>
-        <w:jc w:val="both"/>
-        <w:rPr>
-          <w:rFonts w:asciiTheme="majorHAnsi" w:hAnsiTheme="majorHAnsi" w:cstheme="majorHAnsi"/>
-          <w:b w:val="0"/>
-          <w:i w:val="0"/>
-        </w:rPr>
-      </w:pPr>
-      <w:r>
-        <w:rPr>
-          <w:rFonts w:asciiTheme="majorHAnsi" w:hAnsiTheme="majorHAnsi" w:cstheme="majorHAnsi"/>
-          <w:b w:val="0"/>
-          <w:i w:val="0"/>
-        </w:rPr>
-        <w:t xml:space="preserve">Retomando los géneros de videojuegos, podemos plantear la idea a partir del deporte. En los deportes, generalmente ya tienen establecidas tanto las normas de juego como los escenarios (fútbol, baloncesto…), pero en algún momento de la historia, alguien tuvo que definir las medidas del campo de juego para que </w:t>
-      </w:r>
-      <w:r>
-        <w:rPr>
-          <w:rFonts w:asciiTheme="majorHAnsi" w:hAnsiTheme="majorHAnsi" w:cstheme="majorHAnsi"/>
-          <w:b w:val="0"/>
-          <w:i w:val="0"/>
-        </w:rPr>
-        <w:t>la competición sea justa para todos los participantes.</w:t>
-      </w:r>
-    </w:p>
-    <w:p>
-      <w:pPr>
-        <w:pStyle w:val="Descripcin"/>
-        <w:jc w:val="both"/>
-        <w:rPr>
-          <w:rFonts w:asciiTheme="majorHAnsi" w:hAnsiTheme="majorHAnsi" w:cstheme="majorHAnsi"/>
-          <w:b w:val="0"/>
-          <w:i w:val="0"/>
-        </w:rPr>
-      </w:pPr>
-      <w:r>
-        <w:rPr>
-          <w:rFonts w:asciiTheme="majorHAnsi" w:hAnsiTheme="majorHAnsi" w:cstheme="majorHAnsi"/>
-          <w:b w:val="0"/>
-          <w:i w:val="0"/>
-        </w:rPr>
-        <w:t>Por otro lado, tenemos los juegos de mesa, muy cercanos en cuanto a diseño a los videojuegos. Estos juegos no precisan de una alta representación del entorno (véase el tablero de ajedrez), sino que se centran en aproximar la realidad o incluso diseñar de forma abstracta. En el ajedrez, el juego representa una guerra entre dos ejércitos, pero no para ello se crea un campo de batalla con trincheras, sino que se representa el avance de las tropas por medio de casillas.</w:t>
-      </w:r>
-    </w:p>
-    <w:p>
-      <w:pPr>
-        <w:pStyle w:val="Descripcin"/>
-        <w:jc w:val="both"/>
-        <w:rPr>
-          <w:rFonts w:asciiTheme="majorHAnsi" w:hAnsiTheme="majorHAnsi" w:cstheme="majorHAnsi"/>
-          <w:b w:val="0"/>
-          <w:i w:val="0"/>
-        </w:rPr>
-      </w:pPr>
-      <w:r>
-        <w:rPr>
-          <w:rFonts w:asciiTheme="majorHAnsi" w:hAnsiTheme="majorHAnsi" w:cstheme="majorHAnsi"/>
-          <w:b w:val="0"/>
-          <w:i w:val="0"/>
-        </w:rPr>
-        <w:t xml:space="preserve">Un ejemplo de un gran diseño de </w:t>
-      </w:r>
-      <w:r>
-        <w:rPr>
-          <w:rFonts w:asciiTheme="majorHAnsi" w:hAnsiTheme="majorHAnsi" w:cstheme="majorHAnsi"/>
-          <w:b w:val="0"/>
-          <w:i w:val="0"/>
-        </w:rPr>
-        <w:t>nivel</w:t>
-      </w:r>
-      <w:r>
-        <w:rPr>
-          <w:rFonts w:asciiTheme="majorHAnsi" w:hAnsiTheme="majorHAnsi" w:cstheme="majorHAnsi"/>
-          <w:b w:val="0"/>
-          <w:i w:val="0"/>
-        </w:rPr>
-        <w:t xml:space="preserve"> es la máquina de Pinball. Todas ellas diferentes, con una mecánica básica, los botones mueven las palancas para empujar la bola de nuevo al tablero. Pero no es la mecánica lo que prima en este análisis, sino la disposición de los elementos que permiten a la mola rebotar de uno a otro, generando una aleatoriedad de desplazamiento que hace el juego poco repetitivo y dinámico.</w:t>
-      </w:r>
-    </w:p>
-    <w:p>
-      <w:pPr>
-        <w:pStyle w:val="Descripcin"/>
-        <w:jc w:val="both"/>
-        <w:rPr>
-          <w:rFonts w:asciiTheme="majorHAnsi" w:hAnsiTheme="majorHAnsi" w:cstheme="majorHAnsi"/>
-          <w:b w:val="0"/>
-          <w:i w:val="0"/>
-        </w:rPr>
-      </w:pPr>
-      <w:r>
-        <w:rPr>
-          <w:rFonts w:asciiTheme="majorHAnsi" w:hAnsiTheme="majorHAnsi" w:cstheme="majorHAnsi"/>
-          <w:b w:val="0"/>
-          <w:i w:val="0"/>
-        </w:rPr>
-        <w:t xml:space="preserve">Con este ejemplo, queda claro </w:t>
-      </w:r>
-      <w:r>
-        <w:rPr>
-          <w:rFonts w:asciiTheme="majorHAnsi" w:hAnsiTheme="majorHAnsi" w:cstheme="majorHAnsi"/>
-          <w:b w:val="0"/>
-          <w:i w:val="0"/>
-        </w:rPr>
-        <w:t>que,</w:t>
-      </w:r>
-      <w:r>
-        <w:rPr>
-          <w:rFonts w:asciiTheme="majorHAnsi" w:hAnsiTheme="majorHAnsi" w:cstheme="majorHAnsi"/>
-          <w:b w:val="0"/>
-          <w:i w:val="0"/>
-        </w:rPr>
-        <w:t xml:space="preserve"> en muchas ocasiones, el </w:t>
-      </w:r>
-      <w:proofErr w:type="spellStart"/>
-      <w:r>
-        <w:rPr>
-          <w:rFonts w:asciiTheme="majorHAnsi" w:hAnsiTheme="majorHAnsi" w:cstheme="majorHAnsi"/>
-          <w:b w:val="0"/>
-          <w:i w:val="0"/>
-        </w:rPr>
-        <w:t>Level</w:t>
-      </w:r>
-      <w:proofErr w:type="spellEnd"/>
-      <w:r>
-        <w:rPr>
-          <w:rFonts w:asciiTheme="majorHAnsi" w:hAnsiTheme="majorHAnsi" w:cstheme="majorHAnsi"/>
-          <w:b w:val="0"/>
-          <w:i w:val="0"/>
-        </w:rPr>
-        <w:t xml:space="preserve"> </w:t>
-      </w:r>
-      <w:proofErr w:type="spellStart"/>
-      <w:r>
-        <w:rPr>
-          <w:rFonts w:asciiTheme="majorHAnsi" w:hAnsiTheme="majorHAnsi" w:cstheme="majorHAnsi"/>
-          <w:b w:val="0"/>
-          <w:i w:val="0"/>
-        </w:rPr>
-        <w:t>Design</w:t>
-      </w:r>
-      <w:proofErr w:type="spellEnd"/>
-      <w:r>
-        <w:rPr>
-          <w:rFonts w:asciiTheme="majorHAnsi" w:hAnsiTheme="majorHAnsi" w:cstheme="majorHAnsi"/>
-          <w:b w:val="0"/>
-          <w:i w:val="0"/>
-        </w:rPr>
-        <w:t xml:space="preserve"> no depende solo del </w:t>
-      </w:r>
-      <w:proofErr w:type="spellStart"/>
-      <w:r>
-        <w:rPr>
-          <w:rFonts w:asciiTheme="majorHAnsi" w:hAnsiTheme="majorHAnsi" w:cstheme="majorHAnsi"/>
-          <w:b w:val="0"/>
-          <w:i w:val="0"/>
-        </w:rPr>
-        <w:t>Game</w:t>
-      </w:r>
-      <w:proofErr w:type="spellEnd"/>
-      <w:r>
-        <w:rPr>
-          <w:rFonts w:asciiTheme="majorHAnsi" w:hAnsiTheme="majorHAnsi" w:cstheme="majorHAnsi"/>
-          <w:b w:val="0"/>
-          <w:i w:val="0"/>
-        </w:rPr>
-        <w:t xml:space="preserve"> </w:t>
-      </w:r>
-      <w:proofErr w:type="spellStart"/>
-      <w:r>
-        <w:rPr>
-          <w:rFonts w:asciiTheme="majorHAnsi" w:hAnsiTheme="majorHAnsi" w:cstheme="majorHAnsi"/>
-          <w:b w:val="0"/>
-          <w:i w:val="0"/>
-        </w:rPr>
-        <w:t>Design</w:t>
-      </w:r>
-      <w:proofErr w:type="spellEnd"/>
-      <w:r>
-        <w:rPr>
-          <w:rFonts w:asciiTheme="majorHAnsi" w:hAnsiTheme="majorHAnsi" w:cstheme="majorHAnsi"/>
-          <w:b w:val="0"/>
-          <w:i w:val="0"/>
-        </w:rPr>
-        <w:t xml:space="preserve">, </w:t>
-      </w:r>
-      <w:r>
-        <w:rPr>
-          <w:rFonts w:asciiTheme="majorHAnsi" w:hAnsiTheme="majorHAnsi" w:cstheme="majorHAnsi"/>
-          <w:b w:val="0"/>
-          <w:i w:val="0"/>
-        </w:rPr>
-        <w:t>ya que,</w:t>
-      </w:r>
-      <w:r>
-        <w:rPr>
-          <w:rFonts w:asciiTheme="majorHAnsi" w:hAnsiTheme="majorHAnsi" w:cstheme="majorHAnsi"/>
-          <w:b w:val="0"/>
-          <w:i w:val="0"/>
-        </w:rPr>
-        <w:t xml:space="preserve"> sin el escenario</w:t>
-      </w:r>
-      <w:r>
-        <w:rPr>
-          <w:rFonts w:asciiTheme="majorHAnsi" w:hAnsiTheme="majorHAnsi" w:cstheme="majorHAnsi"/>
-          <w:b w:val="0"/>
-          <w:i w:val="0"/>
-        </w:rPr>
-        <w:t xml:space="preserve"> concreto de Pinball, el </w:t>
-      </w:r>
-      <w:proofErr w:type="spellStart"/>
-      <w:r>
-        <w:rPr>
-          <w:rFonts w:asciiTheme="majorHAnsi" w:hAnsiTheme="majorHAnsi" w:cstheme="majorHAnsi"/>
-          <w:b w:val="0"/>
-          <w:i w:val="0"/>
-        </w:rPr>
-        <w:t>Game</w:t>
-      </w:r>
-      <w:proofErr w:type="spellEnd"/>
-      <w:r>
-        <w:rPr>
-          <w:rFonts w:asciiTheme="majorHAnsi" w:hAnsiTheme="majorHAnsi" w:cstheme="majorHAnsi"/>
-          <w:b w:val="0"/>
-          <w:i w:val="0"/>
-        </w:rPr>
-        <w:t xml:space="preserve"> </w:t>
-      </w:r>
-      <w:proofErr w:type="spellStart"/>
-      <w:r>
-        <w:rPr>
-          <w:rFonts w:asciiTheme="majorHAnsi" w:hAnsiTheme="majorHAnsi" w:cstheme="majorHAnsi"/>
-          <w:b w:val="0"/>
-          <w:i w:val="0"/>
-        </w:rPr>
-        <w:t>Design</w:t>
-      </w:r>
-      <w:proofErr w:type="spellEnd"/>
-      <w:r>
-        <w:rPr>
-          <w:rFonts w:asciiTheme="majorHAnsi" w:hAnsiTheme="majorHAnsi" w:cstheme="majorHAnsi"/>
-          <w:b w:val="0"/>
-          <w:i w:val="0"/>
-        </w:rPr>
-        <w:t xml:space="preserve"> sería demasiado básico. Por ello, y a lo que se pretende llegar, es que ambas ramas de diseño no se encuentran, </w:t>
-      </w:r>
-      <w:r>
-        <w:rPr>
-          <w:rFonts w:asciiTheme="majorHAnsi" w:hAnsiTheme="majorHAnsi" w:cstheme="majorHAnsi"/>
-          <w:b w:val="0"/>
-          <w:i w:val="0"/>
-        </w:rPr>
-        <w:lastRenderedPageBreak/>
-        <w:t>como se decía anteriormente, en diferentes escalones, sino que las dos se encuentran al mismo nivel, y deben trabajar conjuntamente para poder desarrollar, ya no solo un videojuego, sino cualquier sistema de entretenimiento.</w:t>
+        <w:t xml:space="preserve"> sería demasiado básico. Por ello, y a lo que se pretende llegar, es que ambas ramas de diseño no se encuentran, como se decía anteriormente, en diferentes escalones, sino que las dos se encuentran al mismo nivel, y deben trabajar conjuntamente para poder desarrollar, ya no solo un videojuego, sino cualquier sistema de entretenimiento.</w:t>
       </w:r>
       <w:r>
         <w:rPr>
@@ -12814,6 +12794,7 @@
         <w:rPr>
           <w:sz w:val="24"/>
         </w:rPr>
+        <w:lastRenderedPageBreak/>
         <w:t>Ofrece a los programadores utilizar el lenguaje C#, un lenguaje orientado a objetos fácil de utilizar para aquellos con pocos conocimientos, y además lo hace por medio de scripting basado en Mono, una implementación de código abierto de .NET Framework.</w:t>
       </w:r>
     </w:p>
@@ -12830,7 +12811,6 @@
         <w:rPr>
           <w:sz w:val="24"/>
         </w:rPr>
-        <w:lastRenderedPageBreak/>
         <w:t xml:space="preserve">Anteriormente, los lenguajes de programación podrían ser JAVASCRIPT y C#, pero tras el lanzamiento de una de sus versiones, quedó únicamente C#. Además, Unity incluía </w:t>
       </w:r>
       <w:proofErr w:type="spellStart"/>
@@ -13069,7 +13049,14 @@
         <w:rPr>
           <w:sz w:val="24"/>
         </w:rPr>
-        <w:t>, funciones que nos permiten detener su ejecución, devolviendo el control a Unity. Esto es útil cuando por ejemplo tenemos que esperar un tiempo determinado para continuar la ejecución, o en algunos casos, necesitamos un tiempo de espera para realizar comprobaciones o conexiones.</w:t>
+        <w:t xml:space="preserve">, funciones que nos permiten detener su ejecución, devolviendo el control a Unity. Esto es útil cuando por ejemplo tenemos que </w:t>
+      </w:r>
+      <w:r>
+        <w:rPr>
+          <w:sz w:val="24"/>
+        </w:rPr>
+        <w:lastRenderedPageBreak/>
+        <w:t>esperar un tiempo determinado para continuar la ejecución, o en algunos casos, necesitamos un tiempo de espera para realizar comprobaciones o conexiones.</w:t>
       </w:r>
     </w:p>
     <w:p>
@@ -13107,7 +13094,6 @@
       </w:pPr>
       <w:bookmarkStart w:id="40" w:name="_Toc17192666"/>
       <w:r>
-        <w:lastRenderedPageBreak/>
         <w:t>Visual Studio</w:t>
       </w:r>
       <w:r>
@@ -13302,6 +13288,7 @@
           <w:sz w:val="24"/>
           <w:szCs w:val="24"/>
         </w:rPr>
+        <w:lastRenderedPageBreak/>
         <w:t>Así pues, con esta herramienta, es posible realizar un trabajo paralelo sin verse afectado por los errores del desarrollo actual de otra rama, hasta que los desarrolladores crean conveniente y fusionen la rama secundaria con la principal, uniendo el proyecto de nuevo.</w:t>
       </w:r>
     </w:p>
@@ -13315,7 +13302,6 @@
       </w:pPr>
       <w:bookmarkStart w:id="42" w:name="_Toc17192668"/>
       <w:r>
-        <w:lastRenderedPageBreak/>
         <w:t>T</w:t>
       </w:r>
       <w:r>
@@ -13655,6 +13641,7 @@
           <w:sz w:val="24"/>
           <w:szCs w:val="24"/>
         </w:rPr>
+        <w:lastRenderedPageBreak/>
         <w:t>Finalmente, las listas de terminado, que se dividen por mes, de forma que también se mantenga un control, no solo sobre el tiempo de desarrollo de una tarea, sino también del grueso de trabajo finalizado de forma mensual.</w:t>
       </w:r>
       <w:r>
@@ -13704,6 +13691,755 @@
         <w:t>Descripción informática</w:t>
       </w:r>
       <w:bookmarkEnd w:id="43"/>
+    </w:p>
+    <w:p/>
+    <w:tbl>
+      <w:tblPr>
+        <w:tblStyle w:val="Tablaconcuadrcula"/>
+        <w:tblW w:w="7937" w:type="dxa"/>
+        <w:jc w:val="center"/>
+        <w:tblCellMar>
+          <w:left w:w="284" w:type="dxa"/>
+          <w:right w:w="284" w:type="dxa"/>
+        </w:tblCellMar>
+        <w:tblLook w:val="04A0" w:firstRow="1" w:lastRow="0" w:firstColumn="1" w:lastColumn="0" w:noHBand="0" w:noVBand="1"/>
+      </w:tblPr>
+      <w:tblGrid>
+        <w:gridCol w:w="7937"/>
+      </w:tblGrid>
+      <w:tr>
+        <w:trPr>
+          <w:jc w:val="center"/>
+        </w:trPr>
+        <w:tc>
+          <w:tcPr>
+            <w:tcW w:w="7937" w:type="dxa"/>
+            <w:vAlign w:val="center"/>
+          </w:tcPr>
+          <w:p>
+            <w:pPr>
+              <w:pStyle w:val="NormalWeb"/>
+            </w:pPr>
+            <w:r>
+              <w:t>QUITAR DISEÑO Y DESARROLLO. CAMBIARLO POR ETAPAS</w:t>
+            </w:r>
+          </w:p>
+          <w:p>
+            <w:pPr>
+              <w:pStyle w:val="NormalWeb"/>
+            </w:pPr>
+            <w:r>
+              <w:t>ETAPA 1: DESARROLLO INTERFAZ EN JUEGO</w:t>
+            </w:r>
+          </w:p>
+          <w:p>
+            <w:pPr>
+              <w:pStyle w:val="NormalWeb"/>
+            </w:pPr>
+            <w:r>
+              <w:t>ETAPA 2: DESARROLLO INTERFAZ EN EDITOR</w:t>
+            </w:r>
+          </w:p>
+          <w:p>
+            <w:pPr>
+              <w:pStyle w:val="NormalWeb"/>
+            </w:pPr>
+            <w:proofErr w:type="spellStart"/>
+            <w:r>
+              <w:t>Etc</w:t>
+            </w:r>
+            <w:proofErr w:type="spellEnd"/>
+            <w:r>
+              <w:t xml:space="preserve"> </w:t>
+            </w:r>
+            <w:proofErr w:type="spellStart"/>
+            <w:r>
+              <w:t>etc</w:t>
+            </w:r>
+            <w:proofErr w:type="spellEnd"/>
+            <w:r>
+              <w:t xml:space="preserve"> </w:t>
+            </w:r>
+            <w:proofErr w:type="spellStart"/>
+            <w:r>
+              <w:t>etc</w:t>
+            </w:r>
+            <w:proofErr w:type="spellEnd"/>
+          </w:p>
+        </w:tc>
+      </w:tr>
+    </w:tbl>
+    <w:p/>
+    <w:p>
+      <w:pPr>
+        <w:pStyle w:val="Ttulo2"/>
+        <w:numPr>
+          <w:ilvl w:val="1"/>
+          <w:numId w:val="45"/>
+        </w:numPr>
+      </w:pPr>
+      <w:bookmarkStart w:id="44" w:name="_Toc17192670"/>
+      <w:r>
+        <w:t>Diseño</w:t>
+      </w:r>
+      <w:bookmarkEnd w:id="44"/>
+    </w:p>
+    <w:p>
+      <w:pPr>
+        <w:pStyle w:val="Contenidodelmarco"/>
+      </w:pPr>
+      <w:r>
+        <w:t>Planificación de mecánicas, estética, etc. En resumen</w:t>
+      </w:r>
+      <w:r>
+        <w:t>,</w:t>
+      </w:r>
+      <w:r>
+        <w:t xml:space="preserve"> lo que no es programar.</w:t>
+      </w:r>
+    </w:p>
+    <w:p>
+      <w:pPr>
+        <w:pStyle w:val="Contenidodelmarco"/>
+      </w:pPr>
+      <w:r>
+        <w:t>DOS TRES PÁGINAS. HABLAR DE QUÉ QUERIA HACER, DE LA ESTETICA, ETC.</w:t>
+      </w:r>
+    </w:p>
+    <w:p>
+      <w:pPr>
+        <w:pStyle w:val="Ttulo2"/>
+        <w:numPr>
+          <w:ilvl w:val="1"/>
+          <w:numId w:val="45"/>
+        </w:numPr>
+      </w:pPr>
+      <w:bookmarkStart w:id="45" w:name="_Toc17192671"/>
+      <w:r>
+        <w:t>Desarrollo</w:t>
+      </w:r>
+      <w:bookmarkEnd w:id="45"/>
+    </w:p>
+    <w:p>
+      <w:r>
+        <w:t>DIVIDIR EN PARTE DEL EDITOR, COMO HA QUEDADO LA ESTETICA, PARTE DE MECÁNICAS… PONER PANTALLAZOS, AQUÍ ES DONDE MÁS ME TENGO QUE EXPLAYAR.</w:t>
+      </w:r>
+    </w:p>
+    <w:p>
+      <w:pPr>
+        <w:pStyle w:val="Ttulo2"/>
+        <w:numPr>
+          <w:ilvl w:val="1"/>
+          <w:numId w:val="45"/>
+        </w:numPr>
+      </w:pPr>
+      <w:r>
+        <w:t xml:space="preserve">Ley de </w:t>
+      </w:r>
+      <w:proofErr w:type="spellStart"/>
+      <w:r>
+        <w:t>Fitts</w:t>
+      </w:r>
+      <w:proofErr w:type="spellEnd"/>
+    </w:p>
+    <w:p>
+      <w:pPr>
+        <w:pStyle w:val="Contenidodelmarco"/>
+      </w:pPr>
+      <w:r>
+        <w:t xml:space="preserve"> </w:t>
+      </w:r>
+      <w:r>
+        <w:t>“El tiempo necesario para llegar a un objeto es proporcional a la distancia a la que se encuentra y su tamaño”.</w:t>
+      </w:r>
+    </w:p>
+    <w:p>
+      <w:pPr>
+        <w:pStyle w:val="Contenidodelmarco"/>
+      </w:pPr>
+      <w:r>
+        <w:t xml:space="preserve">Esta ley demuestra que los movimientos rápidos y los elementos pequeños tienen una mayor tasa de error debido a la relación velocidad-precisión. Por ello, en nuestro </w:t>
+      </w:r>
+      <w:proofErr w:type="spellStart"/>
+      <w:r>
+        <w:t>Toolbox</w:t>
+      </w:r>
+      <w:proofErr w:type="spellEnd"/>
+      <w:r>
+        <w:t xml:space="preserve">, los elementos tienen un tamaño medio, ni muy grande, ni muy pequeño, para asegurar que el puntero se encuentra en el interior de los elementos y evitar dudas, así como su distribución en la pantalla, la cual se encuentra colocada de forma que los elementos </w:t>
+      </w:r>
+      <w:proofErr w:type="spellStart"/>
+      <w:r>
+        <w:t>interactuables</w:t>
+      </w:r>
+      <w:proofErr w:type="spellEnd"/>
+      <w:r>
+        <w:t xml:space="preserve"> no se encuentren desperdigados por toda la escena.</w:t>
+      </w:r>
+    </w:p>
+    <w:p>
+      <w:pPr>
+        <w:pStyle w:val="Ttulo2"/>
+        <w:numPr>
+          <w:ilvl w:val="1"/>
+          <w:numId w:val="45"/>
+        </w:numPr>
+      </w:pPr>
+      <w:r>
+        <w:t xml:space="preserve">Ley de </w:t>
+      </w:r>
+      <w:proofErr w:type="spellStart"/>
+      <w:r>
+        <w:t>Hyck</w:t>
+      </w:r>
+      <w:proofErr w:type="spellEnd"/>
+    </w:p>
+    <w:p>
+      <w:pPr>
+        <w:jc w:val="both"/>
+        <w:rPr>
+          <w:sz w:val="24"/>
+          <w:szCs w:val="24"/>
+        </w:rPr>
+      </w:pPr>
+      <w:r>
+        <w:rPr>
+          <w:sz w:val="24"/>
+          <w:szCs w:val="24"/>
+        </w:rPr>
+        <w:t xml:space="preserve"> </w:t>
+      </w:r>
+      <w:r>
+        <w:rPr>
+          <w:sz w:val="24"/>
+          <w:szCs w:val="24"/>
+        </w:rPr>
+        <w:t>“El tiempo que se necesita para tomar una decisión aumenta con el número de posibilidades y su complejidad”.</w:t>
+      </w:r>
+    </w:p>
+    <w:p>
+      <w:pPr>
+        <w:jc w:val="both"/>
+        <w:rPr>
+          <w:sz w:val="24"/>
+          <w:szCs w:val="24"/>
+        </w:rPr>
+      </w:pPr>
+      <w:r>
+        <w:rPr>
+          <w:sz w:val="24"/>
+          <w:szCs w:val="24"/>
+        </w:rPr>
+        <w:t xml:space="preserve">Al tener una gran cantidad de opciones, el usuario puede tardar más tiempo en tomar decisiones debido a que trata de contemplar todas las opciones posibles para determinar </w:t>
+      </w:r>
+      <w:proofErr w:type="spellStart"/>
+      <w:r>
+        <w:rPr>
+          <w:sz w:val="24"/>
+          <w:szCs w:val="24"/>
+        </w:rPr>
+        <w:t>cual</w:t>
+      </w:r>
+      <w:proofErr w:type="spellEnd"/>
+      <w:r>
+        <w:rPr>
+          <w:sz w:val="24"/>
+          <w:szCs w:val="24"/>
+        </w:rPr>
+        <w:t xml:space="preserve"> es la mejor de ellas.</w:t>
+      </w:r>
+    </w:p>
+    <w:p>
+      <w:pPr>
+        <w:jc w:val="both"/>
+        <w:rPr>
+          <w:sz w:val="24"/>
+          <w:szCs w:val="24"/>
+        </w:rPr>
+      </w:pPr>
+      <w:r>
+        <w:rPr>
+          <w:sz w:val="24"/>
+          <w:szCs w:val="24"/>
+        </w:rPr>
+        <w:lastRenderedPageBreak/>
+        <w:t>Por ello, aunque al usuario se le ofrecen múltiples opciones a la hora de colocar elementos en el escenario, estos se agrupan por tipo (ley de la que hablaremos más tarde), de forma que se limiten las posibilidades en ciertas situaciones concretas y se facilite la decisión a los usuarios.</w:t>
+      </w:r>
+    </w:p>
+    <w:p>
+      <w:pPr>
+        <w:pStyle w:val="Ttulo2"/>
+        <w:numPr>
+          <w:ilvl w:val="1"/>
+          <w:numId w:val="45"/>
+        </w:numPr>
+      </w:pPr>
+      <w:r>
+        <w:t>Ley de Jakob</w:t>
+      </w:r>
+    </w:p>
+    <w:p>
+      <w:pPr>
+        <w:jc w:val="both"/>
+        <w:rPr>
+          <w:sz w:val="24"/>
+          <w:szCs w:val="24"/>
+        </w:rPr>
+      </w:pPr>
+      <w:r>
+        <w:rPr>
+          <w:sz w:val="24"/>
+          <w:szCs w:val="24"/>
+        </w:rPr>
+        <w:t xml:space="preserve"> </w:t>
+      </w:r>
+      <w:r>
+        <w:rPr>
+          <w:sz w:val="24"/>
+          <w:szCs w:val="24"/>
+        </w:rPr>
+        <w:t>“Los usuarios invierten más tiempo en otros sitios. Esto significa que prefieren los sitios que trabajen de forma idéntica a los que ya conocen”.</w:t>
+      </w:r>
+    </w:p>
+    <w:p>
+      <w:pPr>
+        <w:jc w:val="both"/>
+        <w:rPr>
+          <w:sz w:val="24"/>
+          <w:szCs w:val="24"/>
+        </w:rPr>
+      </w:pPr>
+      <w:r>
+        <w:rPr>
+          <w:sz w:val="24"/>
+          <w:szCs w:val="24"/>
+        </w:rPr>
+        <w:t>Esta ley plantea que los usuarios están acostumbrados a trabajar con ciertos patrones de diseño, por lo que, al sentirse familiarizados con los elementos, no sienten reticencia a navegar en dicha plataforma.</w:t>
+      </w:r>
+    </w:p>
+    <w:p>
+      <w:pPr>
+        <w:jc w:val="both"/>
+        <w:rPr>
+          <w:sz w:val="24"/>
+          <w:szCs w:val="24"/>
+        </w:rPr>
+      </w:pPr>
+      <w:r>
+        <w:rPr>
+          <w:sz w:val="24"/>
+          <w:szCs w:val="24"/>
+        </w:rPr>
+        <w:t xml:space="preserve">En el </w:t>
+      </w:r>
+      <w:proofErr w:type="spellStart"/>
+      <w:r>
+        <w:rPr>
+          <w:sz w:val="24"/>
+          <w:szCs w:val="24"/>
+        </w:rPr>
+        <w:t>Toolbox</w:t>
+      </w:r>
+      <w:proofErr w:type="spellEnd"/>
+      <w:r>
+        <w:rPr>
+          <w:sz w:val="24"/>
+          <w:szCs w:val="24"/>
+        </w:rPr>
+        <w:t xml:space="preserve"> este apartado se puede observar en los elementos orientados a la edición, como las transformaciones de objetos, salvaguardado y carga de niveles, etc. Se ha tratado de utilizar iconos, no solo representativos de la acción a la que se refieren, sino también basados en ciertos estándares utilizados por múltiples aplicaciones, no solo orientadas a videojuegos, sino a ediciones de texto, imagen…</w:t>
+      </w:r>
+    </w:p>
+    <w:p>
+      <w:pPr>
+        <w:pStyle w:val="Ttulo2"/>
+        <w:numPr>
+          <w:ilvl w:val="1"/>
+          <w:numId w:val="45"/>
+        </w:numPr>
+      </w:pPr>
+      <w:r>
+        <w:t>Ley de Región Común</w:t>
+      </w:r>
+    </w:p>
+    <w:p>
+      <w:pPr>
+        <w:jc w:val="both"/>
+        <w:rPr>
+          <w:sz w:val="24"/>
+          <w:szCs w:val="24"/>
+        </w:rPr>
+      </w:pPr>
+      <w:r>
+        <w:rPr>
+          <w:sz w:val="24"/>
+          <w:szCs w:val="24"/>
+        </w:rPr>
+        <w:t xml:space="preserve"> </w:t>
+      </w:r>
+      <w:r>
+        <w:rPr>
+          <w:sz w:val="24"/>
+          <w:szCs w:val="24"/>
+        </w:rPr>
+        <w:t>“Los elementos tienden a ser percibidos en grupos si se encuentran compartiendo una zona claramente delimitada”.</w:t>
+      </w:r>
+    </w:p>
+    <w:p>
+      <w:pPr>
+        <w:jc w:val="both"/>
+        <w:rPr>
+          <w:sz w:val="24"/>
+          <w:szCs w:val="24"/>
+        </w:rPr>
+      </w:pPr>
+      <w:r>
+        <w:rPr>
+          <w:sz w:val="24"/>
+          <w:szCs w:val="24"/>
+        </w:rPr>
+        <w:t>Al añadir bordes alrededor de uno o varios elementos, creamos de una forma sencilla la separación de otros elementos diferentes.</w:t>
+      </w:r>
+    </w:p>
+    <w:p>
+      <w:pPr>
+        <w:jc w:val="both"/>
+        <w:rPr>
+          <w:sz w:val="24"/>
+          <w:szCs w:val="24"/>
+        </w:rPr>
+      </w:pPr>
+      <w:r>
+        <w:rPr>
+          <w:sz w:val="24"/>
+          <w:szCs w:val="24"/>
+        </w:rPr>
+        <w:t xml:space="preserve">En el caso de nuestro editor, se han agrupado los elementos dentro de cajas atendiendo a su funcionalidad, de forma que en una de ellas se encuentran los elementos </w:t>
+      </w:r>
+      <w:proofErr w:type="spellStart"/>
+      <w:r>
+        <w:rPr>
+          <w:sz w:val="24"/>
+          <w:szCs w:val="24"/>
+        </w:rPr>
+        <w:t>instanciables</w:t>
+      </w:r>
+      <w:proofErr w:type="spellEnd"/>
+      <w:r>
+        <w:rPr>
+          <w:sz w:val="24"/>
+          <w:szCs w:val="24"/>
+        </w:rPr>
+        <w:t xml:space="preserve"> que formarán parte del nivel como personajes, plataformas u objetos, y en otra los iconos dedicados a la parte de edición como transformaciones de objetos, guardado y carga de niveles, acceso a la máquina de estados…</w:t>
+      </w:r>
+    </w:p>
+    <w:p>
+      <w:pPr>
+        <w:pStyle w:val="Ttulo2"/>
+        <w:numPr>
+          <w:ilvl w:val="1"/>
+          <w:numId w:val="45"/>
+        </w:numPr>
+      </w:pPr>
+      <w:r>
+        <w:t>Ley de Proximidad</w:t>
+      </w:r>
+    </w:p>
+    <w:p>
+      <w:pPr>
+        <w:jc w:val="both"/>
+        <w:rPr>
+          <w:sz w:val="24"/>
+          <w:szCs w:val="24"/>
+        </w:rPr>
+      </w:pPr>
+      <w:r>
+        <w:rPr>
+          <w:sz w:val="24"/>
+          <w:szCs w:val="24"/>
+        </w:rPr>
+        <w:t xml:space="preserve"> </w:t>
+      </w:r>
+      <w:r>
+        <w:rPr>
+          <w:sz w:val="24"/>
+          <w:szCs w:val="24"/>
+        </w:rPr>
+        <w:t>“Los objetos cercanos tienden a ser agrupados”.</w:t>
+      </w:r>
+    </w:p>
+    <w:p>
+      <w:pPr>
+        <w:jc w:val="both"/>
+        <w:rPr>
+          <w:sz w:val="24"/>
+          <w:szCs w:val="24"/>
+        </w:rPr>
+      </w:pPr>
+      <w:r>
+        <w:rPr>
+          <w:sz w:val="24"/>
+          <w:szCs w:val="24"/>
+        </w:rPr>
+        <w:t>Esta ley se refiere a que, al mostrar una ristra de elementos próximos entre ellos, se da a entender que todos ellos se encuentran relacionados de alguna forma concreta, de forma que mentalmente los usuarios los diferencian del resto.</w:t>
+      </w:r>
+    </w:p>
+    <w:p>
+      <w:pPr>
+        <w:jc w:val="both"/>
+        <w:rPr>
+          <w:sz w:val="24"/>
+          <w:szCs w:val="24"/>
+        </w:rPr>
+      </w:pPr>
+      <w:r>
+        <w:rPr>
+          <w:sz w:val="24"/>
+          <w:szCs w:val="24"/>
+        </w:rPr>
+        <w:t>Este es el caso de los elementos descritos en la Ley de Región Común, no solo se encuentran delimitados por un área, sino que también son agrupados dentro de dicha área atendiendo a su uso, estableciendo así las plataformas, por un lado, los personajes jugables por otro, enemigos, etc.</w:t>
+      </w:r>
+    </w:p>
+    <w:p>
+      <w:r>
+        <w:rPr>
+          <w:sz w:val="24"/>
+          <w:szCs w:val="24"/>
+        </w:rPr>
+        <w:t xml:space="preserve">En el caso de las transformaciones, se agrupan dentro del área respetando una distancia entre los elementos comunes de edición y los demás, ofreciendo cercanía entre los botones </w:t>
+      </w:r>
+      <w:r>
+        <w:rPr>
+          <w:sz w:val="24"/>
+          <w:szCs w:val="24"/>
+        </w:rPr>
+        <w:lastRenderedPageBreak/>
+        <w:t>de transformación de elementos del juego, y separándolos a su vez de las opciones de guardar y cargar, así como estos de la máquina de estados para el flujo entre niveles.</w:t>
+      </w:r>
+    </w:p>
+    <w:p/>
+    <w:p>
+      <w:pPr>
+        <w:pStyle w:val="Ttulo2"/>
+        <w:numPr>
+          <w:ilvl w:val="2"/>
+          <w:numId w:val="45"/>
+        </w:numPr>
+      </w:pPr>
+      <w:bookmarkStart w:id="46" w:name="_Toc17192672"/>
+      <w:r>
+        <w:t>Serialización</w:t>
+      </w:r>
+      <w:bookmarkEnd w:id="46"/>
+    </w:p>
+    <w:p>
+      <w:pPr>
+        <w:jc w:val="both"/>
+        <w:rPr>
+          <w:sz w:val="24"/>
+          <w:szCs w:val="24"/>
+        </w:rPr>
+      </w:pPr>
+      <w:r>
+        <w:rPr>
+          <w:sz w:val="24"/>
+          <w:szCs w:val="24"/>
+        </w:rPr>
+        <w:t xml:space="preserve">Para el desarrollo de la serialización, se decidió utilizar una mezcla entre las posibilidades que ofrece Unity, C# y código de uso público. Principalmente se basa en JSON </w:t>
+      </w:r>
+      <w:proofErr w:type="spellStart"/>
+      <w:r>
+        <w:rPr>
+          <w:sz w:val="24"/>
+          <w:szCs w:val="24"/>
+        </w:rPr>
+        <w:t>Helper</w:t>
+      </w:r>
+      <w:proofErr w:type="spellEnd"/>
+      <w:r>
+        <w:rPr>
+          <w:sz w:val="24"/>
+          <w:szCs w:val="24"/>
+        </w:rPr>
+        <w:t xml:space="preserve">, una clase desarrollada por </w:t>
+      </w:r>
+      <w:r>
+        <w:rPr>
+          <w:i/>
+          <w:sz w:val="24"/>
+          <w:szCs w:val="24"/>
+        </w:rPr>
+        <w:t xml:space="preserve">box head </w:t>
+      </w:r>
+      <w:proofErr w:type="spellStart"/>
+      <w:r>
+        <w:rPr>
+          <w:i/>
+          <w:sz w:val="24"/>
+          <w:szCs w:val="24"/>
+        </w:rPr>
+        <w:t>productions</w:t>
+      </w:r>
+      <w:proofErr w:type="spellEnd"/>
+      <w:r>
+        <w:rPr>
+          <w:sz w:val="24"/>
+          <w:szCs w:val="24"/>
+        </w:rPr>
+        <w:t>, que permite la serialización de múltiples datos transformándolos a formato JSON.</w:t>
+      </w:r>
+    </w:p>
+    <w:p>
+      <w:pPr>
+        <w:jc w:val="both"/>
+        <w:rPr>
+          <w:sz w:val="24"/>
+          <w:szCs w:val="24"/>
+        </w:rPr>
+      </w:pPr>
+      <w:r>
+        <w:rPr>
+          <w:sz w:val="24"/>
+          <w:szCs w:val="24"/>
+        </w:rPr>
+        <w:t>Utilizando esta clase, es posible almacenar conjuntos de datos del mismo tipo en diversos archivos, los cuales se almacenan en un directorio elegido por el usuario, con nombres predefinidos en función del tipo de objeto que engloba.</w:t>
+      </w:r>
+    </w:p>
+    <w:p>
+      <w:pPr>
+        <w:jc w:val="both"/>
+        <w:rPr>
+          <w:sz w:val="24"/>
+          <w:szCs w:val="24"/>
+        </w:rPr>
+      </w:pPr>
+      <w:r>
+        <w:rPr>
+          <w:sz w:val="24"/>
+          <w:szCs w:val="24"/>
+        </w:rPr>
+        <w:t>Así pues, es necesario crear una clase objeto por cada conjunto que almacena los datos necesarios para la carga del nivel. De esta forma, al guardar los elementos del nivel, se insertan nuevos objetos en una lista del tipo de dicho objeto, y esta se escribe en un fichero en formato JSON.</w:t>
+      </w:r>
+    </w:p>
+    <w:p>
+      <w:pPr>
+        <w:jc w:val="both"/>
+        <w:rPr>
+          <w:sz w:val="24"/>
+          <w:szCs w:val="24"/>
+        </w:rPr>
+      </w:pPr>
+      <w:r>
+        <w:rPr>
+          <w:sz w:val="24"/>
+          <w:szCs w:val="24"/>
+        </w:rPr>
+        <w:t xml:space="preserve">Para la carga de datos, solo necesitaremos </w:t>
+      </w:r>
+      <w:proofErr w:type="spellStart"/>
+      <w:r>
+        <w:rPr>
+          <w:sz w:val="24"/>
+          <w:szCs w:val="24"/>
+        </w:rPr>
+        <w:t>deserializar</w:t>
+      </w:r>
+      <w:proofErr w:type="spellEnd"/>
+      <w:r>
+        <w:rPr>
+          <w:sz w:val="24"/>
+          <w:szCs w:val="24"/>
+        </w:rPr>
+        <w:t xml:space="preserve"> los datos, utilizando la clase mencionada al principio. Para ello, se recogen todos los ficheros almacenados en el directorio elegido por el usuario, y uno por uno, se instancian </w:t>
+      </w:r>
+      <w:proofErr w:type="spellStart"/>
+      <w:r>
+        <w:rPr>
+          <w:sz w:val="24"/>
+          <w:szCs w:val="24"/>
+        </w:rPr>
+        <w:t>prefabs</w:t>
+      </w:r>
+      <w:proofErr w:type="spellEnd"/>
+      <w:r>
+        <w:rPr>
+          <w:sz w:val="24"/>
+          <w:szCs w:val="24"/>
+        </w:rPr>
+        <w:t xml:space="preserve"> con las modificaciones pertinentes, es decir, los datos guardados.</w:t>
+      </w:r>
+    </w:p>
+    <w:p>
+      <w:pPr>
+        <w:pStyle w:val="Ttulo2"/>
+        <w:numPr>
+          <w:ilvl w:val="2"/>
+          <w:numId w:val="45"/>
+        </w:numPr>
+      </w:pPr>
+      <w:bookmarkStart w:id="47" w:name="_Toc17192673"/>
+      <w:r>
+        <w:t>Máquina de Estados</w:t>
+      </w:r>
+      <w:bookmarkEnd w:id="47"/>
+    </w:p>
+    <w:p/>
+    <w:p/>
+    <w:p/>
+    <w:p/>
+    <w:p/>
+    <w:p/>
+    <w:p/>
+    <w:p/>
+    <w:p/>
+    <w:p/>
+    <w:p>
+      <w:pPr>
+        <w:suppressAutoHyphens w:val="0"/>
+        <w:spacing w:after="0"/>
+        <w:rPr>
+          <w:sz w:val="24"/>
+        </w:rPr>
+      </w:pPr>
+    </w:p>
+    <w:p>
+      <w:pPr>
+        <w:pStyle w:val="Ttulo1"/>
+        <w:pBdr>
+          <w:bottom w:val="single" w:sz="6" w:space="1" w:color="auto"/>
+        </w:pBdr>
+        <w:jc w:val="right"/>
+        <w:rPr>
+          <w:rStyle w:val="book-header-2-title-device"/>
+          <w:sz w:val="40"/>
+        </w:rPr>
+      </w:pPr>
+      <w:bookmarkStart w:id="48" w:name="_Toc17192674"/>
+      <w:r>
+        <w:rPr>
+          <w:rStyle w:val="book-header-2-title-device"/>
+        </w:rPr>
+        <w:t xml:space="preserve">Capítulo </w:t>
+      </w:r>
+      <w:r>
+        <w:rPr>
+          <w:rStyle w:val="book-header-2-title-device"/>
+        </w:rPr>
+        <w:t>6</w:t>
+      </w:r>
+      <w:r>
+        <w:rPr>
+          <w:rStyle w:val="book-header-2-title-device"/>
+        </w:rPr>
+        <w:br/>
+      </w:r>
+      <w:r>
+        <w:rPr>
+          <w:rStyle w:val="book-header-2-title-device"/>
+          <w:sz w:val="72"/>
+        </w:rPr>
+        <w:t>Validación</w:t>
+      </w:r>
+      <w:bookmarkEnd w:id="48"/>
     </w:p>
     <w:p/>
     <w:tbl>
@@ -13743,616 +14479,44 @@
         <w:pStyle w:val="Ttulo2"/>
         <w:numPr>
           <w:ilvl w:val="1"/>
-          <w:numId w:val="45"/>
+          <w:numId w:val="47"/>
         </w:numPr>
       </w:pPr>
-      <w:bookmarkStart w:id="44" w:name="_Toc17192670"/>
-      <w:r>
-        <w:t>Diseño</w:t>
-      </w:r>
-      <w:bookmarkEnd w:id="44"/>
-    </w:p>
+      <w:bookmarkStart w:id="49" w:name="_Toc17192675"/>
+      <w:bookmarkStart w:id="50" w:name="_Hlk8301148"/>
+      <w:r>
+        <w:t>Resultado final</w:t>
+      </w:r>
+      <w:bookmarkEnd w:id="49"/>
+    </w:p>
+    <w:bookmarkEnd w:id="50"/>
     <w:p>
       <w:pPr>
         <w:pStyle w:val="Contenidodelmarco"/>
       </w:pPr>
-      <w:r>
-        <w:t>Planificación de mecánicas, estética, etc. En resumen</w:t>
-      </w:r>
-      <w:r>
-        <w:t>,</w:t>
-      </w:r>
-      <w:r>
-        <w:t xml:space="preserve"> lo que no es programar.</w:t>
-      </w:r>
-    </w:p>
-    <w:p>
-      <w:pPr>
-        <w:pStyle w:val="Contenidodelmarco"/>
-      </w:pPr>
-      <w:r>
-        <w:t>DOS TRES PÁGINAS. HABLAR DE QUÉ QUERIA HACER, DE LA ESTETICA, ETC.</w:t>
-      </w:r>
+    </w:p>
+    <w:p>
+      <w:pPr>
+        <w:suppressAutoHyphens w:val="0"/>
+        <w:spacing w:after="0"/>
+        <w:rPr>
+          <w:sz w:val="24"/>
+        </w:rPr>
+      </w:pPr>
     </w:p>
     <w:p>
       <w:pPr>
         <w:pStyle w:val="Ttulo2"/>
         <w:numPr>
           <w:ilvl w:val="1"/>
-          <w:numId w:val="45"/>
+          <w:numId w:val="47"/>
         </w:numPr>
       </w:pPr>
-      <w:bookmarkStart w:id="45" w:name="_Toc17192671"/>
-      <w:r>
-        <w:t>Desarrollo</w:t>
-      </w:r>
-      <w:bookmarkEnd w:id="45"/>
-    </w:p>
-    <w:p>
-      <w:r>
-        <w:t>DIVIDIR EN PARTE DEL EDITOR, COMO HA QUEDADO LA ESTETICA, PARTE DE MECÁNICAS… PONER PANTALLAZOS, AQUÍ ES DONDE MÁS ME TENGO QUE EXPLAYAR.</w:t>
-      </w:r>
-    </w:p>
-    <w:p>
-      <w:pPr>
-        <w:pStyle w:val="Ttulo2"/>
-        <w:numPr>
-          <w:ilvl w:val="1"/>
-          <w:numId w:val="45"/>
-        </w:numPr>
-      </w:pPr>
-      <w:r>
-        <w:t xml:space="preserve">Ley de </w:t>
-      </w:r>
-      <w:proofErr w:type="spellStart"/>
-      <w:r>
-        <w:t>Fitts</w:t>
-      </w:r>
-      <w:proofErr w:type="spellEnd"/>
-    </w:p>
-    <w:p>
-      <w:pPr>
-        <w:pStyle w:val="Contenidodelmarco"/>
-      </w:pPr>
-      <w:r>
-        <w:t xml:space="preserve"> </w:t>
-      </w:r>
-      <w:r>
-        <w:t>“El tiempo necesario para llegar a un objeto es proporcional a la distancia a la que se encuentra y su tamaño”.</w:t>
-      </w:r>
-    </w:p>
-    <w:p>
-      <w:pPr>
-        <w:pStyle w:val="Contenidodelmarco"/>
-      </w:pPr>
-      <w:r>
-        <w:t xml:space="preserve">Esta ley demuestra que los movimientos rápidos y los elementos pequeños tienen una mayor tasa de error debido a la relación velocidad-precisión. Por ello, en nuestro </w:t>
-      </w:r>
-      <w:proofErr w:type="spellStart"/>
-      <w:r>
-        <w:t>Toolbox</w:t>
-      </w:r>
-      <w:proofErr w:type="spellEnd"/>
-      <w:r>
-        <w:t xml:space="preserve">, los elementos tienen un tamaño medio, ni muy grande, ni muy pequeño, para asegurar que el puntero se encuentra en el interior de los elementos y evitar dudas, así como su distribución en la pantalla, la cual se encuentra colocada de forma que los elementos </w:t>
-      </w:r>
-      <w:proofErr w:type="spellStart"/>
-      <w:r>
-        <w:t>interactuables</w:t>
-      </w:r>
-      <w:proofErr w:type="spellEnd"/>
-      <w:r>
-        <w:t xml:space="preserve"> no se encuentren desperdigados por toda la escena.</w:t>
-      </w:r>
-    </w:p>
-    <w:p>
-      <w:pPr>
-        <w:pStyle w:val="Ttulo2"/>
-        <w:numPr>
-          <w:ilvl w:val="1"/>
-          <w:numId w:val="45"/>
-        </w:numPr>
-      </w:pPr>
-      <w:r>
-        <w:t xml:space="preserve">Ley de </w:t>
-      </w:r>
-      <w:proofErr w:type="spellStart"/>
-      <w:r>
-        <w:t>Hyck</w:t>
-      </w:r>
-      <w:proofErr w:type="spellEnd"/>
-    </w:p>
-    <w:p>
-      <w:pPr>
-        <w:jc w:val="both"/>
-        <w:rPr>
-          <w:sz w:val="24"/>
-          <w:szCs w:val="24"/>
-        </w:rPr>
-      </w:pPr>
-      <w:bookmarkStart w:id="46" w:name="_GoBack"/>
-      <w:bookmarkEnd w:id="46"/>
-      <w:r>
-        <w:rPr>
-          <w:sz w:val="24"/>
-          <w:szCs w:val="24"/>
-        </w:rPr>
-        <w:t xml:space="preserve"> </w:t>
-      </w:r>
-      <w:r>
-        <w:rPr>
-          <w:sz w:val="24"/>
-          <w:szCs w:val="24"/>
-        </w:rPr>
-        <w:t>“El tiempo que se necesita para tomar una decisión aumenta con el número de posibilidades y su complejidad”.</w:t>
-      </w:r>
-    </w:p>
-    <w:p>
-      <w:pPr>
-        <w:jc w:val="both"/>
-        <w:rPr>
-          <w:sz w:val="24"/>
-          <w:szCs w:val="24"/>
-        </w:rPr>
-      </w:pPr>
-      <w:r>
-        <w:rPr>
-          <w:sz w:val="24"/>
-          <w:szCs w:val="24"/>
-        </w:rPr>
-        <w:t xml:space="preserve">Al tener una gran cantidad de opciones, el usuario puede tardar más tiempo en tomar decisiones debido a que trata de contemplar todas las opciones posibles para determinar </w:t>
-      </w:r>
-      <w:proofErr w:type="spellStart"/>
-      <w:r>
-        <w:rPr>
-          <w:sz w:val="24"/>
-          <w:szCs w:val="24"/>
-        </w:rPr>
-        <w:t>cual</w:t>
-      </w:r>
-      <w:proofErr w:type="spellEnd"/>
-      <w:r>
-        <w:rPr>
-          <w:sz w:val="24"/>
-          <w:szCs w:val="24"/>
-        </w:rPr>
-        <w:t xml:space="preserve"> es la mejor de ellas.</w:t>
-      </w:r>
-    </w:p>
-    <w:p>
-      <w:pPr>
-        <w:jc w:val="both"/>
-        <w:rPr>
-          <w:sz w:val="24"/>
-          <w:szCs w:val="24"/>
-        </w:rPr>
-      </w:pPr>
-      <w:r>
-        <w:rPr>
-          <w:sz w:val="24"/>
-          <w:szCs w:val="24"/>
-        </w:rPr>
-        <w:t>Por ello, aunque al usuario se le ofrecen múltiples opciones a la hora de colocar elementos en el escenario, estos se agrupan por tipo (ley de la que hablaremos más tarde), de forma que se limiten las posibilidades en ciertas situaciones concretas y se facilite la decisión a los usuarios.</w:t>
-      </w:r>
-    </w:p>
-    <w:p>
-      <w:pPr>
-        <w:pStyle w:val="Ttulo2"/>
-        <w:numPr>
-          <w:ilvl w:val="1"/>
-          <w:numId w:val="45"/>
-        </w:numPr>
-      </w:pPr>
-      <w:r>
-        <w:lastRenderedPageBreak/>
-        <w:t xml:space="preserve">Ley de </w:t>
-      </w:r>
-      <w:r>
-        <w:t>Jakob</w:t>
-      </w:r>
-    </w:p>
-    <w:p>
-      <w:pPr>
-        <w:jc w:val="both"/>
-        <w:rPr>
-          <w:sz w:val="24"/>
-          <w:szCs w:val="24"/>
-        </w:rPr>
-      </w:pPr>
-      <w:r>
-        <w:rPr>
-          <w:sz w:val="24"/>
-          <w:szCs w:val="24"/>
-        </w:rPr>
-        <w:t xml:space="preserve"> </w:t>
-      </w:r>
-      <w:r>
-        <w:rPr>
-          <w:sz w:val="24"/>
-          <w:szCs w:val="24"/>
-        </w:rPr>
-        <w:t>“Los usuarios invierten más tiempo en otros sitios. Esto significa que prefieren los sitios que trabajen de forma idéntica a los que ya conocen”.</w:t>
-      </w:r>
-    </w:p>
-    <w:p>
-      <w:pPr>
-        <w:jc w:val="both"/>
-        <w:rPr>
-          <w:sz w:val="24"/>
-          <w:szCs w:val="24"/>
-        </w:rPr>
-      </w:pPr>
-      <w:r>
-        <w:rPr>
-          <w:sz w:val="24"/>
-          <w:szCs w:val="24"/>
-        </w:rPr>
-        <w:t>Esta ley plantea que los usuarios están acostumbrados a trabajar con ciertos patrones de diseño, por lo que, al sentirse familiarizados con los elementos, no sienten reticencia a navegar en dicha plataforma.</w:t>
-      </w:r>
-    </w:p>
-    <w:p>
-      <w:pPr>
-        <w:jc w:val="both"/>
-        <w:rPr>
-          <w:sz w:val="24"/>
-          <w:szCs w:val="24"/>
-        </w:rPr>
-      </w:pPr>
-      <w:r>
-        <w:rPr>
-          <w:sz w:val="24"/>
-          <w:szCs w:val="24"/>
-        </w:rPr>
-        <w:t xml:space="preserve">En el </w:t>
-      </w:r>
-      <w:proofErr w:type="spellStart"/>
-      <w:r>
-        <w:rPr>
-          <w:sz w:val="24"/>
-          <w:szCs w:val="24"/>
-        </w:rPr>
-        <w:t>Toolbox</w:t>
-      </w:r>
-      <w:proofErr w:type="spellEnd"/>
-      <w:r>
-        <w:rPr>
-          <w:sz w:val="24"/>
-          <w:szCs w:val="24"/>
-        </w:rPr>
-        <w:t xml:space="preserve"> este apartado se puede observar en los elementos orientados a la edición, como las transformaciones de objetos, salvaguardado y carga de niveles, etc. Se ha tratado de utilizar iconos, no solo representativos de la acción a la que se refieren, sino también basados en ciertos estándares utilizados por múltiples aplicaciones, no solo orientadas a videojuegos, sino a ediciones de texto, imagen…</w:t>
-      </w:r>
-    </w:p>
-    <w:p>
-      <w:pPr>
-        <w:pStyle w:val="Ttulo2"/>
-        <w:numPr>
-          <w:ilvl w:val="1"/>
-          <w:numId w:val="45"/>
-        </w:numPr>
-      </w:pPr>
-      <w:r>
-        <w:t xml:space="preserve">Ley de </w:t>
-      </w:r>
-      <w:r>
-        <w:t>Región Común</w:t>
-      </w:r>
-    </w:p>
-    <w:p>
-      <w:pPr>
-        <w:jc w:val="both"/>
-        <w:rPr>
-          <w:sz w:val="24"/>
-          <w:szCs w:val="24"/>
-        </w:rPr>
-      </w:pPr>
-      <w:r>
-        <w:rPr>
-          <w:sz w:val="24"/>
-          <w:szCs w:val="24"/>
-        </w:rPr>
-        <w:t xml:space="preserve"> </w:t>
-      </w:r>
-      <w:r>
-        <w:rPr>
-          <w:sz w:val="24"/>
-          <w:szCs w:val="24"/>
-        </w:rPr>
-        <w:t>“Los elementos tienden a ser percibidos en grupos si se encuentran compartiendo una zona claramente delimitada”.</w:t>
-      </w:r>
-    </w:p>
-    <w:p>
-      <w:pPr>
-        <w:jc w:val="both"/>
-        <w:rPr>
-          <w:sz w:val="24"/>
-          <w:szCs w:val="24"/>
-        </w:rPr>
-      </w:pPr>
-      <w:r>
-        <w:rPr>
-          <w:sz w:val="24"/>
-          <w:szCs w:val="24"/>
-        </w:rPr>
-        <w:t>Al añadir bordes alrededor de uno o varios elementos, creamos de una forma sencilla la separación de otros elementos diferentes.</w:t>
-      </w:r>
-    </w:p>
-    <w:p>
-      <w:pPr>
-        <w:jc w:val="both"/>
-        <w:rPr>
-          <w:sz w:val="24"/>
-          <w:szCs w:val="24"/>
-        </w:rPr>
-      </w:pPr>
-      <w:r>
-        <w:rPr>
-          <w:sz w:val="24"/>
-          <w:szCs w:val="24"/>
-        </w:rPr>
-        <w:t xml:space="preserve">En el caso de nuestro editor, se han agrupado los elementos dentro de cajas atendiendo a su funcionalidad, de forma que en una de ellas se encuentran los elementos </w:t>
-      </w:r>
-      <w:proofErr w:type="spellStart"/>
-      <w:r>
-        <w:rPr>
-          <w:sz w:val="24"/>
-          <w:szCs w:val="24"/>
-        </w:rPr>
-        <w:t>instanciables</w:t>
-      </w:r>
-      <w:proofErr w:type="spellEnd"/>
-      <w:r>
-        <w:rPr>
-          <w:sz w:val="24"/>
-          <w:szCs w:val="24"/>
-        </w:rPr>
-        <w:t xml:space="preserve"> que formarán parte del nivel como personajes, plataformas u objetos, y en otra los iconos dedicados a la parte de edición como transformaciones de objetos, guardado y carga de niveles, acceso a la máquina de estados…</w:t>
-      </w:r>
-    </w:p>
-    <w:p>
-      <w:pPr>
-        <w:pStyle w:val="Ttulo2"/>
-        <w:numPr>
-          <w:ilvl w:val="1"/>
-          <w:numId w:val="45"/>
-        </w:numPr>
-      </w:pPr>
-      <w:r>
-        <w:t xml:space="preserve">Ley de </w:t>
-      </w:r>
-      <w:r>
-        <w:t>Proximidad</w:t>
-      </w:r>
-    </w:p>
-    <w:p>
-      <w:pPr>
-        <w:jc w:val="both"/>
-        <w:rPr>
-          <w:sz w:val="24"/>
-          <w:szCs w:val="24"/>
-        </w:rPr>
-      </w:pPr>
-      <w:r>
-        <w:rPr>
-          <w:sz w:val="24"/>
-          <w:szCs w:val="24"/>
-        </w:rPr>
-        <w:t xml:space="preserve"> </w:t>
-      </w:r>
-      <w:r>
-        <w:rPr>
-          <w:sz w:val="24"/>
-          <w:szCs w:val="24"/>
-        </w:rPr>
-        <w:t>“Los objetos cercanos tienden a ser agrupados”.</w:t>
-      </w:r>
-    </w:p>
-    <w:p>
-      <w:pPr>
-        <w:jc w:val="both"/>
-        <w:rPr>
-          <w:sz w:val="24"/>
-          <w:szCs w:val="24"/>
-        </w:rPr>
-      </w:pPr>
-      <w:r>
-        <w:rPr>
-          <w:sz w:val="24"/>
-          <w:szCs w:val="24"/>
-        </w:rPr>
-        <w:t>Esta ley se refiere a que, al mostrar una ristra de elementos próximos entre ellos, se da a entender que todos ellos se encuentran relacionados de alguna forma concreta, de forma que mentalmente los usuarios los diferencian del resto.</w:t>
-      </w:r>
-    </w:p>
-    <w:p>
-      <w:pPr>
-        <w:jc w:val="both"/>
-        <w:rPr>
-          <w:sz w:val="24"/>
-          <w:szCs w:val="24"/>
-        </w:rPr>
-      </w:pPr>
-      <w:r>
-        <w:rPr>
-          <w:sz w:val="24"/>
-          <w:szCs w:val="24"/>
-        </w:rPr>
-        <w:t>Este es el caso de los elementos descritos en la Ley de Región Común, no solo se encuentran delimitados por un área, sino que también son agrupados dentro de dicha área atendiendo a su uso, estableciendo así las plataformas, por un lado, los personajes jugables por otro, enemigos, etc.</w:t>
-      </w:r>
-    </w:p>
-    <w:p>
-      <w:r>
-        <w:rPr>
-          <w:sz w:val="24"/>
-          <w:szCs w:val="24"/>
-        </w:rPr>
-        <w:t>En el caso de las transformaciones, se agrupan dentro del área respetando una distancia entre los elementos comunes de edición y los demás, ofreciendo cercanía entre los botones de transformación de elementos del juego, y separándolos a su vez de las opciones de guardar y cargar, así como estos de la máquina de estados para el flujo entre niveles.</w:t>
-      </w:r>
-    </w:p>
-    <w:p/>
-    <w:p>
-      <w:pPr>
-        <w:pStyle w:val="Ttulo2"/>
-        <w:numPr>
-          <w:ilvl w:val="2"/>
-          <w:numId w:val="45"/>
-        </w:numPr>
-      </w:pPr>
-      <w:bookmarkStart w:id="47" w:name="_Toc17192672"/>
-      <w:r>
-        <w:lastRenderedPageBreak/>
-        <w:t>Serialización</w:t>
-      </w:r>
-      <w:bookmarkEnd w:id="47"/>
-    </w:p>
-    <w:p>
-      <w:pPr>
-        <w:jc w:val="both"/>
-        <w:rPr>
-          <w:sz w:val="24"/>
-          <w:szCs w:val="24"/>
-        </w:rPr>
-      </w:pPr>
-      <w:r>
-        <w:rPr>
-          <w:sz w:val="24"/>
-          <w:szCs w:val="24"/>
-        </w:rPr>
-        <w:t xml:space="preserve">Para el desarrollo de la serialización, se decidió utilizar una mezcla entre las posibilidades que ofrece Unity, C# y código de uso público. Principalmente se basa en JSON </w:t>
-      </w:r>
-      <w:proofErr w:type="spellStart"/>
-      <w:r>
-        <w:rPr>
-          <w:sz w:val="24"/>
-          <w:szCs w:val="24"/>
-        </w:rPr>
-        <w:t>Helper</w:t>
-      </w:r>
-      <w:proofErr w:type="spellEnd"/>
-      <w:r>
-        <w:rPr>
-          <w:sz w:val="24"/>
-          <w:szCs w:val="24"/>
-        </w:rPr>
-        <w:t xml:space="preserve">, una clase desarrollada por </w:t>
-      </w:r>
-      <w:r>
-        <w:rPr>
-          <w:i/>
-          <w:sz w:val="24"/>
-          <w:szCs w:val="24"/>
-        </w:rPr>
-        <w:t xml:space="preserve">box head </w:t>
-      </w:r>
-      <w:proofErr w:type="spellStart"/>
-      <w:r>
-        <w:rPr>
-          <w:i/>
-          <w:sz w:val="24"/>
-          <w:szCs w:val="24"/>
-        </w:rPr>
-        <w:t>productions</w:t>
-      </w:r>
-      <w:proofErr w:type="spellEnd"/>
-      <w:r>
-        <w:rPr>
-          <w:sz w:val="24"/>
-          <w:szCs w:val="24"/>
-        </w:rPr>
-        <w:t>, que permite la serialización de múltiples datos transformándolos a formato JSON.</w:t>
-      </w:r>
-    </w:p>
-    <w:p>
-      <w:pPr>
-        <w:jc w:val="both"/>
-        <w:rPr>
-          <w:sz w:val="24"/>
-          <w:szCs w:val="24"/>
-        </w:rPr>
-      </w:pPr>
-      <w:r>
-        <w:rPr>
-          <w:sz w:val="24"/>
-          <w:szCs w:val="24"/>
-        </w:rPr>
-        <w:t>Utilizando esta clase, es posible almacenar conjuntos de datos del mismo tipo en diversos archivos, los cuales se almacenan en un directorio elegido por el usuario, con nombres predefinidos en función del tipo de objeto que engloba.</w:t>
-      </w:r>
-    </w:p>
-    <w:p>
-      <w:pPr>
-        <w:jc w:val="both"/>
-        <w:rPr>
-          <w:sz w:val="24"/>
-          <w:szCs w:val="24"/>
-        </w:rPr>
-      </w:pPr>
-      <w:r>
-        <w:rPr>
-          <w:sz w:val="24"/>
-          <w:szCs w:val="24"/>
-        </w:rPr>
-        <w:t>Así pues, es necesario crear una clase objeto por cada conjunto que almacena los datos necesarios para la carga del nivel. De esta forma, al guardar los elementos del nivel, se insertan nuevos objetos en una lista del tipo de dicho objeto, y esta se escribe en un fichero en formato JSON.</w:t>
-      </w:r>
-    </w:p>
-    <w:p>
-      <w:pPr>
-        <w:jc w:val="both"/>
-        <w:rPr>
-          <w:sz w:val="24"/>
-          <w:szCs w:val="24"/>
-        </w:rPr>
-      </w:pPr>
-      <w:r>
-        <w:rPr>
-          <w:sz w:val="24"/>
-          <w:szCs w:val="24"/>
-        </w:rPr>
-        <w:t xml:space="preserve">Para la carga de datos, solo necesitaremos </w:t>
-      </w:r>
-      <w:proofErr w:type="spellStart"/>
-      <w:r>
-        <w:rPr>
-          <w:sz w:val="24"/>
-          <w:szCs w:val="24"/>
-        </w:rPr>
-        <w:t>deserializar</w:t>
-      </w:r>
-      <w:proofErr w:type="spellEnd"/>
-      <w:r>
-        <w:rPr>
-          <w:sz w:val="24"/>
-          <w:szCs w:val="24"/>
-        </w:rPr>
-        <w:t xml:space="preserve"> los datos, utilizando la clase mencionada al principio. Para ello, se recogen todos los ficheros almacenados en el directorio elegido por el usuario, y uno por uno, se instancian </w:t>
-      </w:r>
-      <w:proofErr w:type="spellStart"/>
-      <w:r>
-        <w:rPr>
-          <w:sz w:val="24"/>
-          <w:szCs w:val="24"/>
-        </w:rPr>
-        <w:t>prefabs</w:t>
-      </w:r>
-      <w:proofErr w:type="spellEnd"/>
-      <w:r>
-        <w:rPr>
-          <w:sz w:val="24"/>
-          <w:szCs w:val="24"/>
-        </w:rPr>
-        <w:t xml:space="preserve"> con las modificaciones pertinentes, es decir, los datos guardados.</w:t>
-      </w:r>
-    </w:p>
-    <w:p>
-      <w:pPr>
-        <w:pStyle w:val="Ttulo2"/>
-        <w:numPr>
-          <w:ilvl w:val="2"/>
-          <w:numId w:val="45"/>
-        </w:numPr>
-      </w:pPr>
-      <w:bookmarkStart w:id="48" w:name="_Toc17192673"/>
-      <w:r>
-        <w:t>Máquina de Estados</w:t>
-      </w:r>
-      <w:bookmarkEnd w:id="48"/>
+      <w:bookmarkStart w:id="51" w:name="_Toc17192676"/>
+      <w:r>
+        <w:t>Experimentación</w:t>
+      </w:r>
+      <w:bookmarkEnd w:id="51"/>
     </w:p>
     <w:p>
       <w:pPr>
@@ -14362,6 +14526,12 @@
           <w:sz w:val="24"/>
         </w:rPr>
       </w:pPr>
+      <w:r>
+        <w:rPr>
+          <w:sz w:val="24"/>
+        </w:rPr>
+        <w:br w:type="page"/>
+      </w:r>
     </w:p>
     <w:p>
       <w:pPr>
@@ -14375,18 +14545,13 @@
           <w:sz w:val="40"/>
         </w:rPr>
       </w:pPr>
-      <w:bookmarkStart w:id="49" w:name="_Toc17192674"/>
+      <w:bookmarkStart w:id="52" w:name="_Toc17192677"/>
       <w:r>
         <w:rPr>
           <w:rStyle w:val="book-header-2-title-device"/>
         </w:rPr>
-        <w:t xml:space="preserve">Capítulo </w:t>
-      </w:r>
-      <w:r>
-        <w:rPr>
-          <w:rStyle w:val="book-header-2-title-device"/>
-        </w:rPr>
-        <w:t>6</w:t>
+        <w:lastRenderedPageBreak/>
+        <w:t>Capítulo 7</w:t>
       </w:r>
       <w:r>
         <w:rPr>
@@ -14399,9 +14564,9 @@
           <w:rStyle w:val="book-header-2-title-device"/>
           <w:sz w:val="72"/>
         </w:rPr>
-        <w:t>Validación</w:t>
-      </w:r>
-      <w:bookmarkEnd w:id="49"/>
+        <w:t>Conclusiones</w:t>
+      </w:r>
+      <w:bookmarkEnd w:id="52"/>
     </w:p>
     <w:p/>
     <w:tbl>
@@ -14441,29 +14606,26 @@
         <w:pStyle w:val="Ttulo2"/>
         <w:numPr>
           <w:ilvl w:val="1"/>
-          <w:numId w:val="47"/>
+          <w:numId w:val="46"/>
         </w:numPr>
       </w:pPr>
-      <w:bookmarkStart w:id="50" w:name="_Toc17192675"/>
-      <w:bookmarkStart w:id="51" w:name="_Hlk8301148"/>
-      <w:r>
-        <w:t>Resultado final</w:t>
-      </w:r>
-      <w:bookmarkEnd w:id="50"/>
-    </w:p>
-    <w:bookmarkEnd w:id="51"/>
+      <w:bookmarkStart w:id="53" w:name="_Toc17192678"/>
+      <w:r>
+        <w:t>Logros alcanzados</w:t>
+      </w:r>
+      <w:bookmarkEnd w:id="53"/>
+    </w:p>
     <w:p>
       <w:pPr>
         <w:pStyle w:val="Contenidodelmarco"/>
       </w:pPr>
-    </w:p>
-    <w:p>
-      <w:pPr>
-        <w:suppressAutoHyphens w:val="0"/>
-        <w:spacing w:after="0"/>
-        <w:rPr>
-          <w:sz w:val="24"/>
-        </w:rPr>
+      <w:r>
+        <w:t>Poner los objetivos que hemos puesto y poner si se han alcanzado y si me han gustado o no.</w:t>
+      </w:r>
+    </w:p>
+    <w:p>
+      <w:pPr>
+        <w:pStyle w:val="Contenidodelmarco"/>
       </w:pPr>
     </w:p>
     <w:p>
@@ -14471,14 +14633,119 @@
         <w:pStyle w:val="Ttulo2"/>
         <w:numPr>
           <w:ilvl w:val="1"/>
-          <w:numId w:val="47"/>
+          <w:numId w:val="46"/>
         </w:numPr>
       </w:pPr>
-      <w:bookmarkStart w:id="52" w:name="_Toc17192676"/>
-      <w:r>
-        <w:t>Experimentación</w:t>
-      </w:r>
-      <w:bookmarkEnd w:id="52"/>
+      <w:bookmarkStart w:id="54" w:name="_Toc17192679"/>
+      <w:r>
+        <w:t>Lecciones aprendidas</w:t>
+      </w:r>
+      <w:bookmarkEnd w:id="54"/>
+    </w:p>
+    <w:p>
+      <w:pPr>
+        <w:pStyle w:val="Contenidodelmarco"/>
+      </w:pPr>
+      <w:r>
+        <w:t xml:space="preserve">Qué cosas han sido un acierto y que cosas un error, una </w:t>
+      </w:r>
+      <w:proofErr w:type="spellStart"/>
+      <w:r>
+        <w:t>pagina</w:t>
+      </w:r>
+      <w:proofErr w:type="spellEnd"/>
+      <w:r>
+        <w:t xml:space="preserve"> como mucho (</w:t>
+      </w:r>
+      <w:proofErr w:type="spellStart"/>
+      <w:proofErr w:type="gramStart"/>
+      <w:r>
+        <w:t>blockout</w:t>
+      </w:r>
+      <w:proofErr w:type="spellEnd"/>
+      <w:r>
+        <w:t xml:space="preserve"> útil?</w:t>
+      </w:r>
+      <w:proofErr w:type="gramEnd"/>
+      <w:r>
+        <w:t xml:space="preserve">, si hubiera sido mejor usar las físicas de </w:t>
+      </w:r>
+      <w:proofErr w:type="spellStart"/>
+      <w:r>
+        <w:t>unity</w:t>
+      </w:r>
+      <w:proofErr w:type="spellEnd"/>
+      <w:r>
+        <w:t xml:space="preserve">, crear un juego completo antes, </w:t>
+      </w:r>
+      <w:proofErr w:type="spellStart"/>
+      <w:r>
+        <w:t>etc</w:t>
+      </w:r>
+      <w:proofErr w:type="spellEnd"/>
+      <w:r>
+        <w:t>)</w:t>
+      </w:r>
+    </w:p>
+    <w:p>
+      <w:pPr>
+        <w:pStyle w:val="Contenidodelmarco"/>
+      </w:pPr>
+    </w:p>
+    <w:p>
+      <w:pPr>
+        <w:pStyle w:val="Contenidodelmarco"/>
+      </w:pPr>
+    </w:p>
+    <w:p>
+      <w:pPr>
+        <w:pStyle w:val="Ttulo2"/>
+        <w:numPr>
+          <w:ilvl w:val="1"/>
+          <w:numId w:val="46"/>
+        </w:numPr>
+      </w:pPr>
+      <w:bookmarkStart w:id="55" w:name="_Toc17192680"/>
+      <w:proofErr w:type="spellStart"/>
+      <w:r>
+        <w:t>Lineas</w:t>
+      </w:r>
+      <w:proofErr w:type="spellEnd"/>
+      <w:r>
+        <w:t xml:space="preserve"> futuras</w:t>
+      </w:r>
+      <w:bookmarkEnd w:id="55"/>
+    </w:p>
+    <w:p>
+      <w:pPr>
+        <w:pStyle w:val="Contenidodelmarco"/>
+      </w:pPr>
+      <w:r>
+        <w:t xml:space="preserve">Ideas de cara al futuro, que mejoraría del editor, como liberalizarlos, </w:t>
+      </w:r>
+      <w:proofErr w:type="spellStart"/>
+      <w:r>
+        <w:t>etc</w:t>
+      </w:r>
+      <w:proofErr w:type="spellEnd"/>
+      <w:r>
+        <w:t xml:space="preserve"> </w:t>
+      </w:r>
+      <w:proofErr w:type="spellStart"/>
+      <w:r>
+        <w:t>etc</w:t>
+      </w:r>
+      <w:proofErr w:type="spellEnd"/>
+    </w:p>
+    <w:p>
+      <w:pPr>
+        <w:pStyle w:val="Contenidodelmarco"/>
+      </w:pPr>
+    </w:p>
+    <w:p>
+      <w:pPr>
+        <w:pStyle w:val="Contenidodelmarco"/>
+      </w:pPr>
     </w:p>
     <w:p>
       <w:pPr>
@@ -14507,245 +14774,16 @@
           <w:sz w:val="40"/>
         </w:rPr>
       </w:pPr>
-      <w:bookmarkStart w:id="53" w:name="_Toc17192677"/>
-      <w:r>
-        <w:rPr>
-          <w:rStyle w:val="book-header-2-title-device"/>
-        </w:rPr>
-        <w:lastRenderedPageBreak/>
-        <w:t>Capítulo 7</w:t>
-      </w:r>
-      <w:r>
-        <w:rPr>
-          <w:rStyle w:val="book-header-2-title-device"/>
-        </w:rPr>
-        <w:br/>
-      </w:r>
+      <w:bookmarkStart w:id="56" w:name="_Toc17192681"/>
       <w:r>
         <w:rPr>
           <w:rStyle w:val="book-header-2-title-device"/>
           <w:sz w:val="72"/>
         </w:rPr>
-        <w:t>Conclusiones</w:t>
-      </w:r>
-      <w:bookmarkEnd w:id="53"/>
-    </w:p>
-    <w:p/>
-    <w:tbl>
-      <w:tblPr>
-        <w:tblStyle w:val="Tablaconcuadrcula"/>
-        <w:tblW w:w="7937" w:type="dxa"/>
-        <w:jc w:val="center"/>
-        <w:tblCellMar>
-          <w:left w:w="284" w:type="dxa"/>
-          <w:right w:w="284" w:type="dxa"/>
-        </w:tblCellMar>
-        <w:tblLook w:val="04A0" w:firstRow="1" w:lastRow="0" w:firstColumn="1" w:lastColumn="0" w:noHBand="0" w:noVBand="1"/>
-      </w:tblPr>
-      <w:tblGrid>
-        <w:gridCol w:w="7937"/>
-      </w:tblGrid>
-      <w:tr>
-        <w:trPr>
-          <w:jc w:val="center"/>
-        </w:trPr>
-        <w:tc>
-          <w:tcPr>
-            <w:tcW w:w="7937" w:type="dxa"/>
-            <w:vAlign w:val="center"/>
-          </w:tcPr>
-          <w:p>
-            <w:pPr>
-              <w:pStyle w:val="NormalWeb"/>
-            </w:pPr>
-          </w:p>
-        </w:tc>
-      </w:tr>
-    </w:tbl>
-    <w:p/>
-    <w:p>
-      <w:pPr>
-        <w:pStyle w:val="Ttulo2"/>
-        <w:numPr>
-          <w:ilvl w:val="1"/>
-          <w:numId w:val="46"/>
-        </w:numPr>
-      </w:pPr>
-      <w:bookmarkStart w:id="54" w:name="_Toc17192678"/>
-      <w:r>
-        <w:t>Logros alcanzados</w:t>
-      </w:r>
-      <w:bookmarkEnd w:id="54"/>
-    </w:p>
-    <w:p>
-      <w:pPr>
-        <w:pStyle w:val="Contenidodelmarco"/>
-      </w:pPr>
-      <w:r>
-        <w:t>Poner los objetivos que hemos puesto y poner si se han alcanzado y si me han gustado o no.</w:t>
-      </w:r>
-    </w:p>
-    <w:p>
-      <w:pPr>
-        <w:pStyle w:val="Contenidodelmarco"/>
-      </w:pPr>
-    </w:p>
-    <w:p>
-      <w:pPr>
-        <w:pStyle w:val="Ttulo2"/>
-        <w:numPr>
-          <w:ilvl w:val="1"/>
-          <w:numId w:val="46"/>
-        </w:numPr>
-      </w:pPr>
-      <w:bookmarkStart w:id="55" w:name="_Toc17192679"/>
-      <w:r>
-        <w:t>Lecciones aprendidas</w:t>
-      </w:r>
-      <w:bookmarkEnd w:id="55"/>
-    </w:p>
-    <w:p>
-      <w:pPr>
-        <w:pStyle w:val="Contenidodelmarco"/>
-      </w:pPr>
-      <w:r>
-        <w:t xml:space="preserve">Qué cosas han sido un acierto y que cosas un error, una </w:t>
-      </w:r>
-      <w:proofErr w:type="spellStart"/>
-      <w:r>
-        <w:t>pagina</w:t>
-      </w:r>
-      <w:proofErr w:type="spellEnd"/>
-      <w:r>
-        <w:t xml:space="preserve"> como mucho (</w:t>
-      </w:r>
-      <w:proofErr w:type="spellStart"/>
-      <w:proofErr w:type="gramStart"/>
-      <w:r>
-        <w:t>blockout</w:t>
-      </w:r>
-      <w:proofErr w:type="spellEnd"/>
-      <w:r>
-        <w:t xml:space="preserve"> útil?</w:t>
-      </w:r>
-      <w:proofErr w:type="gramEnd"/>
-      <w:r>
-        <w:t xml:space="preserve">, si hubiera sido mejor usar las físicas de </w:t>
-      </w:r>
-      <w:proofErr w:type="spellStart"/>
-      <w:r>
-        <w:t>unity</w:t>
-      </w:r>
-      <w:proofErr w:type="spellEnd"/>
-      <w:r>
-        <w:t xml:space="preserve">, crear un juego completo antes, </w:t>
-      </w:r>
-      <w:proofErr w:type="spellStart"/>
-      <w:r>
-        <w:t>etc</w:t>
-      </w:r>
-      <w:proofErr w:type="spellEnd"/>
-      <w:r>
-        <w:t>)</w:t>
-      </w:r>
-    </w:p>
-    <w:p>
-      <w:pPr>
-        <w:pStyle w:val="Contenidodelmarco"/>
-      </w:pPr>
-    </w:p>
-    <w:p>
-      <w:pPr>
-        <w:pStyle w:val="Contenidodelmarco"/>
-      </w:pPr>
-    </w:p>
-    <w:p>
-      <w:pPr>
-        <w:pStyle w:val="Ttulo2"/>
-        <w:numPr>
-          <w:ilvl w:val="1"/>
-          <w:numId w:val="46"/>
-        </w:numPr>
-      </w:pPr>
-      <w:bookmarkStart w:id="56" w:name="_Toc17192680"/>
-      <w:proofErr w:type="spellStart"/>
-      <w:r>
-        <w:t>Lineas</w:t>
-      </w:r>
-      <w:proofErr w:type="spellEnd"/>
-      <w:r>
-        <w:t xml:space="preserve"> futuras</w:t>
-      </w:r>
-      <w:bookmarkEnd w:id="56"/>
-    </w:p>
-    <w:p>
-      <w:pPr>
-        <w:pStyle w:val="Contenidodelmarco"/>
-      </w:pPr>
-      <w:r>
-        <w:t xml:space="preserve">Ideas de cara al futuro, que mejoraría del editor, como liberalizarlos, </w:t>
-      </w:r>
-      <w:proofErr w:type="spellStart"/>
-      <w:r>
-        <w:t>etc</w:t>
-      </w:r>
-      <w:proofErr w:type="spellEnd"/>
-      <w:r>
-        <w:t xml:space="preserve"> </w:t>
-      </w:r>
-      <w:proofErr w:type="spellStart"/>
-      <w:r>
-        <w:t>etc</w:t>
-      </w:r>
-      <w:proofErr w:type="spellEnd"/>
-    </w:p>
-    <w:p>
-      <w:pPr>
-        <w:pStyle w:val="Contenidodelmarco"/>
-      </w:pPr>
-    </w:p>
-    <w:p>
-      <w:pPr>
-        <w:pStyle w:val="Contenidodelmarco"/>
-      </w:pPr>
-    </w:p>
-    <w:p>
-      <w:pPr>
-        <w:suppressAutoHyphens w:val="0"/>
-        <w:spacing w:after="0"/>
-        <w:rPr>
-          <w:sz w:val="24"/>
-        </w:rPr>
-      </w:pPr>
-      <w:r>
-        <w:rPr>
-          <w:sz w:val="24"/>
-        </w:rPr>
-        <w:br w:type="page"/>
-      </w:r>
-    </w:p>
-    <w:p>
-      <w:pPr>
-        <w:pStyle w:val="Ttulo1"/>
-        <w:pBdr>
-          <w:bottom w:val="single" w:sz="6" w:space="1" w:color="auto"/>
-        </w:pBdr>
-        <w:jc w:val="right"/>
-        <w:rPr>
-          <w:rStyle w:val="book-header-2-title-device"/>
-          <w:sz w:val="40"/>
-        </w:rPr>
-      </w:pPr>
-      <w:bookmarkStart w:id="57" w:name="_Toc17192681"/>
-      <w:r>
-        <w:rPr>
-          <w:rStyle w:val="book-header-2-title-device"/>
-          <w:sz w:val="72"/>
-        </w:rPr>
         <w:lastRenderedPageBreak/>
         <w:t>Bibliografía</w:t>
       </w:r>
-      <w:bookmarkEnd w:id="57"/>
+      <w:bookmarkEnd w:id="56"/>
     </w:p>
     <w:p>
       <w:pPr>
@@ -15036,7 +15074,7 @@
           <w:sz w:val="40"/>
         </w:rPr>
       </w:pPr>
-      <w:bookmarkStart w:id="58" w:name="_Toc17192682"/>
+      <w:bookmarkStart w:id="57" w:name="_Toc17192682"/>
       <w:proofErr w:type="spellStart"/>
       <w:r>
         <w:rPr>
@@ -15046,7 +15084,7 @@
         <w:lastRenderedPageBreak/>
         <w:t>Ludografía</w:t>
       </w:r>
-      <w:bookmarkEnd w:id="58"/>
+      <w:bookmarkEnd w:id="57"/>
       <w:proofErr w:type="spellEnd"/>
     </w:p>
     <w:p>
@@ -15380,7 +15418,7 @@
           <w:sz w:val="40"/>
         </w:rPr>
       </w:pPr>
-      <w:bookmarkStart w:id="59" w:name="_Toc17192683"/>
+      <w:bookmarkStart w:id="58" w:name="_Toc17192683"/>
       <w:r>
         <w:rPr>
           <w:rStyle w:val="book-header-2-title-device"/>
@@ -15401,7 +15439,7 @@
         </w:rPr>
         <w:t>Documento de diseño</w:t>
       </w:r>
-      <w:bookmarkEnd w:id="59"/>
+      <w:bookmarkEnd w:id="58"/>
     </w:p>
     <w:p>
       <w:pPr>
@@ -15440,7 +15478,7 @@
           <w:sz w:val="40"/>
         </w:rPr>
       </w:pPr>
-      <w:bookmarkStart w:id="60" w:name="_Toc17192684"/>
+      <w:bookmarkStart w:id="59" w:name="_Toc17192684"/>
       <w:r>
         <w:rPr>
           <w:rStyle w:val="book-header-2-title-device"/>
@@ -15461,7 +15499,7 @@
         </w:rPr>
         <w:t>Plan de negocios</w:t>
       </w:r>
-      <w:bookmarkEnd w:id="60"/>
+      <w:bookmarkEnd w:id="59"/>
     </w:p>
     <w:p>
       <w:pPr>
@@ -16027,6 +16065,34 @@
         </w:rPr>
         <w:t xml:space="preserve"> se asegura de que puede obtener valoraciones de sus niveles independientemente de los elementos introducidos en ellos, como el jugador puede experimentar una experiencia de juego completa sin necesidad de invertir dinero real en la aplicación, aunque con algunas limitaciones especiales.</w:t>
       </w:r>
+    </w:p>
+    <w:p>
+      <w:pPr>
+        <w:suppressAutoHyphens w:val="0"/>
+        <w:spacing w:after="0"/>
+        <w:jc w:val="both"/>
+        <w:rPr>
+          <w:sz w:val="24"/>
+        </w:rPr>
+      </w:pPr>
+    </w:p>
+    <w:p>
+      <w:pPr>
+        <w:suppressAutoHyphens w:val="0"/>
+        <w:spacing w:after="0"/>
+        <w:jc w:val="both"/>
+        <w:rPr>
+          <w:sz w:val="24"/>
+        </w:rPr>
+      </w:pPr>
+      <w:r>
+        <w:rPr>
+          <w:sz w:val="24"/>
+        </w:rPr>
+        <w:t>HACER UNA ESTIMACIÓN DEL PRECIO QUE HA COSTADO MI TRABAJO</w:t>
+      </w:r>
+      <w:bookmarkStart w:id="60" w:name="_GoBack"/>
+      <w:bookmarkEnd w:id="60"/>
     </w:p>
     <w:p>
       <w:pPr>
@@ -26455,7 +26521,7 @@
 </file>
 
 <file path=customXml/itemProps1.xml><?xml version="1.0" encoding="utf-8"?>
-<ds:datastoreItem xmlns:ds="http://schemas.openxmlformats.org/officeDocument/2006/customXml" ds:itemID="{651C8D05-7418-4B2B-B876-F569F5D162AA}">
+<ds:datastoreItem xmlns:ds="http://schemas.openxmlformats.org/officeDocument/2006/customXml" ds:itemID="{B212E7AA-243E-45EE-A386-BFDE04F6206A}">
   <ds:schemaRefs>
     <ds:schemaRef ds:uri="http://schemas.openxmlformats.org/officeDocument/2006/bibliography"/>
   </ds:schemaRefs>

</xml_diff>

<commit_message>
FIX: Rotacion de healthBar y comportamiento de IA
</commit_message>
<xml_diff>
--- a/Documentación/Plantilla TFG 2019.1.docx
+++ b/Documentación/Plantilla TFG 2019.1.docx
@@ -1,6 +1,6 @@
 
 <file path=word/document.xml><?xml version="1.0" encoding="utf-8"?>
-<w:document xmlns:wpc="http://schemas.microsoft.com/office/word/2010/wordprocessingCanvas" xmlns:cx="http://schemas.microsoft.com/office/drawing/2014/chartex" xmlns:cx1="http://schemas.microsoft.com/office/drawing/2015/9/8/chartex" xmlns:cx2="http://schemas.microsoft.com/office/drawing/2015/10/21/chartex" xmlns:cx3="http://schemas.microsoft.com/office/drawing/2016/5/9/chartex" xmlns:cx4="http://schemas.microsoft.com/office/drawing/2016/5/10/chartex" xmlns:cx5="http://schemas.microsoft.com/office/drawing/2016/5/11/chartex" xmlns:cx6="http://schemas.microsoft.com/office/drawing/2016/5/12/chartex" xmlns:cx7="http://schemas.microsoft.com/office/drawing/2016/5/13/chartex" xmlns:cx8="http://schemas.microsoft.com/office/drawing/2016/5/14/chartex" xmlns:mc="http://schemas.openxmlformats.org/markup-compatibility/2006" xmlns:aink="http://schemas.microsoft.com/office/drawing/2016/ink" xmlns:am3d="http://schemas.microsoft.com/office/drawing/2017/model3d" xmlns:o="urn:schemas-microsoft-com:office:office" xmlns:r="http://schemas.openxmlformats.org/officeDocument/2006/relationships" xmlns:m="http://schemas.openxmlformats.org/officeDocument/2006/math" xmlns:v="urn:schemas-microsoft-com:vml" xmlns:wp14="http://schemas.microsoft.com/office/word/2010/wordprocessingDrawing" xmlns:wp="http://schemas.openxmlformats.org/drawingml/2006/wordprocessingDrawing" xmlns:w10="urn:schemas-microsoft-com:office:word" xmlns:w="http://schemas.openxmlformats.org/wordprocessingml/2006/main" xmlns:w14="http://schemas.microsoft.com/office/word/2010/wordml" xmlns:w15="http://schemas.microsoft.com/office/word/2012/wordml" xmlns:w16cid="http://schemas.microsoft.com/office/word/2016/wordml/cid" xmlns:w16se="http://schemas.microsoft.com/office/word/2015/wordml/symex" xmlns:wpg="http://schemas.microsoft.com/office/word/2010/wordprocessingGroup" xmlns:wpi="http://schemas.microsoft.com/office/word/2010/wordprocessingInk" xmlns:wne="http://schemas.microsoft.com/office/word/2006/wordml" xmlns:wps="http://schemas.microsoft.com/office/word/2010/wordprocessingShape" mc:Ignorable="w14 w15 w16se w16cid wp14">
+<w:document xmlns:wpc="http://schemas.microsoft.com/office/word/2010/wordprocessingCanvas" xmlns:cx="http://schemas.microsoft.com/office/drawing/2014/chartex" xmlns:cx1="http://schemas.microsoft.com/office/drawing/2015/9/8/chartex" xmlns:cx2="http://schemas.microsoft.com/office/drawing/2015/10/21/chartex" xmlns:cx3="http://schemas.microsoft.com/office/drawing/2016/5/9/chartex" xmlns:cx4="http://schemas.microsoft.com/office/drawing/2016/5/10/chartex" xmlns:cx5="http://schemas.microsoft.com/office/drawing/2016/5/11/chartex" xmlns:cx6="http://schemas.microsoft.com/office/drawing/2016/5/12/chartex" xmlns:cx7="http://schemas.microsoft.com/office/drawing/2016/5/13/chartex" xmlns:cx8="http://schemas.microsoft.com/office/drawing/2016/5/14/chartex" xmlns:mc="http://schemas.openxmlformats.org/markup-compatibility/2006" xmlns:aink="http://schemas.microsoft.com/office/drawing/2016/ink" xmlns:am3d="http://schemas.microsoft.com/office/drawing/2017/model3d" xmlns:o="urn:schemas-microsoft-com:office:office" xmlns:r="http://schemas.openxmlformats.org/officeDocument/2006/relationships" xmlns:m="http://schemas.openxmlformats.org/officeDocument/2006/math" xmlns:v="urn:schemas-microsoft-com:vml" xmlns:wp14="http://schemas.microsoft.com/office/word/2010/wordprocessingDrawing" xmlns:wp="http://schemas.openxmlformats.org/drawingml/2006/wordprocessingDrawing" xmlns:w10="urn:schemas-microsoft-com:office:word" xmlns:w="http://schemas.openxmlformats.org/wordprocessingml/2006/main" xmlns:w14="http://schemas.microsoft.com/office/word/2010/wordml" xmlns:w15="http://schemas.microsoft.com/office/word/2012/wordml" xmlns:w16cex="http://schemas.microsoft.com/office/word/2018/wordml/cex" xmlns:w16cid="http://schemas.microsoft.com/office/word/2016/wordml/cid" xmlns:w16="http://schemas.microsoft.com/office/word/2018/wordml" xmlns:w16se="http://schemas.microsoft.com/office/word/2015/wordml/symex" xmlns:wpg="http://schemas.microsoft.com/office/word/2010/wordprocessingGroup" xmlns:wpi="http://schemas.microsoft.com/office/word/2010/wordprocessingInk" xmlns:wne="http://schemas.microsoft.com/office/word/2006/wordml" xmlns:wps="http://schemas.microsoft.com/office/word/2010/wordprocessingShape" mc:Ignorable="w14 w15 w16se w16cid w16 w16cex wp14">
   <w:background w:color="FFFFFF"/>
   <w:body>
     <w:p>
@@ -8244,17 +8244,26 @@
           <w:szCs w:val="24"/>
           <w:lang w:val="es-ES"/>
         </w:rPr>
+        <w:t>Herramienta Selección</w:t>
+      </w:r>
+      <w:r>
+        <w:rPr>
+          <w:rFonts w:asciiTheme="majorHAnsi" w:hAnsiTheme="majorHAnsi" w:cstheme="majorHAnsi"/>
+          <w:sz w:val="24"/>
+          <w:szCs w:val="24"/>
+          <w:lang w:val="es-ES"/>
+        </w:rPr>
+        <w:t xml:space="preserve">: Nos permite seleccionar los diversos elementos de la escena que estamos creando. El problema puede ser el tener que acceder a dicha herramienta </w:t>
+      </w:r>
+      <w:r>
+        <w:rPr>
+          <w:rFonts w:asciiTheme="majorHAnsi" w:hAnsiTheme="majorHAnsi" w:cstheme="majorHAnsi"/>
+          <w:sz w:val="24"/>
+          <w:szCs w:val="24"/>
+          <w:lang w:val="es-ES"/>
+        </w:rPr>
         <w:lastRenderedPageBreak/>
-        <w:t>Herramienta Selección</w:t>
-      </w:r>
-      <w:r>
-        <w:rPr>
-          <w:rFonts w:asciiTheme="majorHAnsi" w:hAnsiTheme="majorHAnsi" w:cstheme="majorHAnsi"/>
-          <w:sz w:val="24"/>
-          <w:szCs w:val="24"/>
-          <w:lang w:val="es-ES"/>
-        </w:rPr>
-        <w:t>: Nos permite seleccionar los diversos elementos de la escena que estamos creando. El problema puede ser el tener que acceder a dicha herramienta cada vez que deseamos seleccionar un objeto, y cambiar de herramienta de nuevo para modificar el elemento.</w:t>
+        <w:t>cada vez que deseamos seleccionar un objeto, y cambiar de herramienta de nuevo para modificar el elemento.</w:t>
       </w:r>
     </w:p>
     <w:p>
@@ -8987,7 +8996,61 @@
           <w:sz w:val="24"/>
           <w:szCs w:val="24"/>
         </w:rPr>
-        <w:t xml:space="preserve">), un lenguaje de programación derivado de Ruby (lenguaje interpretado y orientado a objetos). Actualmente, con la versión </w:t>
+        <w:t xml:space="preserve">), un lenguaje de programación derivado de Ruby (lenguaje interpretado y orientado a objetos). Actualmente, con la versión de RPG </w:t>
+      </w:r>
+      <w:proofErr w:type="spellStart"/>
+      <w:r>
+        <w:rPr>
+          <w:rFonts w:asciiTheme="majorHAnsi" w:hAnsiTheme="majorHAnsi" w:cstheme="majorHAnsi"/>
+          <w:sz w:val="24"/>
+          <w:szCs w:val="24"/>
+        </w:rPr>
+        <w:t>Maker</w:t>
+      </w:r>
+      <w:proofErr w:type="spellEnd"/>
+      <w:r>
+        <w:rPr>
+          <w:rFonts w:asciiTheme="majorHAnsi" w:hAnsiTheme="majorHAnsi" w:cstheme="majorHAnsi"/>
+          <w:sz w:val="24"/>
+          <w:szCs w:val="24"/>
+        </w:rPr>
+        <w:t xml:space="preserve"> MV, es posible crear nuestros propios </w:t>
+      </w:r>
+      <w:proofErr w:type="spellStart"/>
+      <w:r>
+        <w:rPr>
+          <w:rFonts w:asciiTheme="majorHAnsi" w:hAnsiTheme="majorHAnsi" w:cstheme="majorHAnsi"/>
+          <w:sz w:val="24"/>
+          <w:szCs w:val="24"/>
+        </w:rPr>
+        <w:t>plugins</w:t>
+      </w:r>
+      <w:proofErr w:type="spellEnd"/>
+      <w:r>
+        <w:rPr>
+          <w:rFonts w:asciiTheme="majorHAnsi" w:hAnsiTheme="majorHAnsi" w:cstheme="majorHAnsi"/>
+          <w:sz w:val="24"/>
+          <w:szCs w:val="24"/>
+        </w:rPr>
+        <w:t xml:space="preserve"> utilizando </w:t>
+      </w:r>
+      <w:proofErr w:type="spellStart"/>
+      <w:r>
+        <w:rPr>
+          <w:rFonts w:asciiTheme="majorHAnsi" w:hAnsiTheme="majorHAnsi" w:cstheme="majorHAnsi"/>
+          <w:sz w:val="24"/>
+          <w:szCs w:val="24"/>
+        </w:rPr>
+        <w:t>Javascript</w:t>
+      </w:r>
+      <w:proofErr w:type="spellEnd"/>
+      <w:r>
+        <w:rPr>
+          <w:rFonts w:asciiTheme="majorHAnsi" w:hAnsiTheme="majorHAnsi" w:cstheme="majorHAnsi"/>
+          <w:sz w:val="24"/>
+          <w:szCs w:val="24"/>
+        </w:rPr>
+        <w:t xml:space="preserve">, lo que ha </w:t>
       </w:r>
       <w:r>
         <w:rPr>
@@ -8996,61 +9059,7 @@
           <w:szCs w:val="24"/>
         </w:rPr>
         <w:lastRenderedPageBreak/>
-        <w:t xml:space="preserve">de RPG </w:t>
-      </w:r>
-      <w:proofErr w:type="spellStart"/>
-      <w:r>
-        <w:rPr>
-          <w:rFonts w:asciiTheme="majorHAnsi" w:hAnsiTheme="majorHAnsi" w:cstheme="majorHAnsi"/>
-          <w:sz w:val="24"/>
-          <w:szCs w:val="24"/>
-        </w:rPr>
-        <w:t>Maker</w:t>
-      </w:r>
-      <w:proofErr w:type="spellEnd"/>
-      <w:r>
-        <w:rPr>
-          <w:rFonts w:asciiTheme="majorHAnsi" w:hAnsiTheme="majorHAnsi" w:cstheme="majorHAnsi"/>
-          <w:sz w:val="24"/>
-          <w:szCs w:val="24"/>
-        </w:rPr>
-        <w:t xml:space="preserve"> MV, es posible crear nuestros propios </w:t>
-      </w:r>
-      <w:proofErr w:type="spellStart"/>
-      <w:r>
-        <w:rPr>
-          <w:rFonts w:asciiTheme="majorHAnsi" w:hAnsiTheme="majorHAnsi" w:cstheme="majorHAnsi"/>
-          <w:sz w:val="24"/>
-          <w:szCs w:val="24"/>
-        </w:rPr>
-        <w:t>plugins</w:t>
-      </w:r>
-      <w:proofErr w:type="spellEnd"/>
-      <w:r>
-        <w:rPr>
-          <w:rFonts w:asciiTheme="majorHAnsi" w:hAnsiTheme="majorHAnsi" w:cstheme="majorHAnsi"/>
-          <w:sz w:val="24"/>
-          <w:szCs w:val="24"/>
-        </w:rPr>
-        <w:t xml:space="preserve"> utilizando </w:t>
-      </w:r>
-      <w:proofErr w:type="spellStart"/>
-      <w:r>
-        <w:rPr>
-          <w:rFonts w:asciiTheme="majorHAnsi" w:hAnsiTheme="majorHAnsi" w:cstheme="majorHAnsi"/>
-          <w:sz w:val="24"/>
-          <w:szCs w:val="24"/>
-        </w:rPr>
-        <w:t>Javascript</w:t>
-      </w:r>
-      <w:proofErr w:type="spellEnd"/>
-      <w:r>
-        <w:rPr>
-          <w:rFonts w:asciiTheme="majorHAnsi" w:hAnsiTheme="majorHAnsi" w:cstheme="majorHAnsi"/>
-          <w:sz w:val="24"/>
-          <w:szCs w:val="24"/>
-        </w:rPr>
-        <w:t>, lo que ha facilitado enormemente a los desarrolladores el poder realizar modificaciones a través de código debido a que es uno de los lenguajes más utilizados actualmente.</w:t>
+        <w:t>facilitado enormemente a los desarrolladores el poder realizar modificaciones a través de código debido a que es uno de los lenguajes más utilizados actualmente.</w:t>
       </w:r>
     </w:p>
     <w:p>
@@ -9211,7 +9220,6 @@
         </w:numPr>
       </w:pPr>
       <w:r>
-        <w:lastRenderedPageBreak/>
         <w:t>TILED</w:t>
       </w:r>
     </w:p>
@@ -9523,69 +9531,75 @@
       </w:pPr>
       <w:bookmarkStart w:id="21" w:name="_Toc17192646"/>
       <w:r>
+        <w:t>Apartado de estado del arte</w:t>
+      </w:r>
+      <w:bookmarkEnd w:id="21"/>
+    </w:p>
+    <w:p>
+      <w:pPr>
+        <w:jc w:val="both"/>
+        <w:rPr>
+          <w:i/>
+          <w:sz w:val="24"/>
+        </w:rPr>
+      </w:pPr>
+      <w:r>
+        <w:rPr>
+          <w:i/>
+          <w:sz w:val="24"/>
+        </w:rPr>
+        <w:t xml:space="preserve">Encontrar lo más novedoso en los editores actuales (generación procedimental de escenarios, </w:t>
+      </w:r>
+      <w:proofErr w:type="spellStart"/>
+      <w:r>
+        <w:rPr>
+          <w:i/>
+          <w:sz w:val="24"/>
+        </w:rPr>
+        <w:t>GauGan</w:t>
+      </w:r>
+      <w:proofErr w:type="spellEnd"/>
+      <w:r>
+        <w:rPr>
+          <w:i/>
+          <w:sz w:val="24"/>
+        </w:rPr>
+        <w:t>…). En general, generación automática de niveles.</w:t>
+      </w:r>
+    </w:p>
+    <w:p>
+      <w:pPr>
+        <w:jc w:val="both"/>
+        <w:rPr>
+          <w:sz w:val="24"/>
+        </w:rPr>
+      </w:pPr>
+      <w:r>
+        <w:rPr>
+          <w:sz w:val="24"/>
+        </w:rPr>
+        <w:t xml:space="preserve">Actualmente y de forma un tanto genérica, podemos ver que los editores y </w:t>
+      </w:r>
+      <w:proofErr w:type="spellStart"/>
+      <w:r>
+        <w:rPr>
+          <w:sz w:val="24"/>
+        </w:rPr>
+        <w:t>toolbox</w:t>
+      </w:r>
+      <w:proofErr w:type="spellEnd"/>
+      <w:r>
+        <w:rPr>
+          <w:sz w:val="24"/>
+        </w:rPr>
+        <w:t xml:space="preserve"> han ido desapareciendo, dando paso a los generadores procedimentales, que utilizan técnicas de </w:t>
+      </w:r>
+      <w:r>
+        <w:rPr>
+          <w:sz w:val="24"/>
+        </w:rPr>
         <w:lastRenderedPageBreak/>
-        <w:t>Apartado de estado del arte</w:t>
-      </w:r>
-      <w:bookmarkEnd w:id="21"/>
-    </w:p>
-    <w:p>
-      <w:pPr>
-        <w:jc w:val="both"/>
-        <w:rPr>
-          <w:i/>
-          <w:sz w:val="24"/>
-        </w:rPr>
-      </w:pPr>
-      <w:r>
-        <w:rPr>
-          <w:i/>
-          <w:sz w:val="24"/>
-        </w:rPr>
-        <w:t xml:space="preserve">Encontrar lo más novedoso en los editores actuales (generación procedimental de escenarios, </w:t>
-      </w:r>
-      <w:proofErr w:type="spellStart"/>
-      <w:r>
-        <w:rPr>
-          <w:i/>
-          <w:sz w:val="24"/>
-        </w:rPr>
-        <w:t>GauGan</w:t>
-      </w:r>
-      <w:proofErr w:type="spellEnd"/>
-      <w:r>
-        <w:rPr>
-          <w:i/>
-          <w:sz w:val="24"/>
-        </w:rPr>
-        <w:t>…). En general, generación automática de niveles.</w:t>
-      </w:r>
-    </w:p>
-    <w:p>
-      <w:pPr>
-        <w:jc w:val="both"/>
-        <w:rPr>
-          <w:sz w:val="24"/>
-        </w:rPr>
-      </w:pPr>
-      <w:r>
-        <w:rPr>
-          <w:sz w:val="24"/>
-        </w:rPr>
-        <w:t xml:space="preserve">Actualmente y de forma un tanto genérica, podemos ver que los editores y </w:t>
-      </w:r>
-      <w:proofErr w:type="spellStart"/>
-      <w:r>
-        <w:rPr>
-          <w:sz w:val="24"/>
-        </w:rPr>
-        <w:t>toolbox</w:t>
-      </w:r>
-      <w:proofErr w:type="spellEnd"/>
-      <w:r>
-        <w:rPr>
-          <w:sz w:val="24"/>
-        </w:rPr>
-        <w:t xml:space="preserve"> han ido desapareciendo, dando paso a los generadores procedimentales, que utilizan técnicas de creación de datos con algoritmos. En el caso de gráficos por computador, es habitual encontrarlo en la creación de texturas, pero si pasamos al plano de los videojuegos, podemos encontrar estas herramientas para la generación de contenido o aleatoriedad, produciendo experiencias de juego poco predecibles.</w:t>
+        <w:t>creación de datos con algoritmos. En el caso de gráficos por computador, es habitual encontrarlo en la creación de texturas, pero si pasamos al plano de los videojuegos, podemos encontrar estas herramientas para la generación de contenido o aleatoriedad, produciendo experiencias de juego poco predecibles.</w:t>
       </w:r>
     </w:p>
     <w:p>
@@ -9715,54 +9729,60 @@
         <w:rPr>
           <w:sz w:val="24"/>
         </w:rPr>
+        <w:t xml:space="preserve"> </w:t>
+      </w:r>
+      <w:r>
+        <w:rPr>
+          <w:sz w:val="24"/>
+        </w:rPr>
+        <w:t xml:space="preserve">De esta forma, al realizar una simple viñeta de un ambiente, podemos cambiarla automáticamente por otra al cambiar los objetos asignado a los colores que se encuentran en la escena. </w:t>
+      </w:r>
+      <w:r>
+        <w:rPr>
+          <w:sz w:val="24"/>
+        </w:rPr>
+        <w:t>Hay que destacar</w:t>
+      </w:r>
+      <w:r>
+        <w:rPr>
+          <w:sz w:val="24"/>
+        </w:rPr>
+        <w:t>, que el mecanismo utilizado por la herramienta funciona de forma que existen dos redes neuronales, una encargada de generar imágenes, y otra de discriminar cuales son o no lo suficientemente realistas.</w:t>
+      </w:r>
+    </w:p>
+    <w:p>
+      <w:pPr>
+        <w:jc w:val="both"/>
+        <w:rPr>
+          <w:sz w:val="24"/>
+        </w:rPr>
+      </w:pPr>
+      <w:r>
+        <w:rPr>
+          <w:sz w:val="24"/>
+        </w:rPr>
+        <w:t xml:space="preserve">También decir que al ser una herramienta entrenada con un modelo de Deep </w:t>
+      </w:r>
+      <w:proofErr w:type="spellStart"/>
+      <w:r>
+        <w:rPr>
+          <w:sz w:val="24"/>
+        </w:rPr>
+        <w:t>learning</w:t>
+      </w:r>
+      <w:proofErr w:type="spellEnd"/>
+      <w:r>
+        <w:rPr>
+          <w:sz w:val="24"/>
+        </w:rPr>
+        <w:t xml:space="preserve"> con millones de imágenes reales, es capaz de determinar muchos detalles tales como reflejos, los </w:t>
+      </w:r>
+      <w:r>
+        <w:rPr>
+          <w:sz w:val="24"/>
+        </w:rPr>
         <w:lastRenderedPageBreak/>
-        <w:t xml:space="preserve"> </w:t>
-      </w:r>
-      <w:r>
-        <w:rPr>
-          <w:sz w:val="24"/>
-        </w:rPr>
-        <w:t xml:space="preserve">De esta forma, al realizar una simple viñeta de un ambiente, podemos cambiarla automáticamente por otra al cambiar los objetos asignado a los colores que se encuentran en la escena. </w:t>
-      </w:r>
-      <w:r>
-        <w:rPr>
-          <w:sz w:val="24"/>
-        </w:rPr>
-        <w:t>Hay que destacar</w:t>
-      </w:r>
-      <w:r>
-        <w:rPr>
-          <w:sz w:val="24"/>
-        </w:rPr>
-        <w:t>, que el mecanismo utilizado por la herramienta funciona de forma que existen dos redes neuronales, una encargada de generar imágenes, y otra de discriminar cuales son o no lo suficientemente realistas.</w:t>
-      </w:r>
-    </w:p>
-    <w:p>
-      <w:pPr>
-        <w:jc w:val="both"/>
-        <w:rPr>
-          <w:sz w:val="24"/>
-        </w:rPr>
-      </w:pPr>
-      <w:r>
-        <w:rPr>
-          <w:sz w:val="24"/>
-        </w:rPr>
-        <w:t xml:space="preserve">También decir que al ser una herramienta entrenada con un modelo de Deep </w:t>
-      </w:r>
-      <w:proofErr w:type="spellStart"/>
-      <w:r>
-        <w:rPr>
-          <w:sz w:val="24"/>
-        </w:rPr>
-        <w:t>learning</w:t>
-      </w:r>
-      <w:proofErr w:type="spellEnd"/>
-      <w:r>
-        <w:rPr>
-          <w:sz w:val="24"/>
-        </w:rPr>
-        <w:t xml:space="preserve"> con millones de imágenes reales, es capaz de determinar muchos detalles tales como reflejos, los cuales si no aparecen (aunque debiesen), la segunda red neuronal descartará dicha imagen hasta que la primera los muestre.</w:t>
+        <w:t>cuales si no aparecen (aunque debiesen), la segunda red neuronal descartará dicha imagen hasta que la primera los muestre.</w:t>
       </w:r>
     </w:p>
     <w:p>
@@ -9938,7 +9958,6 @@
         </w:numPr>
       </w:pPr>
       <w:r>
-        <w:lastRenderedPageBreak/>
         <w:t xml:space="preserve">Búsqueda de </w:t>
       </w:r>
       <w:proofErr w:type="spellStart"/>
@@ -10007,6 +10026,7 @@
         </w:numPr>
       </w:pPr>
       <w:r>
+        <w:lastRenderedPageBreak/>
         <w:t>Programación de Mecánicas del Editor: Deben crearse nuevas mecánicas de interacción con el editor, como transformaciones, almacenamiento de datos, etc.</w:t>
       </w:r>
     </w:p>
@@ -10249,7 +10269,6 @@
         <w:rPr>
           <w:sz w:val="24"/>
         </w:rPr>
-        <w:lastRenderedPageBreak/>
         <w:t>Por tanto, la decisión quedó clara: utilizar Unity. Puesto que mis conocimientos en la Programación Orientada a Objetos son bastante amplios, la familiaridad con la que me encuentro trabajando en Unity es elevada y la facilidad que ofrece el desarrollo de cualquier programa básico con este software nos ofrece una amplia documentación tanto oficial como en lo referente a la comunidad, Unity fue el software idóneo para comenzar a trabajar en el estudio.</w:t>
       </w:r>
     </w:p>
@@ -10469,6 +10488,8 @@
       <w:r>
         <w:t>El videojuego elegido debía ser en 2D, ya que, a nivel de usuario, es más sencillo y entretenido la creación de niveles de este tipo que cualquiera 3D, ya que la idea de trabajar con tres ejes, múltiples puntos de vista y complejas configuraciones de mecánicas pueden hacer tan tediosa la edición de mapas hasta el punto de obviar la posibilidad de utilizar el editor.</w:t>
       </w:r>
+      <w:bookmarkStart w:id="31" w:name="_GoBack"/>
+      <w:bookmarkEnd w:id="31"/>
     </w:p>
     <w:p>
       <w:pPr>
@@ -10499,7 +10520,7 @@
         <w:pStyle w:val="Descripcin"/>
         <w:keepNext/>
       </w:pPr>
-      <w:bookmarkStart w:id="31" w:name="_Toc8308222"/>
+      <w:bookmarkStart w:id="32" w:name="_Toc8308222"/>
       <w:r>
         <w:t xml:space="preserve">Tabla </w:t>
       </w:r>
@@ -10536,7 +10557,7 @@
       <w:r>
         <w:t xml:space="preserve"> - Tabla de Marco Teórico 1</w:t>
       </w:r>
-      <w:bookmarkEnd w:id="31"/>
+      <w:bookmarkEnd w:id="32"/>
     </w:p>
     <w:tbl>
       <w:tblPr>
@@ -10781,11 +10802,11 @@
           <w:numId w:val="43"/>
         </w:numPr>
       </w:pPr>
-      <w:bookmarkStart w:id="32" w:name="_Toc17192655"/>
+      <w:bookmarkStart w:id="33" w:name="_Toc17192655"/>
       <w:r>
         <w:t>Leyes de UX</w:t>
       </w:r>
-      <w:bookmarkEnd w:id="32"/>
+      <w:bookmarkEnd w:id="33"/>
     </w:p>
     <w:p>
       <w:pPr>
@@ -10814,7 +10835,13 @@
       </w:r>
       <w:proofErr w:type="spellEnd"/>
       <w:r>
-        <w:t xml:space="preserve">, es importante realizar un estudio previo a nivel de interfaz, dado que dicho editor no será utilizado exclusivamente por desarrolladores, sino que el objetivo es que llegue a cualquier tipo de usuario (con mayor o menor experiencia en videojuegos), que haya utilizado la aplicación. </w:t>
+        <w:t>, es importante realizar un estudio previo a nivel de interfaz, dado que dicho editor no será utilizado exclusivamente por desarrolladores, sino que el objetivo es que llegue a cualquier tipo de usuario (con mayor o menor experiencia en videojuegos), que</w:t>
+      </w:r>
+      <w:r>
+        <w:t xml:space="preserve"> ya</w:t>
+      </w:r>
+      <w:r>
+        <w:t xml:space="preserve"> haya utilizado la aplicación. </w:t>
       </w:r>
     </w:p>
     <w:p>
@@ -10825,6 +10852,13 @@
           <w:szCs w:val="24"/>
         </w:rPr>
       </w:pPr>
+      <w:r>
+        <w:rPr>
+          <w:sz w:val="24"/>
+          <w:szCs w:val="24"/>
+        </w:rPr>
+        <w:t xml:space="preserve">Para ello, un buen comienzo sería la aplicación de las leyes de UX. </w:t>
+      </w:r>
     </w:p>
     <w:p>
       <w:pPr>
@@ -10842,11 +10876,11 @@
           <w:numId w:val="43"/>
         </w:numPr>
       </w:pPr>
-      <w:bookmarkStart w:id="33" w:name="_Toc17192661"/>
+      <w:bookmarkStart w:id="34" w:name="_Toc17192661"/>
       <w:r>
         <w:t>Mecánicas</w:t>
       </w:r>
-      <w:bookmarkEnd w:id="33"/>
+      <w:bookmarkEnd w:id="34"/>
     </w:p>
     <w:p>
       <w:pPr>
@@ -10858,7 +10892,7 @@
         <w:pStyle w:val="Descripcin"/>
         <w:keepNext/>
       </w:pPr>
-      <w:bookmarkStart w:id="34" w:name="_Toc8308224"/>
+      <w:bookmarkStart w:id="35" w:name="_Toc8308224"/>
       <w:r>
         <w:t xml:space="preserve">Tabla </w:t>
       </w:r>
@@ -10895,7 +10929,7 @@
       <w:r>
         <w:t xml:space="preserve"> - Tabla del Marco Teórico 3</w:t>
       </w:r>
-      <w:bookmarkEnd w:id="34"/>
+      <w:bookmarkEnd w:id="35"/>
     </w:p>
     <w:tbl>
       <w:tblPr>
@@ -11143,7 +11177,7 @@
           <w:lang w:val="en-US"/>
         </w:rPr>
       </w:pPr>
-      <w:bookmarkStart w:id="35" w:name="_Toc17192662"/>
+      <w:bookmarkStart w:id="36" w:name="_Toc17192662"/>
       <w:r>
         <w:rPr>
           <w:lang w:val="en-US"/>
@@ -11162,7 +11196,7 @@
         </w:rPr>
         <w:t xml:space="preserve"> vs Level Design</w:t>
       </w:r>
-      <w:bookmarkEnd w:id="35"/>
+      <w:bookmarkEnd w:id="36"/>
     </w:p>
     <w:p>
       <w:r>
@@ -11701,7 +11735,7 @@
       <w:pPr>
         <w:pStyle w:val="Descripcin"/>
       </w:pPr>
-      <w:bookmarkStart w:id="36" w:name="_Toc12440589"/>
+      <w:bookmarkStart w:id="37" w:name="_Toc12440589"/>
       <w:r>
         <w:t xml:space="preserve">Ilustración </w:t>
       </w:r>
@@ -11716,7 +11750,7 @@
       <w:r>
         <w:t xml:space="preserve"> - Representación de la historia en videojuegos</w:t>
       </w:r>
-      <w:bookmarkEnd w:id="36"/>
+      <w:bookmarkEnd w:id="37"/>
     </w:p>
     <w:p>
       <w:pPr>
@@ -12635,7 +12669,7 @@
           <w:sz w:val="40"/>
         </w:rPr>
       </w:pPr>
-      <w:bookmarkStart w:id="37" w:name="_Toc17192663"/>
+      <w:bookmarkStart w:id="38" w:name="_Toc17192663"/>
       <w:r>
         <w:rPr>
           <w:rStyle w:val="book-header-2-title-device"/>
@@ -12661,7 +12695,7 @@
         </w:rPr>
         <w:t>Especificación</w:t>
       </w:r>
-      <w:bookmarkEnd w:id="37"/>
+      <w:bookmarkEnd w:id="38"/>
     </w:p>
     <w:p/>
     <w:tbl>
@@ -12707,11 +12741,11 @@
           <w:numId w:val="44"/>
         </w:numPr>
       </w:pPr>
-      <w:bookmarkStart w:id="38" w:name="_Toc17192664"/>
+      <w:bookmarkStart w:id="39" w:name="_Toc17192664"/>
       <w:r>
         <w:t>Unity 3D</w:t>
       </w:r>
-      <w:bookmarkEnd w:id="38"/>
+      <w:bookmarkEnd w:id="39"/>
     </w:p>
     <w:p>
       <w:r>
@@ -12944,6 +12978,22 @@
           <w:sz w:val="24"/>
         </w:rPr>
         <w:t>Por otra parte, dado que Unity es una buena herramienta para el desarrollo de ciertas aplicaciones 2D, el hecho de plantear un editor de niveles con este programa ha sido la mejor opción tras descartar diversas plataformas de desarrollo.</w:t>
+      </w:r>
+    </w:p>
+    <w:p>
+      <w:pPr>
+        <w:suppressAutoHyphens w:val="0"/>
+        <w:spacing w:after="0"/>
+        <w:jc w:val="both"/>
+        <w:rPr>
+          <w:sz w:val="24"/>
+        </w:rPr>
+      </w:pPr>
+      <w:r>
+        <w:rPr>
+          <w:sz w:val="24"/>
+        </w:rPr>
+        <w:t>Para el desarrollo de este proyecto, se ha utilizado la versión 2018.3.2f1, dado que se utilizó la versión más reciente del motor en el momento de su inicio, y tras los enormes avances llevados a cabo en él, cambiar de versión podía ser peligroso de cara a nuevos errores por ciertas actualizaciones del motor.</w:t>
       </w:r>
     </w:p>
     <w:p>
@@ -12954,11 +13004,11 @@
           <w:numId w:val="44"/>
         </w:numPr>
       </w:pPr>
-      <w:bookmarkStart w:id="39" w:name="_Toc17192665"/>
+      <w:bookmarkStart w:id="40" w:name="_Toc17192665"/>
       <w:r>
         <w:t>C#</w:t>
       </w:r>
-      <w:bookmarkEnd w:id="39"/>
+      <w:bookmarkEnd w:id="40"/>
     </w:p>
     <w:p>
       <w:pPr>
@@ -13019,7 +13069,14 @@
         <w:rPr>
           <w:sz w:val="24"/>
         </w:rPr>
-        <w:t>Dado que Unity funciona por medio de Scripts, no es necesaria la organización del código por paquetes, sino que cada clase actúa por separado. Claro está, que, en el caso de necesitar una relación entre diversas clases, es posible la creación de scripts que funcionen como una clase objeto, de forma que no sea necesaria la interacción directa con el motor para acceder a ellas.</w:t>
+        <w:t xml:space="preserve">Dado que Unity funciona por medio de Scripts, no es necesaria la organización del código por paquetes, sino que cada clase actúa por separado. Claro está, que, en el caso de necesitar una </w:t>
+      </w:r>
+      <w:r>
+        <w:rPr>
+          <w:sz w:val="24"/>
+        </w:rPr>
+        <w:lastRenderedPageBreak/>
+        <w:t>relación entre diversas clases, es posible la creación de scripts que funcionen como una clase objeto, de forma que no sea necesaria la interacción directa con el motor para acceder a ellas.</w:t>
       </w:r>
     </w:p>
     <w:p>
@@ -13049,14 +13106,7 @@
         <w:rPr>
           <w:sz w:val="24"/>
         </w:rPr>
-        <w:t xml:space="preserve">, funciones que nos permiten detener su ejecución, devolviendo el control a Unity. Esto es útil cuando por ejemplo tenemos que </w:t>
-      </w:r>
-      <w:r>
-        <w:rPr>
-          <w:sz w:val="24"/>
-        </w:rPr>
-        <w:lastRenderedPageBreak/>
-        <w:t>esperar un tiempo determinado para continuar la ejecución, o en algunos casos, necesitamos un tiempo de espera para realizar comprobaciones o conexiones.</w:t>
+        <w:t>, funciones que nos permiten detener su ejecución, devolviendo el control a Unity. Esto es útil cuando por ejemplo tenemos que esperar un tiempo determinado para continuar la ejecución, o en algunos casos, necesitamos un tiempo de espera para realizar comprobaciones o conexiones.</w:t>
       </w:r>
     </w:p>
     <w:p>
@@ -13092,14 +13142,14 @@
           <w:numId w:val="44"/>
         </w:numPr>
       </w:pPr>
-      <w:bookmarkStart w:id="40" w:name="_Toc17192666"/>
+      <w:bookmarkStart w:id="41" w:name="_Toc17192666"/>
       <w:r>
         <w:t>Visual Studio</w:t>
       </w:r>
       <w:r>
         <w:t xml:space="preserve"> 2017</w:t>
       </w:r>
-      <w:bookmarkEnd w:id="40"/>
+      <w:bookmarkEnd w:id="41"/>
     </w:p>
     <w:p>
       <w:pPr>
@@ -13155,11 +13205,11 @@
           <w:numId w:val="44"/>
         </w:numPr>
       </w:pPr>
-      <w:bookmarkStart w:id="41" w:name="_Toc17192667"/>
+      <w:bookmarkStart w:id="42" w:name="_Toc17192667"/>
       <w:r>
         <w:t>GitHub</w:t>
       </w:r>
-      <w:bookmarkEnd w:id="41"/>
+      <w:bookmarkEnd w:id="42"/>
     </w:p>
     <w:p>
       <w:pPr>
@@ -13272,7 +13322,15 @@
           <w:sz w:val="24"/>
           <w:szCs w:val="24"/>
         </w:rPr>
-        <w:t xml:space="preserve"> trabaja con ramas, es decir, cuando realizamos la primera subida, todos los datos se enlazan a una rama (generalmente la denominada máster), y si no realizamos ninguna modificación al respecto, cualquier subida permanecerá en ella. Pero es posible la creación de diversas ramas para el desarrollo, lo cual permite realizar modificaciones de fragmentos del proyecto a partir de un punto de la rama principal, de forma que cualquier modificación en cualquiera de las ramas no modifique ninguna de las otras.</w:t>
+        <w:t xml:space="preserve"> trabaja con ramas, es decir, cuando realizamos la primera subida, todos los datos se enlazan a una rama (generalmente la denominada máster), y si no realizamos ninguna </w:t>
+      </w:r>
+      <w:r>
+        <w:rPr>
+          <w:sz w:val="24"/>
+          <w:szCs w:val="24"/>
+        </w:rPr>
+        <w:lastRenderedPageBreak/>
+        <w:t>modificación al respecto, cualquier subida permanecerá en ella. Pero es posible la creación de diversas ramas para el desarrollo, lo cual permite realizar modificaciones de fragmentos del proyecto a partir de un punto de la rama principal, de forma que cualquier modificación en cualquiera de las ramas no modifique ninguna de las otras.</w:t>
       </w:r>
     </w:p>
     <w:p>
@@ -13288,7 +13346,6 @@
           <w:sz w:val="24"/>
           <w:szCs w:val="24"/>
         </w:rPr>
-        <w:lastRenderedPageBreak/>
         <w:t>Así pues, con esta herramienta, es posible realizar un trabajo paralelo sin verse afectado por los errores del desarrollo actual de otra rama, hasta que los desarrolladores crean conveniente y fusionen la rama secundaria con la principal, uniendo el proyecto de nuevo.</w:t>
       </w:r>
     </w:p>
@@ -13300,14 +13357,14 @@
           <w:numId w:val="44"/>
         </w:numPr>
       </w:pPr>
-      <w:bookmarkStart w:id="42" w:name="_Toc17192668"/>
+      <w:bookmarkStart w:id="43" w:name="_Toc17192668"/>
       <w:r>
         <w:t>T</w:t>
       </w:r>
       <w:r>
         <w:t>rello</w:t>
       </w:r>
-      <w:bookmarkEnd w:id="42"/>
+      <w:bookmarkEnd w:id="43"/>
     </w:p>
     <w:p>
       <w:pPr>
@@ -13624,6 +13681,7 @@
           <w:sz w:val="24"/>
           <w:szCs w:val="24"/>
         </w:rPr>
+        <w:lastRenderedPageBreak/>
         <w:t>Tras estas listas, tenemos haciendo, una lista específica para las tareas que están en desarrollo. Es importante destacar que a ella deben destinarse las tareas en el momento en que comienza su desarrollo, tanto para controlar lo que se está haciendo, como para que, en caso de la existencia de otros usuarios, sepan que esa tarea ya no puede tocarse.</w:t>
       </w:r>
     </w:p>
@@ -13641,7 +13699,6 @@
           <w:sz w:val="24"/>
           <w:szCs w:val="24"/>
         </w:rPr>
-        <w:lastRenderedPageBreak/>
         <w:t>Finalmente, las listas de terminado, que se dividen por mes, de forma que también se mantenga un control, no solo sobre el tiempo de desarrollo de una tarea, sino también del grueso de trabajo finalizado de forma mensual.</w:t>
       </w:r>
       <w:r>
@@ -13663,7 +13720,7 @@
           <w:sz w:val="40"/>
         </w:rPr>
       </w:pPr>
-      <w:bookmarkStart w:id="43" w:name="_Toc17192669"/>
+      <w:bookmarkStart w:id="44" w:name="_Toc17192669"/>
       <w:r>
         <w:rPr>
           <w:rStyle w:val="book-header-2-title-device"/>
@@ -13690,7 +13747,7 @@
         </w:rPr>
         <w:t>Descripción informática</w:t>
       </w:r>
-      <w:bookmarkEnd w:id="43"/>
+      <w:bookmarkEnd w:id="44"/>
     </w:p>
     <w:p/>
     <w:tbl>
@@ -13778,11 +13835,11 @@
           <w:numId w:val="45"/>
         </w:numPr>
       </w:pPr>
-      <w:bookmarkStart w:id="44" w:name="_Toc17192670"/>
+      <w:bookmarkStart w:id="45" w:name="_Toc17192670"/>
       <w:r>
         <w:t>Diseño</w:t>
       </w:r>
-      <w:bookmarkEnd w:id="44"/>
+      <w:bookmarkEnd w:id="45"/>
     </w:p>
     <w:p>
       <w:pPr>
@@ -13814,11 +13871,11 @@
           <w:numId w:val="45"/>
         </w:numPr>
       </w:pPr>
-      <w:bookmarkStart w:id="45" w:name="_Toc17192671"/>
+      <w:bookmarkStart w:id="46" w:name="_Toc17192671"/>
       <w:r>
         <w:t>Desarrollo</w:t>
       </w:r>
-      <w:bookmarkEnd w:id="45"/>
+      <w:bookmarkEnd w:id="46"/>
     </w:p>
     <w:p>
       <w:r>
@@ -14225,11 +14282,11 @@
           <w:numId w:val="45"/>
         </w:numPr>
       </w:pPr>
-      <w:bookmarkStart w:id="46" w:name="_Toc17192672"/>
+      <w:bookmarkStart w:id="47" w:name="_Toc17192672"/>
       <w:r>
         <w:t>Serialización</w:t>
       </w:r>
-      <w:bookmarkEnd w:id="46"/>
+      <w:bookmarkEnd w:id="47"/>
     </w:p>
     <w:p>
       <w:pPr>
@@ -14376,11 +14433,11 @@
           <w:numId w:val="45"/>
         </w:numPr>
       </w:pPr>
-      <w:bookmarkStart w:id="47" w:name="_Toc17192673"/>
+      <w:bookmarkStart w:id="48" w:name="_Toc17192673"/>
       <w:r>
         <w:t>Máquina de Estados</w:t>
       </w:r>
-      <w:bookmarkEnd w:id="47"/>
+      <w:bookmarkEnd w:id="48"/>
     </w:p>
     <w:p/>
     <w:p/>
@@ -14413,7 +14470,7 @@
           <w:sz w:val="40"/>
         </w:rPr>
       </w:pPr>
-      <w:bookmarkStart w:id="48" w:name="_Toc17192674"/>
+      <w:bookmarkStart w:id="49" w:name="_Toc17192674"/>
       <w:r>
         <w:rPr>
           <w:rStyle w:val="book-header-2-title-device"/>
@@ -14439,7 +14496,7 @@
         </w:rPr>
         <w:t>Validación</w:t>
       </w:r>
-      <w:bookmarkEnd w:id="48"/>
+      <w:bookmarkEnd w:id="49"/>
     </w:p>
     <w:p/>
     <w:tbl>
@@ -14482,14 +14539,14 @@
           <w:numId w:val="47"/>
         </w:numPr>
       </w:pPr>
-      <w:bookmarkStart w:id="49" w:name="_Toc17192675"/>
-      <w:bookmarkStart w:id="50" w:name="_Hlk8301148"/>
+      <w:bookmarkStart w:id="50" w:name="_Toc17192675"/>
+      <w:bookmarkStart w:id="51" w:name="_Hlk8301148"/>
       <w:r>
         <w:t>Resultado final</w:t>
       </w:r>
-      <w:bookmarkEnd w:id="49"/>
-    </w:p>
-    <w:bookmarkEnd w:id="50"/>
+      <w:bookmarkEnd w:id="50"/>
+    </w:p>
+    <w:bookmarkEnd w:id="51"/>
     <w:p>
       <w:pPr>
         <w:pStyle w:val="Contenidodelmarco"/>
@@ -14512,11 +14569,11 @@
           <w:numId w:val="47"/>
         </w:numPr>
       </w:pPr>
-      <w:bookmarkStart w:id="51" w:name="_Toc17192676"/>
+      <w:bookmarkStart w:id="52" w:name="_Toc17192676"/>
       <w:r>
         <w:t>Experimentación</w:t>
       </w:r>
-      <w:bookmarkEnd w:id="51"/>
+      <w:bookmarkEnd w:id="52"/>
     </w:p>
     <w:p>
       <w:pPr>
@@ -14545,7 +14602,7 @@
           <w:sz w:val="40"/>
         </w:rPr>
       </w:pPr>
-      <w:bookmarkStart w:id="52" w:name="_Toc17192677"/>
+      <w:bookmarkStart w:id="53" w:name="_Toc17192677"/>
       <w:r>
         <w:rPr>
           <w:rStyle w:val="book-header-2-title-device"/>
@@ -14566,7 +14623,7 @@
         </w:rPr>
         <w:t>Conclusiones</w:t>
       </w:r>
-      <w:bookmarkEnd w:id="52"/>
+      <w:bookmarkEnd w:id="53"/>
     </w:p>
     <w:p/>
     <w:tbl>
@@ -14609,11 +14666,11 @@
           <w:numId w:val="46"/>
         </w:numPr>
       </w:pPr>
-      <w:bookmarkStart w:id="53" w:name="_Toc17192678"/>
+      <w:bookmarkStart w:id="54" w:name="_Toc17192678"/>
       <w:r>
         <w:t>Logros alcanzados</w:t>
       </w:r>
-      <w:bookmarkEnd w:id="53"/>
+      <w:bookmarkEnd w:id="54"/>
     </w:p>
     <w:p>
       <w:pPr>
@@ -14636,11 +14693,11 @@
           <w:numId w:val="46"/>
         </w:numPr>
       </w:pPr>
-      <w:bookmarkStart w:id="54" w:name="_Toc17192679"/>
+      <w:bookmarkStart w:id="55" w:name="_Toc17192679"/>
       <w:r>
         <w:t>Lecciones aprendidas</w:t>
       </w:r>
-      <w:bookmarkEnd w:id="54"/>
+      <w:bookmarkEnd w:id="55"/>
     </w:p>
     <w:p>
       <w:pPr>
@@ -14705,7 +14762,7 @@
           <w:numId w:val="46"/>
         </w:numPr>
       </w:pPr>
-      <w:bookmarkStart w:id="55" w:name="_Toc17192680"/>
+      <w:bookmarkStart w:id="56" w:name="_Toc17192680"/>
       <w:proofErr w:type="spellStart"/>
       <w:r>
         <w:t>Lineas</w:t>
@@ -14714,7 +14771,7 @@
       <w:r>
         <w:t xml:space="preserve"> futuras</w:t>
       </w:r>
-      <w:bookmarkEnd w:id="55"/>
+      <w:bookmarkEnd w:id="56"/>
     </w:p>
     <w:p>
       <w:pPr>
@@ -14774,7 +14831,7 @@
           <w:sz w:val="40"/>
         </w:rPr>
       </w:pPr>
-      <w:bookmarkStart w:id="56" w:name="_Toc17192681"/>
+      <w:bookmarkStart w:id="57" w:name="_Toc17192681"/>
       <w:r>
         <w:rPr>
           <w:rStyle w:val="book-header-2-title-device"/>
@@ -14783,7 +14840,7 @@
         <w:lastRenderedPageBreak/>
         <w:t>Bibliografía</w:t>
       </w:r>
-      <w:bookmarkEnd w:id="56"/>
+      <w:bookmarkEnd w:id="57"/>
     </w:p>
     <w:p>
       <w:pPr>
@@ -15074,7 +15131,7 @@
           <w:sz w:val="40"/>
         </w:rPr>
       </w:pPr>
-      <w:bookmarkStart w:id="57" w:name="_Toc17192682"/>
+      <w:bookmarkStart w:id="58" w:name="_Toc17192682"/>
       <w:proofErr w:type="spellStart"/>
       <w:r>
         <w:rPr>
@@ -15084,7 +15141,7 @@
         <w:lastRenderedPageBreak/>
         <w:t>Ludografía</w:t>
       </w:r>
-      <w:bookmarkEnd w:id="57"/>
+      <w:bookmarkEnd w:id="58"/>
       <w:proofErr w:type="spellEnd"/>
     </w:p>
     <w:p>
@@ -15418,7 +15475,7 @@
           <w:sz w:val="40"/>
         </w:rPr>
       </w:pPr>
-      <w:bookmarkStart w:id="58" w:name="_Toc17192683"/>
+      <w:bookmarkStart w:id="59" w:name="_Toc17192683"/>
       <w:r>
         <w:rPr>
           <w:rStyle w:val="book-header-2-title-device"/>
@@ -15439,7 +15496,7 @@
         </w:rPr>
         <w:t>Documento de diseño</w:t>
       </w:r>
-      <w:bookmarkEnd w:id="58"/>
+      <w:bookmarkEnd w:id="59"/>
     </w:p>
     <w:p>
       <w:pPr>
@@ -15478,7 +15535,7 @@
           <w:sz w:val="40"/>
         </w:rPr>
       </w:pPr>
-      <w:bookmarkStart w:id="59" w:name="_Toc17192684"/>
+      <w:bookmarkStart w:id="60" w:name="_Toc17192684"/>
       <w:r>
         <w:rPr>
           <w:rStyle w:val="book-header-2-title-device"/>
@@ -15499,7 +15556,7 @@
         </w:rPr>
         <w:t>Plan de negocios</w:t>
       </w:r>
-      <w:bookmarkEnd w:id="59"/>
+      <w:bookmarkEnd w:id="60"/>
     </w:p>
     <w:p>
       <w:pPr>
@@ -16091,8 +16148,6 @@
         </w:rPr>
         <w:t>HACER UNA ESTIMACIÓN DEL PRECIO QUE HA COSTADO MI TRABAJO</w:t>
       </w:r>
-      <w:bookmarkStart w:id="60" w:name="_GoBack"/>
-      <w:bookmarkEnd w:id="60"/>
     </w:p>
     <w:p>
       <w:pPr>
@@ -16816,7 +16871,7 @@
 </file>
 
 <file path=word/endnotes.xml><?xml version="1.0" encoding="utf-8"?>
-<w:endnotes xmlns:wpc="http://schemas.microsoft.com/office/word/2010/wordprocessingCanvas" xmlns:cx="http://schemas.microsoft.com/office/drawing/2014/chartex" xmlns:cx1="http://schemas.microsoft.com/office/drawing/2015/9/8/chartex" xmlns:cx2="http://schemas.microsoft.com/office/drawing/2015/10/21/chartex" xmlns:cx3="http://schemas.microsoft.com/office/drawing/2016/5/9/chartex" xmlns:cx4="http://schemas.microsoft.com/office/drawing/2016/5/10/chartex" xmlns:cx5="http://schemas.microsoft.com/office/drawing/2016/5/11/chartex" xmlns:cx6="http://schemas.microsoft.com/office/drawing/2016/5/12/chartex" xmlns:cx7="http://schemas.microsoft.com/office/drawing/2016/5/13/chartex" xmlns:cx8="http://schemas.microsoft.com/office/drawing/2016/5/14/chartex" xmlns:mc="http://schemas.openxmlformats.org/markup-compatibility/2006" xmlns:aink="http://schemas.microsoft.com/office/drawing/2016/ink" xmlns:am3d="http://schemas.microsoft.com/office/drawing/2017/model3d" xmlns:o="urn:schemas-microsoft-com:office:office" xmlns:r="http://schemas.openxmlformats.org/officeDocument/2006/relationships" xmlns:m="http://schemas.openxmlformats.org/officeDocument/2006/math" xmlns:v="urn:schemas-microsoft-com:vml" xmlns:wp14="http://schemas.microsoft.com/office/word/2010/wordprocessingDrawing" xmlns:wp="http://schemas.openxmlformats.org/drawingml/2006/wordprocessingDrawing" xmlns:w10="urn:schemas-microsoft-com:office:word" xmlns:w="http://schemas.openxmlformats.org/wordprocessingml/2006/main" xmlns:w14="http://schemas.microsoft.com/office/word/2010/wordml" xmlns:w15="http://schemas.microsoft.com/office/word/2012/wordml" xmlns:w16cid="http://schemas.microsoft.com/office/word/2016/wordml/cid" xmlns:w16se="http://schemas.microsoft.com/office/word/2015/wordml/symex" xmlns:wpg="http://schemas.microsoft.com/office/word/2010/wordprocessingGroup" xmlns:wpi="http://schemas.microsoft.com/office/word/2010/wordprocessingInk" xmlns:wne="http://schemas.microsoft.com/office/word/2006/wordml" xmlns:wps="http://schemas.microsoft.com/office/word/2010/wordprocessingShape" mc:Ignorable="w14 w15 w16se w16cid wp14">
+<w:endnotes xmlns:wpc="http://schemas.microsoft.com/office/word/2010/wordprocessingCanvas" xmlns:cx="http://schemas.microsoft.com/office/drawing/2014/chartex" xmlns:cx1="http://schemas.microsoft.com/office/drawing/2015/9/8/chartex" xmlns:cx2="http://schemas.microsoft.com/office/drawing/2015/10/21/chartex" xmlns:cx3="http://schemas.microsoft.com/office/drawing/2016/5/9/chartex" xmlns:cx4="http://schemas.microsoft.com/office/drawing/2016/5/10/chartex" xmlns:cx5="http://schemas.microsoft.com/office/drawing/2016/5/11/chartex" xmlns:cx6="http://schemas.microsoft.com/office/drawing/2016/5/12/chartex" xmlns:cx7="http://schemas.microsoft.com/office/drawing/2016/5/13/chartex" xmlns:cx8="http://schemas.microsoft.com/office/drawing/2016/5/14/chartex" xmlns:mc="http://schemas.openxmlformats.org/markup-compatibility/2006" xmlns:aink="http://schemas.microsoft.com/office/drawing/2016/ink" xmlns:am3d="http://schemas.microsoft.com/office/drawing/2017/model3d" xmlns:o="urn:schemas-microsoft-com:office:office" xmlns:r="http://schemas.openxmlformats.org/officeDocument/2006/relationships" xmlns:m="http://schemas.openxmlformats.org/officeDocument/2006/math" xmlns:v="urn:schemas-microsoft-com:vml" xmlns:wp14="http://schemas.microsoft.com/office/word/2010/wordprocessingDrawing" xmlns:wp="http://schemas.openxmlformats.org/drawingml/2006/wordprocessingDrawing" xmlns:w10="urn:schemas-microsoft-com:office:word" xmlns:w="http://schemas.openxmlformats.org/wordprocessingml/2006/main" xmlns:w14="http://schemas.microsoft.com/office/word/2010/wordml" xmlns:w15="http://schemas.microsoft.com/office/word/2012/wordml" xmlns:w16cex="http://schemas.microsoft.com/office/word/2018/wordml/cex" xmlns:w16cid="http://schemas.microsoft.com/office/word/2016/wordml/cid" xmlns:w16="http://schemas.microsoft.com/office/word/2018/wordml" xmlns:w16se="http://schemas.microsoft.com/office/word/2015/wordml/symex" xmlns:wpg="http://schemas.microsoft.com/office/word/2010/wordprocessingGroup" xmlns:wpi="http://schemas.microsoft.com/office/word/2010/wordprocessingInk" xmlns:wne="http://schemas.microsoft.com/office/word/2006/wordml" xmlns:wps="http://schemas.microsoft.com/office/word/2010/wordprocessingShape" mc:Ignorable="w14 w15 w16se w16cid w16 w16cex wp14">
   <w:endnote w:type="separator" w:id="-1">
     <w:p>
       <w:pPr>
@@ -16841,7 +16896,7 @@
 </file>
 
 <file path=word/footer1.xml><?xml version="1.0" encoding="utf-8"?>
-<w:ftr xmlns:wpc="http://schemas.microsoft.com/office/word/2010/wordprocessingCanvas" xmlns:cx="http://schemas.microsoft.com/office/drawing/2014/chartex" xmlns:cx1="http://schemas.microsoft.com/office/drawing/2015/9/8/chartex" xmlns:cx2="http://schemas.microsoft.com/office/drawing/2015/10/21/chartex" xmlns:cx3="http://schemas.microsoft.com/office/drawing/2016/5/9/chartex" xmlns:cx4="http://schemas.microsoft.com/office/drawing/2016/5/10/chartex" xmlns:cx5="http://schemas.microsoft.com/office/drawing/2016/5/11/chartex" xmlns:cx6="http://schemas.microsoft.com/office/drawing/2016/5/12/chartex" xmlns:cx7="http://schemas.microsoft.com/office/drawing/2016/5/13/chartex" xmlns:cx8="http://schemas.microsoft.com/office/drawing/2016/5/14/chartex" xmlns:mc="http://schemas.openxmlformats.org/markup-compatibility/2006" xmlns:aink="http://schemas.microsoft.com/office/drawing/2016/ink" xmlns:am3d="http://schemas.microsoft.com/office/drawing/2017/model3d" xmlns:o="urn:schemas-microsoft-com:office:office" xmlns:r="http://schemas.openxmlformats.org/officeDocument/2006/relationships" xmlns:m="http://schemas.openxmlformats.org/officeDocument/2006/math" xmlns:v="urn:schemas-microsoft-com:vml" xmlns:wp14="http://schemas.microsoft.com/office/word/2010/wordprocessingDrawing" xmlns:wp="http://schemas.openxmlformats.org/drawingml/2006/wordprocessingDrawing" xmlns:w10="urn:schemas-microsoft-com:office:word" xmlns:w="http://schemas.openxmlformats.org/wordprocessingml/2006/main" xmlns:w14="http://schemas.microsoft.com/office/word/2010/wordml" xmlns:w15="http://schemas.microsoft.com/office/word/2012/wordml" xmlns:w16cid="http://schemas.microsoft.com/office/word/2016/wordml/cid" xmlns:w16se="http://schemas.microsoft.com/office/word/2015/wordml/symex" xmlns:wpg="http://schemas.microsoft.com/office/word/2010/wordprocessingGroup" xmlns:wpi="http://schemas.microsoft.com/office/word/2010/wordprocessingInk" xmlns:wne="http://schemas.microsoft.com/office/word/2006/wordml" xmlns:wps="http://schemas.microsoft.com/office/word/2010/wordprocessingShape" mc:Ignorable="w14 w15 w16se w16cid wp14">
+<w:ftr xmlns:wpc="http://schemas.microsoft.com/office/word/2010/wordprocessingCanvas" xmlns:cx="http://schemas.microsoft.com/office/drawing/2014/chartex" xmlns:cx1="http://schemas.microsoft.com/office/drawing/2015/9/8/chartex" xmlns:cx2="http://schemas.microsoft.com/office/drawing/2015/10/21/chartex" xmlns:cx3="http://schemas.microsoft.com/office/drawing/2016/5/9/chartex" xmlns:cx4="http://schemas.microsoft.com/office/drawing/2016/5/10/chartex" xmlns:cx5="http://schemas.microsoft.com/office/drawing/2016/5/11/chartex" xmlns:cx6="http://schemas.microsoft.com/office/drawing/2016/5/12/chartex" xmlns:cx7="http://schemas.microsoft.com/office/drawing/2016/5/13/chartex" xmlns:cx8="http://schemas.microsoft.com/office/drawing/2016/5/14/chartex" xmlns:mc="http://schemas.openxmlformats.org/markup-compatibility/2006" xmlns:aink="http://schemas.microsoft.com/office/drawing/2016/ink" xmlns:am3d="http://schemas.microsoft.com/office/drawing/2017/model3d" xmlns:o="urn:schemas-microsoft-com:office:office" xmlns:r="http://schemas.openxmlformats.org/officeDocument/2006/relationships" xmlns:m="http://schemas.openxmlformats.org/officeDocument/2006/math" xmlns:v="urn:schemas-microsoft-com:vml" xmlns:wp14="http://schemas.microsoft.com/office/word/2010/wordprocessingDrawing" xmlns:wp="http://schemas.openxmlformats.org/drawingml/2006/wordprocessingDrawing" xmlns:w10="urn:schemas-microsoft-com:office:word" xmlns:w="http://schemas.openxmlformats.org/wordprocessingml/2006/main" xmlns:w14="http://schemas.microsoft.com/office/word/2010/wordml" xmlns:w15="http://schemas.microsoft.com/office/word/2012/wordml" xmlns:w16cex="http://schemas.microsoft.com/office/word/2018/wordml/cex" xmlns:w16cid="http://schemas.microsoft.com/office/word/2016/wordml/cid" xmlns:w16="http://schemas.microsoft.com/office/word/2018/wordml" xmlns:w16se="http://schemas.microsoft.com/office/word/2015/wordml/symex" xmlns:wpg="http://schemas.microsoft.com/office/word/2010/wordprocessingGroup" xmlns:wpi="http://schemas.microsoft.com/office/word/2010/wordprocessingInk" xmlns:wne="http://schemas.microsoft.com/office/word/2006/wordml" xmlns:wps="http://schemas.microsoft.com/office/word/2010/wordprocessingShape" mc:Ignorable="w14 w15 w16se w16cid w16 w16cex wp14">
   <w:p>
     <w:pPr>
       <w:pStyle w:val="Piedepgina"/>
@@ -16852,7 +16907,7 @@
 </file>
 
 <file path=word/footnotes.xml><?xml version="1.0" encoding="utf-8"?>
-<w:footnotes xmlns:wpc="http://schemas.microsoft.com/office/word/2010/wordprocessingCanvas" xmlns:cx="http://schemas.microsoft.com/office/drawing/2014/chartex" xmlns:cx1="http://schemas.microsoft.com/office/drawing/2015/9/8/chartex" xmlns:cx2="http://schemas.microsoft.com/office/drawing/2015/10/21/chartex" xmlns:cx3="http://schemas.microsoft.com/office/drawing/2016/5/9/chartex" xmlns:cx4="http://schemas.microsoft.com/office/drawing/2016/5/10/chartex" xmlns:cx5="http://schemas.microsoft.com/office/drawing/2016/5/11/chartex" xmlns:cx6="http://schemas.microsoft.com/office/drawing/2016/5/12/chartex" xmlns:cx7="http://schemas.microsoft.com/office/drawing/2016/5/13/chartex" xmlns:cx8="http://schemas.microsoft.com/office/drawing/2016/5/14/chartex" xmlns:mc="http://schemas.openxmlformats.org/markup-compatibility/2006" xmlns:aink="http://schemas.microsoft.com/office/drawing/2016/ink" xmlns:am3d="http://schemas.microsoft.com/office/drawing/2017/model3d" xmlns:o="urn:schemas-microsoft-com:office:office" xmlns:r="http://schemas.openxmlformats.org/officeDocument/2006/relationships" xmlns:m="http://schemas.openxmlformats.org/officeDocument/2006/math" xmlns:v="urn:schemas-microsoft-com:vml" xmlns:wp14="http://schemas.microsoft.com/office/word/2010/wordprocessingDrawing" xmlns:wp="http://schemas.openxmlformats.org/drawingml/2006/wordprocessingDrawing" xmlns:w10="urn:schemas-microsoft-com:office:word" xmlns:w="http://schemas.openxmlformats.org/wordprocessingml/2006/main" xmlns:w14="http://schemas.microsoft.com/office/word/2010/wordml" xmlns:w15="http://schemas.microsoft.com/office/word/2012/wordml" xmlns:w16cid="http://schemas.microsoft.com/office/word/2016/wordml/cid" xmlns:w16se="http://schemas.microsoft.com/office/word/2015/wordml/symex" xmlns:wpg="http://schemas.microsoft.com/office/word/2010/wordprocessingGroup" xmlns:wpi="http://schemas.microsoft.com/office/word/2010/wordprocessingInk" xmlns:wne="http://schemas.microsoft.com/office/word/2006/wordml" xmlns:wps="http://schemas.microsoft.com/office/word/2010/wordprocessingShape" mc:Ignorable="w14 w15 w16se w16cid wp14">
+<w:footnotes xmlns:wpc="http://schemas.microsoft.com/office/word/2010/wordprocessingCanvas" xmlns:cx="http://schemas.microsoft.com/office/drawing/2014/chartex" xmlns:cx1="http://schemas.microsoft.com/office/drawing/2015/9/8/chartex" xmlns:cx2="http://schemas.microsoft.com/office/drawing/2015/10/21/chartex" xmlns:cx3="http://schemas.microsoft.com/office/drawing/2016/5/9/chartex" xmlns:cx4="http://schemas.microsoft.com/office/drawing/2016/5/10/chartex" xmlns:cx5="http://schemas.microsoft.com/office/drawing/2016/5/11/chartex" xmlns:cx6="http://schemas.microsoft.com/office/drawing/2016/5/12/chartex" xmlns:cx7="http://schemas.microsoft.com/office/drawing/2016/5/13/chartex" xmlns:cx8="http://schemas.microsoft.com/office/drawing/2016/5/14/chartex" xmlns:mc="http://schemas.openxmlformats.org/markup-compatibility/2006" xmlns:aink="http://schemas.microsoft.com/office/drawing/2016/ink" xmlns:am3d="http://schemas.microsoft.com/office/drawing/2017/model3d" xmlns:o="urn:schemas-microsoft-com:office:office" xmlns:r="http://schemas.openxmlformats.org/officeDocument/2006/relationships" xmlns:m="http://schemas.openxmlformats.org/officeDocument/2006/math" xmlns:v="urn:schemas-microsoft-com:vml" xmlns:wp14="http://schemas.microsoft.com/office/word/2010/wordprocessingDrawing" xmlns:wp="http://schemas.openxmlformats.org/drawingml/2006/wordprocessingDrawing" xmlns:w10="urn:schemas-microsoft-com:office:word" xmlns:w="http://schemas.openxmlformats.org/wordprocessingml/2006/main" xmlns:w14="http://schemas.microsoft.com/office/word/2010/wordml" xmlns:w15="http://schemas.microsoft.com/office/word/2012/wordml" xmlns:w16cex="http://schemas.microsoft.com/office/word/2018/wordml/cex" xmlns:w16cid="http://schemas.microsoft.com/office/word/2016/wordml/cid" xmlns:w16="http://schemas.microsoft.com/office/word/2018/wordml" xmlns:w16se="http://schemas.microsoft.com/office/word/2015/wordml/symex" xmlns:wpg="http://schemas.microsoft.com/office/word/2010/wordprocessingGroup" xmlns:wpi="http://schemas.microsoft.com/office/word/2010/wordprocessingInk" xmlns:wne="http://schemas.microsoft.com/office/word/2006/wordml" xmlns:wps="http://schemas.microsoft.com/office/word/2010/wordprocessingShape" mc:Ignorable="w14 w15 w16se w16cid w16 w16cex wp14">
   <w:footnote w:type="separator" w:id="-1">
     <w:p>
       <w:pPr>
@@ -16877,7 +16932,7 @@
 </file>
 
 <file path=word/header1.xml><?xml version="1.0" encoding="utf-8"?>
-<w:hdr xmlns:wpc="http://schemas.microsoft.com/office/word/2010/wordprocessingCanvas" xmlns:cx="http://schemas.microsoft.com/office/drawing/2014/chartex" xmlns:cx1="http://schemas.microsoft.com/office/drawing/2015/9/8/chartex" xmlns:cx2="http://schemas.microsoft.com/office/drawing/2015/10/21/chartex" xmlns:cx3="http://schemas.microsoft.com/office/drawing/2016/5/9/chartex" xmlns:cx4="http://schemas.microsoft.com/office/drawing/2016/5/10/chartex" xmlns:cx5="http://schemas.microsoft.com/office/drawing/2016/5/11/chartex" xmlns:cx6="http://schemas.microsoft.com/office/drawing/2016/5/12/chartex" xmlns:cx7="http://schemas.microsoft.com/office/drawing/2016/5/13/chartex" xmlns:cx8="http://schemas.microsoft.com/office/drawing/2016/5/14/chartex" xmlns:mc="http://schemas.openxmlformats.org/markup-compatibility/2006" xmlns:aink="http://schemas.microsoft.com/office/drawing/2016/ink" xmlns:am3d="http://schemas.microsoft.com/office/drawing/2017/model3d" xmlns:o="urn:schemas-microsoft-com:office:office" xmlns:r="http://schemas.openxmlformats.org/officeDocument/2006/relationships" xmlns:m="http://schemas.openxmlformats.org/officeDocument/2006/math" xmlns:v="urn:schemas-microsoft-com:vml" xmlns:wp14="http://schemas.microsoft.com/office/word/2010/wordprocessingDrawing" xmlns:wp="http://schemas.openxmlformats.org/drawingml/2006/wordprocessingDrawing" xmlns:w10="urn:schemas-microsoft-com:office:word" xmlns:w="http://schemas.openxmlformats.org/wordprocessingml/2006/main" xmlns:w14="http://schemas.microsoft.com/office/word/2010/wordml" xmlns:w15="http://schemas.microsoft.com/office/word/2012/wordml" xmlns:w16cid="http://schemas.microsoft.com/office/word/2016/wordml/cid" xmlns:w16se="http://schemas.microsoft.com/office/word/2015/wordml/symex" xmlns:wpg="http://schemas.microsoft.com/office/word/2010/wordprocessingGroup" xmlns:wpi="http://schemas.microsoft.com/office/word/2010/wordprocessingInk" xmlns:wne="http://schemas.microsoft.com/office/word/2006/wordml" xmlns:wps="http://schemas.microsoft.com/office/word/2010/wordprocessingShape" mc:Ignorable="w14 w15 w16se w16cid wp14">
+<w:hdr xmlns:wpc="http://schemas.microsoft.com/office/word/2010/wordprocessingCanvas" xmlns:cx="http://schemas.microsoft.com/office/drawing/2014/chartex" xmlns:cx1="http://schemas.microsoft.com/office/drawing/2015/9/8/chartex" xmlns:cx2="http://schemas.microsoft.com/office/drawing/2015/10/21/chartex" xmlns:cx3="http://schemas.microsoft.com/office/drawing/2016/5/9/chartex" xmlns:cx4="http://schemas.microsoft.com/office/drawing/2016/5/10/chartex" xmlns:cx5="http://schemas.microsoft.com/office/drawing/2016/5/11/chartex" xmlns:cx6="http://schemas.microsoft.com/office/drawing/2016/5/12/chartex" xmlns:cx7="http://schemas.microsoft.com/office/drawing/2016/5/13/chartex" xmlns:cx8="http://schemas.microsoft.com/office/drawing/2016/5/14/chartex" xmlns:mc="http://schemas.openxmlformats.org/markup-compatibility/2006" xmlns:aink="http://schemas.microsoft.com/office/drawing/2016/ink" xmlns:am3d="http://schemas.microsoft.com/office/drawing/2017/model3d" xmlns:o="urn:schemas-microsoft-com:office:office" xmlns:r="http://schemas.openxmlformats.org/officeDocument/2006/relationships" xmlns:m="http://schemas.openxmlformats.org/officeDocument/2006/math" xmlns:v="urn:schemas-microsoft-com:vml" xmlns:wp14="http://schemas.microsoft.com/office/word/2010/wordprocessingDrawing" xmlns:wp="http://schemas.openxmlformats.org/drawingml/2006/wordprocessingDrawing" xmlns:w10="urn:schemas-microsoft-com:office:word" xmlns:w="http://schemas.openxmlformats.org/wordprocessingml/2006/main" xmlns:w14="http://schemas.microsoft.com/office/word/2010/wordml" xmlns:w15="http://schemas.microsoft.com/office/word/2012/wordml" xmlns:w16cex="http://schemas.microsoft.com/office/word/2018/wordml/cex" xmlns:w16cid="http://schemas.microsoft.com/office/word/2016/wordml/cid" xmlns:w16="http://schemas.microsoft.com/office/word/2018/wordml" xmlns:w16se="http://schemas.microsoft.com/office/word/2015/wordml/symex" xmlns:wpg="http://schemas.microsoft.com/office/word/2010/wordprocessingGroup" xmlns:wpi="http://schemas.microsoft.com/office/word/2010/wordprocessingInk" xmlns:wne="http://schemas.microsoft.com/office/word/2006/wordml" xmlns:wps="http://schemas.microsoft.com/office/word/2010/wordprocessingShape" mc:Ignorable="w14 w15 w16se w16cid w16 w16cex wp14">
   <w:p>
     <w:pPr>
       <w:pStyle w:val="Encabezamiento"/>
@@ -16981,7 +17036,7 @@
 </file>
 
 <file path=word/numbering.xml><?xml version="1.0" encoding="utf-8"?>
-<w:numbering xmlns:wpc="http://schemas.microsoft.com/office/word/2010/wordprocessingCanvas" xmlns:cx="http://schemas.microsoft.com/office/drawing/2014/chartex" xmlns:cx1="http://schemas.microsoft.com/office/drawing/2015/9/8/chartex" xmlns:cx2="http://schemas.microsoft.com/office/drawing/2015/10/21/chartex" xmlns:cx3="http://schemas.microsoft.com/office/drawing/2016/5/9/chartex" xmlns:cx4="http://schemas.microsoft.com/office/drawing/2016/5/10/chartex" xmlns:cx5="http://schemas.microsoft.com/office/drawing/2016/5/11/chartex" xmlns:cx6="http://schemas.microsoft.com/office/drawing/2016/5/12/chartex" xmlns:cx7="http://schemas.microsoft.com/office/drawing/2016/5/13/chartex" xmlns:cx8="http://schemas.microsoft.com/office/drawing/2016/5/14/chartex" xmlns:mc="http://schemas.openxmlformats.org/markup-compatibility/2006" xmlns:aink="http://schemas.microsoft.com/office/drawing/2016/ink" xmlns:am3d="http://schemas.microsoft.com/office/drawing/2017/model3d" xmlns:o="urn:schemas-microsoft-com:office:office" xmlns:r="http://schemas.openxmlformats.org/officeDocument/2006/relationships" xmlns:m="http://schemas.openxmlformats.org/officeDocument/2006/math" xmlns:v="urn:schemas-microsoft-com:vml" xmlns:wp14="http://schemas.microsoft.com/office/word/2010/wordprocessingDrawing" xmlns:wp="http://schemas.openxmlformats.org/drawingml/2006/wordprocessingDrawing" xmlns:w10="urn:schemas-microsoft-com:office:word" xmlns:w="http://schemas.openxmlformats.org/wordprocessingml/2006/main" xmlns:w14="http://schemas.microsoft.com/office/word/2010/wordml" xmlns:w15="http://schemas.microsoft.com/office/word/2012/wordml" xmlns:w16cid="http://schemas.microsoft.com/office/word/2016/wordml/cid" xmlns:w16se="http://schemas.microsoft.com/office/word/2015/wordml/symex" xmlns:wpg="http://schemas.microsoft.com/office/word/2010/wordprocessingGroup" xmlns:wpi="http://schemas.microsoft.com/office/word/2010/wordprocessingInk" xmlns:wne="http://schemas.microsoft.com/office/word/2006/wordml" xmlns:wps="http://schemas.microsoft.com/office/word/2010/wordprocessingShape" mc:Ignorable="w14 w15 w16se w16cid wp14">
+<w:numbering xmlns:wpc="http://schemas.microsoft.com/office/word/2010/wordprocessingCanvas" xmlns:cx="http://schemas.microsoft.com/office/drawing/2014/chartex" xmlns:cx1="http://schemas.microsoft.com/office/drawing/2015/9/8/chartex" xmlns:cx2="http://schemas.microsoft.com/office/drawing/2015/10/21/chartex" xmlns:cx3="http://schemas.microsoft.com/office/drawing/2016/5/9/chartex" xmlns:cx4="http://schemas.microsoft.com/office/drawing/2016/5/10/chartex" xmlns:cx5="http://schemas.microsoft.com/office/drawing/2016/5/11/chartex" xmlns:cx6="http://schemas.microsoft.com/office/drawing/2016/5/12/chartex" xmlns:cx7="http://schemas.microsoft.com/office/drawing/2016/5/13/chartex" xmlns:cx8="http://schemas.microsoft.com/office/drawing/2016/5/14/chartex" xmlns:mc="http://schemas.openxmlformats.org/markup-compatibility/2006" xmlns:aink="http://schemas.microsoft.com/office/drawing/2016/ink" xmlns:am3d="http://schemas.microsoft.com/office/drawing/2017/model3d" xmlns:o="urn:schemas-microsoft-com:office:office" xmlns:r="http://schemas.openxmlformats.org/officeDocument/2006/relationships" xmlns:m="http://schemas.openxmlformats.org/officeDocument/2006/math" xmlns:v="urn:schemas-microsoft-com:vml" xmlns:wp14="http://schemas.microsoft.com/office/word/2010/wordprocessingDrawing" xmlns:wp="http://schemas.openxmlformats.org/drawingml/2006/wordprocessingDrawing" xmlns:w10="urn:schemas-microsoft-com:office:word" xmlns:w="http://schemas.openxmlformats.org/wordprocessingml/2006/main" xmlns:w14="http://schemas.microsoft.com/office/word/2010/wordml" xmlns:w15="http://schemas.microsoft.com/office/word/2012/wordml" xmlns:w16cex="http://schemas.microsoft.com/office/word/2018/wordml/cex" xmlns:w16cid="http://schemas.microsoft.com/office/word/2016/wordml/cid" xmlns:w16="http://schemas.microsoft.com/office/word/2018/wordml" xmlns:w16se="http://schemas.microsoft.com/office/word/2015/wordml/symex" xmlns:wpg="http://schemas.microsoft.com/office/word/2010/wordprocessingGroup" xmlns:wpi="http://schemas.microsoft.com/office/word/2010/wordprocessingInk" xmlns:wne="http://schemas.microsoft.com/office/word/2006/wordml" xmlns:wps="http://schemas.microsoft.com/office/word/2010/wordprocessingShape" mc:Ignorable="w14 w15 w16se w16cid w16 w16cex wp14">
   <w:abstractNum w:abstractNumId="0" w15:restartNumberingAfterBreak="0">
     <w:nsid w:val="02203B4B"/>
     <w:multiLevelType w:val="hybridMultilevel"/>
@@ -22825,7 +22880,7 @@
 </file>
 
 <file path=word/styles.xml><?xml version="1.0" encoding="utf-8"?>
-<w:styles xmlns:mc="http://schemas.openxmlformats.org/markup-compatibility/2006" xmlns:r="http://schemas.openxmlformats.org/officeDocument/2006/relationships" xmlns:w="http://schemas.openxmlformats.org/wordprocessingml/2006/main" xmlns:w14="http://schemas.microsoft.com/office/word/2010/wordml" xmlns:w15="http://schemas.microsoft.com/office/word/2012/wordml" xmlns:w16cid="http://schemas.microsoft.com/office/word/2016/wordml/cid" xmlns:w16se="http://schemas.microsoft.com/office/word/2015/wordml/symex" mc:Ignorable="w14 w15 w16se w16cid">
+<w:styles xmlns:mc="http://schemas.openxmlformats.org/markup-compatibility/2006" xmlns:r="http://schemas.openxmlformats.org/officeDocument/2006/relationships" xmlns:w="http://schemas.openxmlformats.org/wordprocessingml/2006/main" xmlns:w14="http://schemas.microsoft.com/office/word/2010/wordml" xmlns:w15="http://schemas.microsoft.com/office/word/2012/wordml" xmlns:w16cex="http://schemas.microsoft.com/office/word/2018/wordml/cex" xmlns:w16cid="http://schemas.microsoft.com/office/word/2016/wordml/cid" xmlns:w16="http://schemas.microsoft.com/office/word/2018/wordml" xmlns:w16se="http://schemas.microsoft.com/office/word/2015/wordml/symex" mc:Ignorable="w14 w15 w16se w16cid w16 w16cex">
   <w:docDefaults>
     <w:rPrDefault>
       <w:rPr>
@@ -26521,7 +26576,7 @@
 </file>
 
 <file path=customXml/itemProps1.xml><?xml version="1.0" encoding="utf-8"?>
-<ds:datastoreItem xmlns:ds="http://schemas.openxmlformats.org/officeDocument/2006/customXml" ds:itemID="{B212E7AA-243E-45EE-A386-BFDE04F6206A}">
+<ds:datastoreItem xmlns:ds="http://schemas.openxmlformats.org/officeDocument/2006/customXml" ds:itemID="{FC1438F0-0F57-455C-B608-D844C0DEEAA9}">
   <ds:schemaRefs>
     <ds:schemaRef ds:uri="http://schemas.openxmlformats.org/officeDocument/2006/bibliography"/>
   </ds:schemaRefs>

</xml_diff>

<commit_message>
ADD: Gestión de datos en Enemigos y Player. Arregaldas posiciones al instanciar, mover, y comportamiento iman.
</commit_message>
<xml_diff>
--- a/Documentación/Plantilla TFG 2019.1.docx
+++ b/Documentación/Plantilla TFG 2019.1.docx
@@ -8244,6 +8244,7 @@
           <w:szCs w:val="24"/>
           <w:lang w:val="es-ES"/>
         </w:rPr>
+        <w:lastRenderedPageBreak/>
         <w:t>Herramienta Selección</w:t>
       </w:r>
       <w:r>
@@ -8253,17 +8254,7 @@
           <w:szCs w:val="24"/>
           <w:lang w:val="es-ES"/>
         </w:rPr>
-        <w:t xml:space="preserve">: Nos permite seleccionar los diversos elementos de la escena que estamos creando. El problema puede ser el tener que acceder a dicha herramienta </w:t>
-      </w:r>
-      <w:r>
-        <w:rPr>
-          <w:rFonts w:asciiTheme="majorHAnsi" w:hAnsiTheme="majorHAnsi" w:cstheme="majorHAnsi"/>
-          <w:sz w:val="24"/>
-          <w:szCs w:val="24"/>
-          <w:lang w:val="es-ES"/>
-        </w:rPr>
-        <w:lastRenderedPageBreak/>
-        <w:t>cada vez que deseamos seleccionar un objeto, y cambiar de herramienta de nuevo para modificar el elemento.</w:t>
+        <w:t>: Nos permite seleccionar los diversos elementos de la escena que estamos creando. El problema puede ser el tener que acceder a dicha herramienta cada vez que deseamos seleccionar un objeto, y cambiar de herramienta de nuevo para modificar el elemento.</w:t>
       </w:r>
     </w:p>
     <w:p>
@@ -8996,7 +8987,16 @@
           <w:sz w:val="24"/>
           <w:szCs w:val="24"/>
         </w:rPr>
-        <w:t xml:space="preserve">), un lenguaje de programación derivado de Ruby (lenguaje interpretado y orientado a objetos). Actualmente, con la versión de RPG </w:t>
+        <w:t xml:space="preserve">), un lenguaje de programación derivado de Ruby (lenguaje interpretado y orientado a objetos). Actualmente, con la versión </w:t>
+      </w:r>
+      <w:r>
+        <w:rPr>
+          <w:rFonts w:asciiTheme="majorHAnsi" w:hAnsiTheme="majorHAnsi" w:cstheme="majorHAnsi"/>
+          <w:sz w:val="24"/>
+          <w:szCs w:val="24"/>
+        </w:rPr>
+        <w:lastRenderedPageBreak/>
+        <w:t xml:space="preserve">de RPG </w:t>
       </w:r>
       <w:proofErr w:type="spellStart"/>
       <w:r>
@@ -9050,16 +9050,7 @@
           <w:sz w:val="24"/>
           <w:szCs w:val="24"/>
         </w:rPr>
-        <w:t xml:space="preserve">, lo que ha </w:t>
-      </w:r>
-      <w:r>
-        <w:rPr>
-          <w:rFonts w:asciiTheme="majorHAnsi" w:hAnsiTheme="majorHAnsi" w:cstheme="majorHAnsi"/>
-          <w:sz w:val="24"/>
-          <w:szCs w:val="24"/>
-        </w:rPr>
-        <w:lastRenderedPageBreak/>
-        <w:t>facilitado enormemente a los desarrolladores el poder realizar modificaciones a través de código debido a que es uno de los lenguajes más utilizados actualmente.</w:t>
+        <w:t>, lo que ha facilitado enormemente a los desarrolladores el poder realizar modificaciones a través de código debido a que es uno de los lenguajes más utilizados actualmente.</w:t>
       </w:r>
     </w:p>
     <w:p>
@@ -9220,6 +9211,7 @@
         </w:numPr>
       </w:pPr>
       <w:r>
+        <w:lastRenderedPageBreak/>
         <w:t>TILED</w:t>
       </w:r>
     </w:p>
@@ -9531,6 +9523,7 @@
       </w:pPr>
       <w:bookmarkStart w:id="21" w:name="_Toc17192646"/>
       <w:r>
+        <w:lastRenderedPageBreak/>
         <w:t>Apartado de estado del arte</w:t>
       </w:r>
       <w:bookmarkEnd w:id="21"/>
@@ -9592,14 +9585,7 @@
         <w:rPr>
           <w:sz w:val="24"/>
         </w:rPr>
-        <w:t xml:space="preserve"> han ido desapareciendo, dando paso a los generadores procedimentales, que utilizan técnicas de </w:t>
-      </w:r>
-      <w:r>
-        <w:rPr>
-          <w:sz w:val="24"/>
-        </w:rPr>
-        <w:lastRenderedPageBreak/>
-        <w:t>creación de datos con algoritmos. En el caso de gráficos por computador, es habitual encontrarlo en la creación de texturas, pero si pasamos al plano de los videojuegos, podemos encontrar estas herramientas para la generación de contenido o aleatoriedad, produciendo experiencias de juego poco predecibles.</w:t>
+        <w:t xml:space="preserve"> han ido desapareciendo, dando paso a los generadores procedimentales, que utilizan técnicas de creación de datos con algoritmos. En el caso de gráficos por computador, es habitual encontrarlo en la creación de texturas, pero si pasamos al plano de los videojuegos, podemos encontrar estas herramientas para la generación de contenido o aleatoriedad, produciendo experiencias de juego poco predecibles.</w:t>
       </w:r>
     </w:p>
     <w:p>
@@ -9735,7 +9721,14 @@
         <w:rPr>
           <w:sz w:val="24"/>
         </w:rPr>
-        <w:t xml:space="preserve">De esta forma, al realizar una simple viñeta de un ambiente, podemos cambiarla automáticamente por otra al cambiar los objetos asignado a los colores que se encuentran en la escena. </w:t>
+        <w:t xml:space="preserve">De esta forma, al realizar una simple viñeta de un ambiente, podemos cambiarla automáticamente por otra al cambiar los objetos asignado a los colores que se encuentran en </w:t>
+      </w:r>
+      <w:r>
+        <w:rPr>
+          <w:sz w:val="24"/>
+        </w:rPr>
+        <w:lastRenderedPageBreak/>
+        <w:t xml:space="preserve">la escena. </w:t>
       </w:r>
       <w:r>
         <w:rPr>
@@ -9775,14 +9768,7 @@
         <w:rPr>
           <w:sz w:val="24"/>
         </w:rPr>
-        <w:t xml:space="preserve"> con millones de imágenes reales, es capaz de determinar muchos detalles tales como reflejos, los </w:t>
-      </w:r>
-      <w:r>
-        <w:rPr>
-          <w:sz w:val="24"/>
-        </w:rPr>
-        <w:lastRenderedPageBreak/>
-        <w:t>cuales si no aparecen (aunque debiesen), la segunda red neuronal descartará dicha imagen hasta que la primera los muestre.</w:t>
+        <w:t xml:space="preserve"> con millones de imágenes reales, es capaz de determinar muchos detalles tales como reflejos, los cuales si no aparecen (aunque debiesen), la segunda red neuronal descartará dicha imagen hasta que la primera los muestre.</w:t>
       </w:r>
     </w:p>
     <w:p>
@@ -9986,6 +9972,7 @@
         </w:numPr>
       </w:pPr>
       <w:r>
+        <w:lastRenderedPageBreak/>
         <w:t>Generación de niveles test: Creación de niveles simples e independientes que se utilizarán para probar las mecánicas y comprobar si el estilo elegido es el correcto.</w:t>
       </w:r>
     </w:p>
@@ -10026,7 +10013,6 @@
         </w:numPr>
       </w:pPr>
       <w:r>
-        <w:lastRenderedPageBreak/>
         <w:t>Programación de Mecánicas del Editor: Deben crearse nuevas mecánicas de interacción con el editor, como transformaciones, almacenamiento de datos, etc.</w:t>
       </w:r>
     </w:p>
@@ -10269,7 +10255,14 @@
         <w:rPr>
           <w:sz w:val="24"/>
         </w:rPr>
-        <w:t>Por tanto, la decisión quedó clara: utilizar Unity. Puesto que mis conocimientos en la Programación Orientada a Objetos son bastante amplios, la familiaridad con la que me encuentro trabajando en Unity es elevada y la facilidad que ofrece el desarrollo de cualquier programa básico con este software nos ofrece una amplia documentación tanto oficial como en lo referente a la comunidad, Unity fue el software idóneo para comenzar a trabajar en el estudio.</w:t>
+        <w:t xml:space="preserve">Por tanto, la decisión quedó clara: utilizar Unity. Puesto que mis conocimientos en la Programación Orientada a Objetos son bastante amplios, la familiaridad con la que me encuentro trabajando en Unity es elevada y la facilidad que ofrece el desarrollo de cualquier programa básico con este software nos ofrece una amplia documentación tanto oficial como </w:t>
+      </w:r>
+      <w:r>
+        <w:rPr>
+          <w:sz w:val="24"/>
+        </w:rPr>
+        <w:lastRenderedPageBreak/>
+        <w:t>en lo referente a la comunidad, Unity fue el software idóneo para comenzar a trabajar en el estudio.</w:t>
       </w:r>
     </w:p>
     <w:p>
@@ -10488,8 +10481,6 @@
       <w:r>
         <w:t>El videojuego elegido debía ser en 2D, ya que, a nivel de usuario, es más sencillo y entretenido la creación de niveles de este tipo que cualquiera 3D, ya que la idea de trabajar con tres ejes, múltiples puntos de vista y complejas configuraciones de mecánicas pueden hacer tan tediosa la edición de mapas hasta el punto de obviar la posibilidad de utilizar el editor.</w:t>
       </w:r>
-      <w:bookmarkStart w:id="31" w:name="_GoBack"/>
-      <w:bookmarkEnd w:id="31"/>
     </w:p>
     <w:p>
       <w:pPr>
@@ -10520,7 +10511,7 @@
         <w:pStyle w:val="Descripcin"/>
         <w:keepNext/>
       </w:pPr>
-      <w:bookmarkStart w:id="32" w:name="_Toc8308222"/>
+      <w:bookmarkStart w:id="31" w:name="_Toc8308222"/>
       <w:r>
         <w:t xml:space="preserve">Tabla </w:t>
       </w:r>
@@ -10557,7 +10548,7 @@
       <w:r>
         <w:t xml:space="preserve"> - Tabla de Marco Teórico 1</w:t>
       </w:r>
-      <w:bookmarkEnd w:id="32"/>
+      <w:bookmarkEnd w:id="31"/>
     </w:p>
     <w:tbl>
       <w:tblPr>
@@ -10802,11 +10793,11 @@
           <w:numId w:val="43"/>
         </w:numPr>
       </w:pPr>
-      <w:bookmarkStart w:id="33" w:name="_Toc17192655"/>
+      <w:bookmarkStart w:id="32" w:name="_Toc17192655"/>
       <w:r>
         <w:t>Leyes de UX</w:t>
       </w:r>
-      <w:bookmarkEnd w:id="33"/>
+      <w:bookmarkEnd w:id="32"/>
     </w:p>
     <w:p>
       <w:pPr>
@@ -10876,11 +10867,11 @@
           <w:numId w:val="43"/>
         </w:numPr>
       </w:pPr>
-      <w:bookmarkStart w:id="34" w:name="_Toc17192661"/>
+      <w:bookmarkStart w:id="33" w:name="_Toc17192661"/>
       <w:r>
         <w:t>Mecánicas</w:t>
       </w:r>
-      <w:bookmarkEnd w:id="34"/>
+      <w:bookmarkEnd w:id="33"/>
     </w:p>
     <w:p>
       <w:pPr>
@@ -10892,7 +10883,7 @@
         <w:pStyle w:val="Descripcin"/>
         <w:keepNext/>
       </w:pPr>
-      <w:bookmarkStart w:id="35" w:name="_Toc8308224"/>
+      <w:bookmarkStart w:id="34" w:name="_Toc8308224"/>
       <w:r>
         <w:t xml:space="preserve">Tabla </w:t>
       </w:r>
@@ -10929,7 +10920,7 @@
       <w:r>
         <w:t xml:space="preserve"> - Tabla del Marco Teórico 3</w:t>
       </w:r>
-      <w:bookmarkEnd w:id="35"/>
+      <w:bookmarkEnd w:id="34"/>
     </w:p>
     <w:tbl>
       <w:tblPr>
@@ -11177,7 +11168,7 @@
           <w:lang w:val="en-US"/>
         </w:rPr>
       </w:pPr>
-      <w:bookmarkStart w:id="36" w:name="_Toc17192662"/>
+      <w:bookmarkStart w:id="35" w:name="_Toc17192662"/>
       <w:r>
         <w:rPr>
           <w:lang w:val="en-US"/>
@@ -11196,7 +11187,7 @@
         </w:rPr>
         <w:t xml:space="preserve"> vs Level Design</w:t>
       </w:r>
-      <w:bookmarkEnd w:id="36"/>
+      <w:bookmarkEnd w:id="35"/>
     </w:p>
     <w:p>
       <w:r>
@@ -11735,7 +11726,7 @@
       <w:pPr>
         <w:pStyle w:val="Descripcin"/>
       </w:pPr>
-      <w:bookmarkStart w:id="37" w:name="_Toc12440589"/>
+      <w:bookmarkStart w:id="36" w:name="_Toc12440589"/>
       <w:r>
         <w:t xml:space="preserve">Ilustración </w:t>
       </w:r>
@@ -11750,7 +11741,7 @@
       <w:r>
         <w:t xml:space="preserve"> - Representación de la historia en videojuegos</w:t>
       </w:r>
-      <w:bookmarkEnd w:id="37"/>
+      <w:bookmarkEnd w:id="36"/>
     </w:p>
     <w:p>
       <w:pPr>
@@ -12669,7 +12660,7 @@
           <w:sz w:val="40"/>
         </w:rPr>
       </w:pPr>
-      <w:bookmarkStart w:id="38" w:name="_Toc17192663"/>
+      <w:bookmarkStart w:id="37" w:name="_Toc17192663"/>
       <w:r>
         <w:rPr>
           <w:rStyle w:val="book-header-2-title-device"/>
@@ -12695,7 +12686,7 @@
         </w:rPr>
         <w:t>Especificación</w:t>
       </w:r>
-      <w:bookmarkEnd w:id="38"/>
+      <w:bookmarkEnd w:id="37"/>
     </w:p>
     <w:p/>
     <w:tbl>
@@ -12741,11 +12732,11 @@
           <w:numId w:val="44"/>
         </w:numPr>
       </w:pPr>
-      <w:bookmarkStart w:id="39" w:name="_Toc17192664"/>
+      <w:bookmarkStart w:id="38" w:name="_Toc17192664"/>
       <w:r>
         <w:t>Unity 3D</w:t>
       </w:r>
-      <w:bookmarkEnd w:id="39"/>
+      <w:bookmarkEnd w:id="38"/>
     </w:p>
     <w:p>
       <w:r>
@@ -13004,11 +12995,11 @@
           <w:numId w:val="44"/>
         </w:numPr>
       </w:pPr>
-      <w:bookmarkStart w:id="40" w:name="_Toc17192665"/>
+      <w:bookmarkStart w:id="39" w:name="_Toc17192665"/>
       <w:r>
         <w:t>C#</w:t>
       </w:r>
-      <w:bookmarkEnd w:id="40"/>
+      <w:bookmarkEnd w:id="39"/>
     </w:p>
     <w:p>
       <w:pPr>
@@ -13142,14 +13133,14 @@
           <w:numId w:val="44"/>
         </w:numPr>
       </w:pPr>
-      <w:bookmarkStart w:id="41" w:name="_Toc17192666"/>
+      <w:bookmarkStart w:id="40" w:name="_Toc17192666"/>
       <w:r>
         <w:t>Visual Studio</w:t>
       </w:r>
       <w:r>
         <w:t xml:space="preserve"> 2017</w:t>
       </w:r>
-      <w:bookmarkEnd w:id="41"/>
+      <w:bookmarkEnd w:id="40"/>
     </w:p>
     <w:p>
       <w:pPr>
@@ -13205,11 +13196,11 @@
           <w:numId w:val="44"/>
         </w:numPr>
       </w:pPr>
-      <w:bookmarkStart w:id="42" w:name="_Toc17192667"/>
+      <w:bookmarkStart w:id="41" w:name="_Toc17192667"/>
       <w:r>
         <w:t>GitHub</w:t>
       </w:r>
-      <w:bookmarkEnd w:id="42"/>
+      <w:bookmarkEnd w:id="41"/>
     </w:p>
     <w:p>
       <w:pPr>
@@ -13357,14 +13348,14 @@
           <w:numId w:val="44"/>
         </w:numPr>
       </w:pPr>
-      <w:bookmarkStart w:id="43" w:name="_Toc17192668"/>
+      <w:bookmarkStart w:id="42" w:name="_Toc17192668"/>
       <w:r>
         <w:t>T</w:t>
       </w:r>
       <w:r>
         <w:t>rello</w:t>
       </w:r>
-      <w:bookmarkEnd w:id="43"/>
+      <w:bookmarkEnd w:id="42"/>
     </w:p>
     <w:p>
       <w:pPr>
@@ -13720,7 +13711,7 @@
           <w:sz w:val="40"/>
         </w:rPr>
       </w:pPr>
-      <w:bookmarkStart w:id="44" w:name="_Toc17192669"/>
+      <w:bookmarkStart w:id="43" w:name="_Toc17192669"/>
       <w:r>
         <w:rPr>
           <w:rStyle w:val="book-header-2-title-device"/>
@@ -13747,7 +13738,7 @@
         </w:rPr>
         <w:t>Descripción informática</w:t>
       </w:r>
-      <w:bookmarkEnd w:id="44"/>
+      <w:bookmarkEnd w:id="43"/>
     </w:p>
     <w:p/>
     <w:tbl>
@@ -13835,11 +13826,11 @@
           <w:numId w:val="45"/>
         </w:numPr>
       </w:pPr>
-      <w:bookmarkStart w:id="45" w:name="_Toc17192670"/>
+      <w:bookmarkStart w:id="44" w:name="_Toc17192670"/>
       <w:r>
         <w:t>Diseño</w:t>
       </w:r>
-      <w:bookmarkEnd w:id="45"/>
+      <w:bookmarkEnd w:id="44"/>
     </w:p>
     <w:p>
       <w:pPr>
@@ -13862,6 +13853,153 @@
       <w:r>
         <w:t>DOS TRES PÁGINAS. HABLAR DE QUÉ QUERIA HACER, DE LA ESTETICA, ETC.</w:t>
       </w:r>
+    </w:p>
+    <w:p>
+      <w:pPr>
+        <w:pStyle w:val="Contenidodelmarco"/>
+      </w:pPr>
+      <w:r>
+        <w:t xml:space="preserve">Inicialmente, la idea de este proyecto partía de dar soporte a diversos desarrolladores de crear escenarios acordes a un tipo de juego con unas mecánicas concretas, de forma que no fueran necesarios conocimientos de programación para poder llevar dichas tareas a cabo. Para ello, se pensó en un juego 2D de </w:t>
+      </w:r>
+      <w:proofErr w:type="spellStart"/>
+      <w:r>
+        <w:t>Scroll</w:t>
+      </w:r>
+      <w:proofErr w:type="spellEnd"/>
+      <w:r>
+        <w:t xml:space="preserve"> Lateral con una estética similar a </w:t>
+      </w:r>
+      <w:proofErr w:type="spellStart"/>
+      <w:r>
+        <w:t>Sovel</w:t>
+      </w:r>
+      <w:proofErr w:type="spellEnd"/>
+      <w:r>
+        <w:t xml:space="preserve"> </w:t>
+      </w:r>
+      <w:proofErr w:type="spellStart"/>
+      <w:r>
+        <w:t>Knight</w:t>
+      </w:r>
+      <w:proofErr w:type="spellEnd"/>
+      <w:r>
+        <w:t xml:space="preserve">, es decir, un mundo medieval ficticio donde la pelea consista en el uso de armamento cuerpo a cuerpo (espadas, hachas, martillos), así como </w:t>
+      </w:r>
+      <w:r>
+        <w:t>ataques a distancia, ya sea por medio de armas o hechizos (arcos, bolas de fuego, cuchillos…).</w:t>
+      </w:r>
+    </w:p>
+    <w:p>
+      <w:pPr>
+        <w:pStyle w:val="Contenidodelmarco"/>
+      </w:pPr>
+      <w:r>
+        <w:t xml:space="preserve">Para ello, tras una larga investigación de diversos </w:t>
+      </w:r>
+      <w:proofErr w:type="spellStart"/>
+      <w:r>
+        <w:t>assets</w:t>
+      </w:r>
+      <w:proofErr w:type="spellEnd"/>
+      <w:r>
+        <w:t xml:space="preserve"> gratuitos, así como otros obtenidos a través de diversos </w:t>
+      </w:r>
+      <w:proofErr w:type="spellStart"/>
+      <w:r>
+        <w:t>bundles</w:t>
+      </w:r>
+      <w:proofErr w:type="spellEnd"/>
+      <w:r>
+        <w:t xml:space="preserve">, se encontró una forma rápida y muy adaptada a la idea principal del arte, de obtener los diversos personajes que aparen en este proyecto. Esto se consiguió gracias a los </w:t>
+      </w:r>
+      <w:proofErr w:type="spellStart"/>
+      <w:r>
+        <w:t>assets</w:t>
+      </w:r>
+      <w:proofErr w:type="spellEnd"/>
+      <w:r>
+        <w:t xml:space="preserve"> de </w:t>
+      </w:r>
+      <w:r>
+        <w:rPr>
+          <w:b/>
+          <w:bCs/>
+        </w:rPr>
+        <w:t>**[Introducir proyecto de Personajes]**</w:t>
+      </w:r>
+      <w:r>
+        <w:t>.</w:t>
+      </w:r>
+    </w:p>
+    <w:p>
+      <w:pPr>
+        <w:pStyle w:val="Contenidodelmarco"/>
+      </w:pPr>
+      <w:r>
+        <w:t xml:space="preserve">A través de este proyecto realizado en Unity, podemos obtener </w:t>
+      </w:r>
+      <w:proofErr w:type="spellStart"/>
+      <w:r>
+        <w:t>prefabs</w:t>
+      </w:r>
+      <w:proofErr w:type="spellEnd"/>
+      <w:r>
+        <w:t xml:space="preserve"> de estos personajes con el equipamiento que hayamos elegido, su armamento y sus animaciones incorporadas, de forma que su introducción en código es simple y rápida.</w:t>
+      </w:r>
+    </w:p>
+    <w:p>
+      <w:pPr>
+        <w:pStyle w:val="Contenidodelmarco"/>
+      </w:pPr>
+      <w:r>
+        <w:t xml:space="preserve">Una vez planteada esta estética en los personajes, se pasó a la investigación de otro tipo de </w:t>
+      </w:r>
+      <w:proofErr w:type="spellStart"/>
+      <w:r>
+        <w:t>assets</w:t>
+      </w:r>
+      <w:proofErr w:type="spellEnd"/>
+      <w:r>
+        <w:t xml:space="preserve"> para los escenarios (suelos, elementos decorativos, elementos </w:t>
+      </w:r>
+      <w:proofErr w:type="spellStart"/>
+      <w:r>
+        <w:t>interactuables</w:t>
+      </w:r>
+      <w:proofErr w:type="spellEnd"/>
+      <w:r>
+        <w:t xml:space="preserve">…). Esto fue más complejo, debido a </w:t>
+      </w:r>
+      <w:proofErr w:type="gramStart"/>
+      <w:r>
+        <w:t>que</w:t>
+      </w:r>
+      <w:proofErr w:type="gramEnd"/>
+      <w:r>
+        <w:t xml:space="preserve"> al determinar una estética a partir de unos personajes prediseñados con un estilo muy concreto, resulta prácticamente imposible descubrir otros elementos que sigan la misma guía de estilos. A pesar de ello, se obtuvieron resultados </w:t>
+      </w:r>
+      <w:r>
+        <w:lastRenderedPageBreak/>
+        <w:t xml:space="preserve">satisfactorios con pulcros </w:t>
+      </w:r>
+      <w:proofErr w:type="spellStart"/>
+      <w:r>
+        <w:t>assets</w:t>
+      </w:r>
+      <w:proofErr w:type="spellEnd"/>
+      <w:r>
+        <w:t xml:space="preserve"> que encajan en el escenario al ser implementados con dichos personajes, como son los suelos, puertas o espinas.</w:t>
+      </w:r>
+    </w:p>
+    <w:p>
+      <w:pPr>
+        <w:pStyle w:val="Contenidodelmarco"/>
+      </w:pPr>
+    </w:p>
+    <w:p>
+      <w:pPr>
+        <w:pStyle w:val="Contenidodelmarco"/>
+      </w:pPr>
     </w:p>
     <w:p>
       <w:pPr>
@@ -13871,11 +14009,11 @@
           <w:numId w:val="45"/>
         </w:numPr>
       </w:pPr>
-      <w:bookmarkStart w:id="46" w:name="_Toc17192671"/>
+      <w:bookmarkStart w:id="45" w:name="_Toc17192671"/>
       <w:r>
         <w:t>Desarrollo</w:t>
       </w:r>
-      <w:bookmarkEnd w:id="46"/>
+      <w:bookmarkEnd w:id="45"/>
     </w:p>
     <w:p>
       <w:r>
@@ -14019,7 +14157,6 @@
           <w:sz w:val="24"/>
           <w:szCs w:val="24"/>
         </w:rPr>
-        <w:lastRenderedPageBreak/>
         <w:t>Por ello, aunque al usuario se le ofrecen múltiples opciones a la hora de colocar elementos en el escenario, estos se agrupan por tipo (ley de la que hablaremos más tarde), de forma que se limiten las posibilidades en ciertas situaciones concretas y se facilite la decisión a los usuarios.</w:t>
       </w:r>
     </w:p>
@@ -14103,7 +14240,15 @@
           <w:sz w:val="24"/>
           <w:szCs w:val="24"/>
         </w:rPr>
-        <w:t xml:space="preserve"> este apartado se puede observar en los elementos orientados a la edición, como las transformaciones de objetos, salvaguardado y carga de niveles, etc. Se ha tratado de utilizar iconos, no solo representativos de la acción a la que se refieren, sino también basados en ciertos estándares utilizados por múltiples aplicaciones, no solo orientadas a videojuegos, sino a ediciones de texto, imagen…</w:t>
+        <w:t xml:space="preserve"> este apartado se puede observar en los elementos orientados a la edición, como las transformaciones de objetos, salvaguardado y carga de niveles, etc. Se ha tratado de </w:t>
+      </w:r>
+      <w:r>
+        <w:rPr>
+          <w:sz w:val="24"/>
+          <w:szCs w:val="24"/>
+        </w:rPr>
+        <w:lastRenderedPageBreak/>
+        <w:t>utilizar iconos, no solo representativos de la acción a la que se refieren, sino también basados en ciertos estándares utilizados por múltiples aplicaciones, no solo orientadas a videojuegos, sino a ediciones de texto, imagen…</w:t>
       </w:r>
     </w:p>
     <w:p>
@@ -14262,15 +14407,7 @@
           <w:sz w:val="24"/>
           <w:szCs w:val="24"/>
         </w:rPr>
-        <w:t xml:space="preserve">En el caso de las transformaciones, se agrupan dentro del área respetando una distancia entre los elementos comunes de edición y los demás, ofreciendo cercanía entre los botones </w:t>
-      </w:r>
-      <w:r>
-        <w:rPr>
-          <w:sz w:val="24"/>
-          <w:szCs w:val="24"/>
-        </w:rPr>
-        <w:lastRenderedPageBreak/>
-        <w:t>de transformación de elementos del juego, y separándolos a su vez de las opciones de guardar y cargar, así como estos de la máquina de estados para el flujo entre niveles.</w:t>
+        <w:t>En el caso de las transformaciones, se agrupan dentro del área respetando una distancia entre los elementos comunes de edición y los demás, ofreciendo cercanía entre los botones de transformación de elementos del juego, y separándolos a su vez de las opciones de guardar y cargar, así como estos de la máquina de estados para el flujo entre niveles.</w:t>
       </w:r>
     </w:p>
     <w:p/>
@@ -14278,15 +14415,15 @@
       <w:pPr>
         <w:pStyle w:val="Ttulo2"/>
         <w:numPr>
-          <w:ilvl w:val="2"/>
+          <w:ilvl w:val="1"/>
           <w:numId w:val="45"/>
         </w:numPr>
       </w:pPr>
-      <w:bookmarkStart w:id="47" w:name="_Toc17192672"/>
+      <w:bookmarkStart w:id="46" w:name="_Toc17192672"/>
       <w:r>
         <w:t>Serialización</w:t>
       </w:r>
-      <w:bookmarkEnd w:id="47"/>
+      <w:bookmarkEnd w:id="46"/>
     </w:p>
     <w:p>
       <w:pPr>
@@ -14374,6 +14511,7 @@
           <w:sz w:val="24"/>
           <w:szCs w:val="24"/>
         </w:rPr>
+        <w:lastRenderedPageBreak/>
         <w:t>Así pues, es necesario crear una clase objeto por cada conjunto que almacena los datos necesarios para la carga del nivel. De esta forma, al guardar los elementos del nivel, se insertan nuevos objetos en una lista del tipo de dicho objeto, y esta se escribe en un fichero en formato JSON.</w:t>
       </w:r>
     </w:p>
@@ -14429,15 +14567,77 @@
       <w:pPr>
         <w:pStyle w:val="Ttulo2"/>
         <w:numPr>
-          <w:ilvl w:val="2"/>
+          <w:ilvl w:val="1"/>
           <w:numId w:val="45"/>
         </w:numPr>
       </w:pPr>
-      <w:bookmarkStart w:id="48" w:name="_Toc17192673"/>
+      <w:bookmarkStart w:id="47" w:name="_Toc17192673"/>
       <w:r>
         <w:t>Máquina de Estados</w:t>
       </w:r>
-      <w:bookmarkEnd w:id="48"/>
+      <w:bookmarkEnd w:id="47"/>
+    </w:p>
+    <w:p/>
+    <w:p>
+      <w:r>
+        <w:t>En el desarrollo del sistema de puertas, se vio necesaria la necesidad de interconectar dichas puertas, ya sea con otra del mismo nivel o de escenarios distintos. Para ello, se lleva a cabo la gestión de puertas desde la misma creación de una, hasta la asignación de su enlace.</w:t>
+      </w:r>
+    </w:p>
+    <w:p>
+      <w:r>
+        <w:t xml:space="preserve">Para ello, la forma más rápida considerada a la hora de identificar </w:t>
+      </w:r>
+      <w:proofErr w:type="gramStart"/>
+      <w:r>
+        <w:t>puertas,</w:t>
+      </w:r>
+      <w:proofErr w:type="gramEnd"/>
+      <w:r>
+        <w:t xml:space="preserve"> ha sido la de obligar al usuario a determinar un nombre concreto para la puerta que se está instanciando, de modo que él pueda saber </w:t>
+      </w:r>
+      <w:proofErr w:type="spellStart"/>
+      <w:r>
+        <w:t>cual</w:t>
+      </w:r>
+      <w:proofErr w:type="spellEnd"/>
+      <w:r>
+        <w:t xml:space="preserve"> es la que quiere enlazar.</w:t>
+      </w:r>
+    </w:p>
+    <w:p>
+      <w:r>
+        <w:t xml:space="preserve">Una vez almacenado dicho nombre, a través de una ventana que muestra el nombre de las puertas disponibles (actualmente limitadas a 3 puertas por nivel) junto con un icono </w:t>
+      </w:r>
+      <w:proofErr w:type="spellStart"/>
+      <w:r>
+        <w:t>carácterístico</w:t>
+      </w:r>
+      <w:proofErr w:type="spellEnd"/>
+      <w:r>
+        <w:t xml:space="preserve">, es posible navegar por los diferentes niveles almacenados de forma local en el ordenador para obtener un listado con los nombres de estas puertas, y de esta forma, poder crear el enlace correspondiente que llevará al jugador de un lado a otro durante el </w:t>
+      </w:r>
+      <w:proofErr w:type="spellStart"/>
+      <w:r>
+        <w:t>gameplay</w:t>
+      </w:r>
+      <w:proofErr w:type="spellEnd"/>
+      <w:r>
+        <w:t>.</w:t>
+      </w:r>
+    </w:p>
+    <w:p>
+      <w:pPr>
+        <w:pStyle w:val="Ttulo2"/>
+        <w:numPr>
+          <w:ilvl w:val="1"/>
+          <w:numId w:val="45"/>
+        </w:numPr>
+      </w:pPr>
+      <w:proofErr w:type="spellStart"/>
+      <w:r>
+        <w:t>PathFinding</w:t>
+      </w:r>
+      <w:proofErr w:type="spellEnd"/>
     </w:p>
     <w:p/>
     <w:p/>
@@ -14470,7 +14670,7 @@
           <w:sz w:val="40"/>
         </w:rPr>
       </w:pPr>
-      <w:bookmarkStart w:id="49" w:name="_Toc17192674"/>
+      <w:bookmarkStart w:id="48" w:name="_Toc17192674"/>
       <w:r>
         <w:rPr>
           <w:rStyle w:val="book-header-2-title-device"/>
@@ -14496,7 +14696,7 @@
         </w:rPr>
         <w:t>Validación</w:t>
       </w:r>
-      <w:bookmarkEnd w:id="49"/>
+      <w:bookmarkEnd w:id="48"/>
     </w:p>
     <w:p/>
     <w:tbl>
@@ -14539,14 +14739,14 @@
           <w:numId w:val="47"/>
         </w:numPr>
       </w:pPr>
-      <w:bookmarkStart w:id="50" w:name="_Toc17192675"/>
-      <w:bookmarkStart w:id="51" w:name="_Hlk8301148"/>
+      <w:bookmarkStart w:id="49" w:name="_Toc17192675"/>
+      <w:bookmarkStart w:id="50" w:name="_Hlk8301148"/>
       <w:r>
         <w:t>Resultado final</w:t>
       </w:r>
-      <w:bookmarkEnd w:id="50"/>
-    </w:p>
-    <w:bookmarkEnd w:id="51"/>
+      <w:bookmarkEnd w:id="49"/>
+    </w:p>
+    <w:bookmarkEnd w:id="50"/>
     <w:p>
       <w:pPr>
         <w:pStyle w:val="Contenidodelmarco"/>
@@ -14569,11 +14769,11 @@
           <w:numId w:val="47"/>
         </w:numPr>
       </w:pPr>
-      <w:bookmarkStart w:id="52" w:name="_Toc17192676"/>
+      <w:bookmarkStart w:id="51" w:name="_Toc17192676"/>
       <w:r>
         <w:t>Experimentación</w:t>
       </w:r>
-      <w:bookmarkEnd w:id="52"/>
+      <w:bookmarkEnd w:id="51"/>
     </w:p>
     <w:p>
       <w:pPr>
@@ -14602,7 +14802,7 @@
           <w:sz w:val="40"/>
         </w:rPr>
       </w:pPr>
-      <w:bookmarkStart w:id="53" w:name="_Toc17192677"/>
+      <w:bookmarkStart w:id="52" w:name="_Toc17192677"/>
       <w:r>
         <w:rPr>
           <w:rStyle w:val="book-header-2-title-device"/>
@@ -14623,7 +14823,7 @@
         </w:rPr>
         <w:t>Conclusiones</w:t>
       </w:r>
-      <w:bookmarkEnd w:id="53"/>
+      <w:bookmarkEnd w:id="52"/>
     </w:p>
     <w:p/>
     <w:tbl>
@@ -14666,11 +14866,11 @@
           <w:numId w:val="46"/>
         </w:numPr>
       </w:pPr>
-      <w:bookmarkStart w:id="54" w:name="_Toc17192678"/>
+      <w:bookmarkStart w:id="53" w:name="_Toc17192678"/>
       <w:r>
         <w:t>Logros alcanzados</w:t>
       </w:r>
-      <w:bookmarkEnd w:id="54"/>
+      <w:bookmarkEnd w:id="53"/>
     </w:p>
     <w:p>
       <w:pPr>
@@ -14693,11 +14893,11 @@
           <w:numId w:val="46"/>
         </w:numPr>
       </w:pPr>
-      <w:bookmarkStart w:id="55" w:name="_Toc17192679"/>
+      <w:bookmarkStart w:id="54" w:name="_Toc17192679"/>
       <w:r>
         <w:t>Lecciones aprendidas</w:t>
       </w:r>
-      <w:bookmarkEnd w:id="55"/>
+      <w:bookmarkEnd w:id="54"/>
     </w:p>
     <w:p>
       <w:pPr>
@@ -14762,7 +14962,7 @@
           <w:numId w:val="46"/>
         </w:numPr>
       </w:pPr>
-      <w:bookmarkStart w:id="56" w:name="_Toc17192680"/>
+      <w:bookmarkStart w:id="55" w:name="_Toc17192680"/>
       <w:proofErr w:type="spellStart"/>
       <w:r>
         <w:t>Lineas</w:t>
@@ -14771,7 +14971,7 @@
       <w:r>
         <w:t xml:space="preserve"> futuras</w:t>
       </w:r>
-      <w:bookmarkEnd w:id="56"/>
+      <w:bookmarkEnd w:id="55"/>
     </w:p>
     <w:p>
       <w:pPr>
@@ -14831,7 +15031,7 @@
           <w:sz w:val="40"/>
         </w:rPr>
       </w:pPr>
-      <w:bookmarkStart w:id="57" w:name="_Toc17192681"/>
+      <w:bookmarkStart w:id="56" w:name="_Toc17192681"/>
       <w:r>
         <w:rPr>
           <w:rStyle w:val="book-header-2-title-device"/>
@@ -14840,7 +15040,7 @@
         <w:lastRenderedPageBreak/>
         <w:t>Bibliografía</w:t>
       </w:r>
-      <w:bookmarkEnd w:id="57"/>
+      <w:bookmarkEnd w:id="56"/>
     </w:p>
     <w:p>
       <w:pPr>
@@ -15131,7 +15331,7 @@
           <w:sz w:val="40"/>
         </w:rPr>
       </w:pPr>
-      <w:bookmarkStart w:id="58" w:name="_Toc17192682"/>
+      <w:bookmarkStart w:id="57" w:name="_Toc17192682"/>
       <w:proofErr w:type="spellStart"/>
       <w:r>
         <w:rPr>
@@ -15141,7 +15341,7 @@
         <w:lastRenderedPageBreak/>
         <w:t>Ludografía</w:t>
       </w:r>
-      <w:bookmarkEnd w:id="58"/>
+      <w:bookmarkEnd w:id="57"/>
       <w:proofErr w:type="spellEnd"/>
     </w:p>
     <w:p>
@@ -15436,6 +15636,22 @@
           <w:lang w:val="en-US"/>
         </w:rPr>
         <w:t xml:space="preserve"> Games, 2017.</w:t>
+      </w:r>
+    </w:p>
+    <w:p>
+      <w:pPr>
+        <w:pStyle w:val="Contenidodelmarco"/>
+        <w:rPr>
+          <w:lang w:val="en-US"/>
+        </w:rPr>
+      </w:pPr>
+      <w:r>
+        <w:rPr>
+          <w:b/>
+          <w:bCs/>
+          <w:lang w:val="en-US"/>
+        </w:rPr>
+        <w:t>Shovel Knight</w:t>
       </w:r>
     </w:p>
     <w:p>
@@ -15475,7 +15691,7 @@
           <w:sz w:val="40"/>
         </w:rPr>
       </w:pPr>
-      <w:bookmarkStart w:id="59" w:name="_Toc17192683"/>
+      <w:bookmarkStart w:id="58" w:name="_Toc17192683"/>
       <w:r>
         <w:rPr>
           <w:rStyle w:val="book-header-2-title-device"/>
@@ -15496,7 +15712,7 @@
         </w:rPr>
         <w:t>Documento de diseño</w:t>
       </w:r>
-      <w:bookmarkEnd w:id="59"/>
+      <w:bookmarkEnd w:id="58"/>
     </w:p>
     <w:p>
       <w:pPr>
@@ -15535,7 +15751,7 @@
           <w:sz w:val="40"/>
         </w:rPr>
       </w:pPr>
-      <w:bookmarkStart w:id="60" w:name="_Toc17192684"/>
+      <w:bookmarkStart w:id="59" w:name="_Toc17192684"/>
       <w:r>
         <w:rPr>
           <w:rStyle w:val="book-header-2-title-device"/>
@@ -15556,7 +15772,7 @@
         </w:rPr>
         <w:t>Plan de negocios</w:t>
       </w:r>
-      <w:bookmarkEnd w:id="60"/>
+      <w:bookmarkEnd w:id="59"/>
     </w:p>
     <w:p>
       <w:pPr>
@@ -16177,7 +16393,7 @@
           <w:sz w:val="40"/>
         </w:rPr>
       </w:pPr>
-      <w:bookmarkStart w:id="61" w:name="_Toc17192685"/>
+      <w:bookmarkStart w:id="60" w:name="_Toc17192685"/>
       <w:r>
         <w:rPr>
           <w:rStyle w:val="book-header-2-title-device"/>
@@ -16198,7 +16414,7 @@
         </w:rPr>
         <w:t>Código</w:t>
       </w:r>
-      <w:bookmarkEnd w:id="61"/>
+      <w:bookmarkEnd w:id="60"/>
     </w:p>
     <w:p>
       <w:pPr>
@@ -16258,7 +16474,7 @@
           <w:sz w:val="40"/>
         </w:rPr>
       </w:pPr>
-      <w:bookmarkStart w:id="62" w:name="_Toc17192686"/>
+      <w:bookmarkStart w:id="61" w:name="_Toc17192686"/>
       <w:r>
         <w:rPr>
           <w:rStyle w:val="book-header-2-title-device"/>
@@ -16279,7 +16495,7 @@
         </w:rPr>
         <w:t>Galería de imágenes</w:t>
       </w:r>
-      <w:bookmarkEnd w:id="62"/>
+      <w:bookmarkEnd w:id="61"/>
     </w:p>
     <w:p/>
     <w:p>
@@ -16381,44 +16597,45 @@
           <w:lang w:val="es-ES" w:bidi="ar-SA"/>
         </w:rPr>
       </w:pPr>
-      <w:bookmarkStart w:id="63" w:name="_Toc468019232"/>
-      <w:bookmarkStart w:id="64" w:name="_Toc468019292"/>
-      <w:bookmarkStart w:id="65" w:name="_Toc468019325"/>
-      <w:bookmarkStart w:id="66" w:name="_Toc468019352"/>
-      <w:bookmarkStart w:id="67" w:name="_Toc472874467"/>
-      <w:bookmarkStart w:id="68" w:name="_Toc472874651"/>
-      <w:bookmarkStart w:id="69" w:name="_Toc473150014"/>
-      <w:bookmarkStart w:id="70" w:name="_Toc473150099"/>
-      <w:bookmarkStart w:id="71" w:name="_Toc473150165"/>
-      <w:bookmarkStart w:id="72" w:name="_Toc473150215"/>
-      <w:bookmarkStart w:id="73" w:name="_Toc473150306"/>
-      <w:bookmarkStart w:id="74" w:name="_Toc473150422"/>
-      <w:bookmarkStart w:id="75" w:name="_Toc495262534"/>
-      <w:bookmarkStart w:id="76" w:name="_Toc495262559"/>
-      <w:bookmarkStart w:id="77" w:name="_Toc499058720"/>
-      <w:bookmarkStart w:id="78" w:name="_Toc8118339"/>
-      <w:bookmarkStart w:id="79" w:name="_Toc8118486"/>
-      <w:bookmarkStart w:id="80" w:name="_Toc8118502"/>
-      <w:bookmarkStart w:id="81" w:name="_Toc8300990"/>
-      <w:bookmarkStart w:id="82" w:name="_Toc8302509"/>
-      <w:bookmarkStart w:id="83" w:name="_Toc8305833"/>
-      <w:bookmarkStart w:id="84" w:name="_Toc8308214"/>
-      <w:bookmarkStart w:id="85" w:name="_Toc8309948"/>
-      <w:bookmarkStart w:id="86" w:name="_Toc11833187"/>
-      <w:bookmarkStart w:id="87" w:name="_Toc11834770"/>
-      <w:bookmarkStart w:id="88" w:name="_Toc11834820"/>
-      <w:bookmarkStart w:id="89" w:name="_Toc11834870"/>
-      <w:bookmarkStart w:id="90" w:name="_Toc11834980"/>
-      <w:bookmarkStart w:id="91" w:name="_Toc12440573"/>
-      <w:bookmarkStart w:id="92" w:name="_Toc16007482"/>
-      <w:bookmarkStart w:id="93" w:name="_Toc16526434"/>
-      <w:bookmarkStart w:id="94" w:name="_Toc16677312"/>
-      <w:bookmarkStart w:id="95" w:name="_Toc17192687"/>
+      <w:bookmarkStart w:id="62" w:name="_Toc468019232"/>
+      <w:bookmarkStart w:id="63" w:name="_Toc468019292"/>
+      <w:bookmarkStart w:id="64" w:name="_Toc468019325"/>
+      <w:bookmarkStart w:id="65" w:name="_Toc468019352"/>
+      <w:bookmarkStart w:id="66" w:name="_Toc472874467"/>
+      <w:bookmarkStart w:id="67" w:name="_Toc472874651"/>
+      <w:bookmarkStart w:id="68" w:name="_Toc473150014"/>
+      <w:bookmarkStart w:id="69" w:name="_Toc473150099"/>
+      <w:bookmarkStart w:id="70" w:name="_Toc473150165"/>
+      <w:bookmarkStart w:id="71" w:name="_Toc473150215"/>
+      <w:bookmarkStart w:id="72" w:name="_Toc473150306"/>
+      <w:bookmarkStart w:id="73" w:name="_Toc473150422"/>
+      <w:bookmarkStart w:id="74" w:name="_Toc495262534"/>
+      <w:bookmarkStart w:id="75" w:name="_Toc495262559"/>
+      <w:bookmarkStart w:id="76" w:name="_Toc499058720"/>
+      <w:bookmarkStart w:id="77" w:name="_Toc8118339"/>
+      <w:bookmarkStart w:id="78" w:name="_Toc8118486"/>
+      <w:bookmarkStart w:id="79" w:name="_Toc8118502"/>
+      <w:bookmarkStart w:id="80" w:name="_Toc8300990"/>
+      <w:bookmarkStart w:id="81" w:name="_Toc8302509"/>
+      <w:bookmarkStart w:id="82" w:name="_Toc8305833"/>
+      <w:bookmarkStart w:id="83" w:name="_Toc8308214"/>
+      <w:bookmarkStart w:id="84" w:name="_Toc8309948"/>
+      <w:bookmarkStart w:id="85" w:name="_Toc11833187"/>
+      <w:bookmarkStart w:id="86" w:name="_Toc11834770"/>
+      <w:bookmarkStart w:id="87" w:name="_Toc11834820"/>
+      <w:bookmarkStart w:id="88" w:name="_Toc11834870"/>
+      <w:bookmarkStart w:id="89" w:name="_Toc11834980"/>
+      <w:bookmarkStart w:id="90" w:name="_Toc12440573"/>
+      <w:bookmarkStart w:id="91" w:name="_Toc16007482"/>
+      <w:bookmarkStart w:id="92" w:name="_Toc16526434"/>
+      <w:bookmarkStart w:id="93" w:name="_Toc16677312"/>
+      <w:bookmarkStart w:id="94" w:name="_Toc17192687"/>
       <w:bookmarkEnd w:id="0"/>
       <w:bookmarkEnd w:id="1"/>
       <w:bookmarkEnd w:id="2"/>
       <w:bookmarkEnd w:id="3"/>
       <w:bookmarkEnd w:id="4"/>
+      <w:bookmarkEnd w:id="62"/>
       <w:bookmarkEnd w:id="63"/>
       <w:bookmarkEnd w:id="64"/>
       <w:bookmarkEnd w:id="65"/>
@@ -16451,7 +16668,6 @@
       <w:bookmarkEnd w:id="92"/>
       <w:bookmarkEnd w:id="93"/>
       <w:bookmarkEnd w:id="94"/>
-      <w:bookmarkEnd w:id="95"/>
     </w:p>
     <w:p>
       <w:pPr>
@@ -16474,39 +16690,40 @@
           <w:lang w:val="es-ES" w:bidi="ar-SA"/>
         </w:rPr>
       </w:pPr>
-      <w:bookmarkStart w:id="96" w:name="_Toc468019233"/>
-      <w:bookmarkStart w:id="97" w:name="_Toc468019293"/>
-      <w:bookmarkStart w:id="98" w:name="_Toc468019326"/>
-      <w:bookmarkStart w:id="99" w:name="_Toc468019353"/>
-      <w:bookmarkStart w:id="100" w:name="_Toc472874468"/>
-      <w:bookmarkStart w:id="101" w:name="_Toc472874652"/>
-      <w:bookmarkStart w:id="102" w:name="_Toc473150015"/>
-      <w:bookmarkStart w:id="103" w:name="_Toc473150100"/>
-      <w:bookmarkStart w:id="104" w:name="_Toc473150166"/>
-      <w:bookmarkStart w:id="105" w:name="_Toc473150216"/>
-      <w:bookmarkStart w:id="106" w:name="_Toc473150307"/>
-      <w:bookmarkStart w:id="107" w:name="_Toc473150423"/>
-      <w:bookmarkStart w:id="108" w:name="_Toc495262535"/>
-      <w:bookmarkStart w:id="109" w:name="_Toc495262560"/>
-      <w:bookmarkStart w:id="110" w:name="_Toc499058721"/>
-      <w:bookmarkStart w:id="111" w:name="_Toc8118340"/>
-      <w:bookmarkStart w:id="112" w:name="_Toc8118487"/>
-      <w:bookmarkStart w:id="113" w:name="_Toc8118503"/>
-      <w:bookmarkStart w:id="114" w:name="_Toc8300991"/>
-      <w:bookmarkStart w:id="115" w:name="_Toc8302510"/>
-      <w:bookmarkStart w:id="116" w:name="_Toc8305834"/>
-      <w:bookmarkStart w:id="117" w:name="_Toc8308215"/>
-      <w:bookmarkStart w:id="118" w:name="_Toc8309949"/>
-      <w:bookmarkStart w:id="119" w:name="_Toc11833188"/>
-      <w:bookmarkStart w:id="120" w:name="_Toc11834771"/>
-      <w:bookmarkStart w:id="121" w:name="_Toc11834821"/>
-      <w:bookmarkStart w:id="122" w:name="_Toc11834871"/>
-      <w:bookmarkStart w:id="123" w:name="_Toc11834981"/>
-      <w:bookmarkStart w:id="124" w:name="_Toc12440574"/>
-      <w:bookmarkStart w:id="125" w:name="_Toc16007483"/>
-      <w:bookmarkStart w:id="126" w:name="_Toc16526435"/>
-      <w:bookmarkStart w:id="127" w:name="_Toc16677313"/>
-      <w:bookmarkStart w:id="128" w:name="_Toc17192688"/>
+      <w:bookmarkStart w:id="95" w:name="_Toc468019233"/>
+      <w:bookmarkStart w:id="96" w:name="_Toc468019293"/>
+      <w:bookmarkStart w:id="97" w:name="_Toc468019326"/>
+      <w:bookmarkStart w:id="98" w:name="_Toc468019353"/>
+      <w:bookmarkStart w:id="99" w:name="_Toc472874468"/>
+      <w:bookmarkStart w:id="100" w:name="_Toc472874652"/>
+      <w:bookmarkStart w:id="101" w:name="_Toc473150015"/>
+      <w:bookmarkStart w:id="102" w:name="_Toc473150100"/>
+      <w:bookmarkStart w:id="103" w:name="_Toc473150166"/>
+      <w:bookmarkStart w:id="104" w:name="_Toc473150216"/>
+      <w:bookmarkStart w:id="105" w:name="_Toc473150307"/>
+      <w:bookmarkStart w:id="106" w:name="_Toc473150423"/>
+      <w:bookmarkStart w:id="107" w:name="_Toc495262535"/>
+      <w:bookmarkStart w:id="108" w:name="_Toc495262560"/>
+      <w:bookmarkStart w:id="109" w:name="_Toc499058721"/>
+      <w:bookmarkStart w:id="110" w:name="_Toc8118340"/>
+      <w:bookmarkStart w:id="111" w:name="_Toc8118487"/>
+      <w:bookmarkStart w:id="112" w:name="_Toc8118503"/>
+      <w:bookmarkStart w:id="113" w:name="_Toc8300991"/>
+      <w:bookmarkStart w:id="114" w:name="_Toc8302510"/>
+      <w:bookmarkStart w:id="115" w:name="_Toc8305834"/>
+      <w:bookmarkStart w:id="116" w:name="_Toc8308215"/>
+      <w:bookmarkStart w:id="117" w:name="_Toc8309949"/>
+      <w:bookmarkStart w:id="118" w:name="_Toc11833188"/>
+      <w:bookmarkStart w:id="119" w:name="_Toc11834771"/>
+      <w:bookmarkStart w:id="120" w:name="_Toc11834821"/>
+      <w:bookmarkStart w:id="121" w:name="_Toc11834871"/>
+      <w:bookmarkStart w:id="122" w:name="_Toc11834981"/>
+      <w:bookmarkStart w:id="123" w:name="_Toc12440574"/>
+      <w:bookmarkStart w:id="124" w:name="_Toc16007483"/>
+      <w:bookmarkStart w:id="125" w:name="_Toc16526435"/>
+      <w:bookmarkStart w:id="126" w:name="_Toc16677313"/>
+      <w:bookmarkStart w:id="127" w:name="_Toc17192688"/>
+      <w:bookmarkEnd w:id="95"/>
       <w:bookmarkEnd w:id="96"/>
       <w:bookmarkEnd w:id="97"/>
       <w:bookmarkEnd w:id="98"/>
@@ -16539,7 +16756,6 @@
       <w:bookmarkEnd w:id="125"/>
       <w:bookmarkEnd w:id="126"/>
       <w:bookmarkEnd w:id="127"/>
-      <w:bookmarkEnd w:id="128"/>
     </w:p>
     <w:p>
       <w:pPr>
@@ -16562,39 +16778,40 @@
           <w:lang w:val="es-ES" w:bidi="ar-SA"/>
         </w:rPr>
       </w:pPr>
-      <w:bookmarkStart w:id="129" w:name="_Toc468019234"/>
-      <w:bookmarkStart w:id="130" w:name="_Toc468019294"/>
-      <w:bookmarkStart w:id="131" w:name="_Toc468019327"/>
-      <w:bookmarkStart w:id="132" w:name="_Toc468019354"/>
-      <w:bookmarkStart w:id="133" w:name="_Toc472874469"/>
-      <w:bookmarkStart w:id="134" w:name="_Toc472874653"/>
-      <w:bookmarkStart w:id="135" w:name="_Toc473150016"/>
-      <w:bookmarkStart w:id="136" w:name="_Toc473150101"/>
-      <w:bookmarkStart w:id="137" w:name="_Toc473150167"/>
-      <w:bookmarkStart w:id="138" w:name="_Toc473150217"/>
-      <w:bookmarkStart w:id="139" w:name="_Toc473150308"/>
-      <w:bookmarkStart w:id="140" w:name="_Toc473150424"/>
-      <w:bookmarkStart w:id="141" w:name="_Toc495262536"/>
-      <w:bookmarkStart w:id="142" w:name="_Toc495262561"/>
-      <w:bookmarkStart w:id="143" w:name="_Toc499058722"/>
-      <w:bookmarkStart w:id="144" w:name="_Toc8118341"/>
-      <w:bookmarkStart w:id="145" w:name="_Toc8118488"/>
-      <w:bookmarkStart w:id="146" w:name="_Toc8118504"/>
-      <w:bookmarkStart w:id="147" w:name="_Toc8300992"/>
-      <w:bookmarkStart w:id="148" w:name="_Toc8302511"/>
-      <w:bookmarkStart w:id="149" w:name="_Toc8305835"/>
-      <w:bookmarkStart w:id="150" w:name="_Toc8308216"/>
-      <w:bookmarkStart w:id="151" w:name="_Toc8309950"/>
-      <w:bookmarkStart w:id="152" w:name="_Toc11833189"/>
-      <w:bookmarkStart w:id="153" w:name="_Toc11834772"/>
-      <w:bookmarkStart w:id="154" w:name="_Toc11834822"/>
-      <w:bookmarkStart w:id="155" w:name="_Toc11834872"/>
-      <w:bookmarkStart w:id="156" w:name="_Toc11834982"/>
-      <w:bookmarkStart w:id="157" w:name="_Toc12440575"/>
-      <w:bookmarkStart w:id="158" w:name="_Toc16007484"/>
-      <w:bookmarkStart w:id="159" w:name="_Toc16526436"/>
-      <w:bookmarkStart w:id="160" w:name="_Toc16677314"/>
-      <w:bookmarkStart w:id="161" w:name="_Toc17192689"/>
+      <w:bookmarkStart w:id="128" w:name="_Toc468019234"/>
+      <w:bookmarkStart w:id="129" w:name="_Toc468019294"/>
+      <w:bookmarkStart w:id="130" w:name="_Toc468019327"/>
+      <w:bookmarkStart w:id="131" w:name="_Toc468019354"/>
+      <w:bookmarkStart w:id="132" w:name="_Toc472874469"/>
+      <w:bookmarkStart w:id="133" w:name="_Toc472874653"/>
+      <w:bookmarkStart w:id="134" w:name="_Toc473150016"/>
+      <w:bookmarkStart w:id="135" w:name="_Toc473150101"/>
+      <w:bookmarkStart w:id="136" w:name="_Toc473150167"/>
+      <w:bookmarkStart w:id="137" w:name="_Toc473150217"/>
+      <w:bookmarkStart w:id="138" w:name="_Toc473150308"/>
+      <w:bookmarkStart w:id="139" w:name="_Toc473150424"/>
+      <w:bookmarkStart w:id="140" w:name="_Toc495262536"/>
+      <w:bookmarkStart w:id="141" w:name="_Toc495262561"/>
+      <w:bookmarkStart w:id="142" w:name="_Toc499058722"/>
+      <w:bookmarkStart w:id="143" w:name="_Toc8118341"/>
+      <w:bookmarkStart w:id="144" w:name="_Toc8118488"/>
+      <w:bookmarkStart w:id="145" w:name="_Toc8118504"/>
+      <w:bookmarkStart w:id="146" w:name="_Toc8300992"/>
+      <w:bookmarkStart w:id="147" w:name="_Toc8302511"/>
+      <w:bookmarkStart w:id="148" w:name="_Toc8305835"/>
+      <w:bookmarkStart w:id="149" w:name="_Toc8308216"/>
+      <w:bookmarkStart w:id="150" w:name="_Toc8309950"/>
+      <w:bookmarkStart w:id="151" w:name="_Toc11833189"/>
+      <w:bookmarkStart w:id="152" w:name="_Toc11834772"/>
+      <w:bookmarkStart w:id="153" w:name="_Toc11834822"/>
+      <w:bookmarkStart w:id="154" w:name="_Toc11834872"/>
+      <w:bookmarkStart w:id="155" w:name="_Toc11834982"/>
+      <w:bookmarkStart w:id="156" w:name="_Toc12440575"/>
+      <w:bookmarkStart w:id="157" w:name="_Toc16007484"/>
+      <w:bookmarkStart w:id="158" w:name="_Toc16526436"/>
+      <w:bookmarkStart w:id="159" w:name="_Toc16677314"/>
+      <w:bookmarkStart w:id="160" w:name="_Toc17192689"/>
+      <w:bookmarkEnd w:id="128"/>
       <w:bookmarkEnd w:id="129"/>
       <w:bookmarkEnd w:id="130"/>
       <w:bookmarkEnd w:id="131"/>
@@ -16627,7 +16844,6 @@
       <w:bookmarkEnd w:id="158"/>
       <w:bookmarkEnd w:id="159"/>
       <w:bookmarkEnd w:id="160"/>
-      <w:bookmarkEnd w:id="161"/>
     </w:p>
     <w:p>
       <w:pPr>
@@ -16650,39 +16866,40 @@
           <w:lang w:val="es-ES" w:bidi="ar-SA"/>
         </w:rPr>
       </w:pPr>
-      <w:bookmarkStart w:id="162" w:name="_Toc468019235"/>
-      <w:bookmarkStart w:id="163" w:name="_Toc468019295"/>
-      <w:bookmarkStart w:id="164" w:name="_Toc468019328"/>
-      <w:bookmarkStart w:id="165" w:name="_Toc468019355"/>
-      <w:bookmarkStart w:id="166" w:name="_Toc472874470"/>
-      <w:bookmarkStart w:id="167" w:name="_Toc472874654"/>
-      <w:bookmarkStart w:id="168" w:name="_Toc473150017"/>
-      <w:bookmarkStart w:id="169" w:name="_Toc473150102"/>
-      <w:bookmarkStart w:id="170" w:name="_Toc473150168"/>
-      <w:bookmarkStart w:id="171" w:name="_Toc473150218"/>
-      <w:bookmarkStart w:id="172" w:name="_Toc473150309"/>
-      <w:bookmarkStart w:id="173" w:name="_Toc473150425"/>
-      <w:bookmarkStart w:id="174" w:name="_Toc495262537"/>
-      <w:bookmarkStart w:id="175" w:name="_Toc495262562"/>
-      <w:bookmarkStart w:id="176" w:name="_Toc499058723"/>
-      <w:bookmarkStart w:id="177" w:name="_Toc8118342"/>
-      <w:bookmarkStart w:id="178" w:name="_Toc8118489"/>
-      <w:bookmarkStart w:id="179" w:name="_Toc8118505"/>
-      <w:bookmarkStart w:id="180" w:name="_Toc8300993"/>
-      <w:bookmarkStart w:id="181" w:name="_Toc8302512"/>
-      <w:bookmarkStart w:id="182" w:name="_Toc8305836"/>
-      <w:bookmarkStart w:id="183" w:name="_Toc8308217"/>
-      <w:bookmarkStart w:id="184" w:name="_Toc8309951"/>
-      <w:bookmarkStart w:id="185" w:name="_Toc11833190"/>
-      <w:bookmarkStart w:id="186" w:name="_Toc11834773"/>
-      <w:bookmarkStart w:id="187" w:name="_Toc11834823"/>
-      <w:bookmarkStart w:id="188" w:name="_Toc11834873"/>
-      <w:bookmarkStart w:id="189" w:name="_Toc11834983"/>
-      <w:bookmarkStart w:id="190" w:name="_Toc12440576"/>
-      <w:bookmarkStart w:id="191" w:name="_Toc16007485"/>
-      <w:bookmarkStart w:id="192" w:name="_Toc16526437"/>
-      <w:bookmarkStart w:id="193" w:name="_Toc16677315"/>
-      <w:bookmarkStart w:id="194" w:name="_Toc17192690"/>
+      <w:bookmarkStart w:id="161" w:name="_Toc468019235"/>
+      <w:bookmarkStart w:id="162" w:name="_Toc468019295"/>
+      <w:bookmarkStart w:id="163" w:name="_Toc468019328"/>
+      <w:bookmarkStart w:id="164" w:name="_Toc468019355"/>
+      <w:bookmarkStart w:id="165" w:name="_Toc472874470"/>
+      <w:bookmarkStart w:id="166" w:name="_Toc472874654"/>
+      <w:bookmarkStart w:id="167" w:name="_Toc473150017"/>
+      <w:bookmarkStart w:id="168" w:name="_Toc473150102"/>
+      <w:bookmarkStart w:id="169" w:name="_Toc473150168"/>
+      <w:bookmarkStart w:id="170" w:name="_Toc473150218"/>
+      <w:bookmarkStart w:id="171" w:name="_Toc473150309"/>
+      <w:bookmarkStart w:id="172" w:name="_Toc473150425"/>
+      <w:bookmarkStart w:id="173" w:name="_Toc495262537"/>
+      <w:bookmarkStart w:id="174" w:name="_Toc495262562"/>
+      <w:bookmarkStart w:id="175" w:name="_Toc499058723"/>
+      <w:bookmarkStart w:id="176" w:name="_Toc8118342"/>
+      <w:bookmarkStart w:id="177" w:name="_Toc8118489"/>
+      <w:bookmarkStart w:id="178" w:name="_Toc8118505"/>
+      <w:bookmarkStart w:id="179" w:name="_Toc8300993"/>
+      <w:bookmarkStart w:id="180" w:name="_Toc8302512"/>
+      <w:bookmarkStart w:id="181" w:name="_Toc8305836"/>
+      <w:bookmarkStart w:id="182" w:name="_Toc8308217"/>
+      <w:bookmarkStart w:id="183" w:name="_Toc8309951"/>
+      <w:bookmarkStart w:id="184" w:name="_Toc11833190"/>
+      <w:bookmarkStart w:id="185" w:name="_Toc11834773"/>
+      <w:bookmarkStart w:id="186" w:name="_Toc11834823"/>
+      <w:bookmarkStart w:id="187" w:name="_Toc11834873"/>
+      <w:bookmarkStart w:id="188" w:name="_Toc11834983"/>
+      <w:bookmarkStart w:id="189" w:name="_Toc12440576"/>
+      <w:bookmarkStart w:id="190" w:name="_Toc16007485"/>
+      <w:bookmarkStart w:id="191" w:name="_Toc16526437"/>
+      <w:bookmarkStart w:id="192" w:name="_Toc16677315"/>
+      <w:bookmarkStart w:id="193" w:name="_Toc17192690"/>
+      <w:bookmarkEnd w:id="161"/>
       <w:bookmarkEnd w:id="162"/>
       <w:bookmarkEnd w:id="163"/>
       <w:bookmarkEnd w:id="164"/>
@@ -16715,7 +16932,6 @@
       <w:bookmarkEnd w:id="191"/>
       <w:bookmarkEnd w:id="192"/>
       <w:bookmarkEnd w:id="193"/>
-      <w:bookmarkEnd w:id="194"/>
     </w:p>
     <w:p>
       <w:pPr>
@@ -16738,39 +16954,40 @@
           <w:lang w:val="es-ES" w:bidi="ar-SA"/>
         </w:rPr>
       </w:pPr>
-      <w:bookmarkStart w:id="195" w:name="_Toc468019236"/>
-      <w:bookmarkStart w:id="196" w:name="_Toc468019296"/>
-      <w:bookmarkStart w:id="197" w:name="_Toc468019329"/>
-      <w:bookmarkStart w:id="198" w:name="_Toc468019356"/>
-      <w:bookmarkStart w:id="199" w:name="_Toc472874471"/>
-      <w:bookmarkStart w:id="200" w:name="_Toc472874655"/>
-      <w:bookmarkStart w:id="201" w:name="_Toc473150018"/>
-      <w:bookmarkStart w:id="202" w:name="_Toc473150103"/>
-      <w:bookmarkStart w:id="203" w:name="_Toc473150169"/>
-      <w:bookmarkStart w:id="204" w:name="_Toc473150219"/>
-      <w:bookmarkStart w:id="205" w:name="_Toc473150310"/>
-      <w:bookmarkStart w:id="206" w:name="_Toc473150426"/>
-      <w:bookmarkStart w:id="207" w:name="_Toc495262538"/>
-      <w:bookmarkStart w:id="208" w:name="_Toc495262563"/>
-      <w:bookmarkStart w:id="209" w:name="_Toc499058724"/>
-      <w:bookmarkStart w:id="210" w:name="_Toc8118343"/>
-      <w:bookmarkStart w:id="211" w:name="_Toc8118490"/>
-      <w:bookmarkStart w:id="212" w:name="_Toc8118506"/>
-      <w:bookmarkStart w:id="213" w:name="_Toc8300994"/>
-      <w:bookmarkStart w:id="214" w:name="_Toc8302513"/>
-      <w:bookmarkStart w:id="215" w:name="_Toc8305837"/>
-      <w:bookmarkStart w:id="216" w:name="_Toc8308218"/>
-      <w:bookmarkStart w:id="217" w:name="_Toc8309952"/>
-      <w:bookmarkStart w:id="218" w:name="_Toc11833191"/>
-      <w:bookmarkStart w:id="219" w:name="_Toc11834774"/>
-      <w:bookmarkStart w:id="220" w:name="_Toc11834824"/>
-      <w:bookmarkStart w:id="221" w:name="_Toc11834874"/>
-      <w:bookmarkStart w:id="222" w:name="_Toc11834984"/>
-      <w:bookmarkStart w:id="223" w:name="_Toc12440577"/>
-      <w:bookmarkStart w:id="224" w:name="_Toc16007486"/>
-      <w:bookmarkStart w:id="225" w:name="_Toc16526438"/>
-      <w:bookmarkStart w:id="226" w:name="_Toc16677316"/>
-      <w:bookmarkStart w:id="227" w:name="_Toc17192691"/>
+      <w:bookmarkStart w:id="194" w:name="_Toc468019236"/>
+      <w:bookmarkStart w:id="195" w:name="_Toc468019296"/>
+      <w:bookmarkStart w:id="196" w:name="_Toc468019329"/>
+      <w:bookmarkStart w:id="197" w:name="_Toc468019356"/>
+      <w:bookmarkStart w:id="198" w:name="_Toc472874471"/>
+      <w:bookmarkStart w:id="199" w:name="_Toc472874655"/>
+      <w:bookmarkStart w:id="200" w:name="_Toc473150018"/>
+      <w:bookmarkStart w:id="201" w:name="_Toc473150103"/>
+      <w:bookmarkStart w:id="202" w:name="_Toc473150169"/>
+      <w:bookmarkStart w:id="203" w:name="_Toc473150219"/>
+      <w:bookmarkStart w:id="204" w:name="_Toc473150310"/>
+      <w:bookmarkStart w:id="205" w:name="_Toc473150426"/>
+      <w:bookmarkStart w:id="206" w:name="_Toc495262538"/>
+      <w:bookmarkStart w:id="207" w:name="_Toc495262563"/>
+      <w:bookmarkStart w:id="208" w:name="_Toc499058724"/>
+      <w:bookmarkStart w:id="209" w:name="_Toc8118343"/>
+      <w:bookmarkStart w:id="210" w:name="_Toc8118490"/>
+      <w:bookmarkStart w:id="211" w:name="_Toc8118506"/>
+      <w:bookmarkStart w:id="212" w:name="_Toc8300994"/>
+      <w:bookmarkStart w:id="213" w:name="_Toc8302513"/>
+      <w:bookmarkStart w:id="214" w:name="_Toc8305837"/>
+      <w:bookmarkStart w:id="215" w:name="_Toc8308218"/>
+      <w:bookmarkStart w:id="216" w:name="_Toc8309952"/>
+      <w:bookmarkStart w:id="217" w:name="_Toc11833191"/>
+      <w:bookmarkStart w:id="218" w:name="_Toc11834774"/>
+      <w:bookmarkStart w:id="219" w:name="_Toc11834824"/>
+      <w:bookmarkStart w:id="220" w:name="_Toc11834874"/>
+      <w:bookmarkStart w:id="221" w:name="_Toc11834984"/>
+      <w:bookmarkStart w:id="222" w:name="_Toc12440577"/>
+      <w:bookmarkStart w:id="223" w:name="_Toc16007486"/>
+      <w:bookmarkStart w:id="224" w:name="_Toc16526438"/>
+      <w:bookmarkStart w:id="225" w:name="_Toc16677316"/>
+      <w:bookmarkStart w:id="226" w:name="_Toc17192691"/>
+      <w:bookmarkEnd w:id="194"/>
       <w:bookmarkEnd w:id="195"/>
       <w:bookmarkEnd w:id="196"/>
       <w:bookmarkEnd w:id="197"/>
@@ -16803,7 +17020,6 @@
       <w:bookmarkEnd w:id="224"/>
       <w:bookmarkEnd w:id="225"/>
       <w:bookmarkEnd w:id="226"/>
-      <w:bookmarkEnd w:id="227"/>
     </w:p>
     <w:p>
       <w:pPr>
@@ -16826,20 +17042,21 @@
           <w:lang w:val="es-ES" w:bidi="ar-SA"/>
         </w:rPr>
       </w:pPr>
-      <w:bookmarkStart w:id="228" w:name="_Toc468019237"/>
-      <w:bookmarkStart w:id="229" w:name="_Toc468019297"/>
-      <w:bookmarkStart w:id="230" w:name="_Toc468019330"/>
-      <w:bookmarkStart w:id="231" w:name="_Toc468019357"/>
-      <w:bookmarkStart w:id="232" w:name="_Toc472874472"/>
-      <w:bookmarkStart w:id="233" w:name="_Toc472874656"/>
-      <w:bookmarkStart w:id="234" w:name="_Toc473150019"/>
-      <w:bookmarkStart w:id="235" w:name="_Toc473150104"/>
-      <w:bookmarkStart w:id="236" w:name="_Toc473150170"/>
-      <w:bookmarkStart w:id="237" w:name="_Toc473150220"/>
-      <w:bookmarkStart w:id="238" w:name="_Toc473150311"/>
-      <w:bookmarkStart w:id="239" w:name="_Toc473150427"/>
-      <w:bookmarkStart w:id="240" w:name="_Toc495262539"/>
-      <w:bookmarkStart w:id="241" w:name="_Toc495262564"/>
+      <w:bookmarkStart w:id="227" w:name="_Toc468019237"/>
+      <w:bookmarkStart w:id="228" w:name="_Toc468019297"/>
+      <w:bookmarkStart w:id="229" w:name="_Toc468019330"/>
+      <w:bookmarkStart w:id="230" w:name="_Toc468019357"/>
+      <w:bookmarkStart w:id="231" w:name="_Toc472874472"/>
+      <w:bookmarkStart w:id="232" w:name="_Toc472874656"/>
+      <w:bookmarkStart w:id="233" w:name="_Toc473150019"/>
+      <w:bookmarkStart w:id="234" w:name="_Toc473150104"/>
+      <w:bookmarkStart w:id="235" w:name="_Toc473150170"/>
+      <w:bookmarkStart w:id="236" w:name="_Toc473150220"/>
+      <w:bookmarkStart w:id="237" w:name="_Toc473150311"/>
+      <w:bookmarkStart w:id="238" w:name="_Toc473150427"/>
+      <w:bookmarkStart w:id="239" w:name="_Toc495262539"/>
+      <w:bookmarkStart w:id="240" w:name="_Toc495262564"/>
+      <w:bookmarkEnd w:id="227"/>
       <w:bookmarkEnd w:id="228"/>
       <w:bookmarkEnd w:id="229"/>
       <w:bookmarkEnd w:id="230"/>
@@ -16853,7 +17070,6 @@
       <w:bookmarkEnd w:id="238"/>
       <w:bookmarkEnd w:id="239"/>
       <w:bookmarkEnd w:id="240"/>
-      <w:bookmarkEnd w:id="241"/>
     </w:p>
     <w:sectPr>
       <w:headerReference w:type="default" r:id="rId17"/>
@@ -26576,7 +26792,7 @@
 </file>
 
 <file path=customXml/itemProps1.xml><?xml version="1.0" encoding="utf-8"?>
-<ds:datastoreItem xmlns:ds="http://schemas.openxmlformats.org/officeDocument/2006/customXml" ds:itemID="{FC1438F0-0F57-455C-B608-D844C0DEEAA9}">
+<ds:datastoreItem xmlns:ds="http://schemas.openxmlformats.org/officeDocument/2006/customXml" ds:itemID="{9FB259EB-A624-4772-8E7C-5C2C1DBEC515}">
   <ds:schemaRefs>
     <ds:schemaRef ds:uri="http://schemas.openxmlformats.org/officeDocument/2006/bibliography"/>
   </ds:schemaRefs>

</xml_diff>